<commit_message>
Added theory for UART and SPI
</commit_message>
<xml_diff>
--- a/Report/Theory.docx
+++ b/Report/Theory.docx
@@ -1,6 +1,6 @@
 
 <file path=word/document.xml><?xml version="1.0" encoding="utf-8"?>
-<w:document xmlns:wpc="http://schemas.microsoft.com/office/word/2010/wordprocessingCanvas" xmlns:cx="http://schemas.microsoft.com/office/drawing/2014/chartex" xmlns:cx1="http://schemas.microsoft.com/office/drawing/2015/9/8/chartex" xmlns:cx2="http://schemas.microsoft.com/office/drawing/2015/10/21/chartex" xmlns:cx3="http://schemas.microsoft.com/office/drawing/2016/5/9/chartex" xmlns:cx4="http://schemas.microsoft.com/office/drawing/2016/5/10/chartex" xmlns:cx5="http://schemas.microsoft.com/office/drawing/2016/5/11/chartex" xmlns:cx6="http://schemas.microsoft.com/office/drawing/2016/5/12/chartex" xmlns:cx7="http://schemas.microsoft.com/office/drawing/2016/5/13/chartex" xmlns:cx8="http://schemas.microsoft.com/office/drawing/2016/5/14/chartex" xmlns:mc="http://schemas.openxmlformats.org/markup-compatibility/2006" xmlns:aink="http://schemas.microsoft.com/office/drawing/2016/ink" xmlns:am3d="http://schemas.microsoft.com/office/drawing/2017/model3d" xmlns:o="urn:schemas-microsoft-com:office:office" xmlns:r="http://schemas.openxmlformats.org/officeDocument/2006/relationships" xmlns:m="http://schemas.openxmlformats.org/officeDocument/2006/math" xmlns:v="urn:schemas-microsoft-com:vml" xmlns:wp14="http://schemas.microsoft.com/office/word/2010/wordprocessingDrawing" xmlns:wp="http://schemas.openxmlformats.org/drawingml/2006/wordprocessingDrawing" xmlns:w10="urn:schemas-microsoft-com:office:word" xmlns:w="http://schemas.openxmlformats.org/wordprocessingml/2006/main" xmlns:w14="http://schemas.microsoft.com/office/word/2010/wordml" xmlns:w15="http://schemas.microsoft.com/office/word/2012/wordml" xmlns:w16cid="http://schemas.microsoft.com/office/word/2016/wordml/cid" xmlns:w16se="http://schemas.microsoft.com/office/word/2015/wordml/symex" xmlns:wpg="http://schemas.microsoft.com/office/word/2010/wordprocessingGroup" xmlns:wpi="http://schemas.microsoft.com/office/word/2010/wordprocessingInk" xmlns:wne="http://schemas.microsoft.com/office/word/2006/wordml" xmlns:wps="http://schemas.microsoft.com/office/word/2010/wordprocessingShape" mc:Ignorable="w14 w15 w16se w16cid wp14">
+<w:document xmlns:wpc="http://schemas.microsoft.com/office/word/2010/wordprocessingCanvas" xmlns:cx="http://schemas.microsoft.com/office/drawing/2014/chartex" xmlns:mc="http://schemas.openxmlformats.org/markup-compatibility/2006" xmlns:o="urn:schemas-microsoft-com:office:office" xmlns:r="http://schemas.openxmlformats.org/officeDocument/2006/relationships" xmlns:m="http://schemas.openxmlformats.org/officeDocument/2006/math" xmlns:v="urn:schemas-microsoft-com:vml" xmlns:wp14="http://schemas.microsoft.com/office/word/2010/wordprocessingDrawing" xmlns:wp="http://schemas.openxmlformats.org/drawingml/2006/wordprocessingDrawing" xmlns:w10="urn:schemas-microsoft-com:office:word" xmlns:w="http://schemas.openxmlformats.org/wordprocessingml/2006/main" xmlns:w14="http://schemas.microsoft.com/office/word/2010/wordml" xmlns:w15="http://schemas.microsoft.com/office/word/2012/wordml" xmlns:w16se="http://schemas.microsoft.com/office/word/2015/wordml/symex" xmlns:wpg="http://schemas.microsoft.com/office/word/2010/wordprocessingGroup" xmlns:wpi="http://schemas.microsoft.com/office/word/2010/wordprocessingInk" xmlns:wne="http://schemas.microsoft.com/office/word/2006/wordml" xmlns:wps="http://schemas.microsoft.com/office/word/2010/wordprocessingShape" mc:Ignorable="w14 w15 w16se wp14">
   <w:body>
     <w:p>
       <w:pPr>
@@ -28,8 +28,14 @@
           <w:ilvl w:val="0"/>
           <w:numId w:val="1"/>
         </w:numPr>
-      </w:pPr>
-      <w:r>
+        <w:rPr>
+          <w:color w:val="00B050"/>
+        </w:rPr>
+      </w:pPr>
+      <w:r>
+        <w:rPr>
+          <w:color w:val="00B050"/>
+        </w:rPr>
         <w:t>5 to 9 data bits</w:t>
       </w:r>
     </w:p>
@@ -40,8 +46,14 @@
           <w:ilvl w:val="0"/>
           <w:numId w:val="1"/>
         </w:numPr>
-      </w:pPr>
-      <w:r>
+        <w:rPr>
+          <w:color w:val="00B050"/>
+        </w:rPr>
+      </w:pPr>
+      <w:r>
+        <w:rPr>
+          <w:color w:val="00B050"/>
+        </w:rPr>
         <w:t>1 start bit</w:t>
       </w:r>
     </w:p>
@@ -52,8 +64,14 @@
           <w:ilvl w:val="0"/>
           <w:numId w:val="1"/>
         </w:numPr>
-      </w:pPr>
-      <w:r>
+        <w:rPr>
+          <w:color w:val="00B050"/>
+        </w:rPr>
+      </w:pPr>
+      <w:r>
+        <w:rPr>
+          <w:color w:val="00B050"/>
+        </w:rPr>
         <w:t>0 to 1 parity bit</w:t>
       </w:r>
     </w:p>
@@ -64,8 +82,14 @@
           <w:ilvl w:val="0"/>
           <w:numId w:val="1"/>
         </w:numPr>
-      </w:pPr>
-      <w:r>
+        <w:rPr>
+          <w:color w:val="00B050"/>
+        </w:rPr>
+      </w:pPr>
+      <w:r>
+        <w:rPr>
+          <w:color w:val="00B050"/>
+        </w:rPr>
         <w:t>1 or 2 stop bits</w:t>
       </w:r>
     </w:p>
@@ -76,8 +100,14 @@
           <w:ilvl w:val="0"/>
           <w:numId w:val="1"/>
         </w:numPr>
-      </w:pPr>
-      <w:r>
+        <w:rPr>
+          <w:color w:val="00B050"/>
+        </w:rPr>
+      </w:pPr>
+      <w:r>
+        <w:rPr>
+          <w:color w:val="00B050"/>
+        </w:rPr>
         <w:t>Asynchronous because communicating devices don’t share common clock</w:t>
       </w:r>
     </w:p>
@@ -88,8 +118,14 @@
           <w:ilvl w:val="0"/>
           <w:numId w:val="1"/>
         </w:numPr>
-      </w:pPr>
-      <w:r>
+        <w:rPr>
+          <w:color w:val="00B050"/>
+        </w:rPr>
+      </w:pPr>
+      <w:r>
+        <w:rPr>
+          <w:color w:val="00B050"/>
+        </w:rPr>
         <w:t>Start bit used to let the device know that communication is about to start so that receiving device can synchronise its clock with the incoming data to receive it properly.</w:t>
       </w:r>
     </w:p>
@@ -100,8 +136,14 @@
           <w:ilvl w:val="0"/>
           <w:numId w:val="1"/>
         </w:numPr>
-      </w:pPr>
-      <w:r>
+        <w:rPr>
+          <w:color w:val="00B050"/>
+        </w:rPr>
+      </w:pPr>
+      <w:r>
+        <w:rPr>
+          <w:color w:val="00B050"/>
+        </w:rPr>
         <w:t>Standard baud rates include: 1200, 2400, 4800, 9600, 19200, 38400, 57600, 115200.</w:t>
       </w:r>
     </w:p>
@@ -112,8 +154,14 @@
           <w:ilvl w:val="0"/>
           <w:numId w:val="1"/>
         </w:numPr>
-      </w:pPr>
-      <w:r>
+        <w:rPr>
+          <w:color w:val="00B050"/>
+        </w:rPr>
+      </w:pPr>
+      <w:r>
+        <w:rPr>
+          <w:color w:val="00B050"/>
+        </w:rPr>
         <w:t>1 to 1 communication</w:t>
       </w:r>
     </w:p>
@@ -124,8 +172,14 @@
           <w:ilvl w:val="0"/>
           <w:numId w:val="1"/>
         </w:numPr>
-      </w:pPr>
-      <w:r>
+        <w:rPr>
+          <w:color w:val="00B050"/>
+        </w:rPr>
+      </w:pPr>
+      <w:r>
+        <w:rPr>
+          <w:color w:val="00B050"/>
+        </w:rPr>
         <w:t>Least significant bit gets transferred first</w:t>
       </w:r>
     </w:p>
@@ -136,8 +190,14 @@
           <w:ilvl w:val="0"/>
           <w:numId w:val="1"/>
         </w:numPr>
-      </w:pPr>
-      <w:r>
+        <w:rPr>
+          <w:color w:val="00B050"/>
+        </w:rPr>
+      </w:pPr>
+      <w:r>
+        <w:rPr>
+          <w:color w:val="00B050"/>
+        </w:rPr>
         <w:t>Requires 1 line for transmitting and one for receiving.</w:t>
       </w:r>
     </w:p>
@@ -148,8 +208,14 @@
           <w:ilvl w:val="0"/>
           <w:numId w:val="1"/>
         </w:numPr>
-      </w:pPr>
-      <w:r>
+        <w:rPr>
+          <w:color w:val="00B050"/>
+        </w:rPr>
+      </w:pPr>
+      <w:r>
+        <w:rPr>
+          <w:color w:val="00B050"/>
+        </w:rPr>
         <w:t>Consequences of baud rate mismatch</w:t>
       </w:r>
     </w:p>
@@ -159,7 +225,19 @@
           <w:rPr>
             <w:rStyle w:val="Hyperlink"/>
           </w:rPr>
-          <w:t>https://learn.sparkfun.com/tutorials/serial-communication/all</w:t>
+          <w:t>https://learn.sparkfun.com/tu</w:t>
+        </w:r>
+        <w:r>
+          <w:rPr>
+            <w:rStyle w:val="Hyperlink"/>
+          </w:rPr>
+          <w:t>t</w:t>
+        </w:r>
+        <w:r>
+          <w:rPr>
+            <w:rStyle w:val="Hyperlink"/>
+          </w:rPr>
+          <w:t>orials/serial-communication/all</w:t>
         </w:r>
       </w:hyperlink>
     </w:p>
@@ -201,6 +279,9 @@
         </w:numPr>
       </w:pPr>
       <w:r>
+        <w:rPr>
+          <w:color w:val="00B050"/>
+        </w:rPr>
         <w:t>Supports transmission of 8 or 16-bit data</w:t>
       </w:r>
     </w:p>
@@ -211,8 +292,14 @@
           <w:ilvl w:val="0"/>
           <w:numId w:val="1"/>
         </w:numPr>
-      </w:pPr>
-      <w:r>
+        <w:rPr>
+          <w:color w:val="00B050"/>
+        </w:rPr>
+      </w:pPr>
+      <w:r>
+        <w:rPr>
+          <w:color w:val="00B050"/>
+        </w:rPr>
         <w:t>For operating modes: CPHA = CPOL = 0, CPHA = CPOL = 1, CPHA = 0 &amp; CPOL = 1, CPHA = 1 &amp; CPOL = 0.</w:t>
       </w:r>
     </w:p>
@@ -223,8 +310,14 @@
           <w:ilvl w:val="0"/>
           <w:numId w:val="1"/>
         </w:numPr>
-      </w:pPr>
-      <w:r>
+        <w:rPr>
+          <w:color w:val="00B050"/>
+        </w:rPr>
+      </w:pPr>
+      <w:r>
+        <w:rPr>
+          <w:color w:val="00B050"/>
+        </w:rPr>
         <w:t>4 Lines: CLK, MISO, MOSI and CS</w:t>
       </w:r>
     </w:p>
@@ -235,8 +328,14 @@
           <w:ilvl w:val="0"/>
           <w:numId w:val="1"/>
         </w:numPr>
-      </w:pPr>
-      <w:r>
+        <w:rPr>
+          <w:color w:val="00B050"/>
+        </w:rPr>
+      </w:pPr>
+      <w:r>
+        <w:rPr>
+          <w:color w:val="00B050"/>
+        </w:rPr>
         <w:t>Data sent MSB first</w:t>
       </w:r>
     </w:p>
@@ -247,8 +346,14 @@
           <w:ilvl w:val="0"/>
           <w:numId w:val="1"/>
         </w:numPr>
-      </w:pPr>
-      <w:r>
+        <w:rPr>
+          <w:color w:val="00B050"/>
+        </w:rPr>
+      </w:pPr>
+      <w:r>
+        <w:rPr>
+          <w:color w:val="00B050"/>
+        </w:rPr>
         <w:t>Clock signal is sent along with data</w:t>
       </w:r>
     </w:p>
@@ -259,11 +364,20 @@
           <w:ilvl w:val="0"/>
           <w:numId w:val="1"/>
         </w:numPr>
-      </w:pPr>
-      <w:r>
+        <w:rPr>
+          <w:color w:val="00B050"/>
+        </w:rPr>
+      </w:pPr>
+      <w:r>
+        <w:rPr>
+          <w:color w:val="00B050"/>
+        </w:rPr>
         <w:t xml:space="preserve">CS lowered first before </w:t>
       </w:r>
       <w:r>
+        <w:rPr>
+          <w:color w:val="00B050"/>
+        </w:rPr>
         <w:t xml:space="preserve">data is sent </w:t>
       </w:r>
     </w:p>
@@ -274,8 +388,14 @@
           <w:ilvl w:val="0"/>
           <w:numId w:val="1"/>
         </w:numPr>
-      </w:pPr>
-      <w:r>
+        <w:rPr>
+          <w:color w:val="00B050"/>
+        </w:rPr>
+      </w:pPr>
+      <w:r>
+        <w:rPr>
+          <w:color w:val="00B050"/>
+        </w:rPr>
         <w:t>At high frequencies should not be used over long distances otherwise will give errors</w:t>
       </w:r>
     </w:p>
@@ -285,7 +405,19 @@
           <w:rPr>
             <w:rStyle w:val="Hyperlink"/>
           </w:rPr>
-          <w:t>https://learn.sparkfun.com/tutorials/serial-peripheral-interface-spi/all</w:t>
+          <w:t>https://learn.sparkfun.co</w:t>
+        </w:r>
+        <w:r>
+          <w:rPr>
+            <w:rStyle w:val="Hyperlink"/>
+          </w:rPr>
+          <w:t>m</w:t>
+        </w:r>
+        <w:r>
+          <w:rPr>
+            <w:rStyle w:val="Hyperlink"/>
+          </w:rPr>
+          <w:t>/tutorials/serial-peripheral-interface-spi/all</w:t>
         </w:r>
       </w:hyperlink>
     </w:p>
@@ -491,8 +623,6 @@
       <w:r>
         <w:t xml:space="preserve"> architecture</w:t>
       </w:r>
-      <w:bookmarkStart w:id="0" w:name="_GoBack"/>
-      <w:bookmarkEnd w:id="0"/>
     </w:p>
     <w:p>
       <w:pPr>
@@ -542,6 +672,11 @@
       </w:hyperlink>
     </w:p>
     <w:p>
+      <w:pPr>
+        <w:rPr>
+          <w:rStyle w:val="Hyperlink"/>
+        </w:rPr>
+      </w:pPr>
       <w:hyperlink r:id="rId11" w:history="1">
         <w:r>
           <w:rPr>
@@ -551,9 +686,1217 @@
         </w:r>
       </w:hyperlink>
     </w:p>
+    <w:p>
+      <w:pPr>
+        <w:rPr>
+          <w:rStyle w:val="Hyperlink"/>
+        </w:rPr>
+      </w:pPr>
+    </w:p>
+    <w:p>
+      <w:pPr>
+        <w:rPr>
+          <w:rStyle w:val="Hyperlink"/>
+        </w:rPr>
+      </w:pPr>
+    </w:p>
+    <w:p>
+      <w:pPr>
+        <w:rPr>
+          <w:rStyle w:val="Hyperlink"/>
+        </w:rPr>
+      </w:pPr>
+    </w:p>
+    <w:p>
+      <w:pPr>
+        <w:rPr>
+          <w:rStyle w:val="Hyperlink"/>
+        </w:rPr>
+      </w:pPr>
+    </w:p>
+    <w:p>
+      <w:pPr>
+        <w:rPr>
+          <w:rStyle w:val="Hyperlink"/>
+        </w:rPr>
+      </w:pPr>
+    </w:p>
+    <w:p>
+      <w:pPr>
+        <w:rPr>
+          <w:rStyle w:val="Hyperlink"/>
+        </w:rPr>
+      </w:pPr>
+    </w:p>
+    <w:p>
+      <w:pPr>
+        <w:rPr>
+          <w:rStyle w:val="Hyperlink"/>
+        </w:rPr>
+      </w:pPr>
+    </w:p>
+    <w:p>
+      <w:pPr>
+        <w:rPr>
+          <w:rStyle w:val="Hyperlink"/>
+        </w:rPr>
+      </w:pPr>
+    </w:p>
+    <w:p>
+      <w:pPr>
+        <w:rPr>
+          <w:rStyle w:val="Hyperlink"/>
+        </w:rPr>
+      </w:pPr>
+    </w:p>
+    <w:p>
+      <w:pPr>
+        <w:rPr>
+          <w:rStyle w:val="Hyperlink"/>
+        </w:rPr>
+      </w:pPr>
+    </w:p>
+    <w:p>
+      <w:pPr>
+        <w:rPr>
+          <w:rStyle w:val="Hyperlink"/>
+        </w:rPr>
+      </w:pPr>
+    </w:p>
+    <w:p>
+      <w:pPr>
+        <w:rPr>
+          <w:rStyle w:val="Hyperlink"/>
+        </w:rPr>
+      </w:pPr>
+    </w:p>
+    <w:p>
+      <w:pPr>
+        <w:rPr>
+          <w:rStyle w:val="Hyperlink"/>
+        </w:rPr>
+      </w:pPr>
+    </w:p>
+    <w:p>
+      <w:pPr>
+        <w:rPr>
+          <w:rStyle w:val="Hyperlink"/>
+        </w:rPr>
+      </w:pPr>
+    </w:p>
+    <w:p>
+      <w:pPr>
+        <w:rPr>
+          <w:rStyle w:val="Hyperlink"/>
+        </w:rPr>
+      </w:pPr>
+    </w:p>
+    <w:p>
+      <w:pPr>
+        <w:rPr>
+          <w:rStyle w:val="Hyperlink"/>
+        </w:rPr>
+      </w:pPr>
+    </w:p>
+    <w:p>
+      <w:pPr>
+        <w:rPr>
+          <w:rStyle w:val="Hyperlink"/>
+        </w:rPr>
+      </w:pPr>
+    </w:p>
+    <w:p>
+      <w:pPr>
+        <w:rPr>
+          <w:rStyle w:val="Hyperlink"/>
+        </w:rPr>
+      </w:pPr>
+    </w:p>
+    <w:p>
+      <w:pPr>
+        <w:rPr>
+          <w:rStyle w:val="Hyperlink"/>
+        </w:rPr>
+      </w:pPr>
+    </w:p>
+    <w:p>
+      <w:pPr>
+        <w:rPr>
+          <w:rStyle w:val="Hyperlink"/>
+        </w:rPr>
+      </w:pPr>
+    </w:p>
+    <w:p>
+      <w:pPr>
+        <w:rPr>
+          <w:rStyle w:val="Hyperlink"/>
+        </w:rPr>
+      </w:pPr>
+    </w:p>
+    <w:p>
+      <w:pPr>
+        <w:rPr>
+          <w:rStyle w:val="Hyperlink"/>
+        </w:rPr>
+      </w:pPr>
+    </w:p>
+    <w:p>
+      <w:pPr>
+        <w:rPr>
+          <w:rStyle w:val="Hyperlink"/>
+        </w:rPr>
+      </w:pPr>
+    </w:p>
+    <w:p>
+      <w:pPr>
+        <w:rPr>
+          <w:rStyle w:val="Hyperlink"/>
+        </w:rPr>
+      </w:pPr>
+    </w:p>
+    <w:p>
+      <w:pPr>
+        <w:rPr>
+          <w:b/>
+        </w:rPr>
+      </w:pPr>
+      <w:r>
+        <w:rPr>
+          <w:b/>
+        </w:rPr>
+        <w:lastRenderedPageBreak/>
+        <w:t>UART</w:t>
+      </w:r>
+      <w:r>
+        <w:rPr>
+          <w:b/>
+        </w:rPr>
+        <w:t xml:space="preserve"> – Universal Asynchronous Receiver Transmitter</w:t>
+      </w:r>
+    </w:p>
+    <w:p>
+      <w:pPr>
+        <w:jc w:val="both"/>
+        <w:rPr>
+          <w:rStyle w:val="Hyperlink"/>
+          <w:color w:val="auto"/>
+          <w:u w:val="none"/>
+        </w:rPr>
+      </w:pPr>
+      <w:r>
+        <w:rPr>
+          <w:rStyle w:val="Hyperlink"/>
+          <w:color w:val="auto"/>
+          <w:u w:val="none"/>
+        </w:rPr>
+        <w:t>The UART communication protocol will be used to write data to the to the Bluetooth modules for wireless transmission. The protocol operates on 1 to 1 basis, meaning that the transaction can only happen between two devices at a time. This protocol is called asynchronous because the two sides of the transmission do not share a common clock and rely on their own clocks to synchronise themselves with the transmission of data in order to receive the information.</w:t>
+      </w:r>
+      <w:r>
+        <w:rPr>
+          <w:rStyle w:val="Hyperlink"/>
+          <w:color w:val="auto"/>
+          <w:u w:val="none"/>
+        </w:rPr>
+        <w:t xml:space="preserve"> The benefit of this is that the protocol only requires two lines to transmit data; one for transmitting and one for receiving data.</w:t>
+      </w:r>
+      <w:r>
+        <w:rPr>
+          <w:rStyle w:val="Hyperlink"/>
+          <w:color w:val="auto"/>
+          <w:u w:val="none"/>
+        </w:rPr>
+        <w:t xml:space="preserve"> The protocol consists of the following:</w:t>
+      </w:r>
+    </w:p>
+    <w:p>
+      <w:pPr>
+        <w:jc w:val="both"/>
+        <w:rPr>
+          <w:rStyle w:val="Hyperlink"/>
+          <w:color w:val="auto"/>
+          <w:u w:val="none"/>
+        </w:rPr>
+      </w:pPr>
+      <w:r>
+        <w:rPr>
+          <w:rStyle w:val="Hyperlink"/>
+          <w:b/>
+          <w:color w:val="auto"/>
+          <w:u w:val="none"/>
+        </w:rPr>
+        <w:t>Start Bit</w:t>
+      </w:r>
+      <w:r>
+        <w:rPr>
+          <w:rStyle w:val="Hyperlink"/>
+          <w:color w:val="auto"/>
+          <w:u w:val="none"/>
+        </w:rPr>
+        <w:t xml:space="preserve"> – This bit is transmitted first to communicate with the other device that a transaction is about to begin. This bit is always 0 as the IDLE state of the communication line is of logic 1.</w:t>
+      </w:r>
+    </w:p>
+    <w:p>
+      <w:pPr>
+        <w:jc w:val="both"/>
+        <w:rPr>
+          <w:rStyle w:val="Hyperlink"/>
+          <w:color w:val="auto"/>
+          <w:u w:val="none"/>
+        </w:rPr>
+      </w:pPr>
+      <w:r>
+        <w:rPr>
+          <w:rStyle w:val="Hyperlink"/>
+          <w:b/>
+          <w:color w:val="auto"/>
+          <w:u w:val="none"/>
+        </w:rPr>
+        <w:t>Data Bits</w:t>
+      </w:r>
+      <w:r>
+        <w:rPr>
+          <w:rStyle w:val="Hyperlink"/>
+          <w:color w:val="auto"/>
+          <w:u w:val="none"/>
+        </w:rPr>
+        <w:t xml:space="preserve"> – The data bits are transmitted after the start bit and the least significant bit of the data is transmitted first. The number of the data bits can range from 5 to 9.</w:t>
+      </w:r>
+    </w:p>
+    <w:p>
+      <w:pPr>
+        <w:jc w:val="both"/>
+        <w:rPr>
+          <w:rStyle w:val="Hyperlink"/>
+          <w:color w:val="auto"/>
+          <w:u w:val="none"/>
+        </w:rPr>
+      </w:pPr>
+      <w:r>
+        <w:rPr>
+          <w:rStyle w:val="Hyperlink"/>
+          <w:b/>
+          <w:color w:val="auto"/>
+          <w:u w:val="none"/>
+        </w:rPr>
+        <w:t>Parity Bit</w:t>
+      </w:r>
+      <w:r>
+        <w:rPr>
+          <w:rStyle w:val="Hyperlink"/>
+          <w:color w:val="auto"/>
+          <w:u w:val="none"/>
+        </w:rPr>
+        <w:t xml:space="preserve"> – This bit is optional and is used as a low level error checking method.</w:t>
+      </w:r>
+      <w:r>
+        <w:rPr>
+          <w:rStyle w:val="Hyperlink"/>
+          <w:color w:val="auto"/>
+          <w:u w:val="none"/>
+        </w:rPr>
+        <w:t xml:space="preserve"> The parity can be odd or even. In order to produce the parity bit the data bits are added and the evenness of the data whether the bit is set or not</w:t>
+      </w:r>
+      <w:r>
+        <w:rPr>
+          <w:rStyle w:val="Hyperlink"/>
+          <w:color w:val="auto"/>
+          <w:u w:val="none"/>
+        </w:rPr>
+        <w:t>. If parity is set to even and the number of 1’s in the data was odd, the parity bit would be set to 1. If the number of 1’s was even the parity bit would be set to 0. The opposite would happen</w:t>
+      </w:r>
+      <w:r>
+        <w:rPr>
+          <w:rStyle w:val="Hyperlink"/>
+          <w:color w:val="auto"/>
+          <w:u w:val="none"/>
+        </w:rPr>
+        <w:t xml:space="preserve"> if the parity was set to odd; if number of 1’s is odd the parity bit would be 0 and when the number of 1’s was </w:t>
+      </w:r>
+      <w:proofErr w:type="gramStart"/>
+      <w:r>
+        <w:rPr>
+          <w:rStyle w:val="Hyperlink"/>
+          <w:color w:val="auto"/>
+          <w:u w:val="none"/>
+        </w:rPr>
+        <w:t>even,</w:t>
+      </w:r>
+      <w:proofErr w:type="gramEnd"/>
+      <w:r>
+        <w:rPr>
+          <w:rStyle w:val="Hyperlink"/>
+          <w:color w:val="auto"/>
+          <w:u w:val="none"/>
+        </w:rPr>
+        <w:t xml:space="preserve"> the parity would be set to 1.</w:t>
+      </w:r>
+    </w:p>
+    <w:p>
+      <w:pPr>
+        <w:jc w:val="both"/>
+        <w:rPr>
+          <w:rStyle w:val="Hyperlink"/>
+          <w:color w:val="auto"/>
+          <w:u w:val="none"/>
+        </w:rPr>
+      </w:pPr>
+      <w:r>
+        <w:rPr>
+          <w:rStyle w:val="Hyperlink"/>
+          <w:b/>
+          <w:color w:val="auto"/>
+          <w:u w:val="none"/>
+        </w:rPr>
+        <w:t>Stop bits</w:t>
+      </w:r>
+      <w:r>
+        <w:rPr>
+          <w:rStyle w:val="Hyperlink"/>
+          <w:color w:val="auto"/>
+          <w:u w:val="none"/>
+        </w:rPr>
+        <w:t xml:space="preserve"> – The stop bit is transmitted last and is a transition to the IDLE state which is 1 and therefore the stop bit is always 1. The stop bit can be either one or two bits wide depending on configuration. </w:t>
+      </w:r>
+    </w:p>
+    <w:p>
+      <w:pPr>
+        <w:jc w:val="both"/>
+        <w:rPr>
+          <w:rStyle w:val="Hyperlink"/>
+          <w:color w:val="auto"/>
+          <w:u w:val="none"/>
+        </w:rPr>
+      </w:pPr>
+      <w:r>
+        <w:rPr>
+          <w:rStyle w:val="Hyperlink"/>
+          <w:color w:val="auto"/>
+          <w:u w:val="none"/>
+        </w:rPr>
+        <w:t xml:space="preserve">The speed of transmission is determined by the baud rate which measures the amount of bits transmitted per second. The standard baud rates in devices are: </w:t>
+      </w:r>
+      <w:r>
+        <w:t>1200, 2400, 4800, 9600, 19200, 38400, 57600, 115200.</w:t>
+      </w:r>
+      <w:r>
+        <w:t xml:space="preserve"> The communicating devices need to be configured identically in order to avoid data mismatch which will cause the data to be received incorrectly.</w:t>
+      </w:r>
+    </w:p>
+    <w:p>
+      <w:pPr>
+        <w:jc w:val="center"/>
+        <w:rPr>
+          <w:rStyle w:val="Hyperlink"/>
+          <w:color w:val="auto"/>
+          <w:u w:val="none"/>
+        </w:rPr>
+      </w:pPr>
+    </w:p>
+    <w:tbl>
+      <w:tblPr>
+        <w:tblStyle w:val="TableGrid"/>
+        <w:tblW w:w="0" w:type="auto"/>
+        <w:tblLook w:val="04A0" w:firstRow="1" w:lastRow="0" w:firstColumn="1" w:lastColumn="0" w:noHBand="0" w:noVBand="1"/>
+      </w:tblPr>
+      <w:tblGrid>
+        <w:gridCol w:w="1980"/>
+        <w:gridCol w:w="1626"/>
+        <w:gridCol w:w="1803"/>
+        <w:gridCol w:w="1803"/>
+        <w:gridCol w:w="1804"/>
+      </w:tblGrid>
+      <w:tr>
+        <w:tc>
+          <w:tcPr>
+            <w:tcW w:w="1980" w:type="dxa"/>
+          </w:tcPr>
+          <w:p>
+            <w:pPr>
+              <w:jc w:val="center"/>
+              <w:rPr>
+                <w:rStyle w:val="Hyperlink"/>
+                <w:b/>
+                <w:color w:val="auto"/>
+                <w:u w:val="none"/>
+              </w:rPr>
+            </w:pPr>
+            <w:r>
+              <w:rPr>
+                <w:rStyle w:val="Hyperlink"/>
+                <w:b/>
+                <w:color w:val="auto"/>
+                <w:u w:val="none"/>
+              </w:rPr>
+              <w:t>UART Data Frame</w:t>
+            </w:r>
+          </w:p>
+        </w:tc>
+        <w:tc>
+          <w:tcPr>
+            <w:tcW w:w="1626" w:type="dxa"/>
+          </w:tcPr>
+          <w:p>
+            <w:pPr>
+              <w:jc w:val="center"/>
+              <w:rPr>
+                <w:rStyle w:val="Hyperlink"/>
+                <w:color w:val="auto"/>
+                <w:u w:val="none"/>
+              </w:rPr>
+            </w:pPr>
+            <w:r>
+              <w:rPr>
+                <w:rStyle w:val="Hyperlink"/>
+                <w:color w:val="auto"/>
+                <w:u w:val="none"/>
+              </w:rPr>
+              <w:t>Start</w:t>
+            </w:r>
+          </w:p>
+        </w:tc>
+        <w:tc>
+          <w:tcPr>
+            <w:tcW w:w="1803" w:type="dxa"/>
+          </w:tcPr>
+          <w:p>
+            <w:pPr>
+              <w:jc w:val="center"/>
+              <w:rPr>
+                <w:rStyle w:val="Hyperlink"/>
+                <w:color w:val="auto"/>
+                <w:u w:val="none"/>
+              </w:rPr>
+            </w:pPr>
+            <w:r>
+              <w:rPr>
+                <w:rStyle w:val="Hyperlink"/>
+                <w:color w:val="auto"/>
+                <w:u w:val="none"/>
+              </w:rPr>
+              <w:t>Data</w:t>
+            </w:r>
+          </w:p>
+        </w:tc>
+        <w:tc>
+          <w:tcPr>
+            <w:tcW w:w="1803" w:type="dxa"/>
+          </w:tcPr>
+          <w:p>
+            <w:pPr>
+              <w:jc w:val="center"/>
+              <w:rPr>
+                <w:rStyle w:val="Hyperlink"/>
+                <w:color w:val="auto"/>
+                <w:u w:val="none"/>
+              </w:rPr>
+            </w:pPr>
+            <w:r>
+              <w:rPr>
+                <w:rStyle w:val="Hyperlink"/>
+                <w:color w:val="auto"/>
+                <w:u w:val="none"/>
+              </w:rPr>
+              <w:t>Parity</w:t>
+            </w:r>
+          </w:p>
+        </w:tc>
+        <w:tc>
+          <w:tcPr>
+            <w:tcW w:w="1804" w:type="dxa"/>
+          </w:tcPr>
+          <w:p>
+            <w:pPr>
+              <w:jc w:val="center"/>
+              <w:rPr>
+                <w:rStyle w:val="Hyperlink"/>
+                <w:color w:val="auto"/>
+                <w:u w:val="none"/>
+              </w:rPr>
+            </w:pPr>
+            <w:r>
+              <w:rPr>
+                <w:rStyle w:val="Hyperlink"/>
+                <w:color w:val="auto"/>
+                <w:u w:val="none"/>
+              </w:rPr>
+              <w:t>Stop</w:t>
+            </w:r>
+          </w:p>
+        </w:tc>
+      </w:tr>
+      <w:tr>
+        <w:tc>
+          <w:tcPr>
+            <w:tcW w:w="1980" w:type="dxa"/>
+          </w:tcPr>
+          <w:p>
+            <w:pPr>
+              <w:jc w:val="center"/>
+              <w:rPr>
+                <w:rStyle w:val="Hyperlink"/>
+                <w:b/>
+                <w:color w:val="auto"/>
+                <w:u w:val="none"/>
+              </w:rPr>
+            </w:pPr>
+            <w:r>
+              <w:rPr>
+                <w:rStyle w:val="Hyperlink"/>
+                <w:b/>
+                <w:color w:val="auto"/>
+                <w:u w:val="none"/>
+              </w:rPr>
+              <w:t>Size</w:t>
+            </w:r>
+          </w:p>
+        </w:tc>
+        <w:tc>
+          <w:tcPr>
+            <w:tcW w:w="1626" w:type="dxa"/>
+          </w:tcPr>
+          <w:p>
+            <w:pPr>
+              <w:jc w:val="center"/>
+              <w:rPr>
+                <w:rStyle w:val="Hyperlink"/>
+                <w:color w:val="auto"/>
+                <w:u w:val="none"/>
+              </w:rPr>
+            </w:pPr>
+            <w:r>
+              <w:rPr>
+                <w:rStyle w:val="Hyperlink"/>
+                <w:color w:val="auto"/>
+                <w:u w:val="none"/>
+              </w:rPr>
+              <w:t>1</w:t>
+            </w:r>
+          </w:p>
+        </w:tc>
+        <w:tc>
+          <w:tcPr>
+            <w:tcW w:w="1803" w:type="dxa"/>
+          </w:tcPr>
+          <w:p>
+            <w:pPr>
+              <w:jc w:val="center"/>
+              <w:rPr>
+                <w:rStyle w:val="Hyperlink"/>
+                <w:color w:val="auto"/>
+                <w:u w:val="none"/>
+              </w:rPr>
+            </w:pPr>
+            <w:r>
+              <w:rPr>
+                <w:rStyle w:val="Hyperlink"/>
+                <w:color w:val="auto"/>
+                <w:u w:val="none"/>
+              </w:rPr>
+              <w:t>5-9</w:t>
+            </w:r>
+          </w:p>
+        </w:tc>
+        <w:tc>
+          <w:tcPr>
+            <w:tcW w:w="1803" w:type="dxa"/>
+          </w:tcPr>
+          <w:p>
+            <w:pPr>
+              <w:jc w:val="center"/>
+              <w:rPr>
+                <w:rStyle w:val="Hyperlink"/>
+                <w:color w:val="auto"/>
+                <w:u w:val="none"/>
+              </w:rPr>
+            </w:pPr>
+            <w:r>
+              <w:rPr>
+                <w:rStyle w:val="Hyperlink"/>
+                <w:color w:val="auto"/>
+                <w:u w:val="none"/>
+              </w:rPr>
+              <w:t>0-1</w:t>
+            </w:r>
+          </w:p>
+        </w:tc>
+        <w:tc>
+          <w:tcPr>
+            <w:tcW w:w="1804" w:type="dxa"/>
+          </w:tcPr>
+          <w:p>
+            <w:pPr>
+              <w:jc w:val="center"/>
+              <w:rPr>
+                <w:rStyle w:val="Hyperlink"/>
+                <w:color w:val="auto"/>
+                <w:u w:val="none"/>
+              </w:rPr>
+            </w:pPr>
+            <w:r>
+              <w:rPr>
+                <w:rStyle w:val="Hyperlink"/>
+                <w:color w:val="auto"/>
+                <w:u w:val="none"/>
+              </w:rPr>
+              <w:t>1-2</w:t>
+            </w:r>
+          </w:p>
+        </w:tc>
+      </w:tr>
+    </w:tbl>
+    <w:p>
+      <w:pPr>
+        <w:rPr>
+          <w:rStyle w:val="Hyperlink"/>
+        </w:rPr>
+      </w:pPr>
+    </w:p>
+    <w:p>
+      <w:pPr>
+        <w:rPr>
+          <w:rStyle w:val="Hyperlink"/>
+        </w:rPr>
+      </w:pPr>
+    </w:p>
+    <w:p>
+      <w:pPr>
+        <w:rPr>
+          <w:b/>
+        </w:rPr>
+      </w:pPr>
+      <w:r>
+        <w:rPr>
+          <w:b/>
+        </w:rPr>
+        <w:t>SPI – Serial Peripheral Interface</w:t>
+      </w:r>
+    </w:p>
+    <w:p>
+      <w:pPr>
+        <w:rPr>
+          <w:rStyle w:val="Hyperlink"/>
+          <w:color w:val="auto"/>
+          <w:u w:val="none"/>
+        </w:rPr>
+      </w:pPr>
+      <w:r>
+        <w:rPr>
+          <w:rStyle w:val="Hyperlink"/>
+          <w:color w:val="auto"/>
+          <w:u w:val="none"/>
+        </w:rPr>
+        <w:t>The Serial peripheral interface will be used for communication between internal measurement units and FPGA and also for communication between the FPGA and S</w:t>
+      </w:r>
+      <w:r>
+        <w:rPr>
+          <w:rStyle w:val="Hyperlink"/>
+          <w:color w:val="auto"/>
+          <w:u w:val="none"/>
+        </w:rPr>
+        <w:t>T</w:t>
+      </w:r>
+      <w:r>
+        <w:rPr>
+          <w:rStyle w:val="Hyperlink"/>
+          <w:color w:val="auto"/>
+          <w:u w:val="none"/>
+        </w:rPr>
+        <w:t>M32L432KC.</w:t>
+      </w:r>
+      <w:r>
+        <w:rPr>
+          <w:rStyle w:val="Hyperlink"/>
+          <w:color w:val="auto"/>
+          <w:u w:val="none"/>
+        </w:rPr>
+        <w:t xml:space="preserve"> Unlike the UART protocol, SPI provides a synchronous solution to communication by having a separate line for the clock signal that is sent along with the data. The serial peripheral interface also possesses the ability to communicate with more than one slave device by using an additional chip select line for each device connected to the interface. </w:t>
+      </w:r>
+      <w:r>
+        <w:rPr>
+          <w:rStyle w:val="Hyperlink"/>
+          <w:color w:val="auto"/>
+          <w:u w:val="none"/>
+        </w:rPr>
+        <w:t>The Serial peripheral interface therefore requires four lines to enable communication between devices.</w:t>
+      </w:r>
+      <w:r>
+        <w:rPr>
+          <w:rStyle w:val="Hyperlink"/>
+          <w:color w:val="auto"/>
+          <w:u w:val="none"/>
+        </w:rPr>
+        <w:t xml:space="preserve"> These lines are:</w:t>
+      </w:r>
+    </w:p>
+    <w:p>
+      <w:pPr>
+        <w:rPr>
+          <w:rStyle w:val="Hyperlink"/>
+          <w:color w:val="auto"/>
+          <w:u w:val="none"/>
+        </w:rPr>
+      </w:pPr>
+      <w:r>
+        <w:rPr>
+          <w:rStyle w:val="Hyperlink"/>
+          <w:b/>
+          <w:color w:val="auto"/>
+          <w:u w:val="none"/>
+        </w:rPr>
+        <w:t>CLOCK</w:t>
+      </w:r>
+      <w:r>
+        <w:rPr>
+          <w:rStyle w:val="Hyperlink"/>
+          <w:color w:val="auto"/>
+          <w:u w:val="none"/>
+        </w:rPr>
+        <w:t xml:space="preserve"> – The clock signal is sent to slave device from master using this line.</w:t>
+      </w:r>
+    </w:p>
+    <w:p>
+      <w:pPr>
+        <w:rPr>
+          <w:rStyle w:val="Hyperlink"/>
+          <w:color w:val="auto"/>
+          <w:u w:val="none"/>
+        </w:rPr>
+      </w:pPr>
+      <w:r>
+        <w:rPr>
+          <w:rStyle w:val="Hyperlink"/>
+          <w:b/>
+          <w:color w:val="auto"/>
+          <w:u w:val="none"/>
+        </w:rPr>
+        <w:t xml:space="preserve">MOSI </w:t>
+      </w:r>
+      <w:r>
+        <w:rPr>
+          <w:rStyle w:val="Hyperlink"/>
+          <w:color w:val="auto"/>
+          <w:u w:val="none"/>
+        </w:rPr>
+        <w:t xml:space="preserve">– The Master Out Slave </w:t>
+      </w:r>
+      <w:proofErr w:type="gramStart"/>
+      <w:r>
+        <w:rPr>
+          <w:rStyle w:val="Hyperlink"/>
+          <w:color w:val="auto"/>
+          <w:u w:val="none"/>
+        </w:rPr>
+        <w:t>In</w:t>
+      </w:r>
+      <w:proofErr w:type="gramEnd"/>
+      <w:r>
+        <w:rPr>
+          <w:rStyle w:val="Hyperlink"/>
+          <w:color w:val="auto"/>
+          <w:u w:val="none"/>
+        </w:rPr>
+        <w:t xml:space="preserve"> line is used to send data from the master to the slave.</w:t>
+      </w:r>
+    </w:p>
+    <w:p>
+      <w:pPr>
+        <w:rPr>
+          <w:rStyle w:val="Hyperlink"/>
+          <w:color w:val="auto"/>
+          <w:u w:val="none"/>
+        </w:rPr>
+      </w:pPr>
+      <w:r>
+        <w:rPr>
+          <w:rStyle w:val="Hyperlink"/>
+          <w:b/>
+          <w:color w:val="auto"/>
+          <w:u w:val="none"/>
+        </w:rPr>
+        <w:t xml:space="preserve">MISO </w:t>
+      </w:r>
+      <w:r>
+        <w:rPr>
+          <w:rStyle w:val="Hyperlink"/>
+          <w:color w:val="auto"/>
+          <w:u w:val="none"/>
+        </w:rPr>
+        <w:t xml:space="preserve">– The Master </w:t>
+      </w:r>
+      <w:proofErr w:type="gramStart"/>
+      <w:r>
+        <w:rPr>
+          <w:rStyle w:val="Hyperlink"/>
+          <w:color w:val="auto"/>
+          <w:u w:val="none"/>
+        </w:rPr>
+        <w:t>In</w:t>
+      </w:r>
+      <w:proofErr w:type="gramEnd"/>
+      <w:r>
+        <w:rPr>
+          <w:rStyle w:val="Hyperlink"/>
+          <w:color w:val="auto"/>
+          <w:u w:val="none"/>
+        </w:rPr>
+        <w:t xml:space="preserve"> Slave Our line is used to send data from the slave device to the master</w:t>
+      </w:r>
+    </w:p>
+    <w:p>
+      <w:pPr>
+        <w:rPr>
+          <w:rStyle w:val="Hyperlink"/>
+          <w:color w:val="auto"/>
+          <w:u w:val="none"/>
+        </w:rPr>
+      </w:pPr>
+      <w:r>
+        <w:rPr>
+          <w:rStyle w:val="Hyperlink"/>
+          <w:b/>
+          <w:color w:val="auto"/>
+          <w:u w:val="none"/>
+        </w:rPr>
+        <w:lastRenderedPageBreak/>
+        <w:t>CS</w:t>
+      </w:r>
+      <w:r>
+        <w:rPr>
+          <w:rStyle w:val="Hyperlink"/>
+          <w:color w:val="auto"/>
+          <w:u w:val="none"/>
+        </w:rPr>
+        <w:t xml:space="preserve"> – The Chip Select line, also known as Slave Select (SS or SSEL) is used by the master to select the slave device with which the master wishes to communicate with.</w:t>
+      </w:r>
+    </w:p>
+    <w:p>
+      <w:pPr>
+        <w:rPr>
+          <w:rStyle w:val="Hyperlink"/>
+          <w:color w:val="auto"/>
+          <w:u w:val="none"/>
+        </w:rPr>
+      </w:pPr>
+      <w:r>
+        <w:rPr>
+          <w:rStyle w:val="Hyperlink"/>
+          <w:noProof/>
+          <w:color w:val="auto"/>
+          <w:u w:val="none"/>
+          <w:lang w:eastAsia="en-GB"/>
+        </w:rPr>
+        <w:drawing>
+          <wp:anchor distT="0" distB="0" distL="114300" distR="114300" simplePos="0" relativeHeight="251658240" behindDoc="1" locked="0" layoutInCell="1" allowOverlap="1" wp14:anchorId="1448481A" wp14:editId="48D1E399">
+            <wp:simplePos x="0" y="0"/>
+            <wp:positionH relativeFrom="margin">
+              <wp:align>center</wp:align>
+            </wp:positionH>
+            <wp:positionV relativeFrom="paragraph">
+              <wp:posOffset>6350</wp:posOffset>
+            </wp:positionV>
+            <wp:extent cx="3229610" cy="1809750"/>
+            <wp:effectExtent l="0" t="0" r="8890" b="0"/>
+            <wp:wrapTight wrapText="bothSides">
+              <wp:wrapPolygon edited="0">
+                <wp:start x="0" y="0"/>
+                <wp:lineTo x="0" y="21373"/>
+                <wp:lineTo x="21532" y="21373"/>
+                <wp:lineTo x="21532" y="0"/>
+                <wp:lineTo x="0" y="0"/>
+              </wp:wrapPolygon>
+            </wp:wrapTight>
+            <wp:docPr id="1" name="Picture 1"/>
+            <wp:cNvGraphicFramePr>
+              <a:graphicFrameLocks xmlns:a="http://schemas.openxmlformats.org/drawingml/2006/main" noChangeAspect="1"/>
+            </wp:cNvGraphicFramePr>
+            <a:graphic xmlns:a="http://schemas.openxmlformats.org/drawingml/2006/main">
+              <a:graphicData uri="http://schemas.openxmlformats.org/drawingml/2006/picture">
+                <pic:pic xmlns:pic="http://schemas.openxmlformats.org/drawingml/2006/picture">
+                  <pic:nvPicPr>
+                    <pic:cNvPr id="0" name="Picture 1"/>
+                    <pic:cNvPicPr>
+                      <a:picLocks noChangeAspect="1" noChangeArrowheads="1"/>
+                    </pic:cNvPicPr>
+                  </pic:nvPicPr>
+                  <pic:blipFill>
+                    <a:blip r:embed="rId12">
+                      <a:extLst>
+                        <a:ext uri="{28A0092B-C50C-407E-A947-70E740481C1C}">
+                          <a14:useLocalDpi xmlns:a14="http://schemas.microsoft.com/office/drawing/2010/main" val="0"/>
+                        </a:ext>
+                      </a:extLst>
+                    </a:blip>
+                    <a:srcRect/>
+                    <a:stretch>
+                      <a:fillRect/>
+                    </a:stretch>
+                  </pic:blipFill>
+                  <pic:spPr bwMode="auto">
+                    <a:xfrm>
+                      <a:off x="0" y="0"/>
+                      <a:ext cx="3229610" cy="1809750"/>
+                    </a:xfrm>
+                    <a:prstGeom prst="rect">
+                      <a:avLst/>
+                    </a:prstGeom>
+                    <a:noFill/>
+                    <a:ln>
+                      <a:noFill/>
+                    </a:ln>
+                  </pic:spPr>
+                </pic:pic>
+              </a:graphicData>
+            </a:graphic>
+            <wp14:sizeRelH relativeFrom="margin">
+              <wp14:pctWidth>0</wp14:pctWidth>
+            </wp14:sizeRelH>
+            <wp14:sizeRelV relativeFrom="margin">
+              <wp14:pctHeight>0</wp14:pctHeight>
+            </wp14:sizeRelV>
+          </wp:anchor>
+        </w:drawing>
+      </w:r>
+    </w:p>
+    <w:p>
+      <w:pPr>
+        <w:rPr>
+          <w:rStyle w:val="Hyperlink"/>
+          <w:color w:val="auto"/>
+          <w:u w:val="none"/>
+        </w:rPr>
+      </w:pPr>
+      <w:r>
+        <w:rPr>
+          <w:rStyle w:val="Hyperlink"/>
+          <w:color w:val="auto"/>
+          <w:u w:val="none"/>
+        </w:rPr>
+        <w:t xml:space="preserve"> </w:t>
+      </w:r>
+    </w:p>
+    <w:p/>
+    <w:p/>
+    <w:p/>
+    <w:p/>
+    <w:p/>
+    <w:p>
+      <w:pPr>
+        <w:jc w:val="both"/>
+      </w:pPr>
+      <w:r>
+        <w:t>Before the data is transmitted the SPI master lowers the chip select line to notify the</w:t>
+      </w:r>
+      <w:r>
+        <w:t xml:space="preserve"> slave device that a transmission</w:t>
+      </w:r>
+      <w:r>
+        <w:t xml:space="preserve"> is about to begin.</w:t>
+      </w:r>
+      <w:r>
+        <w:t xml:space="preserve"> The master device then provides the clock signal to which the data being sent is synchronised. once all the data bits have been sent, the master pulls the chip select high to end the transaction. </w:t>
+      </w:r>
+      <w:r>
+        <w:t xml:space="preserve"> </w:t>
+      </w:r>
+      <w:r>
+        <w:t>In contrast to the UART protocol, the data is sent most significant bit first and The data transmitted can only be configured to be 8 or 16 bits wide.</w:t>
+      </w:r>
+      <w:r>
+        <w:t xml:space="preserve"> There are also four communication modes in SPI which are determined by the clock polarity (CPOL) and the clock phase (CPHA). The clock polarity determines the edge on which the serial peripheral interface transitions to the idle state. The clock phase determines which clock edge is used to place data on the line and which clock edge is used to capture the data on the receiving end.</w:t>
+      </w:r>
+    </w:p>
+    <w:p>
+      <w:pPr>
+        <w:jc w:val="both"/>
+      </w:pPr>
+      <w:r>
+        <w:rPr>
+          <w:b/>
+        </w:rPr>
+        <w:t>CPOL = 0 &amp; CPHA = 0</w:t>
+      </w:r>
+      <w:r>
+        <w:t xml:space="preserve"> – The clock starts on the rising edge and goes idle on the falling edge. Data is placed on the line on falling edges and is captured on rising edges of the clock.</w:t>
+      </w:r>
+      <w:r>
+        <w:t xml:space="preserve"> In this mode, the first bit has to be present on the line before the transmission starts</w:t>
+      </w:r>
+      <w:r>
+        <w:t>.</w:t>
+      </w:r>
+    </w:p>
+    <w:p>
+      <w:pPr>
+        <w:jc w:val="both"/>
+      </w:pPr>
+      <w:r>
+        <w:rPr>
+          <w:b/>
+        </w:rPr>
+        <w:t>CPOL = 1 &amp; CPHA = 0</w:t>
+      </w:r>
+      <w:r>
+        <w:t xml:space="preserve"> – The clock starts on the falling edge and goes idle on the rising edge. Data is placed on the line on rising edges and captured on falling edges of the clock. </w:t>
+      </w:r>
+    </w:p>
+    <w:p>
+      <w:pPr>
+        <w:jc w:val="both"/>
+      </w:pPr>
+      <w:r>
+        <w:rPr>
+          <w:b/>
+        </w:rPr>
+        <w:t>CPOL = 0 &amp; CPHA = 1</w:t>
+      </w:r>
+      <w:r>
+        <w:t xml:space="preserve"> – The clock starts on the rising edge and goes idle on the falling edge. Data is placed on the line on rising edges and is captured on falling edges of the clock.</w:t>
+      </w:r>
+    </w:p>
+    <w:p>
+      <w:pPr>
+        <w:jc w:val="both"/>
+      </w:pPr>
+      <w:r>
+        <w:rPr>
+          <w:b/>
+        </w:rPr>
+        <w:t>CPOL = 1 &amp; CPHA = 1</w:t>
+      </w:r>
+      <w:r>
+        <w:t xml:space="preserve"> – The clock starts on the falling edge and goes idle on the rising edge. Data is placed on the line on falling edges and is captured on rising edges of the clock.</w:t>
+      </w:r>
+    </w:p>
+    <w:p>
+      <w:pPr>
+        <w:jc w:val="both"/>
+      </w:pPr>
+      <w:r>
+        <w:t xml:space="preserve">The communicating devices must be configured identically in order for the transaction to be successful. </w:t>
+      </w:r>
+    </w:p>
+    <w:p>
+      <w:pPr>
+        <w:jc w:val="both"/>
+      </w:pPr>
+      <w:r>
+        <w:t>The communication protocol is capable of working at much higher frequencies</w:t>
+      </w:r>
+      <w:r>
+        <w:t xml:space="preserve"> (millions of bits per second)</w:t>
+      </w:r>
+      <w:r>
+        <w:t xml:space="preserve"> compared to</w:t>
+      </w:r>
+      <w:r>
+        <w:t xml:space="preserve"> UART</w:t>
+      </w:r>
+      <w:r>
+        <w:t xml:space="preserve">. Due to higher frequency of operation the serial peripheral interface is not suited for long range communications as capacitive effects of the wire become significant with increasing frequency and distance causing the signal to </w:t>
+      </w:r>
+      <w:r>
+        <w:t>distort</w:t>
+      </w:r>
+      <w:r>
+        <w:t xml:space="preserve"> and being interpreted by the receiving device incorrectly.</w:t>
+      </w:r>
+    </w:p>
+    <w:p/>
+    <w:p/>
+    <w:p/>
+    <w:p>
+      <w:bookmarkStart w:id="0" w:name="_GoBack"/>
+      <w:bookmarkEnd w:id="0"/>
+    </w:p>
+    <w:p/>
+    <w:p/>
+    <w:p/>
+    <w:p/>
+    <w:p>
+      <w:r>
+        <w:rPr>
+          <w:noProof/>
+          <w:lang w:eastAsia="en-GB"/>
+        </w:rPr>
+        <w:drawing>
+          <wp:anchor distT="0" distB="0" distL="114300" distR="114300" simplePos="0" relativeHeight="251659264" behindDoc="1" locked="0" layoutInCell="1" allowOverlap="1" wp14:anchorId="5B5B91C3" wp14:editId="3A27550F">
+            <wp:simplePos x="0" y="0"/>
+            <wp:positionH relativeFrom="margin">
+              <wp:align>center</wp:align>
+            </wp:positionH>
+            <wp:positionV relativeFrom="paragraph">
+              <wp:posOffset>0</wp:posOffset>
+            </wp:positionV>
+            <wp:extent cx="4638675" cy="4688205"/>
+            <wp:effectExtent l="0" t="0" r="9525" b="0"/>
+            <wp:wrapTight wrapText="bothSides">
+              <wp:wrapPolygon edited="0">
+                <wp:start x="0" y="0"/>
+                <wp:lineTo x="0" y="21503"/>
+                <wp:lineTo x="21556" y="21503"/>
+                <wp:lineTo x="21556" y="0"/>
+                <wp:lineTo x="0" y="0"/>
+              </wp:wrapPolygon>
+            </wp:wrapTight>
+            <wp:docPr id="2" name="Picture 2"/>
+            <wp:cNvGraphicFramePr>
+              <a:graphicFrameLocks xmlns:a="http://schemas.openxmlformats.org/drawingml/2006/main" noChangeAspect="1"/>
+            </wp:cNvGraphicFramePr>
+            <a:graphic xmlns:a="http://schemas.openxmlformats.org/drawingml/2006/main">
+              <a:graphicData uri="http://schemas.openxmlformats.org/drawingml/2006/picture">
+                <pic:pic xmlns:pic="http://schemas.openxmlformats.org/drawingml/2006/picture">
+                  <pic:nvPicPr>
+                    <pic:cNvPr id="0" name="Picture 2"/>
+                    <pic:cNvPicPr>
+                      <a:picLocks noChangeAspect="1" noChangeArrowheads="1"/>
+                    </pic:cNvPicPr>
+                  </pic:nvPicPr>
+                  <pic:blipFill>
+                    <a:blip r:embed="rId13">
+                      <a:extLst>
+                        <a:ext uri="{28A0092B-C50C-407E-A947-70E740481C1C}">
+                          <a14:useLocalDpi xmlns:a14="http://schemas.microsoft.com/office/drawing/2010/main" val="0"/>
+                        </a:ext>
+                      </a:extLst>
+                    </a:blip>
+                    <a:srcRect/>
+                    <a:stretch>
+                      <a:fillRect/>
+                    </a:stretch>
+                  </pic:blipFill>
+                  <pic:spPr bwMode="auto">
+                    <a:xfrm>
+                      <a:off x="0" y="0"/>
+                      <a:ext cx="4638675" cy="4688205"/>
+                    </a:xfrm>
+                    <a:prstGeom prst="rect">
+                      <a:avLst/>
+                    </a:prstGeom>
+                    <a:noFill/>
+                    <a:ln>
+                      <a:noFill/>
+                    </a:ln>
+                  </pic:spPr>
+                </pic:pic>
+              </a:graphicData>
+            </a:graphic>
+            <wp14:sizeRelH relativeFrom="margin">
+              <wp14:pctWidth>0</wp14:pctWidth>
+            </wp14:sizeRelH>
+            <wp14:sizeRelV relativeFrom="margin">
+              <wp14:pctHeight>0</wp14:pctHeight>
+            </wp14:sizeRelV>
+          </wp:anchor>
+        </w:drawing>
+      </w:r>
+    </w:p>
+    <w:p/>
+    <w:p/>
+    <w:p/>
+    <w:p/>
     <w:sectPr>
       <w:pgSz w:w="11906" w:h="16838"/>
-      <w:pgMar w:top="1440" w:right="1440" w:bottom="1440" w:left="1440" w:header="708" w:footer="708" w:gutter="0"/>
+      <w:pgMar w:top="1440" w:right="1080" w:bottom="1440" w:left="1080" w:header="708" w:footer="708" w:gutter="0"/>
       <w:cols w:space="708"/>
       <w:docGrid w:linePitch="360"/>
     </w:sectPr>
@@ -562,7 +1905,7 @@
 </file>
 
 <file path=word/numbering.xml><?xml version="1.0" encoding="utf-8"?>
-<w:numbering xmlns:wpc="http://schemas.microsoft.com/office/word/2010/wordprocessingCanvas" xmlns:cx="http://schemas.microsoft.com/office/drawing/2014/chartex" xmlns:cx1="http://schemas.microsoft.com/office/drawing/2015/9/8/chartex" xmlns:cx2="http://schemas.microsoft.com/office/drawing/2015/10/21/chartex" xmlns:cx3="http://schemas.microsoft.com/office/drawing/2016/5/9/chartex" xmlns:cx4="http://schemas.microsoft.com/office/drawing/2016/5/10/chartex" xmlns:cx5="http://schemas.microsoft.com/office/drawing/2016/5/11/chartex" xmlns:cx6="http://schemas.microsoft.com/office/drawing/2016/5/12/chartex" xmlns:cx7="http://schemas.microsoft.com/office/drawing/2016/5/13/chartex" xmlns:cx8="http://schemas.microsoft.com/office/drawing/2016/5/14/chartex" xmlns:mc="http://schemas.openxmlformats.org/markup-compatibility/2006" xmlns:aink="http://schemas.microsoft.com/office/drawing/2016/ink" xmlns:am3d="http://schemas.microsoft.com/office/drawing/2017/model3d" xmlns:o="urn:schemas-microsoft-com:office:office" xmlns:r="http://schemas.openxmlformats.org/officeDocument/2006/relationships" xmlns:m="http://schemas.openxmlformats.org/officeDocument/2006/math" xmlns:v="urn:schemas-microsoft-com:vml" xmlns:wp14="http://schemas.microsoft.com/office/word/2010/wordprocessingDrawing" xmlns:wp="http://schemas.openxmlformats.org/drawingml/2006/wordprocessingDrawing" xmlns:w10="urn:schemas-microsoft-com:office:word" xmlns:w="http://schemas.openxmlformats.org/wordprocessingml/2006/main" xmlns:w14="http://schemas.microsoft.com/office/word/2010/wordml" xmlns:w15="http://schemas.microsoft.com/office/word/2012/wordml" xmlns:w16cid="http://schemas.microsoft.com/office/word/2016/wordml/cid" xmlns:w16se="http://schemas.microsoft.com/office/word/2015/wordml/symex" xmlns:wpg="http://schemas.microsoft.com/office/word/2010/wordprocessingGroup" xmlns:wpi="http://schemas.microsoft.com/office/word/2010/wordprocessingInk" xmlns:wne="http://schemas.microsoft.com/office/word/2006/wordml" xmlns:wps="http://schemas.microsoft.com/office/word/2010/wordprocessingShape" mc:Ignorable="w14 w15 w16se w16cid wp14">
+<w:numbering xmlns:wpc="http://schemas.microsoft.com/office/word/2010/wordprocessingCanvas" xmlns:cx="http://schemas.microsoft.com/office/drawing/2014/chartex" xmlns:mc="http://schemas.openxmlformats.org/markup-compatibility/2006" xmlns:o="urn:schemas-microsoft-com:office:office" xmlns:r="http://schemas.openxmlformats.org/officeDocument/2006/relationships" xmlns:m="http://schemas.openxmlformats.org/officeDocument/2006/math" xmlns:v="urn:schemas-microsoft-com:vml" xmlns:wp14="http://schemas.microsoft.com/office/word/2010/wordprocessingDrawing" xmlns:wp="http://schemas.openxmlformats.org/drawingml/2006/wordprocessingDrawing" xmlns:w10="urn:schemas-microsoft-com:office:word" xmlns:w="http://schemas.openxmlformats.org/wordprocessingml/2006/main" xmlns:w14="http://schemas.microsoft.com/office/word/2010/wordml" xmlns:w15="http://schemas.microsoft.com/office/word/2012/wordml" xmlns:w16se="http://schemas.microsoft.com/office/word/2015/wordml/symex" xmlns:wpg="http://schemas.microsoft.com/office/word/2010/wordprocessingGroup" xmlns:wpi="http://schemas.microsoft.com/office/word/2010/wordprocessingInk" xmlns:wne="http://schemas.microsoft.com/office/word/2006/wordml" xmlns:wps="http://schemas.microsoft.com/office/word/2010/wordprocessingShape" mc:Ignorable="w14 w15 w16se wp14">
   <w:abstractNum w:abstractNumId="0" w15:restartNumberingAfterBreak="0">
     <w:nsid w:val="5F3A0D82"/>
     <w:multiLevelType w:val="hybridMultilevel"/>
@@ -682,7 +2025,7 @@
 </file>
 
 <file path=word/styles.xml><?xml version="1.0" encoding="utf-8"?>
-<w:styles xmlns:mc="http://schemas.openxmlformats.org/markup-compatibility/2006" xmlns:r="http://schemas.openxmlformats.org/officeDocument/2006/relationships" xmlns:w="http://schemas.openxmlformats.org/wordprocessingml/2006/main" xmlns:w14="http://schemas.microsoft.com/office/word/2010/wordml" xmlns:w15="http://schemas.microsoft.com/office/word/2012/wordml" xmlns:w16cid="http://schemas.microsoft.com/office/word/2016/wordml/cid" xmlns:w16se="http://schemas.microsoft.com/office/word/2015/wordml/symex" mc:Ignorable="w14 w15 w16se w16cid">
+<w:styles xmlns:mc="http://schemas.openxmlformats.org/markup-compatibility/2006" xmlns:r="http://schemas.openxmlformats.org/officeDocument/2006/relationships" xmlns:w="http://schemas.openxmlformats.org/wordprocessingml/2006/main" xmlns:w14="http://schemas.microsoft.com/office/word/2010/wordml" xmlns:w15="http://schemas.microsoft.com/office/word/2012/wordml" xmlns:w16se="http://schemas.microsoft.com/office/word/2015/wordml/symex" mc:Ignorable="w14 w15 w16se">
   <w:docDefaults>
     <w:rPrDefault>
       <w:rPr>
@@ -698,7 +2041,7 @@
       </w:pPr>
     </w:pPrDefault>
   </w:docDefaults>
-  <w:latentStyles w:defLockedState="0" w:defUIPriority="99" w:defSemiHidden="0" w:defUnhideWhenUsed="0" w:defQFormat="0" w:count="375">
+  <w:latentStyles w:defLockedState="0" w:defUIPriority="99" w:defSemiHidden="0" w:defUnhideWhenUsed="0" w:defQFormat="0" w:count="371">
     <w:lsdException w:name="Normal" w:uiPriority="0" w:qFormat="1"/>
     <w:lsdException w:name="heading 1" w:uiPriority="9" w:qFormat="1"/>
     <w:lsdException w:name="heading 2" w:semiHidden="1" w:uiPriority="9" w:unhideWhenUsed="1" w:qFormat="1"/>
@@ -1070,10 +2413,6 @@
     <w:lsdException w:name="List Table 5 Dark Accent 6" w:uiPriority="50"/>
     <w:lsdException w:name="List Table 6 Colorful Accent 6" w:uiPriority="51"/>
     <w:lsdException w:name="List Table 7 Colorful Accent 6" w:uiPriority="52"/>
-    <w:lsdException w:name="Mention" w:semiHidden="1" w:unhideWhenUsed="1"/>
-    <w:lsdException w:name="Smart Hyperlink" w:semiHidden="1" w:unhideWhenUsed="1"/>
-    <w:lsdException w:name="Hashtag" w:semiHidden="1" w:unhideWhenUsed="1"/>
-    <w:lsdException w:name="Unresolved Mention" w:semiHidden="1" w:unhideWhenUsed="1"/>
   </w:latentStyles>
   <w:style w:type="paragraph" w:default="1" w:styleId="Normal">
     <w:name w:val="Normal"/>
@@ -1128,6 +2467,37 @@
       <w:color w:val="0000FF"/>
       <w:u w:val="single"/>
     </w:rPr>
+  </w:style>
+  <w:style w:type="character" w:styleId="FollowedHyperlink">
+    <w:name w:val="FollowedHyperlink"/>
+    <w:basedOn w:val="DefaultParagraphFont"/>
+    <w:uiPriority w:val="99"/>
+    <w:semiHidden/>
+    <w:unhideWhenUsed/>
+    <w:rsid w:val="007268D7"/>
+    <w:rPr>
+      <w:color w:val="954F72" w:themeColor="followedHyperlink"/>
+      <w:u w:val="single"/>
+    </w:rPr>
+  </w:style>
+  <w:style w:type="table" w:styleId="TableGrid">
+    <w:name w:val="Table Grid"/>
+    <w:basedOn w:val="TableNormal"/>
+    <w:uiPriority w:val="39"/>
+    <w:rsid w:val="002778A7"/>
+    <w:pPr>
+      <w:spacing w:after="0" w:line="240" w:lineRule="auto"/>
+    </w:pPr>
+    <w:tblPr>
+      <w:tblBorders>
+        <w:top w:val="single" w:sz="4" w:space="0" w:color="auto"/>
+        <w:left w:val="single" w:sz="4" w:space="0" w:color="auto"/>
+        <w:bottom w:val="single" w:sz="4" w:space="0" w:color="auto"/>
+        <w:right w:val="single" w:sz="4" w:space="0" w:color="auto"/>
+        <w:insideH w:val="single" w:sz="4" w:space="0" w:color="auto"/>
+        <w:insideV w:val="single" w:sz="4" w:space="0" w:color="auto"/>
+      </w:tblBorders>
+    </w:tblPr>
   </w:style>
 </w:styles>
 </file>

</xml_diff>

<commit_message>
Started adding IMU Theory
</commit_message>
<xml_diff>
--- a/Report/Theory.docx
+++ b/Report/Theory.docx
@@ -1,6 +1,6 @@
 
 <file path=word/document.xml><?xml version="1.0" encoding="utf-8"?>
-<w:document xmlns:wpc="http://schemas.microsoft.com/office/word/2010/wordprocessingCanvas" xmlns:cx="http://schemas.microsoft.com/office/drawing/2014/chartex" xmlns:mc="http://schemas.openxmlformats.org/markup-compatibility/2006" xmlns:o="urn:schemas-microsoft-com:office:office" xmlns:r="http://schemas.openxmlformats.org/officeDocument/2006/relationships" xmlns:m="http://schemas.openxmlformats.org/officeDocument/2006/math" xmlns:v="urn:schemas-microsoft-com:vml" xmlns:wp14="http://schemas.microsoft.com/office/word/2010/wordprocessingDrawing" xmlns:wp="http://schemas.openxmlformats.org/drawingml/2006/wordprocessingDrawing" xmlns:w10="urn:schemas-microsoft-com:office:word" xmlns:w="http://schemas.openxmlformats.org/wordprocessingml/2006/main" xmlns:w14="http://schemas.microsoft.com/office/word/2010/wordml" xmlns:w15="http://schemas.microsoft.com/office/word/2012/wordml" xmlns:w16se="http://schemas.microsoft.com/office/word/2015/wordml/symex" xmlns:wpg="http://schemas.microsoft.com/office/word/2010/wordprocessingGroup" xmlns:wpi="http://schemas.microsoft.com/office/word/2010/wordprocessingInk" xmlns:wne="http://schemas.microsoft.com/office/word/2006/wordml" xmlns:wps="http://schemas.microsoft.com/office/word/2010/wordprocessingShape" mc:Ignorable="w14 w15 w16se wp14">
+<w:document xmlns:wpc="http://schemas.microsoft.com/office/word/2010/wordprocessingCanvas" xmlns:cx="http://schemas.microsoft.com/office/drawing/2014/chartex" xmlns:cx1="http://schemas.microsoft.com/office/drawing/2015/9/8/chartex" xmlns:cx2="http://schemas.microsoft.com/office/drawing/2015/10/21/chartex" xmlns:cx3="http://schemas.microsoft.com/office/drawing/2016/5/9/chartex" xmlns:cx4="http://schemas.microsoft.com/office/drawing/2016/5/10/chartex" xmlns:cx5="http://schemas.microsoft.com/office/drawing/2016/5/11/chartex" xmlns:cx6="http://schemas.microsoft.com/office/drawing/2016/5/12/chartex" xmlns:cx7="http://schemas.microsoft.com/office/drawing/2016/5/13/chartex" xmlns:cx8="http://schemas.microsoft.com/office/drawing/2016/5/14/chartex" xmlns:mc="http://schemas.openxmlformats.org/markup-compatibility/2006" xmlns:aink="http://schemas.microsoft.com/office/drawing/2016/ink" xmlns:am3d="http://schemas.microsoft.com/office/drawing/2017/model3d" xmlns:o="urn:schemas-microsoft-com:office:office" xmlns:r="http://schemas.openxmlformats.org/officeDocument/2006/relationships" xmlns:m="http://schemas.openxmlformats.org/officeDocument/2006/math" xmlns:v="urn:schemas-microsoft-com:vml" xmlns:wp14="http://schemas.microsoft.com/office/word/2010/wordprocessingDrawing" xmlns:wp="http://schemas.openxmlformats.org/drawingml/2006/wordprocessingDrawing" xmlns:w10="urn:schemas-microsoft-com:office:word" xmlns:w="http://schemas.openxmlformats.org/wordprocessingml/2006/main" xmlns:w14="http://schemas.microsoft.com/office/word/2010/wordml" xmlns:w15="http://schemas.microsoft.com/office/word/2012/wordml" xmlns:w16cid="http://schemas.microsoft.com/office/word/2016/wordml/cid" xmlns:w16se="http://schemas.microsoft.com/office/word/2015/wordml/symex" xmlns:wpg="http://schemas.microsoft.com/office/word/2010/wordprocessingGroup" xmlns:wpi="http://schemas.microsoft.com/office/word/2010/wordprocessingInk" xmlns:wne="http://schemas.microsoft.com/office/word/2006/wordml" xmlns:wps="http://schemas.microsoft.com/office/word/2010/wordprocessingShape" mc:Ignorable="w14 w15 w16se w16cid wp14">
   <w:body>
     <w:p>
       <w:pPr>
@@ -225,19 +225,7 @@
           <w:rPr>
             <w:rStyle w:val="Hyperlink"/>
           </w:rPr>
-          <w:t>https://learn.sparkfun.com/tu</w:t>
-        </w:r>
-        <w:r>
-          <w:rPr>
-            <w:rStyle w:val="Hyperlink"/>
-          </w:rPr>
-          <w:t>t</w:t>
-        </w:r>
-        <w:r>
-          <w:rPr>
-            <w:rStyle w:val="Hyperlink"/>
-          </w:rPr>
-          <w:t>orials/serial-communication/all</w:t>
+          <w:t>https://learn.sparkfun.com/tutorials/serial-communication/all</w:t>
         </w:r>
       </w:hyperlink>
     </w:p>
@@ -405,19 +393,7 @@
           <w:rPr>
             <w:rStyle w:val="Hyperlink"/>
           </w:rPr>
-          <w:t>https://learn.sparkfun.co</w:t>
-        </w:r>
-        <w:r>
-          <w:rPr>
-            <w:rStyle w:val="Hyperlink"/>
-          </w:rPr>
-          <w:t>m</w:t>
-        </w:r>
-        <w:r>
-          <w:rPr>
-            <w:rStyle w:val="Hyperlink"/>
-          </w:rPr>
-          <w:t>/tutorials/serial-peripheral-interface-spi/all</w:t>
+          <w:t>https://learn.sparkfun.com/tutorials/serial-peripheral-interface-spi/all</w:t>
         </w:r>
       </w:hyperlink>
     </w:p>
@@ -1010,25 +986,7 @@
           <w:color w:val="auto"/>
           <w:u w:val="none"/>
         </w:rPr>
-        <w:t xml:space="preserve"> if the parity was set to odd; if number of 1’s is odd the parity bit would be 0 and when the number of 1’s was </w:t>
-      </w:r>
-      <w:proofErr w:type="gramStart"/>
-      <w:r>
-        <w:rPr>
-          <w:rStyle w:val="Hyperlink"/>
-          <w:color w:val="auto"/>
-          <w:u w:val="none"/>
-        </w:rPr>
-        <w:t>even,</w:t>
-      </w:r>
-      <w:proofErr w:type="gramEnd"/>
-      <w:r>
-        <w:rPr>
-          <w:rStyle w:val="Hyperlink"/>
-          <w:color w:val="auto"/>
-          <w:u w:val="none"/>
-        </w:rPr>
-        <w:t xml:space="preserve"> the parity would be set to 1.</w:t>
+        <w:t xml:space="preserve"> if the parity was set to odd; if number of 1’s is odd the parity bit would be 0 and when the number of 1’s was even, the parity would be set to 1.</w:t>
       </w:r>
     </w:p>
     <w:p>
@@ -1477,25 +1435,7 @@
           <w:color w:val="auto"/>
           <w:u w:val="none"/>
         </w:rPr>
-        <w:t xml:space="preserve">– The Master Out Slave </w:t>
-      </w:r>
-      <w:proofErr w:type="gramStart"/>
-      <w:r>
-        <w:rPr>
-          <w:rStyle w:val="Hyperlink"/>
-          <w:color w:val="auto"/>
-          <w:u w:val="none"/>
-        </w:rPr>
-        <w:t>In</w:t>
-      </w:r>
-      <w:proofErr w:type="gramEnd"/>
-      <w:r>
-        <w:rPr>
-          <w:rStyle w:val="Hyperlink"/>
-          <w:color w:val="auto"/>
-          <w:u w:val="none"/>
-        </w:rPr>
-        <w:t xml:space="preserve"> line is used to send data from the master to the slave.</w:t>
+        <w:t>– The Master Out Slave In line is used to send data from the master to the slave.</w:t>
       </w:r>
     </w:p>
     <w:p>
@@ -1804,10 +1744,7 @@
     <w:p/>
     <w:p/>
     <w:p/>
-    <w:p>
-      <w:bookmarkStart w:id="0" w:name="_GoBack"/>
-      <w:bookmarkEnd w:id="0"/>
-    </w:p>
+    <w:p/>
     <w:p/>
     <w:p/>
     <w:p/>
@@ -1894,6 +1831,174 @@
     <w:p/>
     <w:p/>
     <w:p/>
+    <w:p/>
+    <w:p/>
+    <w:p/>
+    <w:p/>
+    <w:p/>
+    <w:p/>
+    <w:p/>
+    <w:p/>
+    <w:p/>
+    <w:p/>
+    <w:p/>
+    <w:p/>
+    <w:p/>
+    <w:p/>
+    <w:p/>
+    <w:p/>
+    <w:p/>
+    <w:p/>
+    <w:p/>
+    <w:p/>
+    <w:p/>
+    <w:p/>
+    <w:p/>
+    <w:p>
+      <w:pPr>
+        <w:rPr>
+          <w:b/>
+        </w:rPr>
+      </w:pPr>
+      <w:r>
+        <w:rPr>
+          <w:b/>
+        </w:rPr>
+        <w:lastRenderedPageBreak/>
+        <w:t>IMU</w:t>
+      </w:r>
+      <w:r>
+        <w:rPr>
+          <w:b/>
+        </w:rPr>
+        <w:t xml:space="preserve"> – Internal Measurement Unit</w:t>
+      </w:r>
+    </w:p>
+    <w:p>
+      <w:r>
+        <w:t xml:space="preserve">The internal measurement unit also know as an IMU, typically consists of 3-axis accelerometer, gyroscope and magnetometer. Many of the </w:t>
+      </w:r>
+      <w:r>
+        <w:t>low-end</w:t>
+      </w:r>
+      <w:r>
+        <w:t xml:space="preserve"> internal measurement units </w:t>
+      </w:r>
+      <w:r>
+        <w:t xml:space="preserve">use MEMS (Micro-Electro-Mechanical-Systems) accelerometers and gyroscopes and employ magnetometers which rely on the hall-effect to produce an output. </w:t>
+      </w:r>
+    </w:p>
+    <w:p>
+      <w:r>
+        <w:t xml:space="preserve">MEMS technology can be defined as miniaturised mechanical and electro-mechanical elements that are made using the techniques of microfabrication. The MEMS devices can vary from simple structures that have no moving parts to complex electromechanical systems that contain multiple moving elements under the control of integrated microelectronics. </w:t>
+      </w:r>
+      <w:r>
+        <w:t xml:space="preserve">Some of these complex systems, such as the microsensors and </w:t>
+      </w:r>
+      <w:proofErr w:type="spellStart"/>
+      <w:r>
+        <w:t>microactuators</w:t>
+      </w:r>
+      <w:proofErr w:type="spellEnd"/>
+      <w:r>
+        <w:t xml:space="preserve"> are categorised as “transducers” which are defined as devices that convert energy from one form to another. A device such as a microsensor typically converts mechanical energy into an electrical signal.   </w:t>
+      </w:r>
+    </w:p>
+    <w:p/>
+    <w:p>
+      <w:pPr>
+        <w:rPr>
+          <w:color w:val="FF0000"/>
+        </w:rPr>
+      </w:pPr>
+      <w:r>
+        <w:rPr>
+          <w:color w:val="FF0000"/>
+        </w:rPr>
+        <w:t xml:space="preserve">Micro-Electro-Mechanical Systems, or MEMS, is a technology that in its most general form can be defined as miniaturized mechanical and electro-mechanical elements (i.e., devices and structures) that are made using the techniques of microfabrication. The critical physical dimensions of MEMS devices can vary from well below one micron on the lower end of the dimensional spectrum, all the way to several </w:t>
+      </w:r>
+      <w:proofErr w:type="spellStart"/>
+      <w:r>
+        <w:rPr>
+          <w:color w:val="FF0000"/>
+        </w:rPr>
+        <w:t>millimeters</w:t>
+      </w:r>
+      <w:proofErr w:type="spellEnd"/>
+      <w:r>
+        <w:rPr>
+          <w:color w:val="FF0000"/>
+        </w:rPr>
+        <w:t>. Likewise, the types of MEMS devices can vary from relatively simple structures having no moving elements, to extremely complex electromechanical systems with multiple moving elements under the control of integrated microelectronics. The one main criterion of MEMS is that there are at least some elements having some sort of mechanical functionality whether or not these elements can move. The term used to define MEMS varies in different parts of the world. In the United States they are predominantly called MEMS, while in some other parts of the world they are called “Microsystems Technology” or “micromachined devices”.</w:t>
+      </w:r>
+    </w:p>
+    <w:p>
+      <w:pPr>
+        <w:rPr>
+          <w:color w:val="FF0000"/>
+        </w:rPr>
+      </w:pPr>
+    </w:p>
+    <w:p>
+      <w:pPr>
+        <w:rPr>
+          <w:color w:val="FF0000"/>
+        </w:rPr>
+      </w:pPr>
+      <w:r>
+        <w:rPr>
+          <w:color w:val="FF0000"/>
+        </w:rPr>
+        <w:t xml:space="preserve">While the functional elements of MEMS are miniaturized structures, sensors, actuators, and microelectronics, the most notable (and perhaps most interesting) elements are the microsensors and </w:t>
+      </w:r>
+      <w:proofErr w:type="spellStart"/>
+      <w:r>
+        <w:rPr>
+          <w:color w:val="FF0000"/>
+        </w:rPr>
+        <w:t>microactuators</w:t>
+      </w:r>
+      <w:proofErr w:type="spellEnd"/>
+      <w:r>
+        <w:rPr>
+          <w:color w:val="FF0000"/>
+        </w:rPr>
+        <w:t xml:space="preserve">. Microsensors and </w:t>
+      </w:r>
+      <w:proofErr w:type="spellStart"/>
+      <w:r>
+        <w:rPr>
+          <w:color w:val="FF0000"/>
+        </w:rPr>
+        <w:t>microactuators</w:t>
+      </w:r>
+      <w:proofErr w:type="spellEnd"/>
+      <w:r>
+        <w:rPr>
+          <w:color w:val="FF0000"/>
+        </w:rPr>
+        <w:t xml:space="preserve"> are appropriately categorized as “transducers”, which are defined as devices that convert energy from one form to another. In the case of microsensors, the device typically converts a measured mechanical signal into an electrical signal.</w:t>
+      </w:r>
+    </w:p>
+    <w:p>
+      <w:pPr>
+        <w:rPr>
+          <w:color w:val="FF0000"/>
+        </w:rPr>
+      </w:pPr>
+      <w:hyperlink r:id="rId14" w:history="1">
+        <w:r>
+          <w:rPr>
+            <w:color w:val="0000FF"/>
+            <w:u w:val="single"/>
+          </w:rPr>
+          <w:t>https://www.mems-exchange.org/MEMS/what-is.html</w:t>
+        </w:r>
+      </w:hyperlink>
+      <w:bookmarkStart w:id="0" w:name="_GoBack"/>
+      <w:bookmarkEnd w:id="0"/>
+    </w:p>
+    <w:p/>
     <w:sectPr>
       <w:pgSz w:w="11906" w:h="16838"/>
       <w:pgMar w:top="1440" w:right="1080" w:bottom="1440" w:left="1080" w:header="708" w:footer="708" w:gutter="0"/>
@@ -1905,7 +2010,7 @@
 </file>
 
 <file path=word/numbering.xml><?xml version="1.0" encoding="utf-8"?>
-<w:numbering xmlns:wpc="http://schemas.microsoft.com/office/word/2010/wordprocessingCanvas" xmlns:cx="http://schemas.microsoft.com/office/drawing/2014/chartex" xmlns:mc="http://schemas.openxmlformats.org/markup-compatibility/2006" xmlns:o="urn:schemas-microsoft-com:office:office" xmlns:r="http://schemas.openxmlformats.org/officeDocument/2006/relationships" xmlns:m="http://schemas.openxmlformats.org/officeDocument/2006/math" xmlns:v="urn:schemas-microsoft-com:vml" xmlns:wp14="http://schemas.microsoft.com/office/word/2010/wordprocessingDrawing" xmlns:wp="http://schemas.openxmlformats.org/drawingml/2006/wordprocessingDrawing" xmlns:w10="urn:schemas-microsoft-com:office:word" xmlns:w="http://schemas.openxmlformats.org/wordprocessingml/2006/main" xmlns:w14="http://schemas.microsoft.com/office/word/2010/wordml" xmlns:w15="http://schemas.microsoft.com/office/word/2012/wordml" xmlns:w16se="http://schemas.microsoft.com/office/word/2015/wordml/symex" xmlns:wpg="http://schemas.microsoft.com/office/word/2010/wordprocessingGroup" xmlns:wpi="http://schemas.microsoft.com/office/word/2010/wordprocessingInk" xmlns:wne="http://schemas.microsoft.com/office/word/2006/wordml" xmlns:wps="http://schemas.microsoft.com/office/word/2010/wordprocessingShape" mc:Ignorable="w14 w15 w16se wp14">
+<w:numbering xmlns:wpc="http://schemas.microsoft.com/office/word/2010/wordprocessingCanvas" xmlns:cx="http://schemas.microsoft.com/office/drawing/2014/chartex" xmlns:cx1="http://schemas.microsoft.com/office/drawing/2015/9/8/chartex" xmlns:cx2="http://schemas.microsoft.com/office/drawing/2015/10/21/chartex" xmlns:cx3="http://schemas.microsoft.com/office/drawing/2016/5/9/chartex" xmlns:cx4="http://schemas.microsoft.com/office/drawing/2016/5/10/chartex" xmlns:cx5="http://schemas.microsoft.com/office/drawing/2016/5/11/chartex" xmlns:cx6="http://schemas.microsoft.com/office/drawing/2016/5/12/chartex" xmlns:cx7="http://schemas.microsoft.com/office/drawing/2016/5/13/chartex" xmlns:cx8="http://schemas.microsoft.com/office/drawing/2016/5/14/chartex" xmlns:mc="http://schemas.openxmlformats.org/markup-compatibility/2006" xmlns:aink="http://schemas.microsoft.com/office/drawing/2016/ink" xmlns:am3d="http://schemas.microsoft.com/office/drawing/2017/model3d" xmlns:o="urn:schemas-microsoft-com:office:office" xmlns:r="http://schemas.openxmlformats.org/officeDocument/2006/relationships" xmlns:m="http://schemas.openxmlformats.org/officeDocument/2006/math" xmlns:v="urn:schemas-microsoft-com:vml" xmlns:wp14="http://schemas.microsoft.com/office/word/2010/wordprocessingDrawing" xmlns:wp="http://schemas.openxmlformats.org/drawingml/2006/wordprocessingDrawing" xmlns:w10="urn:schemas-microsoft-com:office:word" xmlns:w="http://schemas.openxmlformats.org/wordprocessingml/2006/main" xmlns:w14="http://schemas.microsoft.com/office/word/2010/wordml" xmlns:w15="http://schemas.microsoft.com/office/word/2012/wordml" xmlns:w16cid="http://schemas.microsoft.com/office/word/2016/wordml/cid" xmlns:w16se="http://schemas.microsoft.com/office/word/2015/wordml/symex" xmlns:wpg="http://schemas.microsoft.com/office/word/2010/wordprocessingGroup" xmlns:wpi="http://schemas.microsoft.com/office/word/2010/wordprocessingInk" xmlns:wne="http://schemas.microsoft.com/office/word/2006/wordml" xmlns:wps="http://schemas.microsoft.com/office/word/2010/wordprocessingShape" mc:Ignorable="w14 w15 w16se w16cid wp14">
   <w:abstractNum w:abstractNumId="0" w15:restartNumberingAfterBreak="0">
     <w:nsid w:val="5F3A0D82"/>
     <w:multiLevelType w:val="hybridMultilevel"/>
@@ -2025,7 +2130,7 @@
 </file>
 
 <file path=word/styles.xml><?xml version="1.0" encoding="utf-8"?>
-<w:styles xmlns:mc="http://schemas.openxmlformats.org/markup-compatibility/2006" xmlns:r="http://schemas.openxmlformats.org/officeDocument/2006/relationships" xmlns:w="http://schemas.openxmlformats.org/wordprocessingml/2006/main" xmlns:w14="http://schemas.microsoft.com/office/word/2010/wordml" xmlns:w15="http://schemas.microsoft.com/office/word/2012/wordml" xmlns:w16se="http://schemas.microsoft.com/office/word/2015/wordml/symex" mc:Ignorable="w14 w15 w16se">
+<w:styles xmlns:mc="http://schemas.openxmlformats.org/markup-compatibility/2006" xmlns:r="http://schemas.openxmlformats.org/officeDocument/2006/relationships" xmlns:w="http://schemas.openxmlformats.org/wordprocessingml/2006/main" xmlns:w14="http://schemas.microsoft.com/office/word/2010/wordml" xmlns:w15="http://schemas.microsoft.com/office/word/2012/wordml" xmlns:w16cid="http://schemas.microsoft.com/office/word/2016/wordml/cid" xmlns:w16se="http://schemas.microsoft.com/office/word/2015/wordml/symex" mc:Ignorable="w14 w15 w16se w16cid">
   <w:docDefaults>
     <w:rPrDefault>
       <w:rPr>
@@ -2041,7 +2146,7 @@
       </w:pPr>
     </w:pPrDefault>
   </w:docDefaults>
-  <w:latentStyles w:defLockedState="0" w:defUIPriority="99" w:defSemiHidden="0" w:defUnhideWhenUsed="0" w:defQFormat="0" w:count="371">
+  <w:latentStyles w:defLockedState="0" w:defUIPriority="99" w:defSemiHidden="0" w:defUnhideWhenUsed="0" w:defQFormat="0" w:count="375">
     <w:lsdException w:name="Normal" w:uiPriority="0" w:qFormat="1"/>
     <w:lsdException w:name="heading 1" w:uiPriority="9" w:qFormat="1"/>
     <w:lsdException w:name="heading 2" w:semiHidden="1" w:uiPriority="9" w:unhideWhenUsed="1" w:qFormat="1"/>
@@ -2147,7 +2252,6 @@
     <w:lsdException w:name="HTML Sample" w:semiHidden="1" w:unhideWhenUsed="1"/>
     <w:lsdException w:name="HTML Typewriter" w:semiHidden="1" w:unhideWhenUsed="1"/>
     <w:lsdException w:name="HTML Variable" w:semiHidden="1" w:unhideWhenUsed="1"/>
-    <w:lsdException w:name="Normal Table" w:semiHidden="1" w:unhideWhenUsed="1"/>
     <w:lsdException w:name="annotation subject" w:semiHidden="1" w:unhideWhenUsed="1"/>
     <w:lsdException w:name="No List" w:semiHidden="1" w:unhideWhenUsed="1"/>
     <w:lsdException w:name="Outline List 1" w:semiHidden="1" w:unhideWhenUsed="1"/>
@@ -2191,10 +2295,8 @@
     <w:lsdException w:name="Table Elegant" w:semiHidden="1" w:unhideWhenUsed="1"/>
     <w:lsdException w:name="Table Professional" w:semiHidden="1" w:unhideWhenUsed="1"/>
     <w:lsdException w:name="Table Subtle 1" w:semiHidden="1" w:unhideWhenUsed="1"/>
-    <w:lsdException w:name="Table Subtle 2" w:semiHidden="1" w:unhideWhenUsed="1"/>
     <w:lsdException w:name="Table Web 1" w:semiHidden="1" w:unhideWhenUsed="1"/>
     <w:lsdException w:name="Table Web 2" w:semiHidden="1" w:unhideWhenUsed="1"/>
-    <w:lsdException w:name="Table Web 3" w:semiHidden="1" w:unhideWhenUsed="1"/>
     <w:lsdException w:name="Balloon Text" w:semiHidden="1" w:unhideWhenUsed="1"/>
     <w:lsdException w:name="Table Grid" w:uiPriority="39"/>
     <w:lsdException w:name="Table Theme" w:semiHidden="1" w:unhideWhenUsed="1"/>
@@ -2413,6 +2515,10 @@
     <w:lsdException w:name="List Table 5 Dark Accent 6" w:uiPriority="50"/>
     <w:lsdException w:name="List Table 6 Colorful Accent 6" w:uiPriority="51"/>
     <w:lsdException w:name="List Table 7 Colorful Accent 6" w:uiPriority="52"/>
+    <w:lsdException w:name="Mention" w:semiHidden="1" w:unhideWhenUsed="1"/>
+    <w:lsdException w:name="Smart Hyperlink" w:semiHidden="1" w:unhideWhenUsed="1"/>
+    <w:lsdException w:name="Hashtag" w:semiHidden="1" w:unhideWhenUsed="1"/>
+    <w:lsdException w:name="Unresolved Mention" w:semiHidden="1" w:unhideWhenUsed="1"/>
   </w:latentStyles>
   <w:style w:type="paragraph" w:default="1" w:styleId="Normal">
     <w:name w:val="Normal"/>

</xml_diff>

<commit_message>
Working on IMU Theory now
</commit_message>
<xml_diff>
--- a/Report/Theory.docx
+++ b/Report/Theory.docx
@@ -220,7 +220,7 @@
       </w:r>
     </w:p>
     <w:p>
-      <w:hyperlink r:id="rId5" w:history="1">
+      <w:hyperlink r:id="rId6" w:history="1">
         <w:r>
           <w:rPr>
             <w:rStyle w:val="Hyperlink"/>
@@ -230,7 +230,7 @@
       </w:hyperlink>
     </w:p>
     <w:p>
-      <w:hyperlink r:id="rId6" w:history="1">
+      <w:hyperlink r:id="rId7" w:history="1">
         <w:r>
           <w:rPr>
             <w:rStyle w:val="Hyperlink"/>
@@ -388,7 +388,7 @@
       </w:r>
     </w:p>
     <w:p>
-      <w:hyperlink r:id="rId7" w:history="1">
+      <w:hyperlink r:id="rId8" w:history="1">
         <w:r>
           <w:rPr>
             <w:rStyle w:val="Hyperlink"/>
@@ -419,7 +419,16 @@
         </w:numPr>
       </w:pPr>
       <w:r>
-        <w:t xml:space="preserve">Accelerometer, gyroscope and magnetometer theory </w:t>
+        <w:rPr>
+          <w:color w:val="00B050"/>
+        </w:rPr>
+        <w:t xml:space="preserve">Accelerometer, gyroscope </w:t>
+      </w:r>
+      <w:r>
+        <w:rPr>
+          <w:color w:val="00B050"/>
+        </w:rPr>
+        <w:t xml:space="preserve">and magnetometer theory </w:t>
       </w:r>
     </w:p>
     <w:p>
@@ -443,7 +452,13 @@
         </w:numPr>
       </w:pPr>
       <w:r>
-        <w:t>Gyroscope noise, gimbal lock</w:t>
+        <w:rPr>
+          <w:color w:val="00B050"/>
+        </w:rPr>
+        <w:t>Gyroscope noise</w:t>
+      </w:r>
+      <w:r>
+        <w:t>, gimbal lock</w:t>
       </w:r>
     </w:p>
     <w:p>
@@ -453,8 +468,14 @@
           <w:ilvl w:val="0"/>
           <w:numId w:val="1"/>
         </w:numPr>
-      </w:pPr>
-      <w:r>
+        <w:rPr>
+          <w:color w:val="00B050"/>
+        </w:rPr>
+      </w:pPr>
+      <w:r>
+        <w:rPr>
+          <w:color w:val="00B050"/>
+        </w:rPr>
         <w:t>sensor accel, gyro and magnetometer offsets and noise and cross-axis sensitivity</w:t>
       </w:r>
     </w:p>
@@ -496,7 +517,7 @@
       </w:r>
     </w:p>
     <w:p>
-      <w:hyperlink r:id="rId8" w:history="1">
+      <w:hyperlink r:id="rId9" w:history="1">
         <w:r>
           <w:rPr>
             <w:rStyle w:val="Hyperlink"/>
@@ -506,7 +527,7 @@
       </w:hyperlink>
     </w:p>
     <w:p>
-      <w:hyperlink r:id="rId9" w:history="1">
+      <w:hyperlink r:id="rId10" w:history="1">
         <w:r>
           <w:rPr>
             <w:rStyle w:val="Hyperlink"/>
@@ -638,7 +659,7 @@
       </w:r>
     </w:p>
     <w:p>
-      <w:hyperlink r:id="rId10" w:history="1">
+      <w:hyperlink r:id="rId11" w:history="1">
         <w:r>
           <w:rPr>
             <w:rStyle w:val="Hyperlink"/>
@@ -653,7 +674,7 @@
           <w:rStyle w:val="Hyperlink"/>
         </w:rPr>
       </w:pPr>
-      <w:hyperlink r:id="rId11" w:history="1">
+      <w:hyperlink r:id="rId12" w:history="1">
         <w:r>
           <w:rPr>
             <w:rStyle w:val="Hyperlink"/>
@@ -1559,7 +1580,7 @@
                     </pic:cNvPicPr>
                   </pic:nvPicPr>
                   <pic:blipFill>
-                    <a:blip r:embed="rId12">
+                    <a:blip r:embed="rId13">
                       <a:extLst>
                         <a:ext uri="{28A0092B-C50C-407E-A947-70E740481C1C}">
                           <a14:useLocalDpi xmlns:a14="http://schemas.microsoft.com/office/drawing/2010/main" val="0"/>
@@ -1789,7 +1810,7 @@
                     </pic:cNvPicPr>
                   </pic:nvPicPr>
                   <pic:blipFill>
-                    <a:blip r:embed="rId13">
+                    <a:blip r:embed="rId14">
                       <a:extLst>
                         <a:ext uri="{28A0092B-C50C-407E-A947-70E740481C1C}">
                           <a14:useLocalDpi xmlns:a14="http://schemas.microsoft.com/office/drawing/2010/main" val="0"/>
@@ -1858,23 +1879,22 @@
       <w:pPr>
         <w:rPr>
           <w:b/>
-        </w:rPr>
-      </w:pPr>
-      <w:r>
-        <w:rPr>
-          <w:b/>
+          <w:sz w:val="24"/>
+        </w:rPr>
+      </w:pPr>
+      <w:r>
+        <w:rPr>
+          <w:b/>
+          <w:sz w:val="24"/>
         </w:rPr>
         <w:lastRenderedPageBreak/>
-        <w:t>IMU</w:t>
-      </w:r>
-      <w:r>
-        <w:rPr>
-          <w:b/>
-        </w:rPr>
-        <w:t xml:space="preserve"> – Internal Measurement Unit</w:t>
-      </w:r>
-    </w:p>
-    <w:p>
+        <w:t>IMU – Internal Measurement Unit</w:t>
+      </w:r>
+    </w:p>
+    <w:p>
+      <w:pPr>
+        <w:jc w:val="both"/>
+      </w:pPr>
       <w:r>
         <w:t xml:space="preserve">The internal measurement unit also know as an IMU, typically consists of 3-axis accelerometer, gyroscope and magnetometer. Many of the </w:t>
       </w:r>
@@ -1889,6 +1909,9 @@
       </w:r>
     </w:p>
     <w:p>
+      <w:pPr>
+        <w:jc w:val="both"/>
+      </w:pPr>
       <w:r>
         <w:t xml:space="preserve">MEMS technology can be defined as miniaturised mechanical and electro-mechanical elements that are made using the techniques of microfabrication. The MEMS devices can vary from simple structures that have no moving parts to complex electromechanical systems that contain multiple moving elements under the control of integrated microelectronics. </w:t>
       </w:r>
@@ -1904,89 +1927,14 @@
         <w:t xml:space="preserve"> are categorised as “transducers” which are defined as devices that convert energy from one form to another. A device such as a microsensor typically converts mechanical energy into an electrical signal.   </w:t>
       </w:r>
     </w:p>
-    <w:p/>
-    <w:p>
-      <w:pPr>
-        <w:rPr>
-          <w:color w:val="FF0000"/>
-        </w:rPr>
-      </w:pPr>
-      <w:r>
-        <w:rPr>
-          <w:color w:val="FF0000"/>
-        </w:rPr>
-        <w:t xml:space="preserve">Micro-Electro-Mechanical Systems, or MEMS, is a technology that in its most general form can be defined as miniaturized mechanical and electro-mechanical elements (i.e., devices and structures) that are made using the techniques of microfabrication. The critical physical dimensions of MEMS devices can vary from well below one micron on the lower end of the dimensional spectrum, all the way to several </w:t>
-      </w:r>
-      <w:proofErr w:type="spellStart"/>
-      <w:r>
-        <w:rPr>
-          <w:color w:val="FF0000"/>
-        </w:rPr>
-        <w:t>millimeters</w:t>
-      </w:r>
-      <w:proofErr w:type="spellEnd"/>
-      <w:r>
-        <w:rPr>
-          <w:color w:val="FF0000"/>
-        </w:rPr>
-        <w:t>. Likewise, the types of MEMS devices can vary from relatively simple structures having no moving elements, to extremely complex electromechanical systems with multiple moving elements under the control of integrated microelectronics. The one main criterion of MEMS is that there are at least some elements having some sort of mechanical functionality whether or not these elements can move. The term used to define MEMS varies in different parts of the world. In the United States they are predominantly called MEMS, while in some other parts of the world they are called “Microsystems Technology” or “micromachined devices”.</w:t>
-      </w:r>
-    </w:p>
-    <w:p>
-      <w:pPr>
-        <w:rPr>
-          <w:color w:val="FF0000"/>
-        </w:rPr>
-      </w:pPr>
-    </w:p>
-    <w:p>
-      <w:pPr>
-        <w:rPr>
-          <w:color w:val="FF0000"/>
-        </w:rPr>
-      </w:pPr>
-      <w:r>
-        <w:rPr>
-          <w:color w:val="FF0000"/>
-        </w:rPr>
-        <w:t xml:space="preserve">While the functional elements of MEMS are miniaturized structures, sensors, actuators, and microelectronics, the most notable (and perhaps most interesting) elements are the microsensors and </w:t>
-      </w:r>
-      <w:proofErr w:type="spellStart"/>
-      <w:r>
-        <w:rPr>
-          <w:color w:val="FF0000"/>
-        </w:rPr>
-        <w:t>microactuators</w:t>
-      </w:r>
-      <w:proofErr w:type="spellEnd"/>
-      <w:r>
-        <w:rPr>
-          <w:color w:val="FF0000"/>
-        </w:rPr>
-        <w:t xml:space="preserve">. Microsensors and </w:t>
-      </w:r>
-      <w:proofErr w:type="spellStart"/>
-      <w:r>
-        <w:rPr>
-          <w:color w:val="FF0000"/>
-        </w:rPr>
-        <w:t>microactuators</w:t>
-      </w:r>
-      <w:proofErr w:type="spellEnd"/>
-      <w:r>
-        <w:rPr>
-          <w:color w:val="FF0000"/>
-        </w:rPr>
-        <w:t xml:space="preserve"> are appropriately categorized as “transducers”, which are defined as devices that convert energy from one form to another. In the case of microsensors, the device typically converts a measured mechanical signal into an electrical signal.</w:t>
-      </w:r>
-    </w:p>
-    <w:p>
-      <w:pPr>
-        <w:rPr>
-          <w:color w:val="FF0000"/>
-        </w:rPr>
-      </w:pPr>
-      <w:hyperlink r:id="rId14" w:history="1">
+    <w:p>
+      <w:pPr>
+        <w:rPr>
+          <w:color w:val="0000FF"/>
+          <w:u w:val="single"/>
+        </w:rPr>
+      </w:pPr>
+      <w:hyperlink r:id="rId15" w:history="1">
         <w:r>
           <w:rPr>
             <w:color w:val="0000FF"/>
@@ -1995,8 +1943,2155 @@
           <w:t>https://www.mems-exchange.org/MEMS/what-is.html</w:t>
         </w:r>
       </w:hyperlink>
+    </w:p>
+    <w:p/>
+    <w:p>
+      <w:pPr>
+        <w:rPr>
+          <w:b/>
+          <w:i/>
+        </w:rPr>
+      </w:pPr>
+      <w:r>
+        <w:rPr>
+          <w:b/>
+          <w:i/>
+        </w:rPr>
+        <w:t>MEMS Accelerometer</w:t>
+      </w:r>
+    </w:p>
+    <w:p>
+      <w:pPr>
+        <w:jc w:val="both"/>
+      </w:pPr>
+      <w:r>
+        <w:t>MEMS accelerometer</w:t>
+      </w:r>
+      <w:r>
+        <w:t>s are typically</w:t>
+      </w:r>
+      <w:r>
+        <w:t xml:space="preserve"> composed of movabl</w:t>
+      </w:r>
+      <w:r>
+        <w:t>e proof mass with plates that are</w:t>
+      </w:r>
+      <w:r>
+        <w:t xml:space="preserve"> attached through a mechanical suspension system</w:t>
+      </w:r>
+      <w:r>
+        <w:t>,</w:t>
+      </w:r>
+      <w:r>
+        <w:t xml:space="preserve"> and fixed outer plates,</w:t>
+      </w:r>
+      <w:r>
+        <w:t xml:space="preserve"> as shown in </w:t>
+      </w:r>
+      <w:r>
+        <w:rPr>
+          <w:b/>
+          <w:color w:val="FF0000"/>
+        </w:rPr>
+        <w:t>Figure N</w:t>
+      </w:r>
+      <w:r>
+        <w:t>.</w:t>
+      </w:r>
+      <w:r>
+        <w:t xml:space="preserve"> The m</w:t>
+      </w:r>
+      <w:r>
+        <w:t>ovable plates and fixed outer plates represent capacitors.</w:t>
+      </w:r>
+      <w:r>
+        <w:t xml:space="preserve"> </w:t>
+      </w:r>
+      <w:r>
+        <w:t>The proof mas</w:t>
+      </w:r>
+      <w:r>
+        <w:t>s can only move up or down</w:t>
+      </w:r>
+      <w:r>
+        <w:t xml:space="preserve"> [1</w:t>
+      </w:r>
+      <w:r>
+        <w:t>] causing the movable plate</w:t>
+      </w:r>
+      <w:r>
+        <w:t>s</w:t>
+      </w:r>
+      <w:r>
+        <w:t xml:space="preserve"> to shift thereby changing the capacitance C1 and C2. </w:t>
+      </w:r>
+      <w:r>
+        <w:t xml:space="preserve">The output voltage of the system is proportional to the acceleration </w:t>
+      </w:r>
+      <w:r>
+        <w:t xml:space="preserve">(which causes the movable plates to shift) </w:t>
+      </w:r>
+      <w:r>
+        <w:t>felt by the proof mass which can be measured by the changes in capacitance C1</w:t>
+      </w:r>
+      <w:r>
+        <w:t xml:space="preserve"> and C2 which acts as a voltage divider</w:t>
+      </w:r>
+      <w:r>
+        <w:t xml:space="preserve"> where </w:t>
+      </w:r>
+      <m:oMath>
+        <m:sSub>
+          <m:sSubPr>
+            <m:ctrlPr>
+              <w:rPr>
+                <w:rFonts w:ascii="Cambria Math" w:hAnsi="Cambria Math"/>
+                <w:i/>
+              </w:rPr>
+            </m:ctrlPr>
+          </m:sSubPr>
+          <m:e>
+            <m:r>
+              <w:rPr>
+                <w:rFonts w:ascii="Cambria Math" w:hAnsi="Cambria Math"/>
+              </w:rPr>
+              <m:t>V</m:t>
+            </m:r>
+          </m:e>
+          <m:sub>
+            <m:r>
+              <w:rPr>
+                <w:rFonts w:ascii="Cambria Math" w:hAnsi="Cambria Math"/>
+              </w:rPr>
+              <m:t>x</m:t>
+            </m:r>
+          </m:sub>
+        </m:sSub>
+      </m:oMath>
+      <w:r>
+        <w:rPr>
+          <w:rFonts w:eastAsiaTheme="minorEastAsia"/>
+        </w:rPr>
+        <w:t xml:space="preserve"> is the output voltage and </w:t>
+      </w:r>
+      <m:oMath>
+        <m:sSub>
+          <m:sSubPr>
+            <m:ctrlPr>
+              <w:rPr>
+                <w:rFonts w:ascii="Cambria Math" w:eastAsiaTheme="minorEastAsia" w:hAnsi="Cambria Math"/>
+                <w:i/>
+              </w:rPr>
+            </m:ctrlPr>
+          </m:sSubPr>
+          <m:e>
+            <m:r>
+              <w:rPr>
+                <w:rFonts w:ascii="Cambria Math" w:eastAsiaTheme="minorEastAsia" w:hAnsi="Cambria Math"/>
+              </w:rPr>
+              <m:t>V</m:t>
+            </m:r>
+          </m:e>
+          <m:sub>
+            <m:r>
+              <w:rPr>
+                <w:rFonts w:ascii="Cambria Math" w:eastAsiaTheme="minorEastAsia" w:hAnsi="Cambria Math"/>
+              </w:rPr>
+              <m:t>0</m:t>
+            </m:r>
+          </m:sub>
+        </m:sSub>
+      </m:oMath>
+      <w:r>
+        <w:rPr>
+          <w:rFonts w:eastAsiaTheme="minorEastAsia"/>
+        </w:rPr>
+        <w:t xml:space="preserve"> is the input voltage</w:t>
+      </w:r>
+      <w:r>
+        <w:rPr>
+          <w:rFonts w:eastAsiaTheme="minorEastAsia"/>
+        </w:rPr>
+        <w:t xml:space="preserve"> (Equation 1)</w:t>
+      </w:r>
+      <w:r>
+        <w:rPr>
+          <w:rFonts w:eastAsiaTheme="minorEastAsia"/>
+        </w:rPr>
+        <w:t>.</w:t>
+      </w:r>
+    </w:p>
+    <w:p>
+      <w:pPr>
+        <w:jc w:val="center"/>
+        <w:rPr>
+          <w:rFonts w:eastAsiaTheme="minorEastAsia"/>
+        </w:rPr>
+      </w:pPr>
+      <m:oMathPara>
+        <m:oMathParaPr>
+          <m:jc m:val="center"/>
+        </m:oMathParaPr>
+        <m:oMath>
+          <m:sSub>
+            <m:sSubPr>
+              <m:ctrlPr>
+                <w:rPr>
+                  <w:rFonts w:ascii="Cambria Math" w:hAnsi="Cambria Math"/>
+                  <w:i/>
+                </w:rPr>
+              </m:ctrlPr>
+            </m:sSubPr>
+            <m:e>
+              <m:r>
+                <w:rPr>
+                  <w:rFonts w:ascii="Cambria Math" w:hAnsi="Cambria Math"/>
+                </w:rPr>
+                <m:t>V</m:t>
+              </m:r>
+            </m:e>
+            <m:sub>
+              <m:r>
+                <w:rPr>
+                  <w:rFonts w:ascii="Cambria Math" w:hAnsi="Cambria Math"/>
+                </w:rPr>
+                <m:t>x</m:t>
+              </m:r>
+            </m:sub>
+          </m:sSub>
+          <m:r>
+            <w:rPr>
+              <w:rFonts w:ascii="Cambria Math" w:hAnsi="Cambria Math"/>
+            </w:rPr>
+            <m:t>=</m:t>
+          </m:r>
+          <m:sSub>
+            <m:sSubPr>
+              <m:ctrlPr>
+                <w:rPr>
+                  <w:rFonts w:ascii="Cambria Math" w:hAnsi="Cambria Math"/>
+                  <w:i/>
+                </w:rPr>
+              </m:ctrlPr>
+            </m:sSubPr>
+            <m:e>
+              <m:r>
+                <w:rPr>
+                  <w:rFonts w:ascii="Cambria Math" w:hAnsi="Cambria Math"/>
+                </w:rPr>
+                <m:t>V</m:t>
+              </m:r>
+            </m:e>
+            <m:sub>
+              <m:r>
+                <w:rPr>
+                  <w:rFonts w:ascii="Cambria Math" w:hAnsi="Cambria Math"/>
+                </w:rPr>
+                <m:t>0</m:t>
+              </m:r>
+            </m:sub>
+          </m:sSub>
+          <m:d>
+            <m:dPr>
+              <m:ctrlPr>
+                <w:rPr>
+                  <w:rFonts w:ascii="Cambria Math" w:hAnsi="Cambria Math"/>
+                  <w:i/>
+                </w:rPr>
+              </m:ctrlPr>
+            </m:dPr>
+            <m:e>
+              <m:f>
+                <m:fPr>
+                  <m:ctrlPr>
+                    <w:rPr>
+                      <w:rFonts w:ascii="Cambria Math" w:hAnsi="Cambria Math"/>
+                      <w:i/>
+                    </w:rPr>
+                  </m:ctrlPr>
+                </m:fPr>
+                <m:num>
+                  <m:sSub>
+                    <m:sSubPr>
+                      <m:ctrlPr>
+                        <w:rPr>
+                          <w:rFonts w:ascii="Cambria Math" w:hAnsi="Cambria Math"/>
+                          <w:i/>
+                        </w:rPr>
+                      </m:ctrlPr>
+                    </m:sSubPr>
+                    <m:e>
+                      <m:r>
+                        <w:rPr>
+                          <w:rFonts w:ascii="Cambria Math" w:hAnsi="Cambria Math"/>
+                        </w:rPr>
+                        <m:t>C</m:t>
+                      </m:r>
+                    </m:e>
+                    <m:sub>
+                      <m:r>
+                        <w:rPr>
+                          <w:rFonts w:ascii="Cambria Math" w:hAnsi="Cambria Math"/>
+                        </w:rPr>
+                        <m:t>2</m:t>
+                      </m:r>
+                    </m:sub>
+                  </m:sSub>
+                  <m:r>
+                    <w:rPr>
+                      <w:rFonts w:ascii="Cambria Math" w:hAnsi="Cambria Math"/>
+                    </w:rPr>
+                    <m:t>-</m:t>
+                  </m:r>
+                  <m:sSub>
+                    <m:sSubPr>
+                      <m:ctrlPr>
+                        <w:rPr>
+                          <w:rFonts w:ascii="Cambria Math" w:hAnsi="Cambria Math"/>
+                          <w:i/>
+                        </w:rPr>
+                      </m:ctrlPr>
+                    </m:sSubPr>
+                    <m:e>
+                      <m:r>
+                        <w:rPr>
+                          <w:rFonts w:ascii="Cambria Math" w:hAnsi="Cambria Math"/>
+                        </w:rPr>
+                        <m:t>C</m:t>
+                      </m:r>
+                    </m:e>
+                    <m:sub>
+                      <m:r>
+                        <w:rPr>
+                          <w:rFonts w:ascii="Cambria Math" w:hAnsi="Cambria Math"/>
+                        </w:rPr>
+                        <m:t>1</m:t>
+                      </m:r>
+                    </m:sub>
+                  </m:sSub>
+                </m:num>
+                <m:den>
+                  <m:sSub>
+                    <m:sSubPr>
+                      <m:ctrlPr>
+                        <w:rPr>
+                          <w:rFonts w:ascii="Cambria Math" w:hAnsi="Cambria Math"/>
+                          <w:i/>
+                        </w:rPr>
+                      </m:ctrlPr>
+                    </m:sSubPr>
+                    <m:e>
+                      <m:r>
+                        <w:rPr>
+                          <w:rFonts w:ascii="Cambria Math" w:hAnsi="Cambria Math"/>
+                        </w:rPr>
+                        <m:t>C</m:t>
+                      </m:r>
+                    </m:e>
+                    <m:sub>
+                      <m:r>
+                        <w:rPr>
+                          <w:rFonts w:ascii="Cambria Math" w:hAnsi="Cambria Math"/>
+                        </w:rPr>
+                        <m:t>2</m:t>
+                      </m:r>
+                    </m:sub>
+                  </m:sSub>
+                  <m:r>
+                    <w:rPr>
+                      <w:rFonts w:ascii="Cambria Math" w:hAnsi="Cambria Math"/>
+                    </w:rPr>
+                    <m:t>+</m:t>
+                  </m:r>
+                  <m:sSub>
+                    <m:sSubPr>
+                      <m:ctrlPr>
+                        <w:rPr>
+                          <w:rFonts w:ascii="Cambria Math" w:hAnsi="Cambria Math"/>
+                          <w:i/>
+                        </w:rPr>
+                      </m:ctrlPr>
+                    </m:sSubPr>
+                    <m:e>
+                      <m:r>
+                        <w:rPr>
+                          <w:rFonts w:ascii="Cambria Math" w:hAnsi="Cambria Math"/>
+                        </w:rPr>
+                        <m:t>C</m:t>
+                      </m:r>
+                    </m:e>
+                    <m:sub>
+                      <m:r>
+                        <w:rPr>
+                          <w:rFonts w:ascii="Cambria Math" w:hAnsi="Cambria Math"/>
+                        </w:rPr>
+                        <m:t>1</m:t>
+                      </m:r>
+                    </m:sub>
+                  </m:sSub>
+                </m:den>
+              </m:f>
+            </m:e>
+          </m:d>
+        </m:oMath>
+      </m:oMathPara>
+    </w:p>
+    <w:p>
+      <w:r>
+        <w:rPr>
+          <w:noProof/>
+          <w:lang w:eastAsia="en-GB"/>
+        </w:rPr>
+        <mc:AlternateContent>
+          <mc:Choice Requires="wps">
+            <w:drawing>
+              <wp:anchor distT="0" distB="0" distL="114300" distR="114300" simplePos="0" relativeHeight="251664384" behindDoc="1" locked="0" layoutInCell="1" allowOverlap="1" wp14:anchorId="77E49FAC" wp14:editId="0BDF5211">
+                <wp:simplePos x="0" y="0"/>
+                <wp:positionH relativeFrom="margin">
+                  <wp:align>center</wp:align>
+                </wp:positionH>
+                <wp:positionV relativeFrom="paragraph">
+                  <wp:posOffset>9525</wp:posOffset>
+                </wp:positionV>
+                <wp:extent cx="4933950" cy="635"/>
+                <wp:effectExtent l="0" t="0" r="0" b="0"/>
+                <wp:wrapTight wrapText="bothSides">
+                  <wp:wrapPolygon edited="0">
+                    <wp:start x="0" y="0"/>
+                    <wp:lineTo x="0" y="20057"/>
+                    <wp:lineTo x="21517" y="20057"/>
+                    <wp:lineTo x="21517" y="0"/>
+                    <wp:lineTo x="0" y="0"/>
+                  </wp:wrapPolygon>
+                </wp:wrapTight>
+                <wp:docPr id="6" name="Text Box 6"/>
+                <wp:cNvGraphicFramePr/>
+                <a:graphic xmlns:a="http://schemas.openxmlformats.org/drawingml/2006/main">
+                  <a:graphicData uri="http://schemas.microsoft.com/office/word/2010/wordprocessingShape">
+                    <wps:wsp>
+                      <wps:cNvSpPr txBox="1"/>
+                      <wps:spPr>
+                        <a:xfrm>
+                          <a:off x="0" y="0"/>
+                          <a:ext cx="4933950" cy="635"/>
+                        </a:xfrm>
+                        <a:prstGeom prst="rect">
+                          <a:avLst/>
+                        </a:prstGeom>
+                        <a:solidFill>
+                          <a:prstClr val="white"/>
+                        </a:solidFill>
+                        <a:ln>
+                          <a:noFill/>
+                        </a:ln>
+                      </wps:spPr>
+                      <wps:txbx>
+                        <w:txbxContent>
+                          <w:p>
+                            <w:pPr>
+                              <w:pStyle w:val="Caption"/>
+                              <w:jc w:val="center"/>
+                              <w:rPr>
+                                <w:noProof/>
+                              </w:rPr>
+                            </w:pPr>
+                            <w:proofErr w:type="spellStart"/>
+                            <w:r>
+                              <w:t>Eqn</w:t>
+                            </w:r>
+                            <w:proofErr w:type="spellEnd"/>
+                            <w:r>
+                              <w:t xml:space="preserve"> 1: Equation representing the output voltage obtained from MEMS accelerometer</w:t>
+                            </w:r>
+                          </w:p>
+                        </w:txbxContent>
+                      </wps:txbx>
+                      <wps:bodyPr rot="0" spcFirstLastPara="0" vertOverflow="overflow" horzOverflow="overflow" vert="horz" wrap="square" lIns="0" tIns="0" rIns="0" bIns="0" numCol="1" spcCol="0" rtlCol="0" fromWordArt="0" anchor="t" anchorCtr="0" forceAA="0" compatLnSpc="1">
+                        <a:prstTxWarp prst="textNoShape">
+                          <a:avLst/>
+                        </a:prstTxWarp>
+                        <a:spAutoFit/>
+                      </wps:bodyPr>
+                    </wps:wsp>
+                  </a:graphicData>
+                </a:graphic>
+                <wp14:sizeRelV relativeFrom="margin">
+                  <wp14:pctHeight>0</wp14:pctHeight>
+                </wp14:sizeRelV>
+              </wp:anchor>
+            </w:drawing>
+          </mc:Choice>
+          <mc:Fallback>
+            <w:pict>
+              <v:shapetype w14:anchorId="77E49FAC" id="_x0000_t202" coordsize="21600,21600" o:spt="202" path="m,l,21600r21600,l21600,xe">
+                <v:stroke joinstyle="miter"/>
+                <v:path gradientshapeok="t" o:connecttype="rect"/>
+              </v:shapetype>
+              <v:shape id="Text Box 6" o:spid="_x0000_s1026" type="#_x0000_t202" style="position:absolute;margin-left:0;margin-top:.75pt;width:388.5pt;height:.05pt;z-index:-251652096;visibility:visible;mso-wrap-style:square;mso-height-percent:0;mso-wrap-distance-left:9pt;mso-wrap-distance-top:0;mso-wrap-distance-right:9pt;mso-wrap-distance-bottom:0;mso-position-horizontal:center;mso-position-horizontal-relative:margin;mso-position-vertical:absolute;mso-position-vertical-relative:text;mso-height-percent:0;mso-height-relative:margin;v-text-anchor:top" o:gfxdata="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" stroked="f">
+                <v:textbox style="mso-fit-shape-to-text:t" inset="0,0,0,0">
+                  <w:txbxContent>
+                    <w:p>
+                      <w:pPr>
+                        <w:pStyle w:val="Caption"/>
+                        <w:jc w:val="center"/>
+                        <w:rPr>
+                          <w:noProof/>
+                        </w:rPr>
+                      </w:pPr>
+                      <w:proofErr w:type="spellStart"/>
+                      <w:r>
+                        <w:t>Eqn</w:t>
+                      </w:r>
+                      <w:proofErr w:type="spellEnd"/>
+                      <w:r>
+                        <w:t xml:space="preserve"> 1: Equation representing the output voltage obtained from MEMS accelerometer</w:t>
+                      </w:r>
+                    </w:p>
+                  </w:txbxContent>
+                </v:textbox>
+                <w10:wrap type="tight" anchorx="margin"/>
+              </v:shape>
+            </w:pict>
+          </mc:Fallback>
+        </mc:AlternateContent>
+      </w:r>
+    </w:p>
+    <w:p/>
+    <w:p>
+      <w:pPr>
+        <w:rPr>
+          <w:color w:val="FF0000"/>
+        </w:rPr>
+      </w:pPr>
+      <w:r>
+        <w:rPr>
+          <w:noProof/>
+          <w:lang w:eastAsia="en-GB"/>
+        </w:rPr>
+        <w:drawing>
+          <wp:anchor distT="0" distB="0" distL="114300" distR="114300" simplePos="0" relativeHeight="251660288" behindDoc="1" locked="0" layoutInCell="1" allowOverlap="1" wp14:anchorId="5B0757DD" wp14:editId="1227EF17">
+            <wp:simplePos x="0" y="0"/>
+            <wp:positionH relativeFrom="margin">
+              <wp:align>center</wp:align>
+            </wp:positionH>
+            <wp:positionV relativeFrom="paragraph">
+              <wp:posOffset>12700</wp:posOffset>
+            </wp:positionV>
+            <wp:extent cx="2562225" cy="1878965"/>
+            <wp:effectExtent l="0" t="0" r="9525" b="6985"/>
+            <wp:wrapTight wrapText="bothSides">
+              <wp:wrapPolygon edited="0">
+                <wp:start x="0" y="0"/>
+                <wp:lineTo x="0" y="21461"/>
+                <wp:lineTo x="21520" y="21461"/>
+                <wp:lineTo x="21520" y="0"/>
+                <wp:lineTo x="0" y="0"/>
+              </wp:wrapPolygon>
+            </wp:wrapTight>
+            <wp:docPr id="4" name="Picture 4"/>
+            <wp:cNvGraphicFramePr>
+              <a:graphicFrameLocks xmlns:a="http://schemas.openxmlformats.org/drawingml/2006/main" noChangeAspect="1"/>
+            </wp:cNvGraphicFramePr>
+            <a:graphic xmlns:a="http://schemas.openxmlformats.org/drawingml/2006/main">
+              <a:graphicData uri="http://schemas.openxmlformats.org/drawingml/2006/picture">
+                <pic:pic xmlns:pic="http://schemas.openxmlformats.org/drawingml/2006/picture">
+                  <pic:nvPicPr>
+                    <pic:cNvPr id="0" name="Picture 2"/>
+                    <pic:cNvPicPr>
+                      <a:picLocks noChangeAspect="1" noChangeArrowheads="1"/>
+                    </pic:cNvPicPr>
+                  </pic:nvPicPr>
+                  <pic:blipFill>
+                    <a:blip r:embed="rId16">
+                      <a:extLst>
+                        <a:ext uri="{28A0092B-C50C-407E-A947-70E740481C1C}">
+                          <a14:useLocalDpi xmlns:a14="http://schemas.microsoft.com/office/drawing/2010/main" val="0"/>
+                        </a:ext>
+                      </a:extLst>
+                    </a:blip>
+                    <a:srcRect/>
+                    <a:stretch>
+                      <a:fillRect/>
+                    </a:stretch>
+                  </pic:blipFill>
+                  <pic:spPr bwMode="auto">
+                    <a:xfrm>
+                      <a:off x="0" y="0"/>
+                      <a:ext cx="2562225" cy="1878965"/>
+                    </a:xfrm>
+                    <a:prstGeom prst="rect">
+                      <a:avLst/>
+                    </a:prstGeom>
+                    <a:noFill/>
+                    <a:ln>
+                      <a:noFill/>
+                    </a:ln>
+                  </pic:spPr>
+                </pic:pic>
+              </a:graphicData>
+            </a:graphic>
+            <wp14:sizeRelH relativeFrom="margin">
+              <wp14:pctWidth>0</wp14:pctWidth>
+            </wp14:sizeRelH>
+            <wp14:sizeRelV relativeFrom="margin">
+              <wp14:pctHeight>0</wp14:pctHeight>
+            </wp14:sizeRelV>
+          </wp:anchor>
+        </w:drawing>
+      </w:r>
+    </w:p>
+    <w:p/>
+    <w:p/>
+    <w:p/>
+    <w:p/>
+    <w:p/>
+    <w:p/>
+    <w:p>
+      <w:r>
+        <w:rPr>
+          <w:noProof/>
+          <w:lang w:eastAsia="en-GB"/>
+        </w:rPr>
+        <mc:AlternateContent>
+          <mc:Choice Requires="wps">
+            <w:drawing>
+              <wp:anchor distT="0" distB="0" distL="114300" distR="114300" simplePos="0" relativeHeight="251662336" behindDoc="1" locked="0" layoutInCell="1" allowOverlap="1" wp14:anchorId="0B080007" wp14:editId="41D2B691">
+                <wp:simplePos x="0" y="0"/>
+                <wp:positionH relativeFrom="margin">
+                  <wp:align>center</wp:align>
+                </wp:positionH>
+                <wp:positionV relativeFrom="paragraph">
+                  <wp:posOffset>13335</wp:posOffset>
+                </wp:positionV>
+                <wp:extent cx="4933950" cy="635"/>
+                <wp:effectExtent l="0" t="0" r="0" b="0"/>
+                <wp:wrapTight wrapText="bothSides">
+                  <wp:wrapPolygon edited="0">
+                    <wp:start x="0" y="0"/>
+                    <wp:lineTo x="0" y="20057"/>
+                    <wp:lineTo x="21517" y="20057"/>
+                    <wp:lineTo x="21517" y="0"/>
+                    <wp:lineTo x="0" y="0"/>
+                  </wp:wrapPolygon>
+                </wp:wrapTight>
+                <wp:docPr id="5" name="Text Box 5"/>
+                <wp:cNvGraphicFramePr/>
+                <a:graphic xmlns:a="http://schemas.openxmlformats.org/drawingml/2006/main">
+                  <a:graphicData uri="http://schemas.microsoft.com/office/word/2010/wordprocessingShape">
+                    <wps:wsp>
+                      <wps:cNvSpPr txBox="1"/>
+                      <wps:spPr>
+                        <a:xfrm>
+                          <a:off x="0" y="0"/>
+                          <a:ext cx="4933950" cy="635"/>
+                        </a:xfrm>
+                        <a:prstGeom prst="rect">
+                          <a:avLst/>
+                        </a:prstGeom>
+                        <a:solidFill>
+                          <a:prstClr val="white"/>
+                        </a:solidFill>
+                        <a:ln>
+                          <a:noFill/>
+                        </a:ln>
+                      </wps:spPr>
+                      <wps:txbx>
+                        <w:txbxContent>
+                          <w:p>
+                            <w:pPr>
+                              <w:pStyle w:val="Caption"/>
+                              <w:jc w:val="center"/>
+                              <w:rPr>
+                                <w:noProof/>
+                              </w:rPr>
+                            </w:pPr>
+                            <w:r>
+                              <w:t>Figure n: Structure of MEMS accelerometer.</w:t>
+                            </w:r>
+                          </w:p>
+                        </w:txbxContent>
+                      </wps:txbx>
+                      <wps:bodyPr rot="0" spcFirstLastPara="0" vertOverflow="overflow" horzOverflow="overflow" vert="horz" wrap="square" lIns="0" tIns="0" rIns="0" bIns="0" numCol="1" spcCol="0" rtlCol="0" fromWordArt="0" anchor="t" anchorCtr="0" forceAA="0" compatLnSpc="1">
+                        <a:prstTxWarp prst="textNoShape">
+                          <a:avLst/>
+                        </a:prstTxWarp>
+                        <a:spAutoFit/>
+                      </wps:bodyPr>
+                    </wps:wsp>
+                  </a:graphicData>
+                </a:graphic>
+                <wp14:sizeRelV relativeFrom="margin">
+                  <wp14:pctHeight>0</wp14:pctHeight>
+                </wp14:sizeRelV>
+              </wp:anchor>
+            </w:drawing>
+          </mc:Choice>
+          <mc:Fallback>
+            <w:pict>
+              <v:shape w14:anchorId="0B080007" id="Text Box 5" o:spid="_x0000_s1027" type="#_x0000_t202" style="position:absolute;margin-left:0;margin-top:1.05pt;width:388.5pt;height:.05pt;z-index:-251654144;visibility:visible;mso-wrap-style:square;mso-height-percent:0;mso-wrap-distance-left:9pt;mso-wrap-distance-top:0;mso-wrap-distance-right:9pt;mso-wrap-distance-bottom:0;mso-position-horizontal:center;mso-position-horizontal-relative:margin;mso-position-vertical:absolute;mso-position-vertical-relative:text;mso-height-percent:0;mso-height-relative:margin;v-text-anchor:top" o:gfxdata="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" stroked="f">
+                <v:textbox style="mso-fit-shape-to-text:t" inset="0,0,0,0">
+                  <w:txbxContent>
+                    <w:p>
+                      <w:pPr>
+                        <w:pStyle w:val="Caption"/>
+                        <w:jc w:val="center"/>
+                        <w:rPr>
+                          <w:noProof/>
+                        </w:rPr>
+                      </w:pPr>
+                      <w:r>
+                        <w:t>Figure n: Structure of MEMS accelerometer.</w:t>
+                      </w:r>
+                    </w:p>
+                  </w:txbxContent>
+                </v:textbox>
+                <w10:wrap type="tight" anchorx="margin"/>
+              </v:shape>
+            </w:pict>
+          </mc:Fallback>
+        </mc:AlternateContent>
+      </w:r>
+    </w:p>
+    <w:p>
+      <w:hyperlink r:id="rId17" w:history="1">
+        <w:r>
+          <w:rPr>
+            <w:color w:val="0000FF"/>
+            <w:u w:val="single"/>
+          </w:rPr>
+          <w:t>http://mafija.fmf.uni-lj.si/seminar/files/2007_2008/MEMS_accelerometers-koncna.pdf</w:t>
+        </w:r>
+      </w:hyperlink>
+    </w:p>
+    <w:p/>
+    <w:p/>
+    <w:p>
+      <w:pPr>
+        <w:rPr>
+          <w:b/>
+          <w:i/>
+        </w:rPr>
+      </w:pPr>
+      <w:r>
+        <w:rPr>
+          <w:b/>
+          <w:i/>
+        </w:rPr>
+        <w:lastRenderedPageBreak/>
+        <w:t xml:space="preserve">MEMS </w:t>
+      </w:r>
+      <w:r>
+        <w:rPr>
+          <w:b/>
+          <w:i/>
+        </w:rPr>
+        <w:t>Gyroscope</w:t>
+      </w:r>
+    </w:p>
+    <w:p>
+      <w:pPr>
+        <w:jc w:val="both"/>
+      </w:pPr>
+      <w:r>
+        <w:t>MEMS gyroscopes utilise the Coriolis force to detect angular velocities. The Coriolis effect states that a moving object that is subjected to a rotational force will experience a force perpendicular to the axis of rotation.</w:t>
+      </w:r>
+    </w:p>
+    <w:p>
+      <w:pPr>
+        <w:jc w:val="both"/>
+      </w:pPr>
+      <w:r>
+        <w:t xml:space="preserve">A common design of the MEMS gyroscope is the tuning-fork gyroscope. </w:t>
+      </w:r>
+      <w:r>
+        <w:t>The t</w:t>
+      </w:r>
+      <w:r>
+        <w:t>uning-fork Gyroscope contains a pair of</w:t>
+      </w:r>
+      <w:r>
+        <w:t xml:space="preserve"> proof</w:t>
+      </w:r>
+      <w:r>
+        <w:t xml:space="preserve"> masses that are made to oscillate with capacitive plates.</w:t>
+      </w:r>
+      <w:r>
+        <w:t xml:space="preserve"> The Gyroscope also consists of capacitive plates that are fixed in place besides the oscillating proof masses</w:t>
+      </w:r>
+      <w:r>
+        <w:t>.</w:t>
+      </w:r>
+      <w:r>
+        <w:t xml:space="preserve"> When </w:t>
+      </w:r>
+      <w:r>
+        <w:t>the structure</w:t>
+      </w:r>
+      <w:r>
+        <w:t xml:space="preserve"> is rotated, the Coriolis force induces </w:t>
+      </w:r>
+      <w:r>
+        <w:t>oscillations</w:t>
+      </w:r>
+      <w:r>
+        <w:t xml:space="preserve"> in the </w:t>
+      </w:r>
+      <w:r>
+        <w:t>proof masses</w:t>
+      </w:r>
+      <w:r>
+        <w:t xml:space="preserve"> at right angles to the axis of rotation. This causes the space between the capacitive plates to change while in motion. Due to the change in distance between the capacitive plates, the potential difference between the capacitive plates also changes.</w:t>
+      </w:r>
+    </w:p>
+    <w:p/>
+    <w:p>
+      <w:r>
+        <w:rPr>
+          <w:noProof/>
+          <w:lang w:eastAsia="en-GB"/>
+        </w:rPr>
+        <mc:AlternateContent>
+          <mc:Choice Requires="wps">
+            <w:drawing>
+              <wp:anchor distT="0" distB="0" distL="114300" distR="114300" simplePos="0" relativeHeight="251667456" behindDoc="1" locked="0" layoutInCell="1" allowOverlap="1" wp14:anchorId="2F7FCB15" wp14:editId="3045B588">
+                <wp:simplePos x="0" y="0"/>
+                <wp:positionH relativeFrom="column">
+                  <wp:posOffset>1560830</wp:posOffset>
+                </wp:positionH>
+                <wp:positionV relativeFrom="paragraph">
+                  <wp:posOffset>3601720</wp:posOffset>
+                </wp:positionV>
+                <wp:extent cx="3124200" cy="635"/>
+                <wp:effectExtent l="0" t="0" r="0" b="0"/>
+                <wp:wrapTight wrapText="bothSides">
+                  <wp:wrapPolygon edited="0">
+                    <wp:start x="0" y="0"/>
+                    <wp:lineTo x="0" y="21600"/>
+                    <wp:lineTo x="21600" y="21600"/>
+                    <wp:lineTo x="21600" y="0"/>
+                  </wp:wrapPolygon>
+                </wp:wrapTight>
+                <wp:docPr id="8" name="Text Box 8"/>
+                <wp:cNvGraphicFramePr/>
+                <a:graphic xmlns:a="http://schemas.openxmlformats.org/drawingml/2006/main">
+                  <a:graphicData uri="http://schemas.microsoft.com/office/word/2010/wordprocessingShape">
+                    <wps:wsp>
+                      <wps:cNvSpPr txBox="1"/>
+                      <wps:spPr>
+                        <a:xfrm>
+                          <a:off x="0" y="0"/>
+                          <a:ext cx="3124200" cy="635"/>
+                        </a:xfrm>
+                        <a:prstGeom prst="rect">
+                          <a:avLst/>
+                        </a:prstGeom>
+                        <a:solidFill>
+                          <a:prstClr val="white"/>
+                        </a:solidFill>
+                        <a:ln>
+                          <a:noFill/>
+                        </a:ln>
+                      </wps:spPr>
+                      <wps:txbx>
+                        <w:txbxContent>
+                          <w:p>
+                            <w:pPr>
+                              <w:pStyle w:val="Caption"/>
+                              <w:jc w:val="center"/>
+                              <w:rPr>
+                                <w:noProof/>
+                              </w:rPr>
+                            </w:pPr>
+                            <w:r>
+                              <w:t>Figure n: Construction of MEMS gyroscope.</w:t>
+                            </w:r>
+                          </w:p>
+                        </w:txbxContent>
+                      </wps:txbx>
+                      <wps:bodyPr rot="0" spcFirstLastPara="0" vertOverflow="overflow" horzOverflow="overflow" vert="horz" wrap="square" lIns="0" tIns="0" rIns="0" bIns="0" numCol="1" spcCol="0" rtlCol="0" fromWordArt="0" anchor="t" anchorCtr="0" forceAA="0" compatLnSpc="1">
+                        <a:prstTxWarp prst="textNoShape">
+                          <a:avLst/>
+                        </a:prstTxWarp>
+                        <a:spAutoFit/>
+                      </wps:bodyPr>
+                    </wps:wsp>
+                  </a:graphicData>
+                </a:graphic>
+              </wp:anchor>
+            </w:drawing>
+          </mc:Choice>
+          <mc:Fallback>
+            <w:pict>
+              <v:shape w14:anchorId="2F7FCB15" id="Text Box 8" o:spid="_x0000_s1028" type="#_x0000_t202" style="position:absolute;margin-left:122.9pt;margin-top:283.6pt;width:246pt;height:.05pt;z-index:-251649024;visibility:visible;mso-wrap-style:square;mso-wrap-distance-left:9pt;mso-wrap-distance-top:0;mso-wrap-distance-right:9pt;mso-wrap-distance-bottom:0;mso-position-horizontal:absolute;mso-position-horizontal-relative:text;mso-position-vertical:absolute;mso-position-vertical-relative:text;v-text-anchor:top" o:gfxdata="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" stroked="f">
+                <v:textbox style="mso-fit-shape-to-text:t" inset="0,0,0,0">
+                  <w:txbxContent>
+                    <w:p>
+                      <w:pPr>
+                        <w:pStyle w:val="Caption"/>
+                        <w:jc w:val="center"/>
+                        <w:rPr>
+                          <w:noProof/>
+                        </w:rPr>
+                      </w:pPr>
+                      <w:r>
+                        <w:t>Figure n: Construction of MEMS gyroscope.</w:t>
+                      </w:r>
+                    </w:p>
+                  </w:txbxContent>
+                </v:textbox>
+                <w10:wrap type="tight"/>
+              </v:shape>
+            </w:pict>
+          </mc:Fallback>
+        </mc:AlternateContent>
+      </w:r>
+      <w:r>
+        <w:rPr>
+          <w:noProof/>
+          <w:lang w:eastAsia="en-GB"/>
+        </w:rPr>
+        <w:drawing>
+          <wp:anchor distT="0" distB="0" distL="114300" distR="114300" simplePos="0" relativeHeight="251665408" behindDoc="1" locked="0" layoutInCell="1" allowOverlap="1" wp14:anchorId="289E4826" wp14:editId="74A1F2E6">
+            <wp:simplePos x="0" y="0"/>
+            <wp:positionH relativeFrom="margin">
+              <wp:posOffset>1560830</wp:posOffset>
+            </wp:positionH>
+            <wp:positionV relativeFrom="paragraph">
+              <wp:posOffset>10795</wp:posOffset>
+            </wp:positionV>
+            <wp:extent cx="3124200" cy="3533775"/>
+            <wp:effectExtent l="0" t="0" r="0" b="9525"/>
+            <wp:wrapTight wrapText="bothSides">
+              <wp:wrapPolygon edited="0">
+                <wp:start x="0" y="0"/>
+                <wp:lineTo x="0" y="21542"/>
+                <wp:lineTo x="21468" y="21542"/>
+                <wp:lineTo x="21468" y="0"/>
+                <wp:lineTo x="0" y="0"/>
+              </wp:wrapPolygon>
+            </wp:wrapTight>
+            <wp:docPr id="7" name="Picture 7" descr="Image result for tuning fork gyroscope"/>
+            <wp:cNvGraphicFramePr>
+              <a:graphicFrameLocks xmlns:a="http://schemas.openxmlformats.org/drawingml/2006/main" noChangeAspect="1"/>
+            </wp:cNvGraphicFramePr>
+            <a:graphic xmlns:a="http://schemas.openxmlformats.org/drawingml/2006/main">
+              <a:graphicData uri="http://schemas.openxmlformats.org/drawingml/2006/picture">
+                <pic:pic xmlns:pic="http://schemas.openxmlformats.org/drawingml/2006/picture">
+                  <pic:nvPicPr>
+                    <pic:cNvPr id="0" name="Picture 1" descr="Image result for tuning fork gyroscope"/>
+                    <pic:cNvPicPr>
+                      <a:picLocks noChangeAspect="1" noChangeArrowheads="1"/>
+                    </pic:cNvPicPr>
+                  </pic:nvPicPr>
+                  <pic:blipFill>
+                    <a:blip r:embed="rId18">
+                      <a:extLst>
+                        <a:ext uri="{28A0092B-C50C-407E-A947-70E740481C1C}">
+                          <a14:useLocalDpi xmlns:a14="http://schemas.microsoft.com/office/drawing/2010/main" val="0"/>
+                        </a:ext>
+                      </a:extLst>
+                    </a:blip>
+                    <a:srcRect/>
+                    <a:stretch>
+                      <a:fillRect/>
+                    </a:stretch>
+                  </pic:blipFill>
+                  <pic:spPr bwMode="auto">
+                    <a:xfrm>
+                      <a:off x="0" y="0"/>
+                      <a:ext cx="3124200" cy="3533775"/>
+                    </a:xfrm>
+                    <a:prstGeom prst="rect">
+                      <a:avLst/>
+                    </a:prstGeom>
+                    <a:noFill/>
+                    <a:ln>
+                      <a:noFill/>
+                    </a:ln>
+                  </pic:spPr>
+                </pic:pic>
+              </a:graphicData>
+            </a:graphic>
+            <wp14:sizeRelH relativeFrom="margin">
+              <wp14:pctWidth>0</wp14:pctWidth>
+            </wp14:sizeRelH>
+            <wp14:sizeRelV relativeFrom="margin">
+              <wp14:pctHeight>0</wp14:pctHeight>
+            </wp14:sizeRelV>
+          </wp:anchor>
+        </w:drawing>
+      </w:r>
+    </w:p>
+    <w:p/>
+    <w:p/>
+    <w:p/>
+    <w:p/>
+    <w:p/>
+    <w:p/>
+    <w:p/>
+    <w:p/>
+    <w:p/>
+    <w:p/>
+    <w:p/>
+    <w:p/>
+    <w:p/>
+    <w:p/>
+    <w:p>
+      <w:pPr>
+        <w:rPr>
+          <w:b/>
+          <w:i/>
+        </w:rPr>
+      </w:pPr>
+    </w:p>
+    <w:p>
+      <w:pPr>
+        <w:rPr>
+          <w:b/>
+          <w:i/>
+        </w:rPr>
+      </w:pPr>
+    </w:p>
+    <w:p>
+      <w:pPr>
+        <w:rPr>
+          <w:b/>
+          <w:i/>
+        </w:rPr>
+      </w:pPr>
+    </w:p>
+    <w:p>
+      <w:pPr>
+        <w:rPr>
+          <w:b/>
+          <w:i/>
+        </w:rPr>
+      </w:pPr>
+    </w:p>
+    <w:p>
+      <w:pPr>
+        <w:rPr>
+          <w:b/>
+          <w:i/>
+        </w:rPr>
+      </w:pPr>
+    </w:p>
+    <w:p>
+      <w:pPr>
+        <w:rPr>
+          <w:b/>
+          <w:i/>
+        </w:rPr>
+      </w:pPr>
+    </w:p>
+    <w:p>
+      <w:pPr>
+        <w:rPr>
+          <w:b/>
+          <w:i/>
+        </w:rPr>
+      </w:pPr>
+    </w:p>
+    <w:p>
+      <w:pPr>
+        <w:rPr>
+          <w:b/>
+          <w:i/>
+        </w:rPr>
+      </w:pPr>
+    </w:p>
+    <w:p>
+      <w:pPr>
+        <w:rPr>
+          <w:b/>
+          <w:i/>
+        </w:rPr>
+      </w:pPr>
+      <w:r>
+        <w:rPr>
+          <w:b/>
+          <w:i/>
+        </w:rPr>
+        <w:lastRenderedPageBreak/>
+        <w:t>Magnetometer</w:t>
+      </w:r>
+    </w:p>
+    <w:p>
+      <w:pPr>
+        <w:jc w:val="both"/>
+      </w:pPr>
+      <w:r>
+        <w:rPr>
+          <w:noProof/>
+          <w:lang w:eastAsia="en-GB"/>
+        </w:rPr>
+        <w:drawing>
+          <wp:anchor distT="0" distB="0" distL="114300" distR="114300" simplePos="0" relativeHeight="251668480" behindDoc="1" locked="0" layoutInCell="1" allowOverlap="1" wp14:anchorId="22147195" wp14:editId="52F43EBC">
+            <wp:simplePos x="0" y="0"/>
+            <wp:positionH relativeFrom="margin">
+              <wp:align>right</wp:align>
+            </wp:positionH>
+            <wp:positionV relativeFrom="paragraph">
+              <wp:posOffset>9525</wp:posOffset>
+            </wp:positionV>
+            <wp:extent cx="2874645" cy="2400300"/>
+            <wp:effectExtent l="0" t="0" r="1905" b="0"/>
+            <wp:wrapTight wrapText="bothSides">
+              <wp:wrapPolygon edited="0">
+                <wp:start x="0" y="0"/>
+                <wp:lineTo x="0" y="21429"/>
+                <wp:lineTo x="21471" y="21429"/>
+                <wp:lineTo x="21471" y="0"/>
+                <wp:lineTo x="0" y="0"/>
+              </wp:wrapPolygon>
+            </wp:wrapTight>
+            <wp:docPr id="9" name="Picture 9"/>
+            <wp:cNvGraphicFramePr>
+              <a:graphicFrameLocks xmlns:a="http://schemas.openxmlformats.org/drawingml/2006/main" noChangeAspect="1"/>
+            </wp:cNvGraphicFramePr>
+            <a:graphic xmlns:a="http://schemas.openxmlformats.org/drawingml/2006/main">
+              <a:graphicData uri="http://schemas.openxmlformats.org/drawingml/2006/picture">
+                <pic:pic xmlns:pic="http://schemas.openxmlformats.org/drawingml/2006/picture">
+                  <pic:nvPicPr>
+                    <pic:cNvPr id="0" name="Picture 3"/>
+                    <pic:cNvPicPr>
+                      <a:picLocks noChangeAspect="1" noChangeArrowheads="1"/>
+                    </pic:cNvPicPr>
+                  </pic:nvPicPr>
+                  <pic:blipFill>
+                    <a:blip r:embed="rId19" cstate="print">
+                      <a:extLst>
+                        <a:ext uri="{28A0092B-C50C-407E-A947-70E740481C1C}">
+                          <a14:useLocalDpi xmlns:a14="http://schemas.microsoft.com/office/drawing/2010/main" val="0"/>
+                        </a:ext>
+                      </a:extLst>
+                    </a:blip>
+                    <a:srcRect/>
+                    <a:stretch>
+                      <a:fillRect/>
+                    </a:stretch>
+                  </pic:blipFill>
+                  <pic:spPr bwMode="auto">
+                    <a:xfrm>
+                      <a:off x="0" y="0"/>
+                      <a:ext cx="2874645" cy="2400300"/>
+                    </a:xfrm>
+                    <a:prstGeom prst="rect">
+                      <a:avLst/>
+                    </a:prstGeom>
+                    <a:noFill/>
+                    <a:ln>
+                      <a:noFill/>
+                    </a:ln>
+                  </pic:spPr>
+                </pic:pic>
+              </a:graphicData>
+            </a:graphic>
+            <wp14:sizeRelH relativeFrom="margin">
+              <wp14:pctWidth>0</wp14:pctWidth>
+            </wp14:sizeRelH>
+            <wp14:sizeRelV relativeFrom="margin">
+              <wp14:pctHeight>0</wp14:pctHeight>
+            </wp14:sizeRelV>
+          </wp:anchor>
+        </w:drawing>
+      </w:r>
+      <w:r>
+        <w:t>The magnetometer uses the hall effect to measure earth’s magnetic field, or any magnetic field present. When a current is set to flow through a conductive plate, the electrons will travel straight to ground. If the plate is subjected to a magnetic field however, the electrons would be deflected</w:t>
+      </w:r>
+      <w:r>
+        <w:t>,</w:t>
+      </w:r>
+      <w:r>
+        <w:t xml:space="preserve"> </w:t>
+      </w:r>
+      <w:r>
+        <w:t xml:space="preserve">due to the Lorentz force experienced, </w:t>
+      </w:r>
+      <w:r>
+        <w:t>to one side of the plate before flowing back to ground.</w:t>
+      </w:r>
+    </w:p>
+    <w:p>
+      <w:pPr>
+        <w:jc w:val="both"/>
+      </w:pPr>
+      <w:r>
+        <w:rPr>
+          <w:noProof/>
+          <w:lang w:eastAsia="en-GB"/>
+        </w:rPr>
+        <mc:AlternateContent>
+          <mc:Choice Requires="wps">
+            <w:drawing>
+              <wp:anchor distT="0" distB="0" distL="114300" distR="114300" simplePos="0" relativeHeight="251670528" behindDoc="1" locked="0" layoutInCell="1" allowOverlap="1" wp14:anchorId="3F8F86F6" wp14:editId="7AD6C876">
+                <wp:simplePos x="0" y="0"/>
+                <wp:positionH relativeFrom="margin">
+                  <wp:align>right</wp:align>
+                </wp:positionH>
+                <wp:positionV relativeFrom="paragraph">
+                  <wp:posOffset>1076960</wp:posOffset>
+                </wp:positionV>
+                <wp:extent cx="2847975" cy="635"/>
+                <wp:effectExtent l="0" t="0" r="9525" b="0"/>
+                <wp:wrapTight wrapText="bothSides">
+                  <wp:wrapPolygon edited="0">
+                    <wp:start x="0" y="0"/>
+                    <wp:lineTo x="0" y="20282"/>
+                    <wp:lineTo x="21528" y="20282"/>
+                    <wp:lineTo x="21528" y="0"/>
+                    <wp:lineTo x="0" y="0"/>
+                  </wp:wrapPolygon>
+                </wp:wrapTight>
+                <wp:docPr id="10" name="Text Box 10"/>
+                <wp:cNvGraphicFramePr/>
+                <a:graphic xmlns:a="http://schemas.openxmlformats.org/drawingml/2006/main">
+                  <a:graphicData uri="http://schemas.microsoft.com/office/word/2010/wordprocessingShape">
+                    <wps:wsp>
+                      <wps:cNvSpPr txBox="1"/>
+                      <wps:spPr>
+                        <a:xfrm>
+                          <a:off x="0" y="0"/>
+                          <a:ext cx="2847975" cy="635"/>
+                        </a:xfrm>
+                        <a:prstGeom prst="rect">
+                          <a:avLst/>
+                        </a:prstGeom>
+                        <a:solidFill>
+                          <a:prstClr val="white"/>
+                        </a:solidFill>
+                        <a:ln>
+                          <a:noFill/>
+                        </a:ln>
+                      </wps:spPr>
+                      <wps:txbx>
+                        <w:txbxContent>
+                          <w:p>
+                            <w:pPr>
+                              <w:pStyle w:val="Caption"/>
+                              <w:jc w:val="center"/>
+                              <w:rPr>
+                                <w:noProof/>
+                              </w:rPr>
+                            </w:pPr>
+                            <w:r>
+                              <w:t>Figure n: Electrons deflected to one side of the plate in the presence of a magnetic field. Source</w:t>
+                            </w:r>
+                            <w:r>
+                              <w:t xml:space="preserve"> [2].</w:t>
+                            </w:r>
+                          </w:p>
+                        </w:txbxContent>
+                      </wps:txbx>
+                      <wps:bodyPr rot="0" spcFirstLastPara="0" vertOverflow="overflow" horzOverflow="overflow" vert="horz" wrap="square" lIns="0" tIns="0" rIns="0" bIns="0" numCol="1" spcCol="0" rtlCol="0" fromWordArt="0" anchor="t" anchorCtr="0" forceAA="0" compatLnSpc="1">
+                        <a:prstTxWarp prst="textNoShape">
+                          <a:avLst/>
+                        </a:prstTxWarp>
+                        <a:spAutoFit/>
+                      </wps:bodyPr>
+                    </wps:wsp>
+                  </a:graphicData>
+                </a:graphic>
+                <wp14:sizeRelH relativeFrom="margin">
+                  <wp14:pctWidth>0</wp14:pctWidth>
+                </wp14:sizeRelH>
+                <wp14:sizeRelV relativeFrom="margin">
+                  <wp14:pctHeight>0</wp14:pctHeight>
+                </wp14:sizeRelV>
+              </wp:anchor>
+            </w:drawing>
+          </mc:Choice>
+          <mc:Fallback>
+            <w:pict>
+              <v:shape w14:anchorId="3F8F86F6" id="Text Box 10" o:spid="_x0000_s1029" type="#_x0000_t202" style="position:absolute;left:0;text-align:left;margin-left:173.05pt;margin-top:84.8pt;width:224.25pt;height:.05pt;z-index:-251645952;visibility:visible;mso-wrap-style:square;mso-width-percent:0;mso-height-percent:0;mso-wrap-distance-left:9pt;mso-wrap-distance-top:0;mso-wrap-distance-right:9pt;mso-wrap-distance-bottom:0;mso-position-horizontal:right;mso-position-horizontal-relative:margin;mso-position-vertical:absolute;mso-position-vertical-relative:text;mso-width-percent:0;mso-height-percent:0;mso-width-relative:margin;mso-height-relative:margin;v-text-anchor:top" o:gfxdata="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" stroked="f">
+                <v:textbox style="mso-fit-shape-to-text:t" inset="0,0,0,0">
+                  <w:txbxContent>
+                    <w:p>
+                      <w:pPr>
+                        <w:pStyle w:val="Caption"/>
+                        <w:jc w:val="center"/>
+                        <w:rPr>
+                          <w:noProof/>
+                        </w:rPr>
+                      </w:pPr>
+                      <w:r>
+                        <w:t>Figure n: Electrons deflected to one side of the plate in the presence of a magnetic field. Source</w:t>
+                      </w:r>
+                      <w:r>
+                        <w:t xml:space="preserve"> [2].</w:t>
+                      </w:r>
+                    </w:p>
+                  </w:txbxContent>
+                </v:textbox>
+                <w10:wrap type="tight" anchorx="margin"/>
+              </v:shape>
+            </w:pict>
+          </mc:Fallback>
+        </mc:AlternateContent>
+      </w:r>
+      <w:r>
+        <w:t>Because the electrons are deflected to one side, two regions in the plate are created, one where the plate is negatively charged and one where the plate is positively charged. Due to this a potential difference develops across the plate, the magnitude of which can be measured. The stronger the magnetic field the plate is exposed to, the higher the potential difference will be measured across the plate. This is called the Hall Effect. Magnetometers utilise this effect in order to output voltage based on the magnetic field present [6].</w:t>
+      </w:r>
+    </w:p>
+    <w:p/>
+    <w:p>
+      <w:pPr>
+        <w:rPr>
+          <w:b/>
+        </w:rPr>
+      </w:pPr>
+      <w:r>
+        <w:rPr>
+          <w:b/>
+        </w:rPr>
+        <w:t>IMU Errors</w:t>
+      </w:r>
+    </w:p>
+    <w:p>
+      <w:pPr>
+        <w:rPr>
+          <w:b/>
+          <w:i/>
+        </w:rPr>
+      </w:pPr>
+      <w:r>
+        <w:rPr>
+          <w:b/>
+          <w:i/>
+        </w:rPr>
+        <w:t>Bias Error</w:t>
+      </w:r>
+    </w:p>
+    <w:p>
+      <w:pPr>
+        <w:jc w:val="both"/>
+      </w:pPr>
+      <w:r>
+        <w:t>Due physical differences during manufacture and wear to degradation over time, each internal measurement unit will exhibit unique amounts of bias error in its measurements. The bias error is defined as</w:t>
+      </w:r>
+      <w:r>
+        <w:t xml:space="preserve"> the difference in the value obtained and the expected value.  For example, the gyroscope at rest should return a value of zero (assuming no noise error) but will instead return a non-zero value despite remaining stationary.</w:t>
+      </w:r>
+      <w:r>
+        <w:t xml:space="preserve"> </w:t>
+      </w:r>
+    </w:p>
+    <w:p>
+      <w:pPr>
+        <w:jc w:val="both"/>
+        <w:rPr>
+          <w:b/>
+          <w:i/>
+        </w:rPr>
+      </w:pPr>
+      <w:r>
+        <w:rPr>
+          <w:b/>
+          <w:i/>
+        </w:rPr>
+        <w:t>Noise Error</w:t>
+      </w:r>
+    </w:p>
+    <w:p>
+      <w:pPr>
+        <w:jc w:val="both"/>
+      </w:pPr>
+      <w:r>
+        <w:t>Noise error occurs randomly and is therefore described as a stochastic process. This error is small but will accumulate during the integration of angular velocity from the gyroscope causing the orientation values to eventually drift away from the correct value. The noise error is usually minimised through statistical techniques such as noise averaging.</w:t>
+      </w:r>
+    </w:p>
+    <w:p>
+      <w:pPr>
+        <w:jc w:val="both"/>
+        <w:rPr>
+          <w:b/>
+          <w:i/>
+        </w:rPr>
+      </w:pPr>
+      <w:r>
+        <w:rPr>
+          <w:b/>
+          <w:i/>
+        </w:rPr>
+        <w:t>Gyroscope Drift</w:t>
+      </w:r>
+    </w:p>
+    <w:p>
+      <w:pPr>
+        <w:jc w:val="both"/>
+      </w:pPr>
+      <w:r>
+        <w:t>The gyroscope drift is caused by the noise that is inherent in the system. For the gyroscope to be useful in determining the orientation of the arm, the data obtained from the device needs to be continually integrated with respect to time. Becau</w:t>
+      </w:r>
+      <w:r>
+        <w:t>se this process is incremental, the noise error will accumulate over time and cause the orientation value to drift away from the correct value.</w:t>
+      </w:r>
+    </w:p>
+    <w:p>
+      <w:pPr>
+        <w:rPr>
+          <w:b/>
+          <w:i/>
+        </w:rPr>
+      </w:pPr>
+      <w:r>
+        <w:rPr>
+          <w:b/>
+          <w:i/>
+        </w:rPr>
+        <w:t>Sensor Non-orthogonality</w:t>
+      </w:r>
+    </w:p>
+    <w:p>
+      <w:r>
+        <w:t>When three gyroscopes, accelerometers and magnetometers are produced, they are intended to be mounted orthogonally in the x, y and z axes. In reality the mountings are not always perfect and as a result the sensors are not exactly at 90 degrees relative to each other</w:t>
+      </w:r>
+      <w:r>
+        <w:t xml:space="preserve"> [3]</w:t>
+      </w:r>
+      <w:r>
+        <w:t xml:space="preserve">. This leads to correlation between sensors. What this means is that when an accelerometer, for example, is measuring gravity (assuming the </w:t>
+      </w:r>
+      <w:r>
+        <w:lastRenderedPageBreak/>
+        <w:t>sensor is placed at right angles to gravity vector)</w:t>
+      </w:r>
+      <w:r>
+        <w:t xml:space="preserve"> along the gravity vector, the other two accelerometers will measure this force to a certain extent.</w:t>
+      </w:r>
+    </w:p>
+    <w:p/>
+    <w:p>
+      <w:pPr>
+        <w:rPr>
+          <w:b/>
+        </w:rPr>
+      </w:pPr>
+      <w:r>
+        <w:rPr>
+          <w:b/>
+        </w:rPr>
+        <w:t>Calculating Angles</w:t>
+      </w:r>
+    </w:p>
+    <w:p>
+      <w:pPr>
+        <w:rPr>
+          <w:b/>
+          <w:i/>
+        </w:rPr>
+      </w:pPr>
+      <w:r>
+        <w:rPr>
+          <w:b/>
+          <w:i/>
+        </w:rPr>
+        <w:t>Accelerometer</w:t>
+      </w:r>
+    </w:p>
+    <w:p>
+      <w:pPr>
+        <w:rPr>
+          <w:b/>
+          <w:i/>
+        </w:rPr>
+      </w:pPr>
+    </w:p>
+    <w:p>
+      <w:pPr>
+        <w:rPr>
+          <w:b/>
+          <w:i/>
+        </w:rPr>
+      </w:pPr>
+      <w:r>
+        <w:rPr>
+          <w:b/>
+          <w:i/>
+        </w:rPr>
+        <w:t>Gyroscope</w:t>
+      </w:r>
+    </w:p>
+    <w:p>
+      <w:pPr>
+        <w:jc w:val="both"/>
+      </w:pPr>
+      <w:r>
+        <w:t>The angular position in the x, y and z axes can simply be calculated by integrating the angular velocity detected by the sensor with respect to time.</w:t>
+      </w:r>
+    </w:p>
+    <w:p>
+      <w:pPr>
+        <w:jc w:val="both"/>
+        <w:rPr>
+          <w:rFonts w:eastAsiaTheme="minorEastAsia"/>
+        </w:rPr>
+      </w:pPr>
+      <m:oMathPara>
+        <m:oMath>
+          <m:r>
+            <w:rPr>
+              <w:rFonts w:ascii="Cambria Math" w:hAnsi="Cambria Math"/>
+            </w:rPr>
+            <m:t>θ(t)=</m:t>
+          </m:r>
+          <m:nary>
+            <m:naryPr>
+              <m:ctrlPr>
+                <w:rPr>
+                  <w:rFonts w:ascii="Cambria Math" w:hAnsi="Cambria Math"/>
+                  <w:i/>
+                </w:rPr>
+              </m:ctrlPr>
+            </m:naryPr>
+            <m:sub>
+              <m:r>
+                <w:rPr>
+                  <w:rFonts w:ascii="Cambria Math" w:hAnsi="Cambria Math"/>
+                </w:rPr>
+                <m:t>0</m:t>
+              </m:r>
+            </m:sub>
+            <m:sup>
+              <m:r>
+                <w:rPr>
+                  <w:rFonts w:ascii="Cambria Math" w:hAnsi="Cambria Math"/>
+                </w:rPr>
+                <m:t>t</m:t>
+              </m:r>
+            </m:sup>
+            <m:e>
+              <m:acc>
+                <m:accPr>
+                  <m:chr m:val="̇"/>
+                  <m:ctrlPr>
+                    <w:rPr>
+                      <w:rFonts w:ascii="Cambria Math" w:hAnsi="Cambria Math"/>
+                      <w:i/>
+                    </w:rPr>
+                  </m:ctrlPr>
+                </m:accPr>
+                <m:e>
+                  <m:r>
+                    <w:rPr>
+                      <w:rFonts w:ascii="Cambria Math" w:hAnsi="Cambria Math"/>
+                    </w:rPr>
+                    <m:t>θ</m:t>
+                  </m:r>
+                </m:e>
+              </m:acc>
+              <m:d>
+                <m:dPr>
+                  <m:ctrlPr>
+                    <w:rPr>
+                      <w:rFonts w:ascii="Cambria Math" w:hAnsi="Cambria Math"/>
+                      <w:i/>
+                    </w:rPr>
+                  </m:ctrlPr>
+                </m:dPr>
+                <m:e>
+                  <m:r>
+                    <w:rPr>
+                      <w:rFonts w:ascii="Cambria Math" w:hAnsi="Cambria Math"/>
+                    </w:rPr>
+                    <m:t>t</m:t>
+                  </m:r>
+                </m:e>
+              </m:d>
+              <m:r>
+                <w:rPr>
+                  <w:rFonts w:ascii="Cambria Math" w:hAnsi="Cambria Math"/>
+                </w:rPr>
+                <m:t>dt</m:t>
+              </m:r>
+            </m:e>
+          </m:nary>
+        </m:oMath>
+      </m:oMathPara>
+    </w:p>
+    <w:p>
+      <w:pPr>
+        <w:jc w:val="both"/>
+      </w:pPr>
+      <w:r>
+        <w:rPr>
+          <w:noProof/>
+          <w:lang w:eastAsia="en-GB"/>
+        </w:rPr>
+        <mc:AlternateContent>
+          <mc:Choice Requires="wps">
+            <w:drawing>
+              <wp:anchor distT="0" distB="0" distL="114300" distR="114300" simplePos="0" relativeHeight="251674624" behindDoc="1" locked="0" layoutInCell="1" allowOverlap="1" wp14:anchorId="0F18AA6B" wp14:editId="32940C04">
+                <wp:simplePos x="0" y="0"/>
+                <wp:positionH relativeFrom="margin">
+                  <wp:align>center</wp:align>
+                </wp:positionH>
+                <wp:positionV relativeFrom="paragraph">
+                  <wp:posOffset>3175</wp:posOffset>
+                </wp:positionV>
+                <wp:extent cx="5104765" cy="635"/>
+                <wp:effectExtent l="0" t="0" r="635" b="0"/>
+                <wp:wrapTight wrapText="bothSides">
+                  <wp:wrapPolygon edited="0">
+                    <wp:start x="0" y="0"/>
+                    <wp:lineTo x="0" y="20057"/>
+                    <wp:lineTo x="21522" y="20057"/>
+                    <wp:lineTo x="21522" y="0"/>
+                    <wp:lineTo x="0" y="0"/>
+                  </wp:wrapPolygon>
+                </wp:wrapTight>
+                <wp:docPr id="11" name="Text Box 11"/>
+                <wp:cNvGraphicFramePr/>
+                <a:graphic xmlns:a="http://schemas.openxmlformats.org/drawingml/2006/main">
+                  <a:graphicData uri="http://schemas.microsoft.com/office/word/2010/wordprocessingShape">
+                    <wps:wsp>
+                      <wps:cNvSpPr txBox="1"/>
+                      <wps:spPr>
+                        <a:xfrm>
+                          <a:off x="0" y="0"/>
+                          <a:ext cx="5104765" cy="635"/>
+                        </a:xfrm>
+                        <a:prstGeom prst="rect">
+                          <a:avLst/>
+                        </a:prstGeom>
+                        <a:solidFill>
+                          <a:prstClr val="white"/>
+                        </a:solidFill>
+                        <a:ln>
+                          <a:noFill/>
+                        </a:ln>
+                      </wps:spPr>
+                      <wps:txbx>
+                        <w:txbxContent>
+                          <w:p>
+                            <w:pPr>
+                              <w:pStyle w:val="Caption"/>
+                              <w:jc w:val="center"/>
+                              <w:rPr>
+                                <w:noProof/>
+                              </w:rPr>
+                            </w:pPr>
+                            <w:proofErr w:type="spellStart"/>
+                            <w:r>
+                              <w:t>Eqn</w:t>
+                            </w:r>
+                            <w:proofErr w:type="spellEnd"/>
+                            <w:r>
+                              <w:t xml:space="preserve"> </w:t>
+                            </w:r>
+                            <w:r>
+                              <w:t>2</w:t>
+                            </w:r>
+                            <w:r>
+                              <w:t xml:space="preserve">: </w:t>
+                            </w:r>
+                            <w:r>
+                              <w:t>Obtaining angular position by integrating angular velocity with respect to time [4]</w:t>
+                            </w:r>
+                            <w:r>
+                              <w:t>.</w:t>
+                            </w:r>
+                          </w:p>
+                        </w:txbxContent>
+                      </wps:txbx>
+                      <wps:bodyPr rot="0" spcFirstLastPara="0" vertOverflow="overflow" horzOverflow="overflow" vert="horz" wrap="square" lIns="0" tIns="0" rIns="0" bIns="0" numCol="1" spcCol="0" rtlCol="0" fromWordArt="0" anchor="t" anchorCtr="0" forceAA="0" compatLnSpc="1">
+                        <a:prstTxWarp prst="textNoShape">
+                          <a:avLst/>
+                        </a:prstTxWarp>
+                        <a:spAutoFit/>
+                      </wps:bodyPr>
+                    </wps:wsp>
+                  </a:graphicData>
+                </a:graphic>
+                <wp14:sizeRelH relativeFrom="margin">
+                  <wp14:pctWidth>0</wp14:pctWidth>
+                </wp14:sizeRelH>
+                <wp14:sizeRelV relativeFrom="margin">
+                  <wp14:pctHeight>0</wp14:pctHeight>
+                </wp14:sizeRelV>
+              </wp:anchor>
+            </w:drawing>
+          </mc:Choice>
+          <mc:Fallback>
+            <w:pict>
+              <v:shape w14:anchorId="0F18AA6B" id="Text Box 11" o:spid="_x0000_s1030" type="#_x0000_t202" style="position:absolute;left:0;text-align:left;margin-left:0;margin-top:.25pt;width:401.95pt;height:.05pt;z-index:-251641856;visibility:visible;mso-wrap-style:square;mso-width-percent:0;mso-height-percent:0;mso-wrap-distance-left:9pt;mso-wrap-distance-top:0;mso-wrap-distance-right:9pt;mso-wrap-distance-bottom:0;mso-position-horizontal:center;mso-position-horizontal-relative:margin;mso-position-vertical:absolute;mso-position-vertical-relative:text;mso-width-percent:0;mso-height-percent:0;mso-width-relative:margin;mso-height-relative:margin;v-text-anchor:top" o:gfxdata="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" stroked="f">
+                <v:textbox style="mso-fit-shape-to-text:t" inset="0,0,0,0">
+                  <w:txbxContent>
+                    <w:p>
+                      <w:pPr>
+                        <w:pStyle w:val="Caption"/>
+                        <w:jc w:val="center"/>
+                        <w:rPr>
+                          <w:noProof/>
+                        </w:rPr>
+                      </w:pPr>
+                      <w:proofErr w:type="spellStart"/>
+                      <w:r>
+                        <w:t>Eqn</w:t>
+                      </w:r>
+                      <w:proofErr w:type="spellEnd"/>
+                      <w:r>
+                        <w:t xml:space="preserve"> </w:t>
+                      </w:r>
+                      <w:r>
+                        <w:t>2</w:t>
+                      </w:r>
+                      <w:r>
+                        <w:t xml:space="preserve">: </w:t>
+                      </w:r>
+                      <w:r>
+                        <w:t>Obtaining angular position by integrating angular velocity with respect to time [4]</w:t>
+                      </w:r>
+                      <w:r>
+                        <w:t>.</w:t>
+                      </w:r>
+                    </w:p>
+                  </w:txbxContent>
+                </v:textbox>
+                <w10:wrap type="tight" anchorx="margin"/>
+              </v:shape>
+            </w:pict>
+          </mc:Fallback>
+        </mc:AlternateContent>
+      </w:r>
+    </w:p>
+    <w:p>
+      <w:pPr>
+        <w:jc w:val="both"/>
+      </w:pPr>
+      <w:r>
+        <w:t xml:space="preserve">In digital systems </w:t>
+      </w:r>
+      <w:r>
+        <w:t>integration is the sum of all angular velocity samples multiplied by the sampling period.</w:t>
+      </w:r>
+    </w:p>
+    <w:p>
+      <w:pPr>
+        <w:jc w:val="both"/>
+      </w:pPr>
+      <m:oMathPara>
+        <m:oMath>
+          <m:nary>
+            <m:naryPr>
+              <m:chr m:val="∑"/>
+              <m:limLoc m:val="undOvr"/>
+              <m:ctrlPr>
+                <w:rPr>
+                  <w:rFonts w:ascii="Cambria Math" w:hAnsi="Cambria Math"/>
+                  <w:i/>
+                </w:rPr>
+              </m:ctrlPr>
+            </m:naryPr>
+            <m:sub>
+              <m:r>
+                <w:rPr>
+                  <w:rFonts w:ascii="Cambria Math" w:hAnsi="Cambria Math"/>
+                </w:rPr>
+                <m:t>0</m:t>
+              </m:r>
+            </m:sub>
+            <m:sup>
+              <m:r>
+                <w:rPr>
+                  <w:rFonts w:ascii="Cambria Math" w:hAnsi="Cambria Math"/>
+                </w:rPr>
+                <m:t>t</m:t>
+              </m:r>
+            </m:sup>
+            <m:e>
+              <m:acc>
+                <m:accPr>
+                  <m:chr m:val="̇"/>
+                  <m:ctrlPr>
+                    <w:rPr>
+                      <w:rFonts w:ascii="Cambria Math" w:hAnsi="Cambria Math"/>
+                      <w:i/>
+                    </w:rPr>
+                  </m:ctrlPr>
+                </m:accPr>
+                <m:e>
+                  <m:r>
+                    <w:rPr>
+                      <w:rFonts w:ascii="Cambria Math" w:hAnsi="Cambria Math"/>
+                    </w:rPr>
+                    <m:t>θ</m:t>
+                  </m:r>
+                </m:e>
+              </m:acc>
+            </m:e>
+          </m:nary>
+          <m:d>
+            <m:dPr>
+              <m:ctrlPr>
+                <w:rPr>
+                  <w:rFonts w:ascii="Cambria Math" w:hAnsi="Cambria Math"/>
+                  <w:i/>
+                </w:rPr>
+              </m:ctrlPr>
+            </m:dPr>
+            <m:e>
+              <m:r>
+                <w:rPr>
+                  <w:rFonts w:ascii="Cambria Math" w:hAnsi="Cambria Math"/>
+                </w:rPr>
+                <m:t>t</m:t>
+              </m:r>
+            </m:e>
+          </m:d>
+          <m:sSub>
+            <m:sSubPr>
+              <m:ctrlPr>
+                <w:rPr>
+                  <w:rFonts w:ascii="Cambria Math" w:hAnsi="Cambria Math"/>
+                  <w:i/>
+                </w:rPr>
+              </m:ctrlPr>
+            </m:sSubPr>
+            <m:e>
+              <m:r>
+                <w:rPr>
+                  <w:rFonts w:ascii="Cambria Math" w:hAnsi="Cambria Math"/>
+                </w:rPr>
+                <m:t>T</m:t>
+              </m:r>
+            </m:e>
+            <m:sub>
+              <m:r>
+                <w:rPr>
+                  <w:rFonts w:ascii="Cambria Math" w:hAnsi="Cambria Math"/>
+                </w:rPr>
+                <m:t>s</m:t>
+              </m:r>
+            </m:sub>
+          </m:sSub>
+        </m:oMath>
+      </m:oMathPara>
+    </w:p>
+    <w:p>
+      <w:pPr>
+        <w:jc w:val="both"/>
+      </w:pPr>
+      <w:r>
+        <w:rPr>
+          <w:noProof/>
+          <w:lang w:eastAsia="en-GB"/>
+        </w:rPr>
+        <mc:AlternateContent>
+          <mc:Choice Requires="wps">
+            <w:drawing>
+              <wp:anchor distT="0" distB="0" distL="114300" distR="114300" simplePos="0" relativeHeight="251672576" behindDoc="1" locked="0" layoutInCell="1" allowOverlap="1" wp14:anchorId="4D0A76C2" wp14:editId="56EAAEAD">
+                <wp:simplePos x="0" y="0"/>
+                <wp:positionH relativeFrom="margin">
+                  <wp:align>center</wp:align>
+                </wp:positionH>
+                <wp:positionV relativeFrom="paragraph">
+                  <wp:posOffset>8539</wp:posOffset>
+                </wp:positionV>
+                <wp:extent cx="2847975" cy="635"/>
+                <wp:effectExtent l="0" t="0" r="9525" b="0"/>
+                <wp:wrapTight wrapText="bothSides">
+                  <wp:wrapPolygon edited="0">
+                    <wp:start x="0" y="0"/>
+                    <wp:lineTo x="0" y="20282"/>
+                    <wp:lineTo x="21528" y="20282"/>
+                    <wp:lineTo x="21528" y="0"/>
+                    <wp:lineTo x="0" y="0"/>
+                  </wp:wrapPolygon>
+                </wp:wrapTight>
+                <wp:docPr id="3" name="Text Box 3"/>
+                <wp:cNvGraphicFramePr/>
+                <a:graphic xmlns:a="http://schemas.openxmlformats.org/drawingml/2006/main">
+                  <a:graphicData uri="http://schemas.microsoft.com/office/word/2010/wordprocessingShape">
+                    <wps:wsp>
+                      <wps:cNvSpPr txBox="1"/>
+                      <wps:spPr>
+                        <a:xfrm>
+                          <a:off x="0" y="0"/>
+                          <a:ext cx="2847975" cy="635"/>
+                        </a:xfrm>
+                        <a:prstGeom prst="rect">
+                          <a:avLst/>
+                        </a:prstGeom>
+                        <a:solidFill>
+                          <a:prstClr val="white"/>
+                        </a:solidFill>
+                        <a:ln>
+                          <a:noFill/>
+                        </a:ln>
+                      </wps:spPr>
+                      <wps:txbx>
+                        <w:txbxContent>
+                          <w:p>
+                            <w:pPr>
+                              <w:pStyle w:val="Caption"/>
+                              <w:jc w:val="center"/>
+                              <w:rPr>
+                                <w:noProof/>
+                              </w:rPr>
+                            </w:pPr>
+                            <w:proofErr w:type="spellStart"/>
+                            <w:r>
+                              <w:t>Eqn</w:t>
+                            </w:r>
+                            <w:proofErr w:type="spellEnd"/>
+                            <w:r>
+                              <w:t xml:space="preserve"> 3: Digital method of angular velocity integration [4].</w:t>
+                            </w:r>
+                          </w:p>
+                        </w:txbxContent>
+                      </wps:txbx>
+                      <wps:bodyPr rot="0" spcFirstLastPara="0" vertOverflow="overflow" horzOverflow="overflow" vert="horz" wrap="square" lIns="0" tIns="0" rIns="0" bIns="0" numCol="1" spcCol="0" rtlCol="0" fromWordArt="0" anchor="t" anchorCtr="0" forceAA="0" compatLnSpc="1">
+                        <a:prstTxWarp prst="textNoShape">
+                          <a:avLst/>
+                        </a:prstTxWarp>
+                        <a:spAutoFit/>
+                      </wps:bodyPr>
+                    </wps:wsp>
+                  </a:graphicData>
+                </a:graphic>
+                <wp14:sizeRelH relativeFrom="margin">
+                  <wp14:pctWidth>0</wp14:pctWidth>
+                </wp14:sizeRelH>
+                <wp14:sizeRelV relativeFrom="margin">
+                  <wp14:pctHeight>0</wp14:pctHeight>
+                </wp14:sizeRelV>
+              </wp:anchor>
+            </w:drawing>
+          </mc:Choice>
+          <mc:Fallback>
+            <w:pict>
+              <v:shape w14:anchorId="4D0A76C2" id="Text Box 3" o:spid="_x0000_s1031" type="#_x0000_t202" style="position:absolute;left:0;text-align:left;margin-left:0;margin-top:.65pt;width:224.25pt;height:.05pt;z-index:-251643904;visibility:visible;mso-wrap-style:square;mso-width-percent:0;mso-height-percent:0;mso-wrap-distance-left:9pt;mso-wrap-distance-top:0;mso-wrap-distance-right:9pt;mso-wrap-distance-bottom:0;mso-position-horizontal:center;mso-position-horizontal-relative:margin;mso-position-vertical:absolute;mso-position-vertical-relative:text;mso-width-percent:0;mso-height-percent:0;mso-width-relative:margin;mso-height-relative:margin;v-text-anchor:top" o:gfxdata="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" stroked="f">
+                <v:textbox style="mso-fit-shape-to-text:t" inset="0,0,0,0">
+                  <w:txbxContent>
+                    <w:p>
+                      <w:pPr>
+                        <w:pStyle w:val="Caption"/>
+                        <w:jc w:val="center"/>
+                        <w:rPr>
+                          <w:noProof/>
+                        </w:rPr>
+                      </w:pPr>
+                      <w:proofErr w:type="spellStart"/>
+                      <w:r>
+                        <w:t>Eqn</w:t>
+                      </w:r>
+                      <w:proofErr w:type="spellEnd"/>
+                      <w:r>
+                        <w:t xml:space="preserve"> 3: Digital method of angular velocity integration [4].</w:t>
+                      </w:r>
+                    </w:p>
+                  </w:txbxContent>
+                </v:textbox>
+                <w10:wrap type="tight" anchorx="margin"/>
+              </v:shape>
+            </w:pict>
+          </mc:Fallback>
+        </mc:AlternateContent>
+      </w:r>
+    </w:p>
+    <w:p>
+      <w:pPr>
+        <w:jc w:val="both"/>
+      </w:pPr>
+      <w:r>
+        <w:t xml:space="preserve">The accuracy of the integration depends on the sampling frequency of the system. If the changes in angle are faster than the sampling frequency of the system, the changes in angle will not be recorded. </w:t>
+      </w:r>
+      <w:r>
+        <w:t>Therefore,</w:t>
+      </w:r>
+      <w:r>
+        <w:t xml:space="preserve"> to achieve highest accuracy possible the sampling frequency should be as high as</w:t>
+      </w:r>
+      <w:r>
+        <w:t xml:space="preserve"> necessary to maintain an adequate level of accuracy.</w:t>
+      </w:r>
+    </w:p>
+    <w:p>
+      <w:pPr>
+        <w:rPr>
+          <w:b/>
+          <w:i/>
+        </w:rPr>
+      </w:pPr>
+      <w:r>
+        <w:rPr>
+          <w:b/>
+          <w:i/>
+        </w:rPr>
+        <w:t>Magnetometer</w:t>
+      </w:r>
       <w:bookmarkStart w:id="0" w:name="_GoBack"/>
       <w:bookmarkEnd w:id="0"/>
+    </w:p>
+    <w:p/>
+    <w:p/>
+    <w:p/>
+    <w:p/>
+    <w:p/>
+    <w:p/>
+    <w:p/>
+    <w:p/>
+    <w:p/>
+    <w:p/>
+    <w:p/>
+    <w:p/>
+    <w:p/>
+    <w:p/>
+    <w:p/>
+    <w:p/>
+    <w:p/>
+    <w:p/>
+    <w:p/>
+    <w:p/>
+    <w:p/>
+    <w:p/>
+    <w:p/>
+    <w:p/>
+    <w:p/>
+    <w:p/>
+    <w:p>
+      <w:pPr>
+        <w:pStyle w:val="Heading1"/>
+        <w:rPr>
+          <w:b/>
+        </w:rPr>
+      </w:pPr>
+      <w:r>
+        <w:rPr>
+          <w:b/>
+        </w:rPr>
+        <w:t>References</w:t>
+      </w:r>
+    </w:p>
+    <w:p>
+      <w:r>
+        <w:t>[1</w:t>
+      </w:r>
+      <w:r>
+        <w:t>]</w:t>
+      </w:r>
+      <w:r>
+        <w:tab/>
+        <w:t xml:space="preserve">S. E. </w:t>
+      </w:r>
+      <w:proofErr w:type="spellStart"/>
+      <w:r>
+        <w:t>Lyshevski</w:t>
+      </w:r>
+      <w:proofErr w:type="spellEnd"/>
+      <w:r>
+        <w:t xml:space="preserve">, Mems and </w:t>
+      </w:r>
+      <w:proofErr w:type="spellStart"/>
+      <w:r>
+        <w:t>Nems</w:t>
+      </w:r>
+      <w:proofErr w:type="spellEnd"/>
+      <w:r>
+        <w:t>: systems, devices and structures (CRC Press LLC, USA, 2002)</w:t>
+      </w:r>
+    </w:p>
+    <w:p>
+      <w:pPr>
+        <w:rPr>
+          <w:rStyle w:val="Hyperlink"/>
+        </w:rPr>
+      </w:pPr>
+      <w:r>
+        <w:t>[2]</w:t>
+      </w:r>
+      <w:r>
+        <w:tab/>
+      </w:r>
+      <w:hyperlink r:id="rId20" w:history="1">
+        <w:r>
+          <w:rPr>
+            <w:rStyle w:val="Hyperlink"/>
+          </w:rPr>
+          <w:t>https://blog.digilentinc.com/what-is-the-hall-effect/</w:t>
+        </w:r>
+      </w:hyperlink>
+    </w:p>
+    <w:p>
+      <w:pPr>
+        <w:rPr>
+          <w:rStyle w:val="Hyperlink"/>
+        </w:rPr>
+      </w:pPr>
+      <w:r>
+        <w:rPr>
+          <w:rStyle w:val="Hyperlink"/>
+          <w:color w:val="auto"/>
+          <w:u w:val="none"/>
+        </w:rPr>
+        <w:t>[3]</w:t>
+      </w:r>
+      <w:r>
+        <w:rPr>
+          <w:rStyle w:val="Hyperlink"/>
+          <w:color w:val="auto"/>
+          <w:u w:val="none"/>
+        </w:rPr>
+        <w:tab/>
+      </w:r>
+      <w:hyperlink r:id="rId21" w:history="1">
+        <w:r>
+          <w:rPr>
+            <w:rStyle w:val="Hyperlink"/>
+          </w:rPr>
+          <w:t>https://www.novatel.com/assets/Documents/Bulletins/APN064.pdf</w:t>
+        </w:r>
+      </w:hyperlink>
+    </w:p>
+    <w:p>
+      <w:pPr>
+        <w:ind w:left="720" w:hanging="720"/>
+      </w:pPr>
+      <w:r>
+        <w:t>[4]</w:t>
+      </w:r>
+      <w:r>
+        <w:tab/>
+      </w:r>
+      <w:r>
+        <w:t xml:space="preserve">Pieter-Jan Van de </w:t>
+      </w:r>
+      <w:proofErr w:type="spellStart"/>
+      <w:r>
+        <w:t>Maele</w:t>
+      </w:r>
+      <w:proofErr w:type="spellEnd"/>
+      <w:r>
+        <w:t xml:space="preserve">. </w:t>
+      </w:r>
+      <w:r>
+        <w:t>Getting the angular position from gyroscope data</w:t>
+      </w:r>
+      <w:r>
+        <w:t>. September 6</w:t>
+      </w:r>
+      <w:r>
+        <w:rPr>
+          <w:vertAlign w:val="superscript"/>
+        </w:rPr>
+        <w:t>th</w:t>
+      </w:r>
+      <w:r>
+        <w:t xml:space="preserve">, 2012. Available at: </w:t>
+      </w:r>
+      <w:r>
+        <w:t xml:space="preserve"> </w:t>
+      </w:r>
+      <w:hyperlink r:id="rId22" w:history="1">
+        <w:r>
+          <w:rPr>
+            <w:color w:val="0000FF"/>
+            <w:u w:val="single"/>
+          </w:rPr>
+          <w:t>https://www.pieter-jan.com/node/7</w:t>
+        </w:r>
+      </w:hyperlink>
     </w:p>
     <w:p/>
     <w:sectPr>
@@ -2524,6 +4619,27 @@
     <w:name w:val="Normal"/>
     <w:qFormat/>
   </w:style>
+  <w:style w:type="paragraph" w:styleId="Heading1">
+    <w:name w:val="heading 1"/>
+    <w:basedOn w:val="Normal"/>
+    <w:next w:val="Normal"/>
+    <w:link w:val="Heading1Char"/>
+    <w:uiPriority w:val="9"/>
+    <w:qFormat/>
+    <w:rsid w:val="008B39FA"/>
+    <w:pPr>
+      <w:keepNext/>
+      <w:keepLines/>
+      <w:spacing w:before="240" w:after="0"/>
+      <w:outlineLvl w:val="0"/>
+    </w:pPr>
+    <w:rPr>
+      <w:rFonts w:asciiTheme="majorHAnsi" w:eastAsiaTheme="majorEastAsia" w:hAnsiTheme="majorHAnsi" w:cstheme="majorBidi"/>
+      <w:color w:val="2F5496" w:themeColor="accent1" w:themeShade="BF"/>
+      <w:sz w:val="32"/>
+      <w:szCs w:val="32"/>
+    </w:rPr>
+  </w:style>
   <w:style w:type="character" w:default="1" w:styleId="DefaultParagraphFont">
     <w:name w:val="Default Paragraph Font"/>
     <w:uiPriority w:val="1"/>
@@ -2604,6 +4720,48 @@
         <w:insideV w:val="single" w:sz="4" w:space="0" w:color="auto"/>
       </w:tblBorders>
     </w:tblPr>
+  </w:style>
+  <w:style w:type="character" w:customStyle="1" w:styleId="Heading1Char">
+    <w:name w:val="Heading 1 Char"/>
+    <w:basedOn w:val="DefaultParagraphFont"/>
+    <w:link w:val="Heading1"/>
+    <w:uiPriority w:val="9"/>
+    <w:rsid w:val="008B39FA"/>
+    <w:rPr>
+      <w:rFonts w:asciiTheme="majorHAnsi" w:eastAsiaTheme="majorEastAsia" w:hAnsiTheme="majorHAnsi" w:cstheme="majorBidi"/>
+      <w:color w:val="2F5496" w:themeColor="accent1" w:themeShade="BF"/>
+      <w:sz w:val="32"/>
+      <w:szCs w:val="32"/>
+    </w:rPr>
+  </w:style>
+  <w:style w:type="paragraph" w:styleId="Caption">
+    <w:name w:val="caption"/>
+    <w:basedOn w:val="Normal"/>
+    <w:next w:val="Normal"/>
+    <w:uiPriority w:val="35"/>
+    <w:unhideWhenUsed/>
+    <w:qFormat/>
+    <w:rsid w:val="00C13DF3"/>
+    <w:pPr>
+      <w:spacing w:after="200" w:line="240" w:lineRule="auto"/>
+    </w:pPr>
+    <w:rPr>
+      <w:i/>
+      <w:iCs/>
+      <w:color w:val="44546A" w:themeColor="text2"/>
+      <w:sz w:val="18"/>
+      <w:szCs w:val="18"/>
+    </w:rPr>
+  </w:style>
+  <w:style w:type="character" w:styleId="PlaceholderText">
+    <w:name w:val="Placeholder Text"/>
+    <w:basedOn w:val="DefaultParagraphFont"/>
+    <w:uiPriority w:val="99"/>
+    <w:semiHidden/>
+    <w:rsid w:val="004A487D"/>
+    <w:rPr>
+      <w:color w:val="808080"/>
+    </w:rPr>
   </w:style>
 </w:styles>
 </file>
@@ -2901,4 +5059,16 @@
     </a:ext>
   </a:extLst>
 </a:theme>
+</file>
+
+<file path=customXml/item1.xml><?xml version="1.0" encoding="utf-8"?>
+<b:Sources xmlns:b="http://schemas.openxmlformats.org/officeDocument/2006/bibliography" xmlns="http://schemas.openxmlformats.org/officeDocument/2006/bibliography" SelectedStyle="\APASixthEditionOfficeOnline.xsl" StyleName="APA" Version="6"/>
+</file>
+
+<file path=customXml/itemProps1.xml><?xml version="1.0" encoding="utf-8"?>
+<ds:datastoreItem xmlns:ds="http://schemas.openxmlformats.org/officeDocument/2006/customXml" ds:itemID="{3717740D-B705-47A3-A8F5-324B3053360A}">
+  <ds:schemaRefs>
+    <ds:schemaRef ds:uri="http://schemas.openxmlformats.org/officeDocument/2006/bibliography"/>
+  </ds:schemaRefs>
+</ds:datastoreItem>
 </file>
</xml_diff>

<commit_message>
Almost finished with IMU section
</commit_message>
<xml_diff>
--- a/Report/Theory.docx
+++ b/Report/Theory.docx
@@ -3360,7 +3360,6 @@
         <w:t xml:space="preserve"> along the gravity vector, the other two accelerometers will measure this force to a certain extent.</w:t>
       </w:r>
     </w:p>
-    <w:p/>
     <w:p>
       <w:pPr>
         <w:rPr>
@@ -3390,12 +3389,1029 @@
       </w:r>
     </w:p>
     <w:p>
+      <w:r>
+        <w:t xml:space="preserve">The </w:t>
+      </w:r>
+      <w:r>
+        <w:t xml:space="preserve">angle calculations using accelerometer readings rely on the gravity vector to obtain the results. This vector always points downward along the z-axis of the accelerometer when no tilt is applied to the device and is equal to 1g. When the internal measurement unit is rotated about the x or y axis, a component of the gravity vector can be felt by the x or y or both x and y axes (depending on how the device was rotated) as the </w:t>
+      </w:r>
+      <w:r>
+        <w:t>axes are</w:t>
+      </w:r>
+      <w:r>
+        <w:t xml:space="preserve"> no longer orthogonal relative to the gravity vector. </w:t>
+      </w:r>
+      <w:r>
+        <w:t>The</w:t>
+      </w:r>
+      <w:r>
+        <w:t xml:space="preserve"> sum of components of the gravity vector in the x, y and z is always 1g</w:t>
+      </w:r>
+      <w:r>
+        <w:t xml:space="preserve"> as shown by equation 2.</w:t>
+      </w:r>
+    </w:p>
+    <w:p>
+      <m:oMathPara>
+        <m:oMath>
+          <m:r>
+            <w:rPr>
+              <w:rFonts w:ascii="Cambria Math" w:hAnsi="Cambria Math"/>
+            </w:rPr>
+            <m:t>G=</m:t>
+          </m:r>
+          <m:rad>
+            <m:radPr>
+              <m:degHide m:val="1"/>
+              <m:ctrlPr>
+                <w:rPr>
+                  <w:rFonts w:ascii="Cambria Math" w:hAnsi="Cambria Math"/>
+                  <w:i/>
+                </w:rPr>
+              </m:ctrlPr>
+            </m:radPr>
+            <m:deg/>
+            <m:e>
+              <m:d>
+                <m:dPr>
+                  <m:ctrlPr>
+                    <w:rPr>
+                      <w:rFonts w:ascii="Cambria Math" w:hAnsi="Cambria Math"/>
+                      <w:i/>
+                    </w:rPr>
+                  </m:ctrlPr>
+                </m:dPr>
+                <m:e>
+                  <m:sSubSup>
+                    <m:sSubSupPr>
+                      <m:ctrlPr>
+                        <w:rPr>
+                          <w:rFonts w:ascii="Cambria Math" w:hAnsi="Cambria Math"/>
+                          <w:i/>
+                        </w:rPr>
+                      </m:ctrlPr>
+                    </m:sSubSupPr>
+                    <m:e>
+                      <m:r>
+                        <w:rPr>
+                          <w:rFonts w:ascii="Cambria Math" w:hAnsi="Cambria Math"/>
+                        </w:rPr>
+                        <m:t>G</m:t>
+                      </m:r>
+                    </m:e>
+                    <m:sub>
+                      <m:r>
+                        <w:rPr>
+                          <w:rFonts w:ascii="Cambria Math" w:hAnsi="Cambria Math"/>
+                        </w:rPr>
+                        <m:t>x</m:t>
+                      </m:r>
+                    </m:sub>
+                    <m:sup>
+                      <m:r>
+                        <w:rPr>
+                          <w:rFonts w:ascii="Cambria Math" w:hAnsi="Cambria Math"/>
+                        </w:rPr>
+                        <m:t>2</m:t>
+                      </m:r>
+                    </m:sup>
+                  </m:sSubSup>
+                  <m:r>
+                    <w:rPr>
+                      <w:rFonts w:ascii="Cambria Math" w:hAnsi="Cambria Math"/>
+                    </w:rPr>
+                    <m:t>+</m:t>
+                  </m:r>
+                  <m:sSubSup>
+                    <m:sSubSupPr>
+                      <m:ctrlPr>
+                        <w:rPr>
+                          <w:rFonts w:ascii="Cambria Math" w:hAnsi="Cambria Math"/>
+                          <w:i/>
+                        </w:rPr>
+                      </m:ctrlPr>
+                    </m:sSubSupPr>
+                    <m:e>
+                      <m:r>
+                        <w:rPr>
+                          <w:rFonts w:ascii="Cambria Math" w:hAnsi="Cambria Math"/>
+                        </w:rPr>
+                        <m:t>G</m:t>
+                      </m:r>
+                    </m:e>
+                    <m:sub>
+                      <m:r>
+                        <w:rPr>
+                          <w:rFonts w:ascii="Cambria Math" w:hAnsi="Cambria Math"/>
+                        </w:rPr>
+                        <m:t>y</m:t>
+                      </m:r>
+                    </m:sub>
+                    <m:sup>
+                      <m:r>
+                        <w:rPr>
+                          <w:rFonts w:ascii="Cambria Math" w:hAnsi="Cambria Math"/>
+                        </w:rPr>
+                        <m:t>2</m:t>
+                      </m:r>
+                    </m:sup>
+                  </m:sSubSup>
+                  <m:r>
+                    <w:rPr>
+                      <w:rFonts w:ascii="Cambria Math" w:hAnsi="Cambria Math"/>
+                    </w:rPr>
+                    <m:t>+</m:t>
+                  </m:r>
+                  <m:sSubSup>
+                    <m:sSubSupPr>
+                      <m:ctrlPr>
+                        <w:rPr>
+                          <w:rFonts w:ascii="Cambria Math" w:hAnsi="Cambria Math"/>
+                          <w:i/>
+                        </w:rPr>
+                      </m:ctrlPr>
+                    </m:sSubSupPr>
+                    <m:e>
+                      <m:r>
+                        <w:rPr>
+                          <w:rFonts w:ascii="Cambria Math" w:hAnsi="Cambria Math"/>
+                        </w:rPr>
+                        <m:t>G</m:t>
+                      </m:r>
+                    </m:e>
+                    <m:sub>
+                      <m:r>
+                        <w:rPr>
+                          <w:rFonts w:ascii="Cambria Math" w:hAnsi="Cambria Math"/>
+                        </w:rPr>
+                        <m:t>z</m:t>
+                      </m:r>
+                    </m:sub>
+                    <m:sup>
+                      <m:r>
+                        <w:rPr>
+                          <w:rFonts w:ascii="Cambria Math" w:hAnsi="Cambria Math"/>
+                        </w:rPr>
+                        <m:t>2</m:t>
+                      </m:r>
+                    </m:sup>
+                  </m:sSubSup>
+                </m:e>
+              </m:d>
+            </m:e>
+          </m:rad>
+          <m:r>
+            <w:rPr>
+              <w:rFonts w:ascii="Cambria Math" w:hAnsi="Cambria Math"/>
+            </w:rPr>
+            <m:t>=1g</m:t>
+          </m:r>
+        </m:oMath>
+      </m:oMathPara>
+    </w:p>
+    <w:p>
       <w:pPr>
         <w:rPr>
           <w:b/>
           <w:i/>
         </w:rPr>
       </w:pPr>
+      <w:r>
+        <w:rPr>
+          <w:noProof/>
+          <w:lang w:eastAsia="en-GB"/>
+        </w:rPr>
+        <mc:AlternateContent>
+          <mc:Choice Requires="wps">
+            <w:drawing>
+              <wp:anchor distT="0" distB="0" distL="114300" distR="114300" simplePos="0" relativeHeight="251676672" behindDoc="1" locked="0" layoutInCell="1" allowOverlap="1" wp14:anchorId="54243431" wp14:editId="4E3B6D6B">
+                <wp:simplePos x="0" y="0"/>
+                <wp:positionH relativeFrom="margin">
+                  <wp:align>center</wp:align>
+                </wp:positionH>
+                <wp:positionV relativeFrom="paragraph">
+                  <wp:posOffset>9525</wp:posOffset>
+                </wp:positionV>
+                <wp:extent cx="5104765" cy="635"/>
+                <wp:effectExtent l="0" t="0" r="635" b="0"/>
+                <wp:wrapTight wrapText="bothSides">
+                  <wp:wrapPolygon edited="0">
+                    <wp:start x="0" y="0"/>
+                    <wp:lineTo x="0" y="20057"/>
+                    <wp:lineTo x="21522" y="20057"/>
+                    <wp:lineTo x="21522" y="0"/>
+                    <wp:lineTo x="0" y="0"/>
+                  </wp:wrapPolygon>
+                </wp:wrapTight>
+                <wp:docPr id="12" name="Text Box 12"/>
+                <wp:cNvGraphicFramePr/>
+                <a:graphic xmlns:a="http://schemas.openxmlformats.org/drawingml/2006/main">
+                  <a:graphicData uri="http://schemas.microsoft.com/office/word/2010/wordprocessingShape">
+                    <wps:wsp>
+                      <wps:cNvSpPr txBox="1"/>
+                      <wps:spPr>
+                        <a:xfrm>
+                          <a:off x="0" y="0"/>
+                          <a:ext cx="5104765" cy="635"/>
+                        </a:xfrm>
+                        <a:prstGeom prst="rect">
+                          <a:avLst/>
+                        </a:prstGeom>
+                        <a:solidFill>
+                          <a:prstClr val="white"/>
+                        </a:solidFill>
+                        <a:ln>
+                          <a:noFill/>
+                        </a:ln>
+                      </wps:spPr>
+                      <wps:txbx>
+                        <w:txbxContent>
+                          <w:p>
+                            <w:pPr>
+                              <w:pStyle w:val="Caption"/>
+                              <w:jc w:val="center"/>
+                              <w:rPr>
+                                <w:noProof/>
+                              </w:rPr>
+                            </w:pPr>
+                            <w:proofErr w:type="spellStart"/>
+                            <w:r>
+                              <w:t>Eqn</w:t>
+                            </w:r>
+                            <w:proofErr w:type="spellEnd"/>
+                            <w:r>
+                              <w:t xml:space="preserve"> 2: Sum of gravity components in x, y and z axes is always equal to the gravity vector.</w:t>
+                            </w:r>
+                          </w:p>
+                        </w:txbxContent>
+                      </wps:txbx>
+                      <wps:bodyPr rot="0" spcFirstLastPara="0" vertOverflow="overflow" horzOverflow="overflow" vert="horz" wrap="square" lIns="0" tIns="0" rIns="0" bIns="0" numCol="1" spcCol="0" rtlCol="0" fromWordArt="0" anchor="t" anchorCtr="0" forceAA="0" compatLnSpc="1">
+                        <a:prstTxWarp prst="textNoShape">
+                          <a:avLst/>
+                        </a:prstTxWarp>
+                        <a:spAutoFit/>
+                      </wps:bodyPr>
+                    </wps:wsp>
+                  </a:graphicData>
+                </a:graphic>
+                <wp14:sizeRelH relativeFrom="margin">
+                  <wp14:pctWidth>0</wp14:pctWidth>
+                </wp14:sizeRelH>
+                <wp14:sizeRelV relativeFrom="margin">
+                  <wp14:pctHeight>0</wp14:pctHeight>
+                </wp14:sizeRelV>
+              </wp:anchor>
+            </w:drawing>
+          </mc:Choice>
+          <mc:Fallback>
+            <w:pict>
+              <v:shape w14:anchorId="54243431" id="Text Box 12" o:spid="_x0000_s1030" type="#_x0000_t202" style="position:absolute;margin-left:0;margin-top:.75pt;width:401.95pt;height:.05pt;z-index:-251639808;visibility:visible;mso-wrap-style:square;mso-width-percent:0;mso-height-percent:0;mso-wrap-distance-left:9pt;mso-wrap-distance-top:0;mso-wrap-distance-right:9pt;mso-wrap-distance-bottom:0;mso-position-horizontal:center;mso-position-horizontal-relative:margin;mso-position-vertical:absolute;mso-position-vertical-relative:text;mso-width-percent:0;mso-height-percent:0;mso-width-relative:margin;mso-height-relative:margin;v-text-anchor:top" o:gfxdata="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" stroked="f">
+                <v:textbox style="mso-fit-shape-to-text:t" inset="0,0,0,0">
+                  <w:txbxContent>
+                    <w:p>
+                      <w:pPr>
+                        <w:pStyle w:val="Caption"/>
+                        <w:jc w:val="center"/>
+                        <w:rPr>
+                          <w:noProof/>
+                        </w:rPr>
+                      </w:pPr>
+                      <w:proofErr w:type="spellStart"/>
+                      <w:r>
+                        <w:t>Eqn</w:t>
+                      </w:r>
+                      <w:proofErr w:type="spellEnd"/>
+                      <w:r>
+                        <w:t xml:space="preserve"> 2: Sum of gravity components in x, y and z axes is always equal to the gravity vector.</w:t>
+                      </w:r>
+                    </w:p>
+                  </w:txbxContent>
+                </v:textbox>
+                <w10:wrap type="tight" anchorx="margin"/>
+              </v:shape>
+            </w:pict>
+          </mc:Fallback>
+        </mc:AlternateContent>
+      </w:r>
+    </w:p>
+    <w:p>
+      <w:r>
+        <w:t xml:space="preserve">To calculate the tilt angles in the x and y axes, equations 3 and 4 are utilised. It is not possible to calculate the rotation angle in the z-axis due to the fact </w:t>
+      </w:r>
+      <w:r>
+        <w:t>these</w:t>
+      </w:r>
+      <w:r>
+        <w:t xml:space="preserve"> rotations do not change the </w:t>
+      </w:r>
+      <w:r>
+        <w:t>gravity vector component in the z-axis an</w:t>
+      </w:r>
+      <w:r>
+        <w:t>d</w:t>
+      </w:r>
+      <w:r>
+        <w:t xml:space="preserve"> therefore the rotation cannot be resolved.</w:t>
+      </w:r>
+    </w:p>
+    <w:p>
+      <w:pPr>
+        <w:rPr>
+          <w:rFonts w:eastAsiaTheme="minorEastAsia"/>
+        </w:rPr>
+      </w:pPr>
+      <m:oMathPara>
+        <m:oMath>
+          <m:sSub>
+            <m:sSubPr>
+              <m:ctrlPr>
+                <w:rPr>
+                  <w:rFonts w:ascii="Cambria Math" w:hAnsi="Cambria Math"/>
+                  <w:i/>
+                </w:rPr>
+              </m:ctrlPr>
+            </m:sSubPr>
+            <m:e>
+              <m:r>
+                <w:rPr>
+                  <w:rFonts w:ascii="Cambria Math" w:hAnsi="Cambria Math"/>
+                </w:rPr>
+                <m:t>θ</m:t>
+              </m:r>
+            </m:e>
+            <m:sub>
+              <m:r>
+                <w:rPr>
+                  <w:rFonts w:ascii="Cambria Math" w:hAnsi="Cambria Math"/>
+                </w:rPr>
+                <m:t>x</m:t>
+              </m:r>
+            </m:sub>
+          </m:sSub>
+          <m:r>
+            <w:rPr>
+              <w:rFonts w:ascii="Cambria Math" w:hAnsi="Cambria Math"/>
+            </w:rPr>
+            <m:t>=</m:t>
+          </m:r>
+          <m:func>
+            <m:funcPr>
+              <m:ctrlPr>
+                <w:rPr>
+                  <w:rFonts w:ascii="Cambria Math" w:hAnsi="Cambria Math"/>
+                  <w:i/>
+                </w:rPr>
+              </m:ctrlPr>
+            </m:funcPr>
+            <m:fName>
+              <m:sSup>
+                <m:sSupPr>
+                  <m:ctrlPr>
+                    <w:rPr>
+                      <w:rFonts w:ascii="Cambria Math" w:hAnsi="Cambria Math"/>
+                      <w:i/>
+                    </w:rPr>
+                  </m:ctrlPr>
+                </m:sSupPr>
+                <m:e>
+                  <m:r>
+                    <m:rPr>
+                      <m:sty m:val="p"/>
+                    </m:rPr>
+                    <w:rPr>
+                      <w:rFonts w:ascii="Cambria Math" w:hAnsi="Cambria Math"/>
+                    </w:rPr>
+                    <m:t>tan</m:t>
+                  </m:r>
+                  <m:ctrlPr>
+                    <w:rPr>
+                      <w:rFonts w:ascii="Cambria Math" w:hAnsi="Cambria Math"/>
+                    </w:rPr>
+                  </m:ctrlPr>
+                </m:e>
+                <m:sup>
+                  <m:r>
+                    <w:rPr>
+                      <w:rFonts w:ascii="Cambria Math" w:hAnsi="Cambria Math"/>
+                    </w:rPr>
+                    <m:t>-1</m:t>
+                  </m:r>
+                  <m:ctrlPr>
+                    <w:rPr>
+                      <w:rFonts w:ascii="Cambria Math" w:hAnsi="Cambria Math"/>
+                    </w:rPr>
+                  </m:ctrlPr>
+                </m:sup>
+              </m:sSup>
+              <m:ctrlPr>
+                <w:rPr>
+                  <w:rFonts w:ascii="Cambria Math" w:eastAsiaTheme="minorEastAsia" w:hAnsi="Cambria Math"/>
+                  <w:i/>
+                </w:rPr>
+              </m:ctrlPr>
+            </m:fName>
+            <m:e>
+              <m:d>
+                <m:dPr>
+                  <m:ctrlPr>
+                    <w:rPr>
+                      <w:rFonts w:ascii="Cambria Math" w:eastAsiaTheme="minorEastAsia" w:hAnsi="Cambria Math"/>
+                      <w:i/>
+                    </w:rPr>
+                  </m:ctrlPr>
+                </m:dPr>
+                <m:e>
+                  <m:f>
+                    <m:fPr>
+                      <m:ctrlPr>
+                        <w:rPr>
+                          <w:rFonts w:ascii="Cambria Math" w:eastAsiaTheme="minorEastAsia" w:hAnsi="Cambria Math"/>
+                          <w:i/>
+                        </w:rPr>
+                      </m:ctrlPr>
+                    </m:fPr>
+                    <m:num>
+                      <m:sSub>
+                        <m:sSubPr>
+                          <m:ctrlPr>
+                            <w:rPr>
+                              <w:rFonts w:ascii="Cambria Math" w:eastAsiaTheme="minorEastAsia" w:hAnsi="Cambria Math"/>
+                              <w:i/>
+                            </w:rPr>
+                          </m:ctrlPr>
+                        </m:sSubPr>
+                        <m:e>
+                          <m:r>
+                            <w:rPr>
+                              <w:rFonts w:ascii="Cambria Math" w:eastAsiaTheme="minorEastAsia" w:hAnsi="Cambria Math"/>
+                            </w:rPr>
+                            <m:t>G</m:t>
+                          </m:r>
+                        </m:e>
+                        <m:sub>
+                          <m:r>
+                            <w:rPr>
+                              <w:rFonts w:ascii="Cambria Math" w:eastAsiaTheme="minorEastAsia" w:hAnsi="Cambria Math"/>
+                            </w:rPr>
+                            <m:t>y</m:t>
+                          </m:r>
+                        </m:sub>
+                      </m:sSub>
+                    </m:num>
+                    <m:den>
+                      <m:sSub>
+                        <m:sSubPr>
+                          <m:ctrlPr>
+                            <w:rPr>
+                              <w:rFonts w:ascii="Cambria Math" w:eastAsiaTheme="minorEastAsia" w:hAnsi="Cambria Math"/>
+                              <w:i/>
+                            </w:rPr>
+                          </m:ctrlPr>
+                        </m:sSubPr>
+                        <m:e>
+                          <m:r>
+                            <w:rPr>
+                              <w:rFonts w:ascii="Cambria Math" w:eastAsiaTheme="minorEastAsia" w:hAnsi="Cambria Math"/>
+                            </w:rPr>
+                            <m:t>G</m:t>
+                          </m:r>
+                        </m:e>
+                        <m:sub>
+                          <m:r>
+                            <w:rPr>
+                              <w:rFonts w:ascii="Cambria Math" w:eastAsiaTheme="minorEastAsia" w:hAnsi="Cambria Math"/>
+                            </w:rPr>
+                            <m:t>z</m:t>
+                          </m:r>
+                        </m:sub>
+                      </m:sSub>
+                    </m:den>
+                  </m:f>
+                </m:e>
+              </m:d>
+              <m:ctrlPr>
+                <w:rPr>
+                  <w:rFonts w:ascii="Cambria Math" w:eastAsiaTheme="minorEastAsia" w:hAnsi="Cambria Math"/>
+                  <w:i/>
+                </w:rPr>
+              </m:ctrlPr>
+            </m:e>
+          </m:func>
+        </m:oMath>
+      </m:oMathPara>
+    </w:p>
+    <w:p>
+      <w:pPr>
+        <w:rPr>
+          <w:rFonts w:eastAsiaTheme="minorEastAsia"/>
+        </w:rPr>
+      </w:pPr>
+      <w:r>
+        <w:rPr>
+          <w:noProof/>
+          <w:lang w:eastAsia="en-GB"/>
+        </w:rPr>
+        <mc:AlternateContent>
+          <mc:Choice Requires="wps">
+            <w:drawing>
+              <wp:anchor distT="0" distB="0" distL="114300" distR="114300" simplePos="0" relativeHeight="251678720" behindDoc="1" locked="0" layoutInCell="1" allowOverlap="1" wp14:anchorId="72E86DC3" wp14:editId="17CE4296">
+                <wp:simplePos x="0" y="0"/>
+                <wp:positionH relativeFrom="margin">
+                  <wp:align>center</wp:align>
+                </wp:positionH>
+                <wp:positionV relativeFrom="paragraph">
+                  <wp:posOffset>4445</wp:posOffset>
+                </wp:positionV>
+                <wp:extent cx="5104765" cy="635"/>
+                <wp:effectExtent l="0" t="0" r="635" b="0"/>
+                <wp:wrapTight wrapText="bothSides">
+                  <wp:wrapPolygon edited="0">
+                    <wp:start x="0" y="0"/>
+                    <wp:lineTo x="0" y="20057"/>
+                    <wp:lineTo x="21522" y="20057"/>
+                    <wp:lineTo x="21522" y="0"/>
+                    <wp:lineTo x="0" y="0"/>
+                  </wp:wrapPolygon>
+                </wp:wrapTight>
+                <wp:docPr id="13" name="Text Box 13"/>
+                <wp:cNvGraphicFramePr/>
+                <a:graphic xmlns:a="http://schemas.openxmlformats.org/drawingml/2006/main">
+                  <a:graphicData uri="http://schemas.microsoft.com/office/word/2010/wordprocessingShape">
+                    <wps:wsp>
+                      <wps:cNvSpPr txBox="1"/>
+                      <wps:spPr>
+                        <a:xfrm>
+                          <a:off x="0" y="0"/>
+                          <a:ext cx="5104765" cy="635"/>
+                        </a:xfrm>
+                        <a:prstGeom prst="rect">
+                          <a:avLst/>
+                        </a:prstGeom>
+                        <a:solidFill>
+                          <a:prstClr val="white"/>
+                        </a:solidFill>
+                        <a:ln>
+                          <a:noFill/>
+                        </a:ln>
+                      </wps:spPr>
+                      <wps:txbx>
+                        <w:txbxContent>
+                          <w:p>
+                            <w:pPr>
+                              <w:pStyle w:val="Caption"/>
+                              <w:jc w:val="center"/>
+                              <w:rPr>
+                                <w:noProof/>
+                              </w:rPr>
+                            </w:pPr>
+                            <w:proofErr w:type="spellStart"/>
+                            <w:r>
+                              <w:t>Eqn</w:t>
+                            </w:r>
+                            <w:proofErr w:type="spellEnd"/>
+                            <w:r>
+                              <w:t xml:space="preserve"> </w:t>
+                            </w:r>
+                            <w:r>
+                              <w:t>3</w:t>
+                            </w:r>
+                            <w:r>
+                              <w:t xml:space="preserve">: </w:t>
+                            </w:r>
+                            <w:r>
+                              <w:t>Tilt angle in the x-axis.</w:t>
+                            </w:r>
+                          </w:p>
+                        </w:txbxContent>
+                      </wps:txbx>
+                      <wps:bodyPr rot="0" spcFirstLastPara="0" vertOverflow="overflow" horzOverflow="overflow" vert="horz" wrap="square" lIns="0" tIns="0" rIns="0" bIns="0" numCol="1" spcCol="0" rtlCol="0" fromWordArt="0" anchor="t" anchorCtr="0" forceAA="0" compatLnSpc="1">
+                        <a:prstTxWarp prst="textNoShape">
+                          <a:avLst/>
+                        </a:prstTxWarp>
+                        <a:spAutoFit/>
+                      </wps:bodyPr>
+                    </wps:wsp>
+                  </a:graphicData>
+                </a:graphic>
+                <wp14:sizeRelH relativeFrom="margin">
+                  <wp14:pctWidth>0</wp14:pctWidth>
+                </wp14:sizeRelH>
+                <wp14:sizeRelV relativeFrom="margin">
+                  <wp14:pctHeight>0</wp14:pctHeight>
+                </wp14:sizeRelV>
+              </wp:anchor>
+            </w:drawing>
+          </mc:Choice>
+          <mc:Fallback>
+            <w:pict>
+              <v:shape w14:anchorId="72E86DC3" id="Text Box 13" o:spid="_x0000_s1031" type="#_x0000_t202" style="position:absolute;margin-left:0;margin-top:.35pt;width:401.95pt;height:.05pt;z-index:-251637760;visibility:visible;mso-wrap-style:square;mso-width-percent:0;mso-height-percent:0;mso-wrap-distance-left:9pt;mso-wrap-distance-top:0;mso-wrap-distance-right:9pt;mso-wrap-distance-bottom:0;mso-position-horizontal:center;mso-position-horizontal-relative:margin;mso-position-vertical:absolute;mso-position-vertical-relative:text;mso-width-percent:0;mso-height-percent:0;mso-width-relative:margin;mso-height-relative:margin;v-text-anchor:top" o:gfxdata="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" stroked="f">
+                <v:textbox style="mso-fit-shape-to-text:t" inset="0,0,0,0">
+                  <w:txbxContent>
+                    <w:p>
+                      <w:pPr>
+                        <w:pStyle w:val="Caption"/>
+                        <w:jc w:val="center"/>
+                        <w:rPr>
+                          <w:noProof/>
+                        </w:rPr>
+                      </w:pPr>
+                      <w:proofErr w:type="spellStart"/>
+                      <w:r>
+                        <w:t>Eqn</w:t>
+                      </w:r>
+                      <w:proofErr w:type="spellEnd"/>
+                      <w:r>
+                        <w:t xml:space="preserve"> </w:t>
+                      </w:r>
+                      <w:r>
+                        <w:t>3</w:t>
+                      </w:r>
+                      <w:r>
+                        <w:t xml:space="preserve">: </w:t>
+                      </w:r>
+                      <w:r>
+                        <w:t>Tilt angle in the x-axis.</w:t>
+                      </w:r>
+                    </w:p>
+                  </w:txbxContent>
+                </v:textbox>
+                <w10:wrap type="tight" anchorx="margin"/>
+              </v:shape>
+            </w:pict>
+          </mc:Fallback>
+        </mc:AlternateContent>
+      </w:r>
+    </w:p>
+    <w:p>
+      <w:pPr>
+        <w:rPr>
+          <w:rFonts w:eastAsiaTheme="minorEastAsia"/>
+        </w:rPr>
+      </w:pPr>
+    </w:p>
+    <w:p>
+      <w:pPr>
+        <w:rPr>
+          <w:rFonts w:eastAsiaTheme="minorEastAsia"/>
+        </w:rPr>
+      </w:pPr>
+      <m:oMathPara>
+        <m:oMath>
+          <m:sSub>
+            <m:sSubPr>
+              <m:ctrlPr>
+                <w:rPr>
+                  <w:rFonts w:ascii="Cambria Math" w:eastAsiaTheme="minorEastAsia" w:hAnsi="Cambria Math"/>
+                  <w:i/>
+                </w:rPr>
+              </m:ctrlPr>
+            </m:sSubPr>
+            <m:e>
+              <m:r>
+                <w:rPr>
+                  <w:rFonts w:ascii="Cambria Math" w:eastAsiaTheme="minorEastAsia" w:hAnsi="Cambria Math"/>
+                </w:rPr>
+                <m:t>θ</m:t>
+              </m:r>
+            </m:e>
+            <m:sub>
+              <m:r>
+                <w:rPr>
+                  <w:rFonts w:ascii="Cambria Math" w:eastAsiaTheme="minorEastAsia" w:hAnsi="Cambria Math"/>
+                </w:rPr>
+                <m:t>y</m:t>
+              </m:r>
+            </m:sub>
+          </m:sSub>
+          <m:r>
+            <w:rPr>
+              <w:rFonts w:ascii="Cambria Math" w:eastAsiaTheme="minorEastAsia" w:hAnsi="Cambria Math"/>
+            </w:rPr>
+            <m:t>=</m:t>
+          </m:r>
+          <m:r>
+            <w:rPr>
+              <w:rFonts w:ascii="Cambria Math" w:eastAsiaTheme="minorEastAsia" w:hAnsi="Cambria Math"/>
+            </w:rPr>
+            <m:t>ta</m:t>
+          </m:r>
+          <m:sSup>
+            <m:sSupPr>
+              <m:ctrlPr>
+                <w:rPr>
+                  <w:rFonts w:ascii="Cambria Math" w:eastAsiaTheme="minorEastAsia" w:hAnsi="Cambria Math"/>
+                  <w:i/>
+                </w:rPr>
+              </m:ctrlPr>
+            </m:sSupPr>
+            <m:e>
+              <m:r>
+                <w:rPr>
+                  <w:rFonts w:ascii="Cambria Math" w:eastAsiaTheme="minorEastAsia" w:hAnsi="Cambria Math"/>
+                </w:rPr>
+                <m:t>n</m:t>
+              </m:r>
+            </m:e>
+            <m:sup>
+              <m:r>
+                <w:rPr>
+                  <w:rFonts w:ascii="Cambria Math" w:eastAsiaTheme="minorEastAsia" w:hAnsi="Cambria Math"/>
+                </w:rPr>
+                <m:t>-1</m:t>
+              </m:r>
+            </m:sup>
+          </m:sSup>
+          <m:d>
+            <m:dPr>
+              <m:ctrlPr>
+                <w:rPr>
+                  <w:rFonts w:ascii="Cambria Math" w:eastAsiaTheme="minorEastAsia" w:hAnsi="Cambria Math"/>
+                  <w:i/>
+                </w:rPr>
+              </m:ctrlPr>
+            </m:dPr>
+            <m:e>
+              <m:f>
+                <m:fPr>
+                  <m:ctrlPr>
+                    <w:rPr>
+                      <w:rFonts w:ascii="Cambria Math" w:eastAsiaTheme="minorEastAsia" w:hAnsi="Cambria Math"/>
+                      <w:i/>
+                    </w:rPr>
+                  </m:ctrlPr>
+                </m:fPr>
+                <m:num>
+                  <m:r>
+                    <w:rPr>
+                      <w:rFonts w:ascii="Cambria Math" w:eastAsiaTheme="minorEastAsia" w:hAnsi="Cambria Math"/>
+                    </w:rPr>
+                    <m:t>-</m:t>
+                  </m:r>
+                  <m:sSub>
+                    <m:sSubPr>
+                      <m:ctrlPr>
+                        <w:rPr>
+                          <w:rFonts w:ascii="Cambria Math" w:eastAsiaTheme="minorEastAsia" w:hAnsi="Cambria Math"/>
+                          <w:i/>
+                        </w:rPr>
+                      </m:ctrlPr>
+                    </m:sSubPr>
+                    <m:e>
+                      <m:r>
+                        <w:rPr>
+                          <w:rFonts w:ascii="Cambria Math" w:eastAsiaTheme="minorEastAsia" w:hAnsi="Cambria Math"/>
+                        </w:rPr>
+                        <m:t>G</m:t>
+                      </m:r>
+                    </m:e>
+                    <m:sub>
+                      <m:r>
+                        <w:rPr>
+                          <w:rFonts w:ascii="Cambria Math" w:eastAsiaTheme="minorEastAsia" w:hAnsi="Cambria Math"/>
+                        </w:rPr>
+                        <m:t>x</m:t>
+                      </m:r>
+                    </m:sub>
+                  </m:sSub>
+                </m:num>
+                <m:den>
+                  <m:rad>
+                    <m:radPr>
+                      <m:degHide m:val="1"/>
+                      <m:ctrlPr>
+                        <w:rPr>
+                          <w:rFonts w:ascii="Cambria Math" w:eastAsiaTheme="minorEastAsia" w:hAnsi="Cambria Math"/>
+                          <w:i/>
+                        </w:rPr>
+                      </m:ctrlPr>
+                    </m:radPr>
+                    <m:deg/>
+                    <m:e>
+                      <m:sSubSup>
+                        <m:sSubSupPr>
+                          <m:ctrlPr>
+                            <w:rPr>
+                              <w:rFonts w:ascii="Cambria Math" w:eastAsiaTheme="minorEastAsia" w:hAnsi="Cambria Math"/>
+                              <w:i/>
+                            </w:rPr>
+                          </m:ctrlPr>
+                        </m:sSubSupPr>
+                        <m:e>
+                          <m:r>
+                            <w:rPr>
+                              <w:rFonts w:ascii="Cambria Math" w:eastAsiaTheme="minorEastAsia" w:hAnsi="Cambria Math"/>
+                            </w:rPr>
+                            <m:t>G</m:t>
+                          </m:r>
+                        </m:e>
+                        <m:sub>
+                          <m:r>
+                            <w:rPr>
+                              <w:rFonts w:ascii="Cambria Math" w:eastAsiaTheme="minorEastAsia" w:hAnsi="Cambria Math"/>
+                            </w:rPr>
+                            <m:t>y</m:t>
+                          </m:r>
+                        </m:sub>
+                        <m:sup>
+                          <m:r>
+                            <w:rPr>
+                              <w:rFonts w:ascii="Cambria Math" w:eastAsiaTheme="minorEastAsia" w:hAnsi="Cambria Math"/>
+                            </w:rPr>
+                            <m:t>2</m:t>
+                          </m:r>
+                        </m:sup>
+                      </m:sSubSup>
+                      <m:r>
+                        <w:rPr>
+                          <w:rFonts w:ascii="Cambria Math" w:eastAsiaTheme="minorEastAsia" w:hAnsi="Cambria Math"/>
+                        </w:rPr>
+                        <m:t>+</m:t>
+                      </m:r>
+                      <m:sSubSup>
+                        <m:sSubSupPr>
+                          <m:ctrlPr>
+                            <w:rPr>
+                              <w:rFonts w:ascii="Cambria Math" w:eastAsiaTheme="minorEastAsia" w:hAnsi="Cambria Math"/>
+                              <w:i/>
+                            </w:rPr>
+                          </m:ctrlPr>
+                        </m:sSubSupPr>
+                        <m:e>
+                          <m:r>
+                            <w:rPr>
+                              <w:rFonts w:ascii="Cambria Math" w:eastAsiaTheme="minorEastAsia" w:hAnsi="Cambria Math"/>
+                            </w:rPr>
+                            <m:t>G</m:t>
+                          </m:r>
+                        </m:e>
+                        <m:sub>
+                          <m:r>
+                            <w:rPr>
+                              <w:rFonts w:ascii="Cambria Math" w:eastAsiaTheme="minorEastAsia" w:hAnsi="Cambria Math"/>
+                            </w:rPr>
+                            <m:t>z</m:t>
+                          </m:r>
+                        </m:sub>
+                        <m:sup>
+                          <m:r>
+                            <w:rPr>
+                              <w:rFonts w:ascii="Cambria Math" w:eastAsiaTheme="minorEastAsia" w:hAnsi="Cambria Math"/>
+                            </w:rPr>
+                            <m:t>2</m:t>
+                          </m:r>
+                        </m:sup>
+                      </m:sSubSup>
+                    </m:e>
+                  </m:rad>
+                </m:den>
+              </m:f>
+            </m:e>
+          </m:d>
+        </m:oMath>
+      </m:oMathPara>
+    </w:p>
+    <w:p>
+      <w:r>
+        <w:rPr>
+          <w:noProof/>
+          <w:lang w:eastAsia="en-GB"/>
+        </w:rPr>
+        <mc:AlternateContent>
+          <mc:Choice Requires="wps">
+            <w:drawing>
+              <wp:anchor distT="0" distB="0" distL="114300" distR="114300" simplePos="0" relativeHeight="251680768" behindDoc="1" locked="0" layoutInCell="1" allowOverlap="1" wp14:anchorId="7BD8E22C" wp14:editId="01F9BCFF">
+                <wp:simplePos x="0" y="0"/>
+                <wp:positionH relativeFrom="margin">
+                  <wp:align>center</wp:align>
+                </wp:positionH>
+                <wp:positionV relativeFrom="paragraph">
+                  <wp:posOffset>7146</wp:posOffset>
+                </wp:positionV>
+                <wp:extent cx="5104765" cy="635"/>
+                <wp:effectExtent l="0" t="0" r="635" b="0"/>
+                <wp:wrapTight wrapText="bothSides">
+                  <wp:wrapPolygon edited="0">
+                    <wp:start x="0" y="0"/>
+                    <wp:lineTo x="0" y="20057"/>
+                    <wp:lineTo x="21522" y="20057"/>
+                    <wp:lineTo x="21522" y="0"/>
+                    <wp:lineTo x="0" y="0"/>
+                  </wp:wrapPolygon>
+                </wp:wrapTight>
+                <wp:docPr id="14" name="Text Box 14"/>
+                <wp:cNvGraphicFramePr/>
+                <a:graphic xmlns:a="http://schemas.openxmlformats.org/drawingml/2006/main">
+                  <a:graphicData uri="http://schemas.microsoft.com/office/word/2010/wordprocessingShape">
+                    <wps:wsp>
+                      <wps:cNvSpPr txBox="1"/>
+                      <wps:spPr>
+                        <a:xfrm>
+                          <a:off x="0" y="0"/>
+                          <a:ext cx="5104765" cy="635"/>
+                        </a:xfrm>
+                        <a:prstGeom prst="rect">
+                          <a:avLst/>
+                        </a:prstGeom>
+                        <a:solidFill>
+                          <a:prstClr val="white"/>
+                        </a:solidFill>
+                        <a:ln>
+                          <a:noFill/>
+                        </a:ln>
+                      </wps:spPr>
+                      <wps:txbx>
+                        <w:txbxContent>
+                          <w:p>
+                            <w:pPr>
+                              <w:pStyle w:val="Caption"/>
+                              <w:jc w:val="center"/>
+                              <w:rPr>
+                                <w:noProof/>
+                              </w:rPr>
+                            </w:pPr>
+                            <w:proofErr w:type="spellStart"/>
+                            <w:r>
+                              <w:t>Eqn</w:t>
+                            </w:r>
+                            <w:proofErr w:type="spellEnd"/>
+                            <w:r>
+                              <w:t xml:space="preserve"> </w:t>
+                            </w:r>
+                            <w:r>
+                              <w:t>4</w:t>
+                            </w:r>
+                            <w:r>
+                              <w:t xml:space="preserve">: Tilt angle in the </w:t>
+                            </w:r>
+                            <w:r>
+                              <w:t>y</w:t>
+                            </w:r>
+                            <w:r>
+                              <w:t>-axis.</w:t>
+                            </w:r>
+                          </w:p>
+                        </w:txbxContent>
+                      </wps:txbx>
+                      <wps:bodyPr rot="0" spcFirstLastPara="0" vertOverflow="overflow" horzOverflow="overflow" vert="horz" wrap="square" lIns="0" tIns="0" rIns="0" bIns="0" numCol="1" spcCol="0" rtlCol="0" fromWordArt="0" anchor="t" anchorCtr="0" forceAA="0" compatLnSpc="1">
+                        <a:prstTxWarp prst="textNoShape">
+                          <a:avLst/>
+                        </a:prstTxWarp>
+                        <a:spAutoFit/>
+                      </wps:bodyPr>
+                    </wps:wsp>
+                  </a:graphicData>
+                </a:graphic>
+                <wp14:sizeRelH relativeFrom="margin">
+                  <wp14:pctWidth>0</wp14:pctWidth>
+                </wp14:sizeRelH>
+                <wp14:sizeRelV relativeFrom="margin">
+                  <wp14:pctHeight>0</wp14:pctHeight>
+                </wp14:sizeRelV>
+              </wp:anchor>
+            </w:drawing>
+          </mc:Choice>
+          <mc:Fallback>
+            <w:pict>
+              <v:shape w14:anchorId="7BD8E22C" id="Text Box 14" o:spid="_x0000_s1032" type="#_x0000_t202" style="position:absolute;margin-left:0;margin-top:.55pt;width:401.95pt;height:.05pt;z-index:-251635712;visibility:visible;mso-wrap-style:square;mso-width-percent:0;mso-height-percent:0;mso-wrap-distance-left:9pt;mso-wrap-distance-top:0;mso-wrap-distance-right:9pt;mso-wrap-distance-bottom:0;mso-position-horizontal:center;mso-position-horizontal-relative:margin;mso-position-vertical:absolute;mso-position-vertical-relative:text;mso-width-percent:0;mso-height-percent:0;mso-width-relative:margin;mso-height-relative:margin;v-text-anchor:top" o:gfxdata="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" stroked="f">
+                <v:textbox style="mso-fit-shape-to-text:t" inset="0,0,0,0">
+                  <w:txbxContent>
+                    <w:p>
+                      <w:pPr>
+                        <w:pStyle w:val="Caption"/>
+                        <w:jc w:val="center"/>
+                        <w:rPr>
+                          <w:noProof/>
+                        </w:rPr>
+                      </w:pPr>
+                      <w:proofErr w:type="spellStart"/>
+                      <w:r>
+                        <w:t>Eqn</w:t>
+                      </w:r>
+                      <w:proofErr w:type="spellEnd"/>
+                      <w:r>
+                        <w:t xml:space="preserve"> </w:t>
+                      </w:r>
+                      <w:r>
+                        <w:t>4</w:t>
+                      </w:r>
+                      <w:r>
+                        <w:t xml:space="preserve">: Tilt angle in the </w:t>
+                      </w:r>
+                      <w:r>
+                        <w:t>y</w:t>
+                      </w:r>
+                      <w:r>
+                        <w:t>-axis.</w:t>
+                      </w:r>
+                    </w:p>
+                  </w:txbxContent>
+                </v:textbox>
+                <w10:wrap type="tight" anchorx="margin"/>
+              </v:shape>
+            </w:pict>
+          </mc:Fallback>
+        </mc:AlternateContent>
+      </w:r>
     </w:p>
     <w:p>
       <w:pPr>
@@ -3580,16 +4596,10 @@
                               <w:t xml:space="preserve"> </w:t>
                             </w:r>
                             <w:r>
-                              <w:t>2</w:t>
+                              <w:t>5</w:t>
                             </w:r>
                             <w:r>
-                              <w:t xml:space="preserve">: </w:t>
-                            </w:r>
-                            <w:r>
-                              <w:t>Obtaining angular position by integrating angular velocity with respect to time [4]</w:t>
-                            </w:r>
-                            <w:r>
-                              <w:t>.</w:t>
+                              <w:t>: Obtaining angular position by integrating angular velocity with respect to time [4].</w:t>
                             </w:r>
                           </w:p>
                         </w:txbxContent>
@@ -3614,7 +4624,7 @@
           </mc:Choice>
           <mc:Fallback>
             <w:pict>
-              <v:shape w14:anchorId="0F18AA6B" id="Text Box 11" o:spid="_x0000_s1030" type="#_x0000_t202" style="position:absolute;left:0;text-align:left;margin-left:0;margin-top:.25pt;width:401.95pt;height:.05pt;z-index:-251641856;visibility:visible;mso-wrap-style:square;mso-width-percent:0;mso-height-percent:0;mso-wrap-distance-left:9pt;mso-wrap-distance-top:0;mso-wrap-distance-right:9pt;mso-wrap-distance-bottom:0;mso-position-horizontal:center;mso-position-horizontal-relative:margin;mso-position-vertical:absolute;mso-position-vertical-relative:text;mso-width-percent:0;mso-height-percent:0;mso-width-relative:margin;mso-height-relative:margin;v-text-anchor:top" o:gfxdata="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" stroked="f">
+              <v:shape w14:anchorId="0F18AA6B" id="Text Box 11" o:spid="_x0000_s1033" type="#_x0000_t202" style="position:absolute;left:0;text-align:left;margin-left:0;margin-top:.25pt;width:401.95pt;height:.05pt;z-index:-251641856;visibility:visible;mso-wrap-style:square;mso-width-percent:0;mso-height-percent:0;mso-wrap-distance-left:9pt;mso-wrap-distance-top:0;mso-wrap-distance-right:9pt;mso-wrap-distance-bottom:0;mso-position-horizontal:center;mso-position-horizontal-relative:margin;mso-position-vertical:absolute;mso-position-vertical-relative:text;mso-width-percent:0;mso-height-percent:0;mso-width-relative:margin;mso-height-relative:margin;v-text-anchor:top" o:gfxdata="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" stroked="f">
                 <v:textbox style="mso-fit-shape-to-text:t" inset="0,0,0,0">
                   <w:txbxContent>
                     <w:p>
@@ -3634,16 +4644,10 @@
                         <w:t xml:space="preserve"> </w:t>
                       </w:r>
                       <w:r>
-                        <w:t>2</w:t>
+                        <w:t>5</w:t>
                       </w:r>
                       <w:r>
-                        <w:t xml:space="preserve">: </w:t>
-                      </w:r>
-                      <w:r>
-                        <w:t>Obtaining angular position by integrating angular velocity with respect to time [4]</w:t>
-                      </w:r>
-                      <w:r>
-                        <w:t>.</w:t>
+                        <w:t>: Obtaining angular position by integrating angular velocity with respect to time [4].</w:t>
                       </w:r>
                     </w:p>
                   </w:txbxContent>
@@ -3663,7 +4667,74 @@
         <w:t xml:space="preserve">In digital systems </w:t>
       </w:r>
       <w:r>
-        <w:t>integration is the sum of all angular velocity samples multiplied by the sampling period.</w:t>
+        <w:t>integration is the sum of all angular velocity samples</w:t>
+      </w:r>
+      <w:r>
+        <w:t xml:space="preserve">, </w:t>
+      </w:r>
+      <m:oMath>
+        <m:acc>
+          <m:accPr>
+            <m:chr m:val="̇"/>
+            <m:ctrlPr>
+              <w:rPr>
+                <w:rFonts w:ascii="Cambria Math" w:hAnsi="Cambria Math"/>
+                <w:i/>
+              </w:rPr>
+            </m:ctrlPr>
+          </m:accPr>
+          <m:e>
+            <m:r>
+              <w:rPr>
+                <w:rFonts w:ascii="Cambria Math" w:hAnsi="Cambria Math"/>
+              </w:rPr>
+              <m:t>θ</m:t>
+            </m:r>
+          </m:e>
+        </m:acc>
+      </m:oMath>
+      <w:r>
+        <w:rPr>
+          <w:rFonts w:eastAsiaTheme="minorEastAsia"/>
+        </w:rPr>
+        <w:t>,</w:t>
+      </w:r>
+      <w:r>
+        <w:t xml:space="preserve"> multiplied by the sampling period</w:t>
+      </w:r>
+      <w:r>
+        <w:t xml:space="preserve"> </w:t>
+      </w:r>
+      <m:oMath>
+        <m:sSub>
+          <m:sSubPr>
+            <m:ctrlPr>
+              <w:rPr>
+                <w:rFonts w:ascii="Cambria Math" w:hAnsi="Cambria Math"/>
+                <w:i/>
+              </w:rPr>
+            </m:ctrlPr>
+          </m:sSubPr>
+          <m:e>
+            <m:r>
+              <w:rPr>
+                <w:rFonts w:ascii="Cambria Math" w:hAnsi="Cambria Math"/>
+              </w:rPr>
+              <m:t>T</m:t>
+            </m:r>
+          </m:e>
+          <m:sub>
+            <m:r>
+              <w:rPr>
+                <w:rFonts w:ascii="Cambria Math" w:hAnsi="Cambria Math"/>
+              </w:rPr>
+              <m:t>s</m:t>
+            </m:r>
+          </m:sub>
+        </m:sSub>
+      </m:oMath>
+      <w:r>
+        <w:t>.</w:t>
       </w:r>
     </w:p>
     <w:p>
@@ -3836,7 +4907,13 @@
                             </w:r>
                             <w:proofErr w:type="spellEnd"/>
                             <w:r>
-                              <w:t xml:space="preserve"> 3: Digital method of angular velocity integration [4].</w:t>
+                              <w:t xml:space="preserve"> </w:t>
+                            </w:r>
+                            <w:r>
+                              <w:t>6</w:t>
+                            </w:r>
+                            <w:r>
+                              <w:t>: Digital method of angular velocity integration [4].</w:t>
                             </w:r>
                           </w:p>
                         </w:txbxContent>
@@ -3861,7 +4938,7 @@
           </mc:Choice>
           <mc:Fallback>
             <w:pict>
-              <v:shape w14:anchorId="4D0A76C2" id="Text Box 3" o:spid="_x0000_s1031" type="#_x0000_t202" style="position:absolute;left:0;text-align:left;margin-left:0;margin-top:.65pt;width:224.25pt;height:.05pt;z-index:-251643904;visibility:visible;mso-wrap-style:square;mso-width-percent:0;mso-height-percent:0;mso-wrap-distance-left:9pt;mso-wrap-distance-top:0;mso-wrap-distance-right:9pt;mso-wrap-distance-bottom:0;mso-position-horizontal:center;mso-position-horizontal-relative:margin;mso-position-vertical:absolute;mso-position-vertical-relative:text;mso-width-percent:0;mso-height-percent:0;mso-width-relative:margin;mso-height-relative:margin;v-text-anchor:top" o:gfxdata="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" stroked="f">
+              <v:shape w14:anchorId="4D0A76C2" id="Text Box 3" o:spid="_x0000_s1034" type="#_x0000_t202" style="position:absolute;left:0;text-align:left;margin-left:0;margin-top:.65pt;width:224.25pt;height:.05pt;z-index:-251643904;visibility:visible;mso-wrap-style:square;mso-width-percent:0;mso-height-percent:0;mso-wrap-distance-left:9pt;mso-wrap-distance-top:0;mso-wrap-distance-right:9pt;mso-wrap-distance-bottom:0;mso-position-horizontal:center;mso-position-horizontal-relative:margin;mso-position-vertical:absolute;mso-position-vertical-relative:text;mso-width-percent:0;mso-height-percent:0;mso-width-relative:margin;mso-height-relative:margin;v-text-anchor:top" o:gfxdata="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" stroked="f">
                 <v:textbox style="mso-fit-shape-to-text:t" inset="0,0,0,0">
                   <w:txbxContent>
                     <w:p>
@@ -3878,7 +4955,13 @@
                       </w:r>
                       <w:proofErr w:type="spellEnd"/>
                       <w:r>
-                        <w:t xml:space="preserve"> 3: Digital method of angular velocity integration [4].</w:t>
+                        <w:t xml:space="preserve"> </w:t>
+                      </w:r>
+                      <w:r>
+                        <w:t>6</w:t>
+                      </w:r>
+                      <w:r>
+                        <w:t>: Digital method of angular velocity integration [4].</w:t>
                       </w:r>
                     </w:p>
                   </w:txbxContent>
@@ -3895,6 +4978,7 @@
         <w:jc w:val="both"/>
       </w:pPr>
       <w:r>
+        <w:lastRenderedPageBreak/>
         <w:t xml:space="preserve">The accuracy of the integration depends on the sampling frequency of the system. If the changes in angle are faster than the sampling frequency of the system, the changes in angle will not be recorded. </w:t>
       </w:r>
       <w:r>
@@ -3921,12 +5005,159 @@
         </w:rPr>
         <w:t>Magnetometer</w:t>
       </w:r>
-      <w:bookmarkStart w:id="0" w:name="_GoBack"/>
-      <w:bookmarkEnd w:id="0"/>
-    </w:p>
-    <w:p/>
-    <w:p/>
-    <w:p/>
+    </w:p>
+    <w:p>
+      <w:pPr>
+        <w:jc w:val="both"/>
+      </w:pPr>
+      <w:r>
+        <w:t xml:space="preserve">Similar to how the gravity vector is used to calculate the tilt in the and y axes using the accelerometer, the magnetometer uses earth’s magnetic field to determine the magnetic field vector components in the x and z axes which can be used to calculate the rotation </w:t>
+      </w:r>
+      <w:r>
+        <w:t xml:space="preserve">angle </w:t>
+      </w:r>
+      <w:r>
+        <w:t>of the device in the z-axis.</w:t>
+      </w:r>
+      <w:r>
+        <w:t xml:space="preserve">  Using equation 7, the rotation angle in the z-axis can be calculated. </w:t>
+      </w:r>
+      <m:oMath>
+        <m:sSub>
+          <m:sSubPr>
+            <m:ctrlPr>
+              <w:rPr>
+                <w:rFonts w:ascii="Cambria Math" w:hAnsi="Cambria Math"/>
+                <w:i/>
+              </w:rPr>
+            </m:ctrlPr>
+          </m:sSubPr>
+          <m:e>
+            <m:r>
+              <w:rPr>
+                <w:rFonts w:ascii="Cambria Math" w:hAnsi="Cambria Math"/>
+              </w:rPr>
+              <m:t>θ</m:t>
+            </m:r>
+          </m:e>
+          <m:sub>
+            <m:r>
+              <w:rPr>
+                <w:rFonts w:ascii="Cambria Math" w:hAnsi="Cambria Math"/>
+              </w:rPr>
+              <m:t>O</m:t>
+            </m:r>
+          </m:sub>
+        </m:sSub>
+      </m:oMath>
+      <w:r>
+        <w:rPr>
+          <w:rFonts w:eastAsiaTheme="minorEastAsia"/>
+        </w:rPr>
+        <w:t xml:space="preserve"> points to the initial state of </w:t>
+      </w:r>
+      <m:oMath>
+        <m:sSub>
+          <m:sSubPr>
+            <m:ctrlPr>
+              <w:rPr>
+                <w:rFonts w:ascii="Cambria Math" w:eastAsiaTheme="minorEastAsia" w:hAnsi="Cambria Math"/>
+                <w:i/>
+              </w:rPr>
+            </m:ctrlPr>
+          </m:sSubPr>
+          <m:e>
+            <m:r>
+              <w:rPr>
+                <w:rFonts w:ascii="Cambria Math" w:eastAsiaTheme="minorEastAsia" w:hAnsi="Cambria Math"/>
+              </w:rPr>
+              <m:t>θ</m:t>
+            </m:r>
+          </m:e>
+          <m:sub>
+            <m:r>
+              <w:rPr>
+                <w:rFonts w:ascii="Cambria Math" w:eastAsiaTheme="minorEastAsia" w:hAnsi="Cambria Math"/>
+              </w:rPr>
+              <m:t>mag</m:t>
+            </m:r>
+          </m:sub>
+        </m:sSub>
+      </m:oMath>
+      <w:r>
+        <w:rPr>
+          <w:rFonts w:eastAsiaTheme="minorEastAsia"/>
+        </w:rPr>
+        <w:t xml:space="preserve">. The initial state </w:t>
+      </w:r>
+      <m:oMath>
+        <m:sSub>
+          <m:sSubPr>
+            <m:ctrlPr>
+              <w:rPr>
+                <w:rFonts w:ascii="Cambria Math" w:eastAsiaTheme="minorEastAsia" w:hAnsi="Cambria Math"/>
+                <w:i/>
+              </w:rPr>
+            </m:ctrlPr>
+          </m:sSubPr>
+          <m:e>
+            <m:r>
+              <w:rPr>
+                <w:rFonts w:ascii="Cambria Math" w:eastAsiaTheme="minorEastAsia" w:hAnsi="Cambria Math"/>
+              </w:rPr>
+              <m:t>θ</m:t>
+            </m:r>
+          </m:e>
+          <m:sub>
+            <m:r>
+              <w:rPr>
+                <w:rFonts w:ascii="Cambria Math" w:eastAsiaTheme="minorEastAsia" w:hAnsi="Cambria Math"/>
+              </w:rPr>
+              <m:t>O</m:t>
+            </m:r>
+          </m:sub>
+        </m:sSub>
+      </m:oMath>
+      <w:r>
+        <w:rPr>
+          <w:rFonts w:eastAsiaTheme="minorEastAsia"/>
+        </w:rPr>
+        <w:t xml:space="preserve"> is equal to zero if the device’s coordinate frame is aligned with the earth’s coordinate frame.</w:t>
+      </w:r>
+    </w:p>
+    <w:p/>
+    <w:p>
+      <w:sdt>
+        <w:sdtPr>
+          <w:rPr>
+            <w:rFonts w:ascii="Cambria Math" w:hAnsi="Cambria Math"/>
+            <w:i/>
+          </w:rPr>
+          <w:id w:val="-1035725768"/>
+          <w:placeholder>
+            <w:docPart w:val="DefaultPlaceholder_2098659788"/>
+          </w:placeholder>
+          <w:temporary/>
+          <w:showingPlcHdr/>
+          <w:equation/>
+        </w:sdtPr>
+        <w:sdtContent>
+          <w:bookmarkStart w:id="0" w:name="_GoBack"/>
+          <m:oMathPara>
+            <m:oMath>
+              <m:r>
+                <w:rPr>
+                  <w:rStyle w:val="PlaceholderText"/>
+                  <w:rFonts w:ascii="Cambria Math" w:hAnsi="Cambria Math"/>
+                </w:rPr>
+                <m:t>Type equation here.</m:t>
+              </m:r>
+              <w:bookmarkEnd w:id="0"/>
+            </m:oMath>
+          </m:oMathPara>
+        </w:sdtContent>
+      </w:sdt>
+    </w:p>
     <w:p/>
     <w:p/>
     <w:p/>
@@ -4347,6 +5578,7 @@
     <w:lsdException w:name="HTML Sample" w:semiHidden="1" w:unhideWhenUsed="1"/>
     <w:lsdException w:name="HTML Typewriter" w:semiHidden="1" w:unhideWhenUsed="1"/>
     <w:lsdException w:name="HTML Variable" w:semiHidden="1" w:unhideWhenUsed="1"/>
+    <w:lsdException w:name="Normal Table" w:semiHidden="1" w:unhideWhenUsed="1"/>
     <w:lsdException w:name="annotation subject" w:semiHidden="1" w:unhideWhenUsed="1"/>
     <w:lsdException w:name="No List" w:semiHidden="1" w:unhideWhenUsed="1"/>
     <w:lsdException w:name="Outline List 1" w:semiHidden="1" w:unhideWhenUsed="1"/>
@@ -4390,8 +5622,10 @@
     <w:lsdException w:name="Table Elegant" w:semiHidden="1" w:unhideWhenUsed="1"/>
     <w:lsdException w:name="Table Professional" w:semiHidden="1" w:unhideWhenUsed="1"/>
     <w:lsdException w:name="Table Subtle 1" w:semiHidden="1" w:unhideWhenUsed="1"/>
+    <w:lsdException w:name="Table Subtle 2" w:semiHidden="1" w:unhideWhenUsed="1"/>
     <w:lsdException w:name="Table Web 1" w:semiHidden="1" w:unhideWhenUsed="1"/>
     <w:lsdException w:name="Table Web 2" w:semiHidden="1" w:unhideWhenUsed="1"/>
+    <w:lsdException w:name="Table Web 3" w:semiHidden="1" w:unhideWhenUsed="1"/>
     <w:lsdException w:name="Balloon Text" w:semiHidden="1" w:unhideWhenUsed="1"/>
     <w:lsdException w:name="Table Grid" w:uiPriority="39"/>
     <w:lsdException w:name="Table Theme" w:semiHidden="1" w:unhideWhenUsed="1"/>
@@ -4766,6 +6000,578 @@
 </w:styles>
 </file>
 
+<file path=word/glossary/document.xml><?xml version="1.0" encoding="utf-8"?>
+<w:glossaryDocument xmlns:wpc="http://schemas.microsoft.com/office/word/2010/wordprocessingCanvas" xmlns:cx="http://schemas.microsoft.com/office/drawing/2014/chartex" xmlns:cx1="http://schemas.microsoft.com/office/drawing/2015/9/8/chartex" xmlns:cx2="http://schemas.microsoft.com/office/drawing/2015/10/21/chartex" xmlns:cx3="http://schemas.microsoft.com/office/drawing/2016/5/9/chartex" xmlns:cx4="http://schemas.microsoft.com/office/drawing/2016/5/10/chartex" xmlns:cx5="http://schemas.microsoft.com/office/drawing/2016/5/11/chartex" xmlns:cx6="http://schemas.microsoft.com/office/drawing/2016/5/12/chartex" xmlns:cx7="http://schemas.microsoft.com/office/drawing/2016/5/13/chartex" xmlns:cx8="http://schemas.microsoft.com/office/drawing/2016/5/14/chartex" xmlns:mc="http://schemas.openxmlformats.org/markup-compatibility/2006" xmlns:aink="http://schemas.microsoft.com/office/drawing/2016/ink" xmlns:am3d="http://schemas.microsoft.com/office/drawing/2017/model3d" xmlns:o="urn:schemas-microsoft-com:office:office" xmlns:r="http://schemas.openxmlformats.org/officeDocument/2006/relationships" xmlns:m="http://schemas.openxmlformats.org/officeDocument/2006/math" xmlns:v="urn:schemas-microsoft-com:vml" xmlns:wp14="http://schemas.microsoft.com/office/word/2010/wordprocessingDrawing" xmlns:wp="http://schemas.openxmlformats.org/drawingml/2006/wordprocessingDrawing" xmlns:w10="urn:schemas-microsoft-com:office:word" xmlns:w="http://schemas.openxmlformats.org/wordprocessingml/2006/main" xmlns:w14="http://schemas.microsoft.com/office/word/2010/wordml" xmlns:w15="http://schemas.microsoft.com/office/word/2012/wordml" xmlns:w16cid="http://schemas.microsoft.com/office/word/2016/wordml/cid" xmlns:w16se="http://schemas.microsoft.com/office/word/2015/wordml/symex" xmlns:wpg="http://schemas.microsoft.com/office/word/2010/wordprocessingGroup" xmlns:wpi="http://schemas.microsoft.com/office/word/2010/wordprocessingInk" xmlns:wne="http://schemas.microsoft.com/office/word/2006/wordml" xmlns:wps="http://schemas.microsoft.com/office/word/2010/wordprocessingShape" mc:Ignorable="w14 w15 w16se w16cid wp14">
+  <w:docParts>
+    <w:docPart>
+      <w:docPartPr>
+        <w:name w:val="DefaultPlaceholder_2098659788"/>
+        <w:category>
+          <w:name w:val="General"/>
+          <w:gallery w:val="placeholder"/>
+        </w:category>
+        <w:types>
+          <w:type w:val="bbPlcHdr"/>
+        </w:types>
+        <w:behaviors>
+          <w:behavior w:val="content"/>
+        </w:behaviors>
+        <w:guid w:val="{0BE34587-4445-412C-8703-A809505119CC}"/>
+      </w:docPartPr>
+      <w:docPartBody>
+        <w:p>
+          <w:r>
+            <w:rPr>
+              <w:rStyle w:val="PlaceholderText"/>
+            </w:rPr>
+            <w:t>Type equation here.</w:t>
+          </w:r>
+        </w:p>
+      </w:docPartBody>
+    </w:docPart>
+  </w:docParts>
+</w:glossaryDocument>
+</file>
+
+<file path=word/glossary/fontTable.xml><?xml version="1.0" encoding="utf-8"?>
+<w:fonts xmlns:mc="http://schemas.openxmlformats.org/markup-compatibility/2006" xmlns:r="http://schemas.openxmlformats.org/officeDocument/2006/relationships" xmlns:w="http://schemas.openxmlformats.org/wordprocessingml/2006/main" xmlns:w14="http://schemas.microsoft.com/office/word/2010/wordml" xmlns:w15="http://schemas.microsoft.com/office/word/2012/wordml" xmlns:w16cid="http://schemas.microsoft.com/office/word/2016/wordml/cid" xmlns:w16se="http://schemas.microsoft.com/office/word/2015/wordml/symex" mc:Ignorable="w14 w15 w16se w16cid">
+  <w:font w:name="Calibri">
+    <w:panose1 w:val="020F0502020204030204"/>
+    <w:charset w:val="00"/>
+    <w:family w:val="swiss"/>
+    <w:pitch w:val="variable"/>
+    <w:sig w:usb0="E0002EFF" w:usb1="C000247B" w:usb2="00000009" w:usb3="00000000" w:csb0="000001FF" w:csb1="00000000"/>
+  </w:font>
+  <w:font w:name="Courier New">
+    <w:panose1 w:val="02070309020205020404"/>
+    <w:charset w:val="00"/>
+    <w:family w:val="modern"/>
+    <w:pitch w:val="fixed"/>
+    <w:sig w:usb0="E0002EFF" w:usb1="C0007843" w:usb2="00000009" w:usb3="00000000" w:csb0="000001FF" w:csb1="00000000"/>
+  </w:font>
+  <w:font w:name="Times New Roman">
+    <w:panose1 w:val="02020603050405020304"/>
+    <w:charset w:val="00"/>
+    <w:family w:val="roman"/>
+    <w:pitch w:val="variable"/>
+    <w:sig w:usb0="E0002EFF" w:usb1="C000785B" w:usb2="00000009" w:usb3="00000000" w:csb0="000001FF" w:csb1="00000000"/>
+  </w:font>
+  <w:font w:name="Wingdings">
+    <w:panose1 w:val="05000000000000000000"/>
+    <w:charset w:val="02"/>
+    <w:family w:val="auto"/>
+    <w:pitch w:val="variable"/>
+    <w:sig w:usb0="00000000" w:usb1="10000000" w:usb2="00000000" w:usb3="00000000" w:csb0="80000000" w:csb1="00000000"/>
+  </w:font>
+  <w:font w:name="Symbol">
+    <w:panose1 w:val="05050102010706020507"/>
+    <w:charset w:val="02"/>
+    <w:family w:val="roman"/>
+    <w:pitch w:val="variable"/>
+    <w:sig w:usb0="00000000" w:usb1="10000000" w:usb2="00000000" w:usb3="00000000" w:csb0="80000000" w:csb1="00000000"/>
+  </w:font>
+  <w:font w:name="Calibri Light">
+    <w:panose1 w:val="020F0302020204030204"/>
+    <w:charset w:val="00"/>
+    <w:family w:val="swiss"/>
+    <w:pitch w:val="variable"/>
+    <w:sig w:usb0="E0002AFF" w:usb1="C000247B" w:usb2="00000009" w:usb3="00000000" w:csb0="000001FF" w:csb1="00000000"/>
+  </w:font>
+  <w:font w:name="Cambria Math">
+    <w:panose1 w:val="02040503050406030204"/>
+    <w:charset w:val="00"/>
+    <w:family w:val="roman"/>
+    <w:pitch w:val="variable"/>
+    <w:sig w:usb0="E00006FF" w:usb1="420024FF" w:usb2="02000000" w:usb3="00000000" w:csb0="0000019F" w:csb1="00000000"/>
+  </w:font>
+</w:fonts>
+</file>
+
+<file path=word/glossary/settings.xml><?xml version="1.0" encoding="utf-8"?>
+<w:settings xmlns:mc="http://schemas.openxmlformats.org/markup-compatibility/2006" xmlns:o="urn:schemas-microsoft-com:office:office" xmlns:r="http://schemas.openxmlformats.org/officeDocument/2006/relationships" xmlns:m="http://schemas.openxmlformats.org/officeDocument/2006/math" xmlns:v="urn:schemas-microsoft-com:vml" xmlns:w10="urn:schemas-microsoft-com:office:word" xmlns:w="http://schemas.openxmlformats.org/wordprocessingml/2006/main" xmlns:w14="http://schemas.microsoft.com/office/word/2010/wordml" xmlns:w15="http://schemas.microsoft.com/office/word/2012/wordml" xmlns:w16cid="http://schemas.microsoft.com/office/word/2016/wordml/cid" xmlns:w16se="http://schemas.microsoft.com/office/word/2015/wordml/symex" xmlns:sl="http://schemas.openxmlformats.org/schemaLibrary/2006/main" mc:Ignorable="w14 w15 w16se w16cid">
+  <w:view w:val="normal"/>
+  <w:defaultTabStop w:val="720"/>
+  <w:characterSpacingControl w:val="doNotCompress"/>
+  <w:compat>
+    <w:useFELayout/>
+    <w:compatSetting w:name="compatibilityMode" w:uri="http://schemas.microsoft.com/office/word" w:val="15"/>
+    <w:compatSetting w:name="overrideTableStyleFontSizeAndJustification" w:uri="http://schemas.microsoft.com/office/word" w:val="1"/>
+    <w:compatSetting w:name="enableOpenTypeFeatures" w:uri="http://schemas.microsoft.com/office/word" w:val="1"/>
+    <w:compatSetting w:name="doNotFlipMirrorIndents" w:uri="http://schemas.microsoft.com/office/word" w:val="1"/>
+    <w:compatSetting w:name="differentiateMultirowTableHeaders" w:uri="http://schemas.microsoft.com/office/word" w:val="1"/>
+    <w:compatSetting w:name="useWord2013TrackBottomHyphenation" w:uri="http://schemas.microsoft.com/office/word" w:val="0"/>
+  </w:compat>
+  <w:rsids>
+    <w:rsidRoot w:val="00D56643"/>
+    <w:rsid w:val="00D56643"/>
+    <w:rsid w:val="00DB0C16"/>
+  </w:rsids>
+  <m:mathPr>
+    <m:mathFont m:val="Cambria Math"/>
+    <m:brkBin m:val="before"/>
+    <m:brkBinSub m:val="--"/>
+    <m:smallFrac m:val="0"/>
+    <m:dispDef/>
+    <m:lMargin m:val="0"/>
+    <m:rMargin m:val="0"/>
+    <m:defJc m:val="centerGroup"/>
+    <m:wrapIndent m:val="1440"/>
+    <m:intLim m:val="subSup"/>
+    <m:naryLim m:val="undOvr"/>
+  </m:mathPr>
+  <w:themeFontLang w:val="en-GB"/>
+  <w:clrSchemeMapping w:bg1="light1" w:t1="dark1" w:bg2="light2" w:t2="dark2" w:accent1="accent1" w:accent2="accent2" w:accent3="accent3" w:accent4="accent4" w:accent5="accent5" w:accent6="accent6" w:hyperlink="hyperlink" w:followedHyperlink="followedHyperlink"/>
+  <w:decimalSymbol w:val="."/>
+  <w:listSeparator w:val=","/>
+  <w15:chartTrackingRefBased/>
+</w:settings>
+</file>
+
+<file path=word/glossary/styles.xml><?xml version="1.0" encoding="utf-8"?>
+<w:styles xmlns:mc="http://schemas.openxmlformats.org/markup-compatibility/2006" xmlns:r="http://schemas.openxmlformats.org/officeDocument/2006/relationships" xmlns:w="http://schemas.openxmlformats.org/wordprocessingml/2006/main" xmlns:w14="http://schemas.microsoft.com/office/word/2010/wordml" xmlns:w15="http://schemas.microsoft.com/office/word/2012/wordml" xmlns:w16cid="http://schemas.microsoft.com/office/word/2016/wordml/cid" xmlns:w16se="http://schemas.microsoft.com/office/word/2015/wordml/symex" mc:Ignorable="w14 w15 w16se w16cid">
+  <w:docDefaults>
+    <w:rPrDefault>
+      <w:rPr>
+        <w:rFonts w:asciiTheme="minorHAnsi" w:eastAsiaTheme="minorEastAsia" w:hAnsiTheme="minorHAnsi" w:cstheme="minorBidi"/>
+        <w:sz w:val="22"/>
+        <w:szCs w:val="22"/>
+        <w:lang w:val="en-GB" w:eastAsia="en-GB" w:bidi="ar-SA"/>
+      </w:rPr>
+    </w:rPrDefault>
+    <w:pPrDefault>
+      <w:pPr>
+        <w:spacing w:after="160" w:line="259" w:lineRule="auto"/>
+      </w:pPr>
+    </w:pPrDefault>
+  </w:docDefaults>
+  <w:latentStyles w:defLockedState="0" w:defUIPriority="99" w:defSemiHidden="0" w:defUnhideWhenUsed="0" w:defQFormat="0" w:count="375">
+    <w:lsdException w:name="Normal" w:uiPriority="0" w:qFormat="1"/>
+    <w:lsdException w:name="heading 1" w:uiPriority="9" w:qFormat="1"/>
+    <w:lsdException w:name="heading 2" w:semiHidden="1" w:uiPriority="9" w:unhideWhenUsed="1" w:qFormat="1"/>
+    <w:lsdException w:name="heading 3" w:semiHidden="1" w:uiPriority="9" w:unhideWhenUsed="1" w:qFormat="1"/>
+    <w:lsdException w:name="heading 4" w:semiHidden="1" w:uiPriority="9" w:unhideWhenUsed="1" w:qFormat="1"/>
+    <w:lsdException w:name="heading 5" w:semiHidden="1" w:uiPriority="9" w:unhideWhenUsed="1" w:qFormat="1"/>
+    <w:lsdException w:name="heading 6" w:semiHidden="1" w:uiPriority="9" w:unhideWhenUsed="1" w:qFormat="1"/>
+    <w:lsdException w:name="heading 7" w:semiHidden="1" w:uiPriority="9" w:unhideWhenUsed="1" w:qFormat="1"/>
+    <w:lsdException w:name="heading 8" w:semiHidden="1" w:uiPriority="9" w:unhideWhenUsed="1" w:qFormat="1"/>
+    <w:lsdException w:name="heading 9" w:semiHidden="1" w:uiPriority="9" w:unhideWhenUsed="1" w:qFormat="1"/>
+    <w:lsdException w:name="index 1" w:semiHidden="1" w:unhideWhenUsed="1"/>
+    <w:lsdException w:name="index 2" w:semiHidden="1" w:unhideWhenUsed="1"/>
+    <w:lsdException w:name="index 3" w:semiHidden="1" w:unhideWhenUsed="1"/>
+    <w:lsdException w:name="index 4" w:semiHidden="1" w:unhideWhenUsed="1"/>
+    <w:lsdException w:name="index 5" w:semiHidden="1" w:unhideWhenUsed="1"/>
+    <w:lsdException w:name="index 6" w:semiHidden="1" w:unhideWhenUsed="1"/>
+    <w:lsdException w:name="index 7" w:semiHidden="1" w:unhideWhenUsed="1"/>
+    <w:lsdException w:name="index 8" w:semiHidden="1" w:unhideWhenUsed="1"/>
+    <w:lsdException w:name="index 9" w:semiHidden="1" w:unhideWhenUsed="1"/>
+    <w:lsdException w:name="toc 1" w:semiHidden="1" w:uiPriority="39" w:unhideWhenUsed="1"/>
+    <w:lsdException w:name="toc 2" w:semiHidden="1" w:uiPriority="39" w:unhideWhenUsed="1"/>
+    <w:lsdException w:name="toc 3" w:semiHidden="1" w:uiPriority="39" w:unhideWhenUsed="1"/>
+    <w:lsdException w:name="toc 4" w:semiHidden="1" w:uiPriority="39" w:unhideWhenUsed="1"/>
+    <w:lsdException w:name="toc 5" w:semiHidden="1" w:uiPriority="39" w:unhideWhenUsed="1"/>
+    <w:lsdException w:name="toc 6" w:semiHidden="1" w:uiPriority="39" w:unhideWhenUsed="1"/>
+    <w:lsdException w:name="toc 7" w:semiHidden="1" w:uiPriority="39" w:unhideWhenUsed="1"/>
+    <w:lsdException w:name="toc 8" w:semiHidden="1" w:uiPriority="39" w:unhideWhenUsed="1"/>
+    <w:lsdException w:name="toc 9" w:semiHidden="1" w:uiPriority="39" w:unhideWhenUsed="1"/>
+    <w:lsdException w:name="Normal Indent" w:semiHidden="1" w:unhideWhenUsed="1"/>
+    <w:lsdException w:name="footnote text" w:semiHidden="1" w:unhideWhenUsed="1"/>
+    <w:lsdException w:name="annotation text" w:semiHidden="1" w:unhideWhenUsed="1"/>
+    <w:lsdException w:name="header" w:semiHidden="1" w:unhideWhenUsed="1"/>
+    <w:lsdException w:name="footer" w:semiHidden="1" w:unhideWhenUsed="1"/>
+    <w:lsdException w:name="index heading" w:semiHidden="1" w:unhideWhenUsed="1"/>
+    <w:lsdException w:name="caption" w:semiHidden="1" w:uiPriority="35" w:unhideWhenUsed="1" w:qFormat="1"/>
+    <w:lsdException w:name="table of figures" w:semiHidden="1" w:unhideWhenUsed="1"/>
+    <w:lsdException w:name="envelope address" w:semiHidden="1" w:unhideWhenUsed="1"/>
+    <w:lsdException w:name="envelope return" w:semiHidden="1" w:unhideWhenUsed="1"/>
+    <w:lsdException w:name="footnote reference" w:semiHidden="1" w:unhideWhenUsed="1"/>
+    <w:lsdException w:name="annotation reference" w:semiHidden="1" w:unhideWhenUsed="1"/>
+    <w:lsdException w:name="line number" w:semiHidden="1" w:unhideWhenUsed="1"/>
+    <w:lsdException w:name="page number" w:semiHidden="1" w:unhideWhenUsed="1"/>
+    <w:lsdException w:name="endnote reference" w:semiHidden="1" w:unhideWhenUsed="1"/>
+    <w:lsdException w:name="endnote text" w:semiHidden="1" w:unhideWhenUsed="1"/>
+    <w:lsdException w:name="table of authorities" w:semiHidden="1" w:unhideWhenUsed="1"/>
+    <w:lsdException w:name="macro" w:semiHidden="1" w:unhideWhenUsed="1"/>
+    <w:lsdException w:name="toa heading" w:semiHidden="1" w:unhideWhenUsed="1"/>
+    <w:lsdException w:name="List" w:semiHidden="1" w:unhideWhenUsed="1"/>
+    <w:lsdException w:name="List Bullet" w:semiHidden="1" w:unhideWhenUsed="1"/>
+    <w:lsdException w:name="List Number" w:semiHidden="1" w:unhideWhenUsed="1"/>
+    <w:lsdException w:name="List 2" w:semiHidden="1" w:unhideWhenUsed="1"/>
+    <w:lsdException w:name="List 3" w:semiHidden="1" w:unhideWhenUsed="1"/>
+    <w:lsdException w:name="List 4" w:semiHidden="1" w:unhideWhenUsed="1"/>
+    <w:lsdException w:name="List 5" w:semiHidden="1" w:unhideWhenUsed="1"/>
+    <w:lsdException w:name="List Bullet 2" w:semiHidden="1" w:unhideWhenUsed="1"/>
+    <w:lsdException w:name="List Bullet 3" w:semiHidden="1" w:unhideWhenUsed="1"/>
+    <w:lsdException w:name="List Bullet 4" w:semiHidden="1" w:unhideWhenUsed="1"/>
+    <w:lsdException w:name="List Bullet 5" w:semiHidden="1" w:unhideWhenUsed="1"/>
+    <w:lsdException w:name="List Number 2" w:semiHidden="1" w:unhideWhenUsed="1"/>
+    <w:lsdException w:name="List Number 3" w:semiHidden="1" w:unhideWhenUsed="1"/>
+    <w:lsdException w:name="List Number 4" w:semiHidden="1" w:unhideWhenUsed="1"/>
+    <w:lsdException w:name="List Number 5" w:semiHidden="1" w:unhideWhenUsed="1"/>
+    <w:lsdException w:name="Title" w:uiPriority="10" w:qFormat="1"/>
+    <w:lsdException w:name="Closing" w:semiHidden="1" w:unhideWhenUsed="1"/>
+    <w:lsdException w:name="Signature" w:semiHidden="1" w:unhideWhenUsed="1"/>
+    <w:lsdException w:name="Default Paragraph Font" w:semiHidden="1" w:uiPriority="1" w:unhideWhenUsed="1"/>
+    <w:lsdException w:name="Body Text" w:semiHidden="1" w:unhideWhenUsed="1"/>
+    <w:lsdException w:name="Body Text Indent" w:semiHidden="1" w:unhideWhenUsed="1"/>
+    <w:lsdException w:name="List Continue" w:semiHidden="1" w:unhideWhenUsed="1"/>
+    <w:lsdException w:name="List Continue 2" w:semiHidden="1" w:unhideWhenUsed="1"/>
+    <w:lsdException w:name="List Continue 3" w:semiHidden="1" w:unhideWhenUsed="1"/>
+    <w:lsdException w:name="List Continue 4" w:semiHidden="1" w:unhideWhenUsed="1"/>
+    <w:lsdException w:name="List Continue 5" w:semiHidden="1" w:unhideWhenUsed="1"/>
+    <w:lsdException w:name="Message Header" w:semiHidden="1" w:unhideWhenUsed="1"/>
+    <w:lsdException w:name="Subtitle" w:uiPriority="11" w:qFormat="1"/>
+    <w:lsdException w:name="Salutation" w:semiHidden="1" w:unhideWhenUsed="1"/>
+    <w:lsdException w:name="Date" w:semiHidden="1" w:unhideWhenUsed="1"/>
+    <w:lsdException w:name="Body Text First Indent" w:semiHidden="1" w:unhideWhenUsed="1"/>
+    <w:lsdException w:name="Body Text First Indent 2" w:semiHidden="1" w:unhideWhenUsed="1"/>
+    <w:lsdException w:name="Note Heading" w:semiHidden="1" w:unhideWhenUsed="1"/>
+    <w:lsdException w:name="Body Text 2" w:semiHidden="1" w:unhideWhenUsed="1"/>
+    <w:lsdException w:name="Body Text 3" w:semiHidden="1" w:unhideWhenUsed="1"/>
+    <w:lsdException w:name="Body Text Indent 2" w:semiHidden="1" w:unhideWhenUsed="1"/>
+    <w:lsdException w:name="Body Text Indent 3" w:semiHidden="1" w:unhideWhenUsed="1"/>
+    <w:lsdException w:name="Block Text" w:semiHidden="1" w:unhideWhenUsed="1"/>
+    <w:lsdException w:name="Hyperlink" w:semiHidden="1" w:unhideWhenUsed="1"/>
+    <w:lsdException w:name="FollowedHyperlink" w:semiHidden="1" w:unhideWhenUsed="1"/>
+    <w:lsdException w:name="Strong" w:uiPriority="22" w:qFormat="1"/>
+    <w:lsdException w:name="Emphasis" w:uiPriority="20" w:qFormat="1"/>
+    <w:lsdException w:name="Document Map" w:semiHidden="1" w:unhideWhenUsed="1"/>
+    <w:lsdException w:name="Plain Text" w:semiHidden="1" w:unhideWhenUsed="1"/>
+    <w:lsdException w:name="E-mail Signature" w:semiHidden="1" w:unhideWhenUsed="1"/>
+    <w:lsdException w:name="HTML Top of Form" w:semiHidden="1" w:unhideWhenUsed="1"/>
+    <w:lsdException w:name="HTML Bottom of Form" w:semiHidden="1" w:unhideWhenUsed="1"/>
+    <w:lsdException w:name="Normal (Web)" w:semiHidden="1" w:unhideWhenUsed="1"/>
+    <w:lsdException w:name="HTML Acronym" w:semiHidden="1" w:unhideWhenUsed="1"/>
+    <w:lsdException w:name="HTML Address" w:semiHidden="1" w:unhideWhenUsed="1"/>
+    <w:lsdException w:name="HTML Cite" w:semiHidden="1" w:unhideWhenUsed="1"/>
+    <w:lsdException w:name="HTML Code" w:semiHidden="1" w:unhideWhenUsed="1"/>
+    <w:lsdException w:name="HTML Definition" w:semiHidden="1" w:unhideWhenUsed="1"/>
+    <w:lsdException w:name="HTML Keyboard" w:semiHidden="1" w:unhideWhenUsed="1"/>
+    <w:lsdException w:name="HTML Preformatted" w:semiHidden="1" w:unhideWhenUsed="1"/>
+    <w:lsdException w:name="HTML Sample" w:semiHidden="1" w:unhideWhenUsed="1"/>
+    <w:lsdException w:name="HTML Typewriter" w:semiHidden="1" w:unhideWhenUsed="1"/>
+    <w:lsdException w:name="HTML Variable" w:semiHidden="1" w:unhideWhenUsed="1"/>
+    <w:lsdException w:name="Normal Table" w:semiHidden="1" w:unhideWhenUsed="1"/>
+    <w:lsdException w:name="annotation subject" w:semiHidden="1" w:unhideWhenUsed="1"/>
+    <w:lsdException w:name="No List" w:semiHidden="1" w:unhideWhenUsed="1"/>
+    <w:lsdException w:name="Outline List 1" w:semiHidden="1" w:unhideWhenUsed="1"/>
+    <w:lsdException w:name="Outline List 2" w:semiHidden="1" w:unhideWhenUsed="1"/>
+    <w:lsdException w:name="Outline List 3" w:semiHidden="1" w:unhideWhenUsed="1"/>
+    <w:lsdException w:name="Table Simple 1" w:semiHidden="1" w:unhideWhenUsed="1"/>
+    <w:lsdException w:name="Table Simple 2" w:semiHidden="1" w:unhideWhenUsed="1"/>
+    <w:lsdException w:name="Table Simple 3" w:semiHidden="1" w:unhideWhenUsed="1"/>
+    <w:lsdException w:name="Table Classic 1" w:semiHidden="1" w:unhideWhenUsed="1"/>
+    <w:lsdException w:name="Table Classic 2" w:semiHidden="1" w:unhideWhenUsed="1"/>
+    <w:lsdException w:name="Table Classic 3" w:semiHidden="1" w:unhideWhenUsed="1"/>
+    <w:lsdException w:name="Table Classic 4" w:semiHidden="1" w:unhideWhenUsed="1"/>
+    <w:lsdException w:name="Table Colorful 1" w:semiHidden="1" w:unhideWhenUsed="1"/>
+    <w:lsdException w:name="Table Colorful 2" w:semiHidden="1" w:unhideWhenUsed="1"/>
+    <w:lsdException w:name="Table Colorful 3" w:semiHidden="1" w:unhideWhenUsed="1"/>
+    <w:lsdException w:name="Table Columns 1" w:semiHidden="1" w:unhideWhenUsed="1"/>
+    <w:lsdException w:name="Table Columns 2" w:semiHidden="1" w:unhideWhenUsed="1"/>
+    <w:lsdException w:name="Table Columns 3" w:semiHidden="1" w:unhideWhenUsed="1"/>
+    <w:lsdException w:name="Table Columns 4" w:semiHidden="1" w:unhideWhenUsed="1"/>
+    <w:lsdException w:name="Table Columns 5" w:semiHidden="1" w:unhideWhenUsed="1"/>
+    <w:lsdException w:name="Table Grid 1" w:semiHidden="1" w:unhideWhenUsed="1"/>
+    <w:lsdException w:name="Table Grid 2" w:semiHidden="1" w:unhideWhenUsed="1"/>
+    <w:lsdException w:name="Table Grid 3" w:semiHidden="1" w:unhideWhenUsed="1"/>
+    <w:lsdException w:name="Table Grid 4" w:semiHidden="1" w:unhideWhenUsed="1"/>
+    <w:lsdException w:name="Table Grid 5" w:semiHidden="1" w:unhideWhenUsed="1"/>
+    <w:lsdException w:name="Table Grid 6" w:semiHidden="1" w:unhideWhenUsed="1"/>
+    <w:lsdException w:name="Table Grid 7" w:semiHidden="1" w:unhideWhenUsed="1"/>
+    <w:lsdException w:name="Table Grid 8" w:semiHidden="1" w:unhideWhenUsed="1"/>
+    <w:lsdException w:name="Table List 1" w:semiHidden="1" w:unhideWhenUsed="1"/>
+    <w:lsdException w:name="Table List 2" w:semiHidden="1" w:unhideWhenUsed="1"/>
+    <w:lsdException w:name="Table List 3" w:semiHidden="1" w:unhideWhenUsed="1"/>
+    <w:lsdException w:name="Table List 4" w:semiHidden="1" w:unhideWhenUsed="1"/>
+    <w:lsdException w:name="Table List 5" w:semiHidden="1" w:unhideWhenUsed="1"/>
+    <w:lsdException w:name="Table List 6" w:semiHidden="1" w:unhideWhenUsed="1"/>
+    <w:lsdException w:name="Table List 7" w:semiHidden="1" w:unhideWhenUsed="1"/>
+    <w:lsdException w:name="Table List 8" w:semiHidden="1" w:unhideWhenUsed="1"/>
+    <w:lsdException w:name="Table 3D effects 1" w:semiHidden="1" w:unhideWhenUsed="1"/>
+    <w:lsdException w:name="Table 3D effects 2" w:semiHidden="1" w:unhideWhenUsed="1"/>
+    <w:lsdException w:name="Table 3D effects 3" w:semiHidden="1" w:unhideWhenUsed="1"/>
+    <w:lsdException w:name="Table Contemporary" w:semiHidden="1" w:unhideWhenUsed="1"/>
+    <w:lsdException w:name="Table Elegant" w:semiHidden="1" w:unhideWhenUsed="1"/>
+    <w:lsdException w:name="Table Professional" w:semiHidden="1" w:unhideWhenUsed="1"/>
+    <w:lsdException w:name="Table Subtle 1" w:semiHidden="1" w:unhideWhenUsed="1"/>
+    <w:lsdException w:name="Table Subtle 2" w:semiHidden="1" w:unhideWhenUsed="1"/>
+    <w:lsdException w:name="Table Web 1" w:semiHidden="1" w:unhideWhenUsed="1"/>
+    <w:lsdException w:name="Table Web 2" w:semiHidden="1" w:unhideWhenUsed="1"/>
+    <w:lsdException w:name="Table Web 3" w:semiHidden="1" w:unhideWhenUsed="1"/>
+    <w:lsdException w:name="Balloon Text" w:semiHidden="1" w:unhideWhenUsed="1"/>
+    <w:lsdException w:name="Table Grid" w:uiPriority="39"/>
+    <w:lsdException w:name="Table Theme" w:semiHidden="1" w:unhideWhenUsed="1"/>
+    <w:lsdException w:name="Placeholder Text" w:semiHidden="1"/>
+    <w:lsdException w:name="No Spacing" w:uiPriority="1" w:qFormat="1"/>
+    <w:lsdException w:name="Light Shading" w:uiPriority="60"/>
+    <w:lsdException w:name="Light List" w:uiPriority="61"/>
+    <w:lsdException w:name="Light Grid" w:uiPriority="62"/>
+    <w:lsdException w:name="Medium Shading 1" w:uiPriority="63"/>
+    <w:lsdException w:name="Medium Shading 2" w:uiPriority="64"/>
+    <w:lsdException w:name="Medium List 1" w:uiPriority="65"/>
+    <w:lsdException w:name="Medium List 2" w:uiPriority="66"/>
+    <w:lsdException w:name="Medium Grid 1" w:uiPriority="67"/>
+    <w:lsdException w:name="Medium Grid 2" w:uiPriority="68"/>
+    <w:lsdException w:name="Medium Grid 3" w:uiPriority="69"/>
+    <w:lsdException w:name="Dark List" w:uiPriority="70"/>
+    <w:lsdException w:name="Colorful Shading" w:uiPriority="71"/>
+    <w:lsdException w:name="Colorful List" w:uiPriority="72"/>
+    <w:lsdException w:name="Colorful Grid" w:uiPriority="73"/>
+    <w:lsdException w:name="Light Shading Accent 1" w:uiPriority="60"/>
+    <w:lsdException w:name="Light List Accent 1" w:uiPriority="61"/>
+    <w:lsdException w:name="Light Grid Accent 1" w:uiPriority="62"/>
+    <w:lsdException w:name="Medium Shading 1 Accent 1" w:uiPriority="63"/>
+    <w:lsdException w:name="Medium Shading 2 Accent 1" w:uiPriority="64"/>
+    <w:lsdException w:name="Medium List 1 Accent 1" w:uiPriority="65"/>
+    <w:lsdException w:name="Revision" w:semiHidden="1"/>
+    <w:lsdException w:name="List Paragraph" w:uiPriority="34" w:qFormat="1"/>
+    <w:lsdException w:name="Quote" w:uiPriority="29" w:qFormat="1"/>
+    <w:lsdException w:name="Intense Quote" w:uiPriority="30" w:qFormat="1"/>
+    <w:lsdException w:name="Medium List 2 Accent 1" w:uiPriority="66"/>
+    <w:lsdException w:name="Medium Grid 1 Accent 1" w:uiPriority="67"/>
+    <w:lsdException w:name="Medium Grid 2 Accent 1" w:uiPriority="68"/>
+    <w:lsdException w:name="Medium Grid 3 Accent 1" w:uiPriority="69"/>
+    <w:lsdException w:name="Dark List Accent 1" w:uiPriority="70"/>
+    <w:lsdException w:name="Colorful Shading Accent 1" w:uiPriority="71"/>
+    <w:lsdException w:name="Colorful List Accent 1" w:uiPriority="72"/>
+    <w:lsdException w:name="Colorful Grid Accent 1" w:uiPriority="73"/>
+    <w:lsdException w:name="Light Shading Accent 2" w:uiPriority="60"/>
+    <w:lsdException w:name="Light List Accent 2" w:uiPriority="61"/>
+    <w:lsdException w:name="Light Grid Accent 2" w:uiPriority="62"/>
+    <w:lsdException w:name="Medium Shading 1 Accent 2" w:uiPriority="63"/>
+    <w:lsdException w:name="Medium Shading 2 Accent 2" w:uiPriority="64"/>
+    <w:lsdException w:name="Medium List 1 Accent 2" w:uiPriority="65"/>
+    <w:lsdException w:name="Medium List 2 Accent 2" w:uiPriority="66"/>
+    <w:lsdException w:name="Medium Grid 1 Accent 2" w:uiPriority="67"/>
+    <w:lsdException w:name="Medium Grid 2 Accent 2" w:uiPriority="68"/>
+    <w:lsdException w:name="Medium Grid 3 Accent 2" w:uiPriority="69"/>
+    <w:lsdException w:name="Dark List Accent 2" w:uiPriority="70"/>
+    <w:lsdException w:name="Colorful Shading Accent 2" w:uiPriority="71"/>
+    <w:lsdException w:name="Colorful List Accent 2" w:uiPriority="72"/>
+    <w:lsdException w:name="Colorful Grid Accent 2" w:uiPriority="73"/>
+    <w:lsdException w:name="Light Shading Accent 3" w:uiPriority="60"/>
+    <w:lsdException w:name="Light List Accent 3" w:uiPriority="61"/>
+    <w:lsdException w:name="Light Grid Accent 3" w:uiPriority="62"/>
+    <w:lsdException w:name="Medium Shading 1 Accent 3" w:uiPriority="63"/>
+    <w:lsdException w:name="Medium Shading 2 Accent 3" w:uiPriority="64"/>
+    <w:lsdException w:name="Medium List 1 Accent 3" w:uiPriority="65"/>
+    <w:lsdException w:name="Medium List 2 Accent 3" w:uiPriority="66"/>
+    <w:lsdException w:name="Medium Grid 1 Accent 3" w:uiPriority="67"/>
+    <w:lsdException w:name="Medium Grid 2 Accent 3" w:uiPriority="68"/>
+    <w:lsdException w:name="Medium Grid 3 Accent 3" w:uiPriority="69"/>
+    <w:lsdException w:name="Dark List Accent 3" w:uiPriority="70"/>
+    <w:lsdException w:name="Colorful Shading Accent 3" w:uiPriority="71"/>
+    <w:lsdException w:name="Colorful List Accent 3" w:uiPriority="72"/>
+    <w:lsdException w:name="Colorful Grid Accent 3" w:uiPriority="73"/>
+    <w:lsdException w:name="Light Shading Accent 4" w:uiPriority="60"/>
+    <w:lsdException w:name="Light List Accent 4" w:uiPriority="61"/>
+    <w:lsdException w:name="Light Grid Accent 4" w:uiPriority="62"/>
+    <w:lsdException w:name="Medium Shading 1 Accent 4" w:uiPriority="63"/>
+    <w:lsdException w:name="Medium Shading 2 Accent 4" w:uiPriority="64"/>
+    <w:lsdException w:name="Medium List 1 Accent 4" w:uiPriority="65"/>
+    <w:lsdException w:name="Medium List 2 Accent 4" w:uiPriority="66"/>
+    <w:lsdException w:name="Medium Grid 1 Accent 4" w:uiPriority="67"/>
+    <w:lsdException w:name="Medium Grid 2 Accent 4" w:uiPriority="68"/>
+    <w:lsdException w:name="Medium Grid 3 Accent 4" w:uiPriority="69"/>
+    <w:lsdException w:name="Dark List Accent 4" w:uiPriority="70"/>
+    <w:lsdException w:name="Colorful Shading Accent 4" w:uiPriority="71"/>
+    <w:lsdException w:name="Colorful List Accent 4" w:uiPriority="72"/>
+    <w:lsdException w:name="Colorful Grid Accent 4" w:uiPriority="73"/>
+    <w:lsdException w:name="Light Shading Accent 5" w:uiPriority="60"/>
+    <w:lsdException w:name="Light List Accent 5" w:uiPriority="61"/>
+    <w:lsdException w:name="Light Grid Accent 5" w:uiPriority="62"/>
+    <w:lsdException w:name="Medium Shading 1 Accent 5" w:uiPriority="63"/>
+    <w:lsdException w:name="Medium Shading 2 Accent 5" w:uiPriority="64"/>
+    <w:lsdException w:name="Medium List 1 Accent 5" w:uiPriority="65"/>
+    <w:lsdException w:name="Medium List 2 Accent 5" w:uiPriority="66"/>
+    <w:lsdException w:name="Medium Grid 1 Accent 5" w:uiPriority="67"/>
+    <w:lsdException w:name="Medium Grid 2 Accent 5" w:uiPriority="68"/>
+    <w:lsdException w:name="Medium Grid 3 Accent 5" w:uiPriority="69"/>
+    <w:lsdException w:name="Dark List Accent 5" w:uiPriority="70"/>
+    <w:lsdException w:name="Colorful Shading Accent 5" w:uiPriority="71"/>
+    <w:lsdException w:name="Colorful List Accent 5" w:uiPriority="72"/>
+    <w:lsdException w:name="Colorful Grid Accent 5" w:uiPriority="73"/>
+    <w:lsdException w:name="Light Shading Accent 6" w:uiPriority="60"/>
+    <w:lsdException w:name="Light List Accent 6" w:uiPriority="61"/>
+    <w:lsdException w:name="Light Grid Accent 6" w:uiPriority="62"/>
+    <w:lsdException w:name="Medium Shading 1 Accent 6" w:uiPriority="63"/>
+    <w:lsdException w:name="Medium Shading 2 Accent 6" w:uiPriority="64"/>
+    <w:lsdException w:name="Medium List 1 Accent 6" w:uiPriority="65"/>
+    <w:lsdException w:name="Medium List 2 Accent 6" w:uiPriority="66"/>
+    <w:lsdException w:name="Medium Grid 1 Accent 6" w:uiPriority="67"/>
+    <w:lsdException w:name="Medium Grid 2 Accent 6" w:uiPriority="68"/>
+    <w:lsdException w:name="Medium Grid 3 Accent 6" w:uiPriority="69"/>
+    <w:lsdException w:name="Dark List Accent 6" w:uiPriority="70"/>
+    <w:lsdException w:name="Colorful Shading Accent 6" w:uiPriority="71"/>
+    <w:lsdException w:name="Colorful List Accent 6" w:uiPriority="72"/>
+    <w:lsdException w:name="Colorful Grid Accent 6" w:uiPriority="73"/>
+    <w:lsdException w:name="Subtle Emphasis" w:uiPriority="19" w:qFormat="1"/>
+    <w:lsdException w:name="Intense Emphasis" w:uiPriority="21" w:qFormat="1"/>
+    <w:lsdException w:name="Subtle Reference" w:uiPriority="31" w:qFormat="1"/>
+    <w:lsdException w:name="Intense Reference" w:uiPriority="32" w:qFormat="1"/>
+    <w:lsdException w:name="Book Title" w:uiPriority="33" w:qFormat="1"/>
+    <w:lsdException w:name="Bibliography" w:semiHidden="1" w:uiPriority="37" w:unhideWhenUsed="1"/>
+    <w:lsdException w:name="TOC Heading" w:semiHidden="1" w:uiPriority="39" w:unhideWhenUsed="1" w:qFormat="1"/>
+    <w:lsdException w:name="Plain Table 1" w:uiPriority="41"/>
+    <w:lsdException w:name="Plain Table 2" w:uiPriority="42"/>
+    <w:lsdException w:name="Plain Table 3" w:uiPriority="43"/>
+    <w:lsdException w:name="Plain Table 4" w:uiPriority="44"/>
+    <w:lsdException w:name="Plain Table 5" w:uiPriority="45"/>
+    <w:lsdException w:name="Grid Table Light" w:uiPriority="40"/>
+    <w:lsdException w:name="Grid Table 1 Light" w:uiPriority="46"/>
+    <w:lsdException w:name="Grid Table 2" w:uiPriority="47"/>
+    <w:lsdException w:name="Grid Table 3" w:uiPriority="48"/>
+    <w:lsdException w:name="Grid Table 4" w:uiPriority="49"/>
+    <w:lsdException w:name="Grid Table 5 Dark" w:uiPriority="50"/>
+    <w:lsdException w:name="Grid Table 6 Colorful" w:uiPriority="51"/>
+    <w:lsdException w:name="Grid Table 7 Colorful" w:uiPriority="52"/>
+    <w:lsdException w:name="Grid Table 1 Light Accent 1" w:uiPriority="46"/>
+    <w:lsdException w:name="Grid Table 2 Accent 1" w:uiPriority="47"/>
+    <w:lsdException w:name="Grid Table 3 Accent 1" w:uiPriority="48"/>
+    <w:lsdException w:name="Grid Table 4 Accent 1" w:uiPriority="49"/>
+    <w:lsdException w:name="Grid Table 5 Dark Accent 1" w:uiPriority="50"/>
+    <w:lsdException w:name="Grid Table 6 Colorful Accent 1" w:uiPriority="51"/>
+    <w:lsdException w:name="Grid Table 7 Colorful Accent 1" w:uiPriority="52"/>
+    <w:lsdException w:name="Grid Table 1 Light Accent 2" w:uiPriority="46"/>
+    <w:lsdException w:name="Grid Table 2 Accent 2" w:uiPriority="47"/>
+    <w:lsdException w:name="Grid Table 3 Accent 2" w:uiPriority="48"/>
+    <w:lsdException w:name="Grid Table 4 Accent 2" w:uiPriority="49"/>
+    <w:lsdException w:name="Grid Table 5 Dark Accent 2" w:uiPriority="50"/>
+    <w:lsdException w:name="Grid Table 6 Colorful Accent 2" w:uiPriority="51"/>
+    <w:lsdException w:name="Grid Table 7 Colorful Accent 2" w:uiPriority="52"/>
+    <w:lsdException w:name="Grid Table 1 Light Accent 3" w:uiPriority="46"/>
+    <w:lsdException w:name="Grid Table 2 Accent 3" w:uiPriority="47"/>
+    <w:lsdException w:name="Grid Table 3 Accent 3" w:uiPriority="48"/>
+    <w:lsdException w:name="Grid Table 4 Accent 3" w:uiPriority="49"/>
+    <w:lsdException w:name="Grid Table 5 Dark Accent 3" w:uiPriority="50"/>
+    <w:lsdException w:name="Grid Table 6 Colorful Accent 3" w:uiPriority="51"/>
+    <w:lsdException w:name="Grid Table 7 Colorful Accent 3" w:uiPriority="52"/>
+    <w:lsdException w:name="Grid Table 1 Light Accent 4" w:uiPriority="46"/>
+    <w:lsdException w:name="Grid Table 2 Accent 4" w:uiPriority="47"/>
+    <w:lsdException w:name="Grid Table 3 Accent 4" w:uiPriority="48"/>
+    <w:lsdException w:name="Grid Table 4 Accent 4" w:uiPriority="49"/>
+    <w:lsdException w:name="Grid Table 5 Dark Accent 4" w:uiPriority="50"/>
+    <w:lsdException w:name="Grid Table 6 Colorful Accent 4" w:uiPriority="51"/>
+    <w:lsdException w:name="Grid Table 7 Colorful Accent 4" w:uiPriority="52"/>
+    <w:lsdException w:name="Grid Table 1 Light Accent 5" w:uiPriority="46"/>
+    <w:lsdException w:name="Grid Table 2 Accent 5" w:uiPriority="47"/>
+    <w:lsdException w:name="Grid Table 3 Accent 5" w:uiPriority="48"/>
+    <w:lsdException w:name="Grid Table 4 Accent 5" w:uiPriority="49"/>
+    <w:lsdException w:name="Grid Table 5 Dark Accent 5" w:uiPriority="50"/>
+    <w:lsdException w:name="Grid Table 6 Colorful Accent 5" w:uiPriority="51"/>
+    <w:lsdException w:name="Grid Table 7 Colorful Accent 5" w:uiPriority="52"/>
+    <w:lsdException w:name="Grid Table 1 Light Accent 6" w:uiPriority="46"/>
+    <w:lsdException w:name="Grid Table 2 Accent 6" w:uiPriority="47"/>
+    <w:lsdException w:name="Grid Table 3 Accent 6" w:uiPriority="48"/>
+    <w:lsdException w:name="Grid Table 4 Accent 6" w:uiPriority="49"/>
+    <w:lsdException w:name="Grid Table 5 Dark Accent 6" w:uiPriority="50"/>
+    <w:lsdException w:name="Grid Table 6 Colorful Accent 6" w:uiPriority="51"/>
+    <w:lsdException w:name="Grid Table 7 Colorful Accent 6" w:uiPriority="52"/>
+    <w:lsdException w:name="List Table 1 Light" w:uiPriority="46"/>
+    <w:lsdException w:name="List Table 2" w:uiPriority="47"/>
+    <w:lsdException w:name="List Table 3" w:uiPriority="48"/>
+    <w:lsdException w:name="List Table 4" w:uiPriority="49"/>
+    <w:lsdException w:name="List Table 5 Dark" w:uiPriority="50"/>
+    <w:lsdException w:name="List Table 6 Colorful" w:uiPriority="51"/>
+    <w:lsdException w:name="List Table 7 Colorful" w:uiPriority="52"/>
+    <w:lsdException w:name="List Table 1 Light Accent 1" w:uiPriority="46"/>
+    <w:lsdException w:name="List Table 2 Accent 1" w:uiPriority="47"/>
+    <w:lsdException w:name="List Table 3 Accent 1" w:uiPriority="48"/>
+    <w:lsdException w:name="List Table 4 Accent 1" w:uiPriority="49"/>
+    <w:lsdException w:name="List Table 5 Dark Accent 1" w:uiPriority="50"/>
+    <w:lsdException w:name="List Table 6 Colorful Accent 1" w:uiPriority="51"/>
+    <w:lsdException w:name="List Table 7 Colorful Accent 1" w:uiPriority="52"/>
+    <w:lsdException w:name="List Table 1 Light Accent 2" w:uiPriority="46"/>
+    <w:lsdException w:name="List Table 2 Accent 2" w:uiPriority="47"/>
+    <w:lsdException w:name="List Table 3 Accent 2" w:uiPriority="48"/>
+    <w:lsdException w:name="List Table 4 Accent 2" w:uiPriority="49"/>
+    <w:lsdException w:name="List Table 5 Dark Accent 2" w:uiPriority="50"/>
+    <w:lsdException w:name="List Table 6 Colorful Accent 2" w:uiPriority="51"/>
+    <w:lsdException w:name="List Table 7 Colorful Accent 2" w:uiPriority="52"/>
+    <w:lsdException w:name="List Table 1 Light Accent 3" w:uiPriority="46"/>
+    <w:lsdException w:name="List Table 2 Accent 3" w:uiPriority="47"/>
+    <w:lsdException w:name="List Table 3 Accent 3" w:uiPriority="48"/>
+    <w:lsdException w:name="List Table 4 Accent 3" w:uiPriority="49"/>
+    <w:lsdException w:name="List Table 5 Dark Accent 3" w:uiPriority="50"/>
+    <w:lsdException w:name="List Table 6 Colorful Accent 3" w:uiPriority="51"/>
+    <w:lsdException w:name="List Table 7 Colorful Accent 3" w:uiPriority="52"/>
+    <w:lsdException w:name="List Table 1 Light Accent 4" w:uiPriority="46"/>
+    <w:lsdException w:name="List Table 2 Accent 4" w:uiPriority="47"/>
+    <w:lsdException w:name="List Table 3 Accent 4" w:uiPriority="48"/>
+    <w:lsdException w:name="List Table 4 Accent 4" w:uiPriority="49"/>
+    <w:lsdException w:name="List Table 5 Dark Accent 4" w:uiPriority="50"/>
+    <w:lsdException w:name="List Table 6 Colorful Accent 4" w:uiPriority="51"/>
+    <w:lsdException w:name="List Table 7 Colorful Accent 4" w:uiPriority="52"/>
+    <w:lsdException w:name="List Table 1 Light Accent 5" w:uiPriority="46"/>
+    <w:lsdException w:name="List Table 2 Accent 5" w:uiPriority="47"/>
+    <w:lsdException w:name="List Table 3 Accent 5" w:uiPriority="48"/>
+    <w:lsdException w:name="List Table 4 Accent 5" w:uiPriority="49"/>
+    <w:lsdException w:name="List Table 5 Dark Accent 5" w:uiPriority="50"/>
+    <w:lsdException w:name="List Table 6 Colorful Accent 5" w:uiPriority="51"/>
+    <w:lsdException w:name="List Table 7 Colorful Accent 5" w:uiPriority="52"/>
+    <w:lsdException w:name="List Table 1 Light Accent 6" w:uiPriority="46"/>
+    <w:lsdException w:name="List Table 2 Accent 6" w:uiPriority="47"/>
+    <w:lsdException w:name="List Table 3 Accent 6" w:uiPriority="48"/>
+    <w:lsdException w:name="List Table 4 Accent 6" w:uiPriority="49"/>
+    <w:lsdException w:name="List Table 5 Dark Accent 6" w:uiPriority="50"/>
+    <w:lsdException w:name="List Table 6 Colorful Accent 6" w:uiPriority="51"/>
+    <w:lsdException w:name="List Table 7 Colorful Accent 6" w:uiPriority="52"/>
+    <w:lsdException w:name="Mention" w:semiHidden="1" w:unhideWhenUsed="1"/>
+    <w:lsdException w:name="Smart Hyperlink" w:semiHidden="1" w:unhideWhenUsed="1"/>
+    <w:lsdException w:name="Hashtag" w:semiHidden="1" w:unhideWhenUsed="1"/>
+    <w:lsdException w:name="Unresolved Mention" w:semiHidden="1" w:unhideWhenUsed="1"/>
+  </w:latentStyles>
+  <w:style w:type="paragraph" w:default="1" w:styleId="Normal">
+    <w:name w:val="Normal"/>
+    <w:qFormat/>
+  </w:style>
+  <w:style w:type="character" w:default="1" w:styleId="DefaultParagraphFont">
+    <w:name w:val="Default Paragraph Font"/>
+    <w:uiPriority w:val="1"/>
+    <w:semiHidden/>
+    <w:unhideWhenUsed/>
+  </w:style>
+  <w:style w:type="table" w:default="1" w:styleId="TableNormal">
+    <w:name w:val="Normal Table"/>
+    <w:uiPriority w:val="99"/>
+    <w:semiHidden/>
+    <w:unhideWhenUsed/>
+    <w:tblPr>
+      <w:tblInd w:w="0" w:type="dxa"/>
+      <w:tblCellMar>
+        <w:top w:w="0" w:type="dxa"/>
+        <w:left w:w="108" w:type="dxa"/>
+        <w:bottom w:w="0" w:type="dxa"/>
+        <w:right w:w="108" w:type="dxa"/>
+      </w:tblCellMar>
+    </w:tblPr>
+  </w:style>
+  <w:style w:type="numbering" w:default="1" w:styleId="NoList">
+    <w:name w:val="No List"/>
+    <w:uiPriority w:val="99"/>
+    <w:semiHidden/>
+    <w:unhideWhenUsed/>
+  </w:style>
+  <w:style w:type="character" w:styleId="PlaceholderText">
+    <w:name w:val="Placeholder Text"/>
+    <w:basedOn w:val="DefaultParagraphFont"/>
+    <w:uiPriority w:val="99"/>
+    <w:semiHidden/>
+    <w:rsid w:val="00D56643"/>
+    <w:rPr>
+      <w:color w:val="808080"/>
+    </w:rPr>
+  </w:style>
+</w:styles>
+</file>
+
+<file path=word/glossary/webSettings.xml><?xml version="1.0" encoding="utf-8"?>
+<w:webSettings xmlns:mc="http://schemas.openxmlformats.org/markup-compatibility/2006" xmlns:r="http://schemas.openxmlformats.org/officeDocument/2006/relationships" xmlns:w="http://schemas.openxmlformats.org/wordprocessingml/2006/main" xmlns:w14="http://schemas.microsoft.com/office/word/2010/wordml" xmlns:w15="http://schemas.microsoft.com/office/word/2012/wordml" xmlns:w16cid="http://schemas.microsoft.com/office/word/2016/wordml/cid" xmlns:w16se="http://schemas.microsoft.com/office/word/2015/wordml/symex" mc:Ignorable="w14 w15 w16se w16cid">
+  <w:optimizeForBrowser/>
+  <w:allowPNG/>
+</w:webSettings>
+</file>
+
 <file path=word/theme/theme1.xml><?xml version="1.0" encoding="utf-8"?>
 <a:theme xmlns:a="http://schemas.openxmlformats.org/drawingml/2006/main" name="Office Theme">
   <a:themeElements>
@@ -5066,7 +6872,7 @@
 </file>
 
 <file path=customXml/itemProps1.xml><?xml version="1.0" encoding="utf-8"?>
-<ds:datastoreItem xmlns:ds="http://schemas.openxmlformats.org/officeDocument/2006/customXml" ds:itemID="{3717740D-B705-47A3-A8F5-324B3053360A}">
+<ds:datastoreItem xmlns:ds="http://schemas.openxmlformats.org/officeDocument/2006/customXml" ds:itemID="{49A056D4-7365-468A-8399-1E8F1D94378F}">
   <ds:schemaRefs>
     <ds:schemaRef ds:uri="http://schemas.openxmlformats.org/officeDocument/2006/bibliography"/>
   </ds:schemaRefs>

</xml_diff>

<commit_message>
Finished complementary filter writeup
</commit_message>
<xml_diff>
--- a/Report/Theory.docx
+++ b/Report/Theory.docx
@@ -1,6 +1,6 @@
 
 <file path=word/document.xml><?xml version="1.0" encoding="utf-8"?>
-<w:document xmlns:wpc="http://schemas.microsoft.com/office/word/2010/wordprocessingCanvas" xmlns:cx="http://schemas.microsoft.com/office/drawing/2014/chartex" xmlns:cx1="http://schemas.microsoft.com/office/drawing/2015/9/8/chartex" xmlns:cx2="http://schemas.microsoft.com/office/drawing/2015/10/21/chartex" xmlns:cx3="http://schemas.microsoft.com/office/drawing/2016/5/9/chartex" xmlns:cx4="http://schemas.microsoft.com/office/drawing/2016/5/10/chartex" xmlns:cx5="http://schemas.microsoft.com/office/drawing/2016/5/11/chartex" xmlns:cx6="http://schemas.microsoft.com/office/drawing/2016/5/12/chartex" xmlns:cx7="http://schemas.microsoft.com/office/drawing/2016/5/13/chartex" xmlns:cx8="http://schemas.microsoft.com/office/drawing/2016/5/14/chartex" xmlns:mc="http://schemas.openxmlformats.org/markup-compatibility/2006" xmlns:aink="http://schemas.microsoft.com/office/drawing/2016/ink" xmlns:am3d="http://schemas.microsoft.com/office/drawing/2017/model3d" xmlns:o="urn:schemas-microsoft-com:office:office" xmlns:r="http://schemas.openxmlformats.org/officeDocument/2006/relationships" xmlns:m="http://schemas.openxmlformats.org/officeDocument/2006/math" xmlns:v="urn:schemas-microsoft-com:vml" xmlns:wp14="http://schemas.microsoft.com/office/word/2010/wordprocessingDrawing" xmlns:wp="http://schemas.openxmlformats.org/drawingml/2006/wordprocessingDrawing" xmlns:w10="urn:schemas-microsoft-com:office:word" xmlns:w="http://schemas.openxmlformats.org/wordprocessingml/2006/main" xmlns:w14="http://schemas.microsoft.com/office/word/2010/wordml" xmlns:w15="http://schemas.microsoft.com/office/word/2012/wordml" xmlns:w16cid="http://schemas.microsoft.com/office/word/2016/wordml/cid" xmlns:w16se="http://schemas.microsoft.com/office/word/2015/wordml/symex" xmlns:wpg="http://schemas.microsoft.com/office/word/2010/wordprocessingGroup" xmlns:wpi="http://schemas.microsoft.com/office/word/2010/wordprocessingInk" xmlns:wne="http://schemas.microsoft.com/office/word/2006/wordml" xmlns:wps="http://schemas.microsoft.com/office/word/2010/wordprocessingShape" mc:Ignorable="w14 w15 w16se w16cid wp14">
+<w:document xmlns:wpc="http://schemas.microsoft.com/office/word/2010/wordprocessingCanvas" xmlns:cx="http://schemas.microsoft.com/office/drawing/2014/chartex" xmlns:mc="http://schemas.openxmlformats.org/markup-compatibility/2006" xmlns:o="urn:schemas-microsoft-com:office:office" xmlns:r="http://schemas.openxmlformats.org/officeDocument/2006/relationships" xmlns:m="http://schemas.openxmlformats.org/officeDocument/2006/math" xmlns:v="urn:schemas-microsoft-com:vml" xmlns:wp14="http://schemas.microsoft.com/office/word/2010/wordprocessingDrawing" xmlns:wp="http://schemas.openxmlformats.org/drawingml/2006/wordprocessingDrawing" xmlns:w10="urn:schemas-microsoft-com:office:word" xmlns:w="http://schemas.openxmlformats.org/wordprocessingml/2006/main" xmlns:w14="http://schemas.microsoft.com/office/word/2010/wordml" xmlns:w15="http://schemas.microsoft.com/office/word/2012/wordml" xmlns:w16se="http://schemas.microsoft.com/office/word/2015/wordml/symex" xmlns:wpg="http://schemas.microsoft.com/office/word/2010/wordprocessingGroup" xmlns:wpi="http://schemas.microsoft.com/office/word/2010/wordprocessingInk" xmlns:wne="http://schemas.microsoft.com/office/word/2006/wordml" xmlns:wps="http://schemas.microsoft.com/office/word/2010/wordprocessingShape" mc:Ignorable="w14 w15 w16se wp14">
   <w:body>
     <w:p>
       <w:pPr>
@@ -438,8 +438,14 @@
           <w:ilvl w:val="0"/>
           <w:numId w:val="1"/>
         </w:numPr>
-      </w:pPr>
-      <w:r>
+        <w:rPr>
+          <w:color w:val="00B050"/>
+        </w:rPr>
+      </w:pPr>
+      <w:r>
+        <w:rPr>
+          <w:color w:val="00B050"/>
+        </w:rPr>
         <w:t xml:space="preserve">Getting angles from the three theory </w:t>
       </w:r>
     </w:p>
@@ -457,9 +463,6 @@
         </w:rPr>
         <w:t>Gyroscope noise</w:t>
       </w:r>
-      <w:r>
-        <w:t>, gimbal lock</w:t>
-      </w:r>
     </w:p>
     <w:p>
       <w:pPr>
@@ -481,19 +484,6 @@
     </w:p>
     <w:p>
       <w:pPr>
-        <w:rPr>
-          <w:b/>
-        </w:rPr>
-      </w:pPr>
-      <w:r>
-        <w:rPr>
-          <w:b/>
-        </w:rPr>
-        <w:t>Complementary Filter</w:t>
-      </w:r>
-    </w:p>
-    <w:p>
-      <w:pPr>
         <w:pStyle w:val="ListParagraph"/>
         <w:numPr>
           <w:ilvl w:val="0"/>
@@ -501,7 +491,20 @@
         </w:numPr>
       </w:pPr>
       <w:r>
-        <w:t>Complementary filter equation</w:t>
+        <w:t>Mention the limits of tan and atan2 functions</w:t>
+      </w:r>
+    </w:p>
+    <w:p>
+      <w:pPr>
+        <w:rPr>
+          <w:b/>
+        </w:rPr>
+      </w:pPr>
+      <w:r>
+        <w:rPr>
+          <w:b/>
+        </w:rPr>
+        <w:t>Complementary Filter</w:t>
       </w:r>
     </w:p>
     <w:p>
@@ -511,8 +514,32 @@
           <w:ilvl w:val="0"/>
           <w:numId w:val="1"/>
         </w:numPr>
-      </w:pPr>
-      <w:r>
+        <w:rPr>
+          <w:color w:val="00B050"/>
+        </w:rPr>
+      </w:pPr>
+      <w:r>
+        <w:rPr>
+          <w:color w:val="00B050"/>
+        </w:rPr>
+        <w:t>Complementary filter equation</w:t>
+      </w:r>
+    </w:p>
+    <w:p>
+      <w:pPr>
+        <w:pStyle w:val="ListParagraph"/>
+        <w:numPr>
+          <w:ilvl w:val="0"/>
+          <w:numId w:val="1"/>
+        </w:numPr>
+        <w:rPr>
+          <w:color w:val="00B050"/>
+        </w:rPr>
+      </w:pPr>
+      <w:r>
+        <w:rPr>
+          <w:color w:val="00B050"/>
+        </w:rPr>
         <w:t>Theory</w:t>
       </w:r>
     </w:p>
@@ -574,6 +601,7 @@
         <w:rPr>
           <w:b/>
         </w:rPr>
+        <w:lastRenderedPageBreak/>
         <w:t>Bluetooth Wireless</w:t>
       </w:r>
     </w:p>
@@ -587,7 +615,6 @@
         <w:rPr>
           <w:b/>
         </w:rPr>
-        <w:lastRenderedPageBreak/>
         <w:t>FPGA</w:t>
       </w:r>
     </w:p>
@@ -861,7 +888,6 @@
         <w:rPr>
           <w:b/>
         </w:rPr>
-        <w:lastRenderedPageBreak/>
         <w:t>UART</w:t>
       </w:r>
       <w:r>
@@ -1474,6 +1500,7 @@
           <w:color w:val="auto"/>
           <w:u w:val="none"/>
         </w:rPr>
+        <w:lastRenderedPageBreak/>
         <w:t xml:space="preserve">MISO </w:t>
       </w:r>
       <w:r>
@@ -1518,7 +1545,6 @@
           <w:color w:val="auto"/>
           <w:u w:val="none"/>
         </w:rPr>
-        <w:lastRenderedPageBreak/>
         <w:t>CS</w:t>
       </w:r>
       <w:r>
@@ -1887,7 +1913,6 @@
           <w:b/>
           <w:sz w:val="24"/>
         </w:rPr>
-        <w:lastRenderedPageBreak/>
         <w:t>IMU – Internal Measurement Unit</w:t>
       </w:r>
     </w:p>
@@ -1916,7 +1941,15 @@
         <w:t xml:space="preserve">MEMS technology can be defined as miniaturised mechanical and electro-mechanical elements that are made using the techniques of microfabrication. The MEMS devices can vary from simple structures that have no moving parts to complex electromechanical systems that contain multiple moving elements under the control of integrated microelectronics. </w:t>
       </w:r>
       <w:r>
-        <w:t xml:space="preserve">Some of these complex systems, such as the microsensors and </w:t>
+        <w:t xml:space="preserve">Some of these complex systems, such as the </w:t>
+      </w:r>
+      <w:proofErr w:type="spellStart"/>
+      <w:r>
+        <w:t>microsensors</w:t>
+      </w:r>
+      <w:proofErr w:type="spellEnd"/>
+      <w:r>
+        <w:t xml:space="preserve"> and </w:t>
       </w:r>
       <w:proofErr w:type="spellStart"/>
       <w:r>
@@ -2421,7 +2454,7 @@
               </wp:anchor>
             </w:drawing>
           </mc:Choice>
-          <mc:Fallback>
+          <mc:Fallback xmlns:w16cid="http://schemas.microsoft.com/office/word/2016/wordml/cid" xmlns:am3d="http://schemas.microsoft.com/office/drawing/2017/model3d" xmlns:aink="http://schemas.microsoft.com/office/drawing/2016/ink" xmlns:cx8="http://schemas.microsoft.com/office/drawing/2016/5/14/chartex" xmlns:cx7="http://schemas.microsoft.com/office/drawing/2016/5/13/chartex" xmlns:cx6="http://schemas.microsoft.com/office/drawing/2016/5/12/chartex" xmlns:cx5="http://schemas.microsoft.com/office/drawing/2016/5/11/chartex" xmlns:cx4="http://schemas.microsoft.com/office/drawing/2016/5/10/chartex" xmlns:cx3="http://schemas.microsoft.com/office/drawing/2016/5/9/chartex" xmlns:cx2="http://schemas.microsoft.com/office/drawing/2015/10/21/chartex" xmlns:cx1="http://schemas.microsoft.com/office/drawing/2015/9/8/chartex">
             <w:pict>
               <v:shapetype w14:anchorId="77E49FAC" id="_x0000_t202" coordsize="21600,21600" o:spt="202" path="m,l,21600r21600,l21600,xe">
                 <v:stroke joinstyle="miter"/>
@@ -2626,7 +2659,7 @@
               </wp:anchor>
             </w:drawing>
           </mc:Choice>
-          <mc:Fallback>
+          <mc:Fallback xmlns:w16cid="http://schemas.microsoft.com/office/word/2016/wordml/cid" xmlns:am3d="http://schemas.microsoft.com/office/drawing/2017/model3d" xmlns:aink="http://schemas.microsoft.com/office/drawing/2016/ink" xmlns:cx8="http://schemas.microsoft.com/office/drawing/2016/5/14/chartex" xmlns:cx7="http://schemas.microsoft.com/office/drawing/2016/5/13/chartex" xmlns:cx6="http://schemas.microsoft.com/office/drawing/2016/5/12/chartex" xmlns:cx5="http://schemas.microsoft.com/office/drawing/2016/5/11/chartex" xmlns:cx4="http://schemas.microsoft.com/office/drawing/2016/5/10/chartex" xmlns:cx3="http://schemas.microsoft.com/office/drawing/2016/5/9/chartex" xmlns:cx2="http://schemas.microsoft.com/office/drawing/2015/10/21/chartex" xmlns:cx1="http://schemas.microsoft.com/office/drawing/2015/9/8/chartex">
             <w:pict>
               <v:shape w14:anchorId="0B080007" id="Text Box 5" o:spid="_x0000_s1027" type="#_x0000_t202" style="position:absolute;margin-left:0;margin-top:1.05pt;width:388.5pt;height:.05pt;z-index:-251654144;visibility:visible;mso-wrap-style:square;mso-height-percent:0;mso-wrap-distance-left:9pt;mso-wrap-distance-top:0;mso-wrap-distance-right:9pt;mso-wrap-distance-bottom:0;mso-position-horizontal:center;mso-position-horizontal-relative:margin;mso-position-vertical:absolute;mso-position-vertical-relative:text;mso-height-percent:0;mso-height-relative:margin;v-text-anchor:top" o:gfxdata="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" stroked="f">
                 <v:textbox style="mso-fit-shape-to-text:t" inset="0,0,0,0">
@@ -2677,7 +2710,6 @@
           <w:b/>
           <w:i/>
         </w:rPr>
-        <w:lastRenderedPageBreak/>
         <w:t xml:space="preserve">MEMS </w:t>
       </w:r>
       <w:r>
@@ -2820,7 +2852,7 @@
               </wp:anchor>
             </w:drawing>
           </mc:Choice>
-          <mc:Fallback>
+          <mc:Fallback xmlns:w16cid="http://schemas.microsoft.com/office/word/2016/wordml/cid" xmlns:am3d="http://schemas.microsoft.com/office/drawing/2017/model3d" xmlns:aink="http://schemas.microsoft.com/office/drawing/2016/ink" xmlns:cx8="http://schemas.microsoft.com/office/drawing/2016/5/14/chartex" xmlns:cx7="http://schemas.microsoft.com/office/drawing/2016/5/13/chartex" xmlns:cx6="http://schemas.microsoft.com/office/drawing/2016/5/12/chartex" xmlns:cx5="http://schemas.microsoft.com/office/drawing/2016/5/11/chartex" xmlns:cx4="http://schemas.microsoft.com/office/drawing/2016/5/10/chartex" xmlns:cx3="http://schemas.microsoft.com/office/drawing/2016/5/9/chartex" xmlns:cx2="http://schemas.microsoft.com/office/drawing/2015/10/21/chartex" xmlns:cx1="http://schemas.microsoft.com/office/drawing/2015/9/8/chartex">
             <w:pict>
               <v:shape w14:anchorId="2F7FCB15" id="Text Box 8" o:spid="_x0000_s1028" type="#_x0000_t202" style="position:absolute;margin-left:122.9pt;margin-top:283.6pt;width:246pt;height:.05pt;z-index:-251649024;visibility:visible;mso-wrap-style:square;mso-wrap-distance-left:9pt;mso-wrap-distance-top:0;mso-wrap-distance-right:9pt;mso-wrap-distance-bottom:0;mso-position-horizontal:absolute;mso-position-horizontal-relative:text;mso-position-vertical:absolute;mso-position-vertical-relative:text;v-text-anchor:top" o:gfxdata="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" stroked="f">
                 <v:textbox style="mso-fit-shape-to-text:t" inset="0,0,0,0">
@@ -3012,7 +3044,6 @@
           <w:b/>
           <w:i/>
         </w:rPr>
-        <w:lastRenderedPageBreak/>
         <w:t>Magnetometer</w:t>
       </w:r>
     </w:p>
@@ -3201,7 +3232,7 @@
               </wp:anchor>
             </w:drawing>
           </mc:Choice>
-          <mc:Fallback>
+          <mc:Fallback xmlns:w16cid="http://schemas.microsoft.com/office/word/2016/wordml/cid" xmlns:am3d="http://schemas.microsoft.com/office/drawing/2017/model3d" xmlns:aink="http://schemas.microsoft.com/office/drawing/2016/ink" xmlns:cx8="http://schemas.microsoft.com/office/drawing/2016/5/14/chartex" xmlns:cx7="http://schemas.microsoft.com/office/drawing/2016/5/13/chartex" xmlns:cx6="http://schemas.microsoft.com/office/drawing/2016/5/12/chartex" xmlns:cx5="http://schemas.microsoft.com/office/drawing/2016/5/11/chartex" xmlns:cx4="http://schemas.microsoft.com/office/drawing/2016/5/10/chartex" xmlns:cx3="http://schemas.microsoft.com/office/drawing/2016/5/9/chartex" xmlns:cx2="http://schemas.microsoft.com/office/drawing/2015/10/21/chartex" xmlns:cx1="http://schemas.microsoft.com/office/drawing/2015/9/8/chartex">
             <w:pict>
               <v:shape w14:anchorId="3F8F86F6" id="Text Box 10" o:spid="_x0000_s1029" type="#_x0000_t202" style="position:absolute;left:0;text-align:left;margin-left:173.05pt;margin-top:84.8pt;width:224.25pt;height:.05pt;z-index:-251645952;visibility:visible;mso-wrap-style:square;mso-width-percent:0;mso-height-percent:0;mso-wrap-distance-left:9pt;mso-wrap-distance-top:0;mso-wrap-distance-right:9pt;mso-wrap-distance-bottom:0;mso-position-horizontal:right;mso-position-horizontal-relative:margin;mso-position-vertical:absolute;mso-position-vertical-relative:text;mso-width-percent:0;mso-height-percent:0;mso-width-relative:margin;mso-height-relative:margin;v-text-anchor:top" o:gfxdata="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" stroked="f">
                 <v:textbox style="mso-fit-shape-to-text:t" inset="0,0,0,0">
@@ -3663,7 +3694,7 @@
               </wp:anchor>
             </w:drawing>
           </mc:Choice>
-          <mc:Fallback>
+          <mc:Fallback xmlns:w16cid="http://schemas.microsoft.com/office/word/2016/wordml/cid" xmlns:am3d="http://schemas.microsoft.com/office/drawing/2017/model3d" xmlns:aink="http://schemas.microsoft.com/office/drawing/2016/ink" xmlns:cx8="http://schemas.microsoft.com/office/drawing/2016/5/14/chartex" xmlns:cx7="http://schemas.microsoft.com/office/drawing/2016/5/13/chartex" xmlns:cx6="http://schemas.microsoft.com/office/drawing/2016/5/12/chartex" xmlns:cx5="http://schemas.microsoft.com/office/drawing/2016/5/11/chartex" xmlns:cx4="http://schemas.microsoft.com/office/drawing/2016/5/10/chartex" xmlns:cx3="http://schemas.microsoft.com/office/drawing/2016/5/9/chartex" xmlns:cx2="http://schemas.microsoft.com/office/drawing/2015/10/21/chartex" xmlns:cx1="http://schemas.microsoft.com/office/drawing/2015/9/8/chartex">
             <w:pict>
               <v:shape w14:anchorId="54243431" id="Text Box 12" o:spid="_x0000_s1030" type="#_x0000_t202" style="position:absolute;margin-left:0;margin-top:.75pt;width:401.95pt;height:.05pt;z-index:-251639808;visibility:visible;mso-wrap-style:square;mso-width-percent:0;mso-height-percent:0;mso-wrap-distance-left:9pt;mso-wrap-distance-top:0;mso-wrap-distance-right:9pt;mso-wrap-distance-bottom:0;mso-position-horizontal:center;mso-position-horizontal-relative:margin;mso-position-vertical:absolute;mso-position-vertical-relative:text;mso-width-percent:0;mso-height-percent:0;mso-width-relative:margin;mso-height-relative:margin;v-text-anchor:top" o:gfxdata="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" stroked="f">
                 <v:textbox style="mso-fit-shape-to-text:t" inset="0,0,0,0">
@@ -3970,16 +4001,7 @@
                             </w:r>
                             <w:proofErr w:type="spellEnd"/>
                             <w:r>
-                              <w:t xml:space="preserve"> </w:t>
-                            </w:r>
-                            <w:r>
-                              <w:t>3</w:t>
-                            </w:r>
-                            <w:r>
-                              <w:t xml:space="preserve">: </w:t>
-                            </w:r>
-                            <w:r>
-                              <w:t>Tilt angle in the x-axis.</w:t>
+                              <w:t xml:space="preserve"> 3: Tilt angle in the x-axis.</w:t>
                             </w:r>
                           </w:p>
                         </w:txbxContent>
@@ -4002,7 +4024,7 @@
               </wp:anchor>
             </w:drawing>
           </mc:Choice>
-          <mc:Fallback>
+          <mc:Fallback xmlns:w16cid="http://schemas.microsoft.com/office/word/2016/wordml/cid" xmlns:am3d="http://schemas.microsoft.com/office/drawing/2017/model3d" xmlns:aink="http://schemas.microsoft.com/office/drawing/2016/ink" xmlns:cx8="http://schemas.microsoft.com/office/drawing/2016/5/14/chartex" xmlns:cx7="http://schemas.microsoft.com/office/drawing/2016/5/13/chartex" xmlns:cx6="http://schemas.microsoft.com/office/drawing/2016/5/12/chartex" xmlns:cx5="http://schemas.microsoft.com/office/drawing/2016/5/11/chartex" xmlns:cx4="http://schemas.microsoft.com/office/drawing/2016/5/10/chartex" xmlns:cx3="http://schemas.microsoft.com/office/drawing/2016/5/9/chartex" xmlns:cx2="http://schemas.microsoft.com/office/drawing/2015/10/21/chartex" xmlns:cx1="http://schemas.microsoft.com/office/drawing/2015/9/8/chartex">
             <w:pict>
               <v:shape w14:anchorId="72E86DC3" id="Text Box 13" o:spid="_x0000_s1031" type="#_x0000_t202" style="position:absolute;margin-left:0;margin-top:.35pt;width:401.95pt;height:.05pt;z-index:-251637760;visibility:visible;mso-wrap-style:square;mso-width-percent:0;mso-height-percent:0;mso-wrap-distance-left:9pt;mso-wrap-distance-top:0;mso-wrap-distance-right:9pt;mso-wrap-distance-bottom:0;mso-position-horizontal:center;mso-position-horizontal-relative:margin;mso-position-vertical:absolute;mso-position-vertical-relative:text;mso-width-percent:0;mso-height-percent:0;mso-width-relative:margin;mso-height-relative:margin;v-text-anchor:top" o:gfxdata="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" stroked="f">
                 <v:textbox style="mso-fit-shape-to-text:t" inset="0,0,0,0">
@@ -4087,13 +4109,7 @@
             <w:rPr>
               <w:rFonts w:ascii="Cambria Math" w:eastAsiaTheme="minorEastAsia" w:hAnsi="Cambria Math"/>
             </w:rPr>
-            <m:t>=</m:t>
-          </m:r>
-          <m:r>
-            <w:rPr>
-              <w:rFonts w:ascii="Cambria Math" w:eastAsiaTheme="minorEastAsia" w:hAnsi="Cambria Math"/>
-            </w:rPr>
-            <m:t>ta</m:t>
+            <m:t>=ta</m:t>
           </m:r>
           <m:sSup>
             <m:sSupPr>
@@ -4335,19 +4351,7 @@
                             </w:r>
                             <w:proofErr w:type="spellEnd"/>
                             <w:r>
-                              <w:t xml:space="preserve"> </w:t>
-                            </w:r>
-                            <w:r>
-                              <w:t>4</w:t>
-                            </w:r>
-                            <w:r>
-                              <w:t xml:space="preserve">: Tilt angle in the </w:t>
-                            </w:r>
-                            <w:r>
-                              <w:t>y</w:t>
-                            </w:r>
-                            <w:r>
-                              <w:t>-axis.</w:t>
+                              <w:t xml:space="preserve"> 4: Tilt angle in the y-axis.</w:t>
                             </w:r>
                           </w:p>
                         </w:txbxContent>
@@ -4370,7 +4374,7 @@
               </wp:anchor>
             </w:drawing>
           </mc:Choice>
-          <mc:Fallback>
+          <mc:Fallback xmlns:w16cid="http://schemas.microsoft.com/office/word/2016/wordml/cid" xmlns:am3d="http://schemas.microsoft.com/office/drawing/2017/model3d" xmlns:aink="http://schemas.microsoft.com/office/drawing/2016/ink" xmlns:cx8="http://schemas.microsoft.com/office/drawing/2016/5/14/chartex" xmlns:cx7="http://schemas.microsoft.com/office/drawing/2016/5/13/chartex" xmlns:cx6="http://schemas.microsoft.com/office/drawing/2016/5/12/chartex" xmlns:cx5="http://schemas.microsoft.com/office/drawing/2016/5/11/chartex" xmlns:cx4="http://schemas.microsoft.com/office/drawing/2016/5/10/chartex" xmlns:cx3="http://schemas.microsoft.com/office/drawing/2016/5/9/chartex" xmlns:cx2="http://schemas.microsoft.com/office/drawing/2015/10/21/chartex" xmlns:cx1="http://schemas.microsoft.com/office/drawing/2015/9/8/chartex">
             <w:pict>
               <v:shape w14:anchorId="7BD8E22C" id="Text Box 14" o:spid="_x0000_s1032" type="#_x0000_t202" style="position:absolute;margin-left:0;margin-top:.55pt;width:401.95pt;height:.05pt;z-index:-251635712;visibility:visible;mso-wrap-style:square;mso-width-percent:0;mso-height-percent:0;mso-wrap-distance-left:9pt;mso-wrap-distance-top:0;mso-wrap-distance-right:9pt;mso-wrap-distance-bottom:0;mso-position-horizontal:center;mso-position-horizontal-relative:margin;mso-position-vertical:absolute;mso-position-vertical-relative:text;mso-width-percent:0;mso-height-percent:0;mso-width-relative:margin;mso-height-relative:margin;v-text-anchor:top" o:gfxdata="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" stroked="f">
                 <v:textbox style="mso-fit-shape-to-text:t" inset="0,0,0,0">
@@ -4622,7 +4626,7 @@
               </wp:anchor>
             </w:drawing>
           </mc:Choice>
-          <mc:Fallback>
+          <mc:Fallback xmlns:w16cid="http://schemas.microsoft.com/office/word/2016/wordml/cid" xmlns:am3d="http://schemas.microsoft.com/office/drawing/2017/model3d" xmlns:aink="http://schemas.microsoft.com/office/drawing/2016/ink" xmlns:cx8="http://schemas.microsoft.com/office/drawing/2016/5/14/chartex" xmlns:cx7="http://schemas.microsoft.com/office/drawing/2016/5/13/chartex" xmlns:cx6="http://schemas.microsoft.com/office/drawing/2016/5/12/chartex" xmlns:cx5="http://schemas.microsoft.com/office/drawing/2016/5/11/chartex" xmlns:cx4="http://schemas.microsoft.com/office/drawing/2016/5/10/chartex" xmlns:cx3="http://schemas.microsoft.com/office/drawing/2016/5/9/chartex" xmlns:cx2="http://schemas.microsoft.com/office/drawing/2015/10/21/chartex" xmlns:cx1="http://schemas.microsoft.com/office/drawing/2015/9/8/chartex">
             <w:pict>
               <v:shape w14:anchorId="0F18AA6B" id="Text Box 11" o:spid="_x0000_s1033" type="#_x0000_t202" style="position:absolute;left:0;text-align:left;margin-left:0;margin-top:.25pt;width:401.95pt;height:.05pt;z-index:-251641856;visibility:visible;mso-wrap-style:square;mso-width-percent:0;mso-height-percent:0;mso-wrap-distance-left:9pt;mso-wrap-distance-top:0;mso-wrap-distance-right:9pt;mso-wrap-distance-bottom:0;mso-position-horizontal:center;mso-position-horizontal-relative:margin;mso-position-vertical:absolute;mso-position-vertical-relative:text;mso-width-percent:0;mso-height-percent:0;mso-width-relative:margin;mso-height-relative:margin;v-text-anchor:top" o:gfxdata="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" stroked="f">
                 <v:textbox style="mso-fit-shape-to-text:t" inset="0,0,0,0">
@@ -4936,7 +4940,7 @@
               </wp:anchor>
             </w:drawing>
           </mc:Choice>
-          <mc:Fallback>
+          <mc:Fallback xmlns:w16cid="http://schemas.microsoft.com/office/word/2016/wordml/cid" xmlns:am3d="http://schemas.microsoft.com/office/drawing/2017/model3d" xmlns:aink="http://schemas.microsoft.com/office/drawing/2016/ink" xmlns:cx8="http://schemas.microsoft.com/office/drawing/2016/5/14/chartex" xmlns:cx7="http://schemas.microsoft.com/office/drawing/2016/5/13/chartex" xmlns:cx6="http://schemas.microsoft.com/office/drawing/2016/5/12/chartex" xmlns:cx5="http://schemas.microsoft.com/office/drawing/2016/5/11/chartex" xmlns:cx4="http://schemas.microsoft.com/office/drawing/2016/5/10/chartex" xmlns:cx3="http://schemas.microsoft.com/office/drawing/2016/5/9/chartex" xmlns:cx2="http://schemas.microsoft.com/office/drawing/2015/10/21/chartex" xmlns:cx1="http://schemas.microsoft.com/office/drawing/2015/9/8/chartex">
             <w:pict>
               <v:shape w14:anchorId="4D0A76C2" id="Text Box 3" o:spid="_x0000_s1034" type="#_x0000_t202" style="position:absolute;left:0;text-align:left;margin-left:0;margin-top:.65pt;width:224.25pt;height:.05pt;z-index:-251643904;visibility:visible;mso-wrap-style:square;mso-width-percent:0;mso-height-percent:0;mso-wrap-distance-left:9pt;mso-wrap-distance-top:0;mso-wrap-distance-right:9pt;mso-wrap-distance-bottom:0;mso-position-horizontal:center;mso-position-horizontal-relative:margin;mso-position-vertical:absolute;mso-position-vertical-relative:text;mso-width-percent:0;mso-height-percent:0;mso-width-relative:margin;mso-height-relative:margin;v-text-anchor:top" o:gfxdata="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" stroked="f">
                 <v:textbox style="mso-fit-shape-to-text:t" inset="0,0,0,0">
@@ -5127,48 +5131,1633 @@
     </w:p>
     <w:p/>
     <w:p>
-      <w:sdt>
-        <w:sdtPr>
-          <w:rPr>
-            <w:rFonts w:ascii="Cambria Math" w:hAnsi="Cambria Math"/>
-            <w:i/>
-          </w:rPr>
-          <w:id w:val="-1035725768"/>
-          <w:placeholder>
-            <w:docPart w:val="DefaultPlaceholder_2098659788"/>
-          </w:placeholder>
-          <w:temporary/>
-          <w:showingPlcHdr/>
-          <w:equation/>
-        </w:sdtPr>
-        <w:sdtContent>
-          <w:bookmarkStart w:id="0" w:name="_GoBack"/>
-          <m:oMathPara>
-            <m:oMath>
+      <w:pPr>
+        <w:rPr>
+          <w:rFonts w:eastAsiaTheme="minorEastAsia"/>
+        </w:rPr>
+      </w:pPr>
+      <m:oMathPara>
+        <m:oMath>
+          <m:sSub>
+            <m:sSubPr>
+              <m:ctrlPr>
+                <w:rPr>
+                  <w:rFonts w:ascii="Cambria Math" w:hAnsi="Cambria Math"/>
+                  <w:i/>
+                </w:rPr>
+              </m:ctrlPr>
+            </m:sSubPr>
+            <m:e>
               <m:r>
                 <w:rPr>
-                  <w:rStyle w:val="PlaceholderText"/>
                   <w:rFonts w:ascii="Cambria Math" w:hAnsi="Cambria Math"/>
                 </w:rPr>
-                <m:t>Type equation here.</m:t>
+                <m:t>θ</m:t>
               </m:r>
-              <w:bookmarkEnd w:id="0"/>
-            </m:oMath>
-          </m:oMathPara>
-        </w:sdtContent>
-      </w:sdt>
-    </w:p>
-    <w:p/>
-    <w:p/>
-    <w:p/>
-    <w:p/>
-    <w:p/>
-    <w:p/>
-    <w:p/>
-    <w:p/>
-    <w:p/>
-    <w:p/>
-    <w:p/>
+            </m:e>
+            <m:sub>
+              <m:r>
+                <w:rPr>
+                  <w:rFonts w:ascii="Cambria Math" w:hAnsi="Cambria Math"/>
+                </w:rPr>
+                <m:t>mag</m:t>
+              </m:r>
+            </m:sub>
+          </m:sSub>
+          <m:d>
+            <m:dPr>
+              <m:ctrlPr>
+                <w:rPr>
+                  <w:rFonts w:ascii="Cambria Math" w:hAnsi="Cambria Math"/>
+                  <w:i/>
+                </w:rPr>
+              </m:ctrlPr>
+            </m:dPr>
+            <m:e>
+              <m:r>
+                <w:rPr>
+                  <w:rFonts w:ascii="Cambria Math" w:hAnsi="Cambria Math"/>
+                </w:rPr>
+                <m:t>t</m:t>
+              </m:r>
+            </m:e>
+          </m:d>
+          <m:r>
+            <w:rPr>
+              <w:rFonts w:ascii="Cambria Math" w:hAnsi="Cambria Math"/>
+            </w:rPr>
+            <m:t>=</m:t>
+          </m:r>
+          <m:func>
+            <m:funcPr>
+              <m:ctrlPr>
+                <w:rPr>
+                  <w:rFonts w:ascii="Cambria Math" w:hAnsi="Cambria Math"/>
+                  <w:i/>
+                </w:rPr>
+              </m:ctrlPr>
+            </m:funcPr>
+            <m:fName>
+              <m:sSup>
+                <m:sSupPr>
+                  <m:ctrlPr>
+                    <w:rPr>
+                      <w:rFonts w:ascii="Cambria Math" w:hAnsi="Cambria Math"/>
+                      <w:i/>
+                    </w:rPr>
+                  </m:ctrlPr>
+                </m:sSupPr>
+                <m:e>
+                  <m:r>
+                    <m:rPr>
+                      <m:sty m:val="p"/>
+                    </m:rPr>
+                    <w:rPr>
+                      <w:rFonts w:ascii="Cambria Math" w:hAnsi="Cambria Math"/>
+                    </w:rPr>
+                    <m:t>tan</m:t>
+                  </m:r>
+                  <m:ctrlPr>
+                    <w:rPr>
+                      <w:rFonts w:ascii="Cambria Math" w:hAnsi="Cambria Math"/>
+                    </w:rPr>
+                  </m:ctrlPr>
+                </m:e>
+                <m:sup>
+                  <m:r>
+                    <w:rPr>
+                      <w:rFonts w:ascii="Cambria Math" w:hAnsi="Cambria Math"/>
+                    </w:rPr>
+                    <m:t>-1</m:t>
+                  </m:r>
+                  <m:ctrlPr>
+                    <w:rPr>
+                      <w:rFonts w:ascii="Cambria Math" w:hAnsi="Cambria Math"/>
+                    </w:rPr>
+                  </m:ctrlPr>
+                </m:sup>
+              </m:sSup>
+            </m:fName>
+            <m:e>
+              <m:d>
+                <m:dPr>
+                  <m:ctrlPr>
+                    <w:rPr>
+                      <w:rFonts w:ascii="Cambria Math" w:hAnsi="Cambria Math"/>
+                      <w:i/>
+                    </w:rPr>
+                  </m:ctrlPr>
+                </m:dPr>
+                <m:e>
+                  <m:f>
+                    <m:fPr>
+                      <m:ctrlPr>
+                        <w:rPr>
+                          <w:rFonts w:ascii="Cambria Math" w:hAnsi="Cambria Math"/>
+                          <w:i/>
+                        </w:rPr>
+                      </m:ctrlPr>
+                    </m:fPr>
+                    <m:num>
+                      <m:sSub>
+                        <m:sSubPr>
+                          <m:ctrlPr>
+                            <w:rPr>
+                              <w:rFonts w:ascii="Cambria Math" w:hAnsi="Cambria Math"/>
+                              <w:i/>
+                            </w:rPr>
+                          </m:ctrlPr>
+                        </m:sSubPr>
+                        <m:e>
+                          <m:r>
+                            <w:rPr>
+                              <w:rFonts w:ascii="Cambria Math" w:hAnsi="Cambria Math"/>
+                            </w:rPr>
+                            <m:t>m</m:t>
+                          </m:r>
+                        </m:e>
+                        <m:sub>
+                          <m:r>
+                            <w:rPr>
+                              <w:rFonts w:ascii="Cambria Math" w:hAnsi="Cambria Math"/>
+                            </w:rPr>
+                            <m:t>x</m:t>
+                          </m:r>
+                        </m:sub>
+                      </m:sSub>
+                      <m:d>
+                        <m:dPr>
+                          <m:ctrlPr>
+                            <w:rPr>
+                              <w:rFonts w:ascii="Cambria Math" w:hAnsi="Cambria Math"/>
+                              <w:i/>
+                            </w:rPr>
+                          </m:ctrlPr>
+                        </m:dPr>
+                        <m:e>
+                          <m:r>
+                            <w:rPr>
+                              <w:rFonts w:ascii="Cambria Math" w:hAnsi="Cambria Math"/>
+                            </w:rPr>
+                            <m:t>t</m:t>
+                          </m:r>
+                        </m:e>
+                      </m:d>
+                    </m:num>
+                    <m:den>
+                      <m:sSub>
+                        <m:sSubPr>
+                          <m:ctrlPr>
+                            <w:rPr>
+                              <w:rFonts w:ascii="Cambria Math" w:hAnsi="Cambria Math"/>
+                              <w:i/>
+                            </w:rPr>
+                          </m:ctrlPr>
+                        </m:sSubPr>
+                        <m:e>
+                          <m:r>
+                            <w:rPr>
+                              <w:rFonts w:ascii="Cambria Math" w:hAnsi="Cambria Math"/>
+                            </w:rPr>
+                            <m:t>m</m:t>
+                          </m:r>
+                        </m:e>
+                        <m:sub>
+                          <m:r>
+                            <w:rPr>
+                              <w:rFonts w:ascii="Cambria Math" w:hAnsi="Cambria Math"/>
+                            </w:rPr>
+                            <m:t>z</m:t>
+                          </m:r>
+                        </m:sub>
+                      </m:sSub>
+                      <m:d>
+                        <m:dPr>
+                          <m:ctrlPr>
+                            <w:rPr>
+                              <w:rFonts w:ascii="Cambria Math" w:hAnsi="Cambria Math"/>
+                              <w:i/>
+                            </w:rPr>
+                          </m:ctrlPr>
+                        </m:dPr>
+                        <m:e>
+                          <m:r>
+                            <w:rPr>
+                              <w:rFonts w:ascii="Cambria Math" w:hAnsi="Cambria Math"/>
+                            </w:rPr>
+                            <m:t>t</m:t>
+                          </m:r>
+                        </m:e>
+                      </m:d>
+                    </m:den>
+                  </m:f>
+                </m:e>
+              </m:d>
+              <m:r>
+                <w:rPr>
+                  <w:rFonts w:ascii="Cambria Math" w:hAnsi="Cambria Math"/>
+                </w:rPr>
+                <m:t>-</m:t>
+              </m:r>
+              <m:sSub>
+                <m:sSubPr>
+                  <m:ctrlPr>
+                    <w:rPr>
+                      <w:rFonts w:ascii="Cambria Math" w:hAnsi="Cambria Math"/>
+                      <w:i/>
+                    </w:rPr>
+                  </m:ctrlPr>
+                </m:sSubPr>
+                <m:e>
+                  <m:r>
+                    <w:rPr>
+                      <w:rFonts w:ascii="Cambria Math" w:hAnsi="Cambria Math"/>
+                    </w:rPr>
+                    <m:t>θ</m:t>
+                  </m:r>
+                </m:e>
+                <m:sub>
+                  <m:r>
+                    <w:rPr>
+                      <w:rFonts w:ascii="Cambria Math" w:hAnsi="Cambria Math"/>
+                    </w:rPr>
+                    <m:t>O</m:t>
+                  </m:r>
+                </m:sub>
+              </m:sSub>
+            </m:e>
+          </m:func>
+        </m:oMath>
+      </m:oMathPara>
+    </w:p>
+    <w:p>
+      <w:r>
+        <w:rPr>
+          <w:noProof/>
+          <w:lang w:eastAsia="en-GB"/>
+        </w:rPr>
+        <mc:AlternateContent>
+          <mc:Choice Requires="wps">
+            <w:drawing>
+              <wp:anchor distT="0" distB="0" distL="114300" distR="114300" simplePos="0" relativeHeight="251682816" behindDoc="1" locked="0" layoutInCell="1" allowOverlap="1" wp14:anchorId="621D60E1" wp14:editId="72761BF6">
+                <wp:simplePos x="0" y="0"/>
+                <wp:positionH relativeFrom="margin">
+                  <wp:align>center</wp:align>
+                </wp:positionH>
+                <wp:positionV relativeFrom="paragraph">
+                  <wp:posOffset>10869</wp:posOffset>
+                </wp:positionV>
+                <wp:extent cx="2847975" cy="635"/>
+                <wp:effectExtent l="0" t="0" r="9525" b="0"/>
+                <wp:wrapTight wrapText="bothSides">
+                  <wp:wrapPolygon edited="0">
+                    <wp:start x="0" y="0"/>
+                    <wp:lineTo x="0" y="20057"/>
+                    <wp:lineTo x="21528" y="20057"/>
+                    <wp:lineTo x="21528" y="0"/>
+                    <wp:lineTo x="0" y="0"/>
+                  </wp:wrapPolygon>
+                </wp:wrapTight>
+                <wp:docPr id="15" name="Text Box 15"/>
+                <wp:cNvGraphicFramePr/>
+                <a:graphic xmlns:a="http://schemas.openxmlformats.org/drawingml/2006/main">
+                  <a:graphicData uri="http://schemas.microsoft.com/office/word/2010/wordprocessingShape">
+                    <wps:wsp>
+                      <wps:cNvSpPr txBox="1"/>
+                      <wps:spPr>
+                        <a:xfrm>
+                          <a:off x="0" y="0"/>
+                          <a:ext cx="2847975" cy="635"/>
+                        </a:xfrm>
+                        <a:prstGeom prst="rect">
+                          <a:avLst/>
+                        </a:prstGeom>
+                        <a:solidFill>
+                          <a:prstClr val="white"/>
+                        </a:solidFill>
+                        <a:ln>
+                          <a:noFill/>
+                        </a:ln>
+                      </wps:spPr>
+                      <wps:txbx>
+                        <w:txbxContent>
+                          <w:p>
+                            <w:pPr>
+                              <w:pStyle w:val="Caption"/>
+                              <w:jc w:val="center"/>
+                              <w:rPr>
+                                <w:noProof/>
+                              </w:rPr>
+                            </w:pPr>
+                            <w:proofErr w:type="spellStart"/>
+                            <w:r>
+                              <w:t>Eqn</w:t>
+                            </w:r>
+                            <w:proofErr w:type="spellEnd"/>
+                            <w:r>
+                              <w:t xml:space="preserve"> </w:t>
+                            </w:r>
+                            <w:r>
+                              <w:t>7</w:t>
+                            </w:r>
+                            <w:r>
+                              <w:t xml:space="preserve">: </w:t>
+                            </w:r>
+                            <w:r>
+                              <w:t>z-axis rotation angle using magnetometer data [5</w:t>
+                            </w:r>
+                            <w:r>
+                              <w:t>].</w:t>
+                            </w:r>
+                          </w:p>
+                        </w:txbxContent>
+                      </wps:txbx>
+                      <wps:bodyPr rot="0" spcFirstLastPara="0" vertOverflow="overflow" horzOverflow="overflow" vert="horz" wrap="square" lIns="0" tIns="0" rIns="0" bIns="0" numCol="1" spcCol="0" rtlCol="0" fromWordArt="0" anchor="t" anchorCtr="0" forceAA="0" compatLnSpc="1">
+                        <a:prstTxWarp prst="textNoShape">
+                          <a:avLst/>
+                        </a:prstTxWarp>
+                        <a:spAutoFit/>
+                      </wps:bodyPr>
+                    </wps:wsp>
+                  </a:graphicData>
+                </a:graphic>
+                <wp14:sizeRelH relativeFrom="margin">
+                  <wp14:pctWidth>0</wp14:pctWidth>
+                </wp14:sizeRelH>
+                <wp14:sizeRelV relativeFrom="margin">
+                  <wp14:pctHeight>0</wp14:pctHeight>
+                </wp14:sizeRelV>
+              </wp:anchor>
+            </w:drawing>
+          </mc:Choice>
+          <mc:Fallback>
+            <w:pict>
+              <v:shapetype w14:anchorId="621D60E1" id="_x0000_t202" coordsize="21600,21600" o:spt="202" path="m,l,21600r21600,l21600,xe">
+                <v:stroke joinstyle="miter"/>
+                <v:path gradientshapeok="t" o:connecttype="rect"/>
+              </v:shapetype>
+              <v:shape id="Text Box 15" o:spid="_x0000_s1035" type="#_x0000_t202" style="position:absolute;margin-left:0;margin-top:.85pt;width:224.25pt;height:.05pt;z-index:-251633664;visibility:visible;mso-wrap-style:square;mso-width-percent:0;mso-height-percent:0;mso-wrap-distance-left:9pt;mso-wrap-distance-top:0;mso-wrap-distance-right:9pt;mso-wrap-distance-bottom:0;mso-position-horizontal:center;mso-position-horizontal-relative:margin;mso-position-vertical:absolute;mso-position-vertical-relative:text;mso-width-percent:0;mso-height-percent:0;mso-width-relative:margin;mso-height-relative:margin;v-text-anchor:top" o:gfxdata="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" stroked="f">
+                <v:textbox style="mso-fit-shape-to-text:t" inset="0,0,0,0">
+                  <w:txbxContent>
+                    <w:p>
+                      <w:pPr>
+                        <w:pStyle w:val="Caption"/>
+                        <w:jc w:val="center"/>
+                        <w:rPr>
+                          <w:noProof/>
+                        </w:rPr>
+                      </w:pPr>
+                      <w:proofErr w:type="spellStart"/>
+                      <w:r>
+                        <w:t>Eqn</w:t>
+                      </w:r>
+                      <w:proofErr w:type="spellEnd"/>
+                      <w:r>
+                        <w:t xml:space="preserve"> </w:t>
+                      </w:r>
+                      <w:r>
+                        <w:t>7</w:t>
+                      </w:r>
+                      <w:r>
+                        <w:t xml:space="preserve">: </w:t>
+                      </w:r>
+                      <w:r>
+                        <w:t>z-axis rotation angle using magnetometer data [5</w:t>
+                      </w:r>
+                      <w:r>
+                        <w:t>].</w:t>
+                      </w:r>
+                    </w:p>
+                  </w:txbxContent>
+                </v:textbox>
+                <w10:wrap type="tight" anchorx="margin"/>
+              </v:shape>
+            </w:pict>
+          </mc:Fallback>
+        </mc:AlternateContent>
+      </w:r>
+    </w:p>
+    <w:p>
+      <m:oMathPara>
+        <m:oMath>
+          <m:sSub>
+            <m:sSubPr>
+              <m:ctrlPr>
+                <w:rPr>
+                  <w:rFonts w:ascii="Cambria Math" w:hAnsi="Cambria Math"/>
+                  <w:i/>
+                </w:rPr>
+              </m:ctrlPr>
+            </m:sSubPr>
+            <m:e>
+              <m:r>
+                <w:rPr>
+                  <w:rFonts w:ascii="Cambria Math" w:hAnsi="Cambria Math"/>
+                </w:rPr>
+                <m:t>θ</m:t>
+              </m:r>
+            </m:e>
+            <m:sub>
+              <m:r>
+                <w:rPr>
+                  <w:rFonts w:ascii="Cambria Math" w:hAnsi="Cambria Math"/>
+                </w:rPr>
+                <m:t>O</m:t>
+              </m:r>
+            </m:sub>
+          </m:sSub>
+          <m:r>
+            <w:rPr>
+              <w:rFonts w:ascii="Cambria Math" w:hAnsi="Cambria Math"/>
+            </w:rPr>
+            <m:t>≡</m:t>
+          </m:r>
+          <m:func>
+            <m:funcPr>
+              <m:ctrlPr>
+                <w:rPr>
+                  <w:rFonts w:ascii="Cambria Math" w:hAnsi="Cambria Math"/>
+                  <w:i/>
+                </w:rPr>
+              </m:ctrlPr>
+            </m:funcPr>
+            <m:fName>
+              <m:sSup>
+                <m:sSupPr>
+                  <m:ctrlPr>
+                    <w:rPr>
+                      <w:rFonts w:ascii="Cambria Math" w:hAnsi="Cambria Math"/>
+                      <w:i/>
+                    </w:rPr>
+                  </m:ctrlPr>
+                </m:sSupPr>
+                <m:e>
+                  <m:r>
+                    <m:rPr>
+                      <m:sty m:val="p"/>
+                    </m:rPr>
+                    <w:rPr>
+                      <w:rFonts w:ascii="Cambria Math" w:hAnsi="Cambria Math"/>
+                    </w:rPr>
+                    <m:t>tan</m:t>
+                  </m:r>
+                  <m:ctrlPr>
+                    <w:rPr>
+                      <w:rFonts w:ascii="Cambria Math" w:hAnsi="Cambria Math"/>
+                    </w:rPr>
+                  </m:ctrlPr>
+                </m:e>
+                <m:sup>
+                  <m:r>
+                    <w:rPr>
+                      <w:rFonts w:ascii="Cambria Math" w:hAnsi="Cambria Math"/>
+                    </w:rPr>
+                    <m:t>-1</m:t>
+                  </m:r>
+                  <m:ctrlPr>
+                    <w:rPr>
+                      <w:rFonts w:ascii="Cambria Math" w:hAnsi="Cambria Math"/>
+                    </w:rPr>
+                  </m:ctrlPr>
+                </m:sup>
+              </m:sSup>
+            </m:fName>
+            <m:e>
+              <m:d>
+                <m:dPr>
+                  <m:ctrlPr>
+                    <w:rPr>
+                      <w:rFonts w:ascii="Cambria Math" w:hAnsi="Cambria Math"/>
+                      <w:i/>
+                    </w:rPr>
+                  </m:ctrlPr>
+                </m:dPr>
+                <m:e>
+                  <m:f>
+                    <m:fPr>
+                      <m:ctrlPr>
+                        <w:rPr>
+                          <w:rFonts w:ascii="Cambria Math" w:hAnsi="Cambria Math"/>
+                          <w:i/>
+                        </w:rPr>
+                      </m:ctrlPr>
+                    </m:fPr>
+                    <m:num>
+                      <m:sSub>
+                        <m:sSubPr>
+                          <m:ctrlPr>
+                            <w:rPr>
+                              <w:rFonts w:ascii="Cambria Math" w:hAnsi="Cambria Math"/>
+                              <w:i/>
+                            </w:rPr>
+                          </m:ctrlPr>
+                        </m:sSubPr>
+                        <m:e>
+                          <m:r>
+                            <w:rPr>
+                              <w:rFonts w:ascii="Cambria Math" w:hAnsi="Cambria Math"/>
+                            </w:rPr>
+                            <m:t>m</m:t>
+                          </m:r>
+                        </m:e>
+                        <m:sub>
+                          <m:r>
+                            <w:rPr>
+                              <w:rFonts w:ascii="Cambria Math" w:hAnsi="Cambria Math"/>
+                            </w:rPr>
+                            <m:t>x</m:t>
+                          </m:r>
+                        </m:sub>
+                      </m:sSub>
+                      <m:d>
+                        <m:dPr>
+                          <m:ctrlPr>
+                            <w:rPr>
+                              <w:rFonts w:ascii="Cambria Math" w:hAnsi="Cambria Math"/>
+                              <w:i/>
+                            </w:rPr>
+                          </m:ctrlPr>
+                        </m:dPr>
+                        <m:e>
+                          <m:r>
+                            <w:rPr>
+                              <w:rFonts w:ascii="Cambria Math" w:hAnsi="Cambria Math"/>
+                            </w:rPr>
+                            <m:t>0</m:t>
+                          </m:r>
+                        </m:e>
+                      </m:d>
+                    </m:num>
+                    <m:den>
+                      <m:sSub>
+                        <m:sSubPr>
+                          <m:ctrlPr>
+                            <w:rPr>
+                              <w:rFonts w:ascii="Cambria Math" w:hAnsi="Cambria Math"/>
+                              <w:i/>
+                            </w:rPr>
+                          </m:ctrlPr>
+                        </m:sSubPr>
+                        <m:e>
+                          <m:r>
+                            <w:rPr>
+                              <w:rFonts w:ascii="Cambria Math" w:hAnsi="Cambria Math"/>
+                            </w:rPr>
+                            <m:t>m</m:t>
+                          </m:r>
+                        </m:e>
+                        <m:sub>
+                          <m:r>
+                            <w:rPr>
+                              <w:rFonts w:ascii="Cambria Math" w:hAnsi="Cambria Math"/>
+                            </w:rPr>
+                            <m:t>z</m:t>
+                          </m:r>
+                        </m:sub>
+                      </m:sSub>
+                      <m:d>
+                        <m:dPr>
+                          <m:ctrlPr>
+                            <w:rPr>
+                              <w:rFonts w:ascii="Cambria Math" w:hAnsi="Cambria Math"/>
+                              <w:i/>
+                            </w:rPr>
+                          </m:ctrlPr>
+                        </m:dPr>
+                        <m:e>
+                          <m:r>
+                            <w:rPr>
+                              <w:rFonts w:ascii="Cambria Math" w:hAnsi="Cambria Math"/>
+                            </w:rPr>
+                            <m:t>0</m:t>
+                          </m:r>
+                        </m:e>
+                      </m:d>
+                    </m:den>
+                  </m:f>
+                </m:e>
+              </m:d>
+            </m:e>
+          </m:func>
+        </m:oMath>
+      </m:oMathPara>
+    </w:p>
+    <w:p>
+      <w:r>
+        <w:rPr>
+          <w:noProof/>
+          <w:lang w:eastAsia="en-GB"/>
+        </w:rPr>
+        <mc:AlternateContent>
+          <mc:Choice Requires="wps">
+            <w:drawing>
+              <wp:anchor distT="0" distB="0" distL="114300" distR="114300" simplePos="0" relativeHeight="251684864" behindDoc="1" locked="0" layoutInCell="1" allowOverlap="1" wp14:anchorId="4A73343D" wp14:editId="453631A9">
+                <wp:simplePos x="0" y="0"/>
+                <wp:positionH relativeFrom="margin">
+                  <wp:align>center</wp:align>
+                </wp:positionH>
+                <wp:positionV relativeFrom="paragraph">
+                  <wp:posOffset>3810</wp:posOffset>
+                </wp:positionV>
+                <wp:extent cx="3747135" cy="635"/>
+                <wp:effectExtent l="0" t="0" r="5715" b="0"/>
+                <wp:wrapTight wrapText="bothSides">
+                  <wp:wrapPolygon edited="0">
+                    <wp:start x="0" y="0"/>
+                    <wp:lineTo x="0" y="20057"/>
+                    <wp:lineTo x="21523" y="20057"/>
+                    <wp:lineTo x="21523" y="0"/>
+                    <wp:lineTo x="0" y="0"/>
+                  </wp:wrapPolygon>
+                </wp:wrapTight>
+                <wp:docPr id="16" name="Text Box 16"/>
+                <wp:cNvGraphicFramePr/>
+                <a:graphic xmlns:a="http://schemas.openxmlformats.org/drawingml/2006/main">
+                  <a:graphicData uri="http://schemas.microsoft.com/office/word/2010/wordprocessingShape">
+                    <wps:wsp>
+                      <wps:cNvSpPr txBox="1"/>
+                      <wps:spPr>
+                        <a:xfrm>
+                          <a:off x="0" y="0"/>
+                          <a:ext cx="3747135" cy="635"/>
+                        </a:xfrm>
+                        <a:prstGeom prst="rect">
+                          <a:avLst/>
+                        </a:prstGeom>
+                        <a:solidFill>
+                          <a:prstClr val="white"/>
+                        </a:solidFill>
+                        <a:ln>
+                          <a:noFill/>
+                        </a:ln>
+                      </wps:spPr>
+                      <wps:txbx>
+                        <w:txbxContent>
+                          <w:p>
+                            <w:pPr>
+                              <w:pStyle w:val="Caption"/>
+                              <w:jc w:val="center"/>
+                              <w:rPr>
+                                <w:noProof/>
+                              </w:rPr>
+                            </w:pPr>
+                            <w:proofErr w:type="spellStart"/>
+                            <w:r>
+                              <w:t>Eqn</w:t>
+                            </w:r>
+                            <w:proofErr w:type="spellEnd"/>
+                            <w:r>
+                              <w:t xml:space="preserve"> </w:t>
+                            </w:r>
+                            <w:r>
+                              <w:t>8</w:t>
+                            </w:r>
+                            <w:r>
+                              <w:t xml:space="preserve">: </w:t>
+                            </w:r>
+                            <w:r>
+                              <w:t>initial s</w:t>
+                            </w:r>
+                            <w:r>
+                              <w:t>tate of the body relative to</w:t>
+                            </w:r>
+                            <w:r>
+                              <w:t xml:space="preserve"> earth’s reference frame</w:t>
+                            </w:r>
+                            <w:r>
+                              <w:t xml:space="preserve"> [5].</w:t>
+                            </w:r>
+                          </w:p>
+                        </w:txbxContent>
+                      </wps:txbx>
+                      <wps:bodyPr rot="0" spcFirstLastPara="0" vertOverflow="overflow" horzOverflow="overflow" vert="horz" wrap="square" lIns="0" tIns="0" rIns="0" bIns="0" numCol="1" spcCol="0" rtlCol="0" fromWordArt="0" anchor="t" anchorCtr="0" forceAA="0" compatLnSpc="1">
+                        <a:prstTxWarp prst="textNoShape">
+                          <a:avLst/>
+                        </a:prstTxWarp>
+                        <a:spAutoFit/>
+                      </wps:bodyPr>
+                    </wps:wsp>
+                  </a:graphicData>
+                </a:graphic>
+                <wp14:sizeRelH relativeFrom="margin">
+                  <wp14:pctWidth>0</wp14:pctWidth>
+                </wp14:sizeRelH>
+                <wp14:sizeRelV relativeFrom="margin">
+                  <wp14:pctHeight>0</wp14:pctHeight>
+                </wp14:sizeRelV>
+              </wp:anchor>
+            </w:drawing>
+          </mc:Choice>
+          <mc:Fallback>
+            <w:pict>
+              <v:shape w14:anchorId="4A73343D" id="Text Box 16" o:spid="_x0000_s1036" type="#_x0000_t202" style="position:absolute;margin-left:0;margin-top:.3pt;width:295.05pt;height:.05pt;z-index:-251631616;visibility:visible;mso-wrap-style:square;mso-width-percent:0;mso-height-percent:0;mso-wrap-distance-left:9pt;mso-wrap-distance-top:0;mso-wrap-distance-right:9pt;mso-wrap-distance-bottom:0;mso-position-horizontal:center;mso-position-horizontal-relative:margin;mso-position-vertical:absolute;mso-position-vertical-relative:text;mso-width-percent:0;mso-height-percent:0;mso-width-relative:margin;mso-height-relative:margin;v-text-anchor:top" o:gfxdata="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" stroked="f">
+                <v:textbox style="mso-fit-shape-to-text:t" inset="0,0,0,0">
+                  <w:txbxContent>
+                    <w:p>
+                      <w:pPr>
+                        <w:pStyle w:val="Caption"/>
+                        <w:jc w:val="center"/>
+                        <w:rPr>
+                          <w:noProof/>
+                        </w:rPr>
+                      </w:pPr>
+                      <w:proofErr w:type="spellStart"/>
+                      <w:r>
+                        <w:t>Eqn</w:t>
+                      </w:r>
+                      <w:proofErr w:type="spellEnd"/>
+                      <w:r>
+                        <w:t xml:space="preserve"> </w:t>
+                      </w:r>
+                      <w:r>
+                        <w:t>8</w:t>
+                      </w:r>
+                      <w:r>
+                        <w:t xml:space="preserve">: </w:t>
+                      </w:r>
+                      <w:r>
+                        <w:t>initial s</w:t>
+                      </w:r>
+                      <w:r>
+                        <w:t>tate of the body relative to</w:t>
+                      </w:r>
+                      <w:r>
+                        <w:t xml:space="preserve"> earth’s reference frame</w:t>
+                      </w:r>
+                      <w:r>
+                        <w:t xml:space="preserve"> [5].</w:t>
+                      </w:r>
+                    </w:p>
+                  </w:txbxContent>
+                </v:textbox>
+                <w10:wrap type="tight" anchorx="margin"/>
+              </v:shape>
+            </w:pict>
+          </mc:Fallback>
+        </mc:AlternateContent>
+      </w:r>
+    </w:p>
+    <w:p/>
+    <w:p>
+      <w:pPr>
+        <w:rPr>
+          <w:b/>
+        </w:rPr>
+      </w:pPr>
+      <w:r>
+        <w:rPr>
+          <w:b/>
+        </w:rPr>
+        <w:t>Complementary Filter</w:t>
+      </w:r>
+    </w:p>
+    <w:p>
+      <w:pPr>
+        <w:jc w:val="both"/>
+      </w:pPr>
+      <w:r>
+        <w:t xml:space="preserve">The accelerometer and the gyroscope have inherent problems that makes them unable to provide accurate angular orientation measurements over extended periods of time if one or the other was to be used separately. </w:t>
+      </w:r>
+      <w:r>
+        <w:t>The accelerometer senses acceleration forces and therefore can be used to obtain the angular position of the IMU by calculating the gravitational force vector that acts on the IMU. The problem that arises when only the accelerometer is used to calculate the position angle is that the accelerometer is sensitive to all acceleration forces acting on it. This means that the accelerometer cannot distinguish gravitational forces of acceleration from other sources of acceleration such as disturbance or deliberate acceleration and will therefore pro</w:t>
+      </w:r>
+      <w:r>
+        <w:t>vide incorrect data causing the</w:t>
+      </w:r>
+      <w:r>
+        <w:t xml:space="preserve"> corresponding angle calculation to be incorrect likewise. It can be said that the accelerometer is only reliable in static conditions, where the only acceleration force acting on it is the force of gravity and so a ‘low pass’ filter must be used with the accelerometer to filter out any sudden changes in the angle measurement. </w:t>
+      </w:r>
+    </w:p>
+    <w:p>
+      <w:pPr>
+        <w:jc w:val="both"/>
+      </w:pPr>
+      <w:r>
+        <w:t xml:space="preserve">As mentioned in the errors section, the gyroscope suffers from drift which means that when it remains stationary it will accumulate error and drift away from the true orientation. </w:t>
+      </w:r>
+      <w:r>
+        <w:t>Therefore,</w:t>
+      </w:r>
+      <w:r>
+        <w:t xml:space="preserve"> the gyroscope is only reliable in dynamic conditions.</w:t>
+      </w:r>
+    </w:p>
+    <w:p>
+      <w:pPr>
+        <w:jc w:val="both"/>
+      </w:pPr>
+      <w:r>
+        <w:t>The problems of each sensor can be rectified by fusing the data using the complementary filter which provides a better estimate of current orientation of the device than the sensors would separately.</w:t>
+      </w:r>
+      <w:r>
+        <w:t xml:space="preserve"> The complementary filter can be thought of as combination of a high-pass and a low-pass filter where the low-pass filter is used to filter out short term accelerometer fluctuations and where the high-pass filter is used to filter out the effects of drift. Equation 8 shows the complementary filter equation for the x and y orientation axes. Since the accelerometer cannot be used to determine the </w:t>
+      </w:r>
+      <w:r>
+        <w:t>rotation in the z-axis, the magnetometer data is used instead to provide accurate estimate of orientation in the z-axis</w:t>
+      </w:r>
+      <w:r>
+        <w:t xml:space="preserve"> (Equation 9)</w:t>
+      </w:r>
+      <w:bookmarkStart w:id="0" w:name="_GoBack"/>
+      <w:bookmarkEnd w:id="0"/>
+      <w:r>
+        <w:t>.</w:t>
+      </w:r>
+    </w:p>
+    <w:p>
+      <w:pPr>
+        <w:jc w:val="both"/>
+        <w:rPr>
+          <w:rFonts w:eastAsiaTheme="minorEastAsia"/>
+          <w:sz w:val="28"/>
+        </w:rPr>
+      </w:pPr>
+      <m:oMathPara>
+        <m:oMath>
+          <m:sSub>
+            <m:sSubPr>
+              <m:ctrlPr>
+                <w:rPr>
+                  <w:rFonts w:ascii="Cambria Math" w:eastAsiaTheme="minorEastAsia" w:hAnsi="Cambria Math"/>
+                  <w:i/>
+                  <w:sz w:val="28"/>
+                </w:rPr>
+              </m:ctrlPr>
+            </m:sSubPr>
+            <m:e>
+              <m:r>
+                <w:rPr>
+                  <w:rFonts w:ascii="Cambria Math" w:eastAsiaTheme="minorEastAsia" w:hAnsi="Cambria Math"/>
+                  <w:sz w:val="28"/>
+                </w:rPr>
+                <m:t>θ</m:t>
+              </m:r>
+            </m:e>
+            <m:sub>
+              <m:r>
+                <w:rPr>
+                  <w:rFonts w:ascii="Cambria Math" w:eastAsiaTheme="minorEastAsia" w:hAnsi="Cambria Math"/>
+                  <w:sz w:val="28"/>
+                </w:rPr>
+                <m:t>c</m:t>
+              </m:r>
+              <m:sSub>
+                <m:sSubPr>
+                  <m:ctrlPr>
+                    <w:rPr>
+                      <w:rFonts w:ascii="Cambria Math" w:eastAsiaTheme="minorEastAsia" w:hAnsi="Cambria Math"/>
+                      <w:i/>
+                      <w:sz w:val="28"/>
+                    </w:rPr>
+                  </m:ctrlPr>
+                </m:sSubPr>
+                <m:e>
+                  <m:r>
+                    <w:rPr>
+                      <w:rFonts w:ascii="Cambria Math" w:eastAsiaTheme="minorEastAsia" w:hAnsi="Cambria Math"/>
+                      <w:sz w:val="28"/>
+                    </w:rPr>
+                    <m:t>f</m:t>
+                  </m:r>
+                </m:e>
+                <m:sub>
+                  <m:r>
+                    <w:rPr>
+                      <w:rFonts w:ascii="Cambria Math" w:eastAsiaTheme="minorEastAsia" w:hAnsi="Cambria Math"/>
+                      <w:sz w:val="28"/>
+                    </w:rPr>
+                    <m:t>t</m:t>
+                  </m:r>
+                </m:sub>
+              </m:sSub>
+            </m:sub>
+          </m:sSub>
+          <m:r>
+            <w:rPr>
+              <w:rFonts w:ascii="Cambria Math" w:eastAsiaTheme="minorEastAsia" w:hAnsi="Cambria Math"/>
+              <w:sz w:val="28"/>
+            </w:rPr>
+            <m:t>=0.98×</m:t>
+          </m:r>
+          <m:d>
+            <m:dPr>
+              <m:ctrlPr>
+                <w:rPr>
+                  <w:rFonts w:ascii="Cambria Math" w:eastAsiaTheme="minorEastAsia" w:hAnsi="Cambria Math"/>
+                  <w:i/>
+                  <w:sz w:val="28"/>
+                </w:rPr>
+              </m:ctrlPr>
+            </m:dPr>
+            <m:e>
+              <m:sSub>
+                <m:sSubPr>
+                  <m:ctrlPr>
+                    <w:rPr>
+                      <w:rFonts w:ascii="Cambria Math" w:eastAsiaTheme="minorEastAsia" w:hAnsi="Cambria Math"/>
+                      <w:i/>
+                      <w:sz w:val="28"/>
+                    </w:rPr>
+                  </m:ctrlPr>
+                </m:sSubPr>
+                <m:e>
+                  <m:r>
+                    <w:rPr>
+                      <w:rFonts w:ascii="Cambria Math" w:eastAsiaTheme="minorEastAsia" w:hAnsi="Cambria Math"/>
+                      <w:sz w:val="28"/>
+                    </w:rPr>
+                    <m:t>θ</m:t>
+                  </m:r>
+                </m:e>
+                <m:sub>
+                  <m:r>
+                    <w:rPr>
+                      <w:rFonts w:ascii="Cambria Math" w:eastAsiaTheme="minorEastAsia" w:hAnsi="Cambria Math"/>
+                      <w:sz w:val="28"/>
+                    </w:rPr>
+                    <m:t>c</m:t>
+                  </m:r>
+                  <m:sSub>
+                    <m:sSubPr>
+                      <m:ctrlPr>
+                        <w:rPr>
+                          <w:rFonts w:ascii="Cambria Math" w:eastAsiaTheme="minorEastAsia" w:hAnsi="Cambria Math"/>
+                          <w:i/>
+                          <w:sz w:val="28"/>
+                        </w:rPr>
+                      </m:ctrlPr>
+                    </m:sSubPr>
+                    <m:e>
+                      <m:r>
+                        <w:rPr>
+                          <w:rFonts w:ascii="Cambria Math" w:eastAsiaTheme="minorEastAsia" w:hAnsi="Cambria Math"/>
+                          <w:sz w:val="28"/>
+                        </w:rPr>
+                        <m:t>f</m:t>
+                      </m:r>
+                    </m:e>
+                    <m:sub>
+                      <m:r>
+                        <w:rPr>
+                          <w:rFonts w:ascii="Cambria Math" w:eastAsiaTheme="minorEastAsia" w:hAnsi="Cambria Math"/>
+                          <w:sz w:val="28"/>
+                        </w:rPr>
+                        <m:t>t-1</m:t>
+                      </m:r>
+                    </m:sub>
+                  </m:sSub>
+                </m:sub>
+              </m:sSub>
+              <m:r>
+                <w:rPr>
+                  <w:rFonts w:ascii="Cambria Math" w:eastAsiaTheme="minorEastAsia" w:hAnsi="Cambria Math"/>
+                  <w:sz w:val="28"/>
+                </w:rPr>
+                <m:t>+</m:t>
+              </m:r>
+              <m:sSub>
+                <m:sSubPr>
+                  <m:ctrlPr>
+                    <w:rPr>
+                      <w:rFonts w:ascii="Cambria Math" w:eastAsiaTheme="minorEastAsia" w:hAnsi="Cambria Math"/>
+                      <w:i/>
+                      <w:sz w:val="28"/>
+                    </w:rPr>
+                  </m:ctrlPr>
+                </m:sSubPr>
+                <m:e>
+                  <m:r>
+                    <w:rPr>
+                      <w:rFonts w:ascii="Cambria Math" w:eastAsiaTheme="minorEastAsia" w:hAnsi="Cambria Math"/>
+                      <w:sz w:val="28"/>
+                    </w:rPr>
+                    <m:t>θ</m:t>
+                  </m:r>
+                </m:e>
+                <m:sub>
+                  <m:sSub>
+                    <m:sSubPr>
+                      <m:ctrlPr>
+                        <w:rPr>
+                          <w:rFonts w:ascii="Cambria Math" w:eastAsiaTheme="minorEastAsia" w:hAnsi="Cambria Math"/>
+                          <w:i/>
+                          <w:sz w:val="28"/>
+                        </w:rPr>
+                      </m:ctrlPr>
+                    </m:sSubPr>
+                    <m:e>
+                      <m:r>
+                        <w:rPr>
+                          <w:rFonts w:ascii="Cambria Math" w:eastAsiaTheme="minorEastAsia" w:hAnsi="Cambria Math"/>
+                          <w:sz w:val="28"/>
+                        </w:rPr>
+                        <m:t>g</m:t>
+                      </m:r>
+                    </m:e>
+                    <m:sub>
+                      <m:r>
+                        <w:rPr>
+                          <w:rFonts w:ascii="Cambria Math" w:eastAsiaTheme="minorEastAsia" w:hAnsi="Cambria Math"/>
+                          <w:sz w:val="28"/>
+                        </w:rPr>
+                        <m:t>t</m:t>
+                      </m:r>
+                    </m:sub>
+                  </m:sSub>
+                </m:sub>
+              </m:sSub>
+            </m:e>
+          </m:d>
+          <m:r>
+            <w:rPr>
+              <w:rFonts w:ascii="Cambria Math" w:eastAsiaTheme="minorEastAsia" w:hAnsi="Cambria Math"/>
+              <w:sz w:val="28"/>
+            </w:rPr>
+            <m:t>+0.02×</m:t>
+          </m:r>
+          <m:sSub>
+            <m:sSubPr>
+              <m:ctrlPr>
+                <w:rPr>
+                  <w:rFonts w:ascii="Cambria Math" w:eastAsiaTheme="minorEastAsia" w:hAnsi="Cambria Math"/>
+                  <w:i/>
+                  <w:sz w:val="28"/>
+                </w:rPr>
+              </m:ctrlPr>
+            </m:sSubPr>
+            <m:e>
+              <m:sSub>
+                <m:sSubPr>
+                  <m:ctrlPr>
+                    <w:rPr>
+                      <w:rFonts w:ascii="Cambria Math" w:eastAsiaTheme="minorEastAsia" w:hAnsi="Cambria Math"/>
+                      <w:i/>
+                      <w:sz w:val="28"/>
+                    </w:rPr>
+                  </m:ctrlPr>
+                </m:sSubPr>
+                <m:e>
+                  <m:r>
+                    <w:rPr>
+                      <w:rFonts w:ascii="Cambria Math" w:eastAsiaTheme="minorEastAsia" w:hAnsi="Cambria Math"/>
+                      <w:sz w:val="28"/>
+                    </w:rPr>
+                    <m:t>θ</m:t>
+                  </m:r>
+                </m:e>
+                <m:sub>
+                  <m:r>
+                    <w:rPr>
+                      <w:rFonts w:ascii="Cambria Math" w:eastAsiaTheme="minorEastAsia" w:hAnsi="Cambria Math"/>
+                      <w:sz w:val="28"/>
+                    </w:rPr>
+                    <m:t>a</m:t>
+                  </m:r>
+                </m:sub>
+              </m:sSub>
+            </m:e>
+            <m:sub>
+              <m:r>
+                <w:rPr>
+                  <w:rFonts w:ascii="Cambria Math" w:eastAsiaTheme="minorEastAsia" w:hAnsi="Cambria Math"/>
+                  <w:sz w:val="28"/>
+                </w:rPr>
+                <m:t>t</m:t>
+              </m:r>
+            </m:sub>
+          </m:sSub>
+        </m:oMath>
+      </m:oMathPara>
+    </w:p>
+    <w:p>
+      <w:pPr>
+        <w:jc w:val="both"/>
+        <w:rPr>
+          <w:rFonts w:eastAsiaTheme="minorEastAsia"/>
+        </w:rPr>
+      </w:pPr>
+      <w:r>
+        <w:rPr>
+          <w:noProof/>
+          <w:lang w:eastAsia="en-GB"/>
+        </w:rPr>
+        <mc:AlternateContent>
+          <mc:Choice Requires="wps">
+            <w:drawing>
+              <wp:anchor distT="0" distB="0" distL="114300" distR="114300" simplePos="0" relativeHeight="251686912" behindDoc="1" locked="0" layoutInCell="1" allowOverlap="1" wp14:anchorId="4D83C853" wp14:editId="3D23B5E0">
+                <wp:simplePos x="0" y="0"/>
+                <wp:positionH relativeFrom="margin">
+                  <wp:align>center</wp:align>
+                </wp:positionH>
+                <wp:positionV relativeFrom="paragraph">
+                  <wp:posOffset>5970</wp:posOffset>
+                </wp:positionV>
+                <wp:extent cx="3747135" cy="635"/>
+                <wp:effectExtent l="0" t="0" r="5715" b="0"/>
+                <wp:wrapTight wrapText="bothSides">
+                  <wp:wrapPolygon edited="0">
+                    <wp:start x="0" y="0"/>
+                    <wp:lineTo x="0" y="20057"/>
+                    <wp:lineTo x="21523" y="20057"/>
+                    <wp:lineTo x="21523" y="0"/>
+                    <wp:lineTo x="0" y="0"/>
+                  </wp:wrapPolygon>
+                </wp:wrapTight>
+                <wp:docPr id="17" name="Text Box 17"/>
+                <wp:cNvGraphicFramePr/>
+                <a:graphic xmlns:a="http://schemas.openxmlformats.org/drawingml/2006/main">
+                  <a:graphicData uri="http://schemas.microsoft.com/office/word/2010/wordprocessingShape">
+                    <wps:wsp>
+                      <wps:cNvSpPr txBox="1"/>
+                      <wps:spPr>
+                        <a:xfrm>
+                          <a:off x="0" y="0"/>
+                          <a:ext cx="3747135" cy="635"/>
+                        </a:xfrm>
+                        <a:prstGeom prst="rect">
+                          <a:avLst/>
+                        </a:prstGeom>
+                        <a:solidFill>
+                          <a:prstClr val="white"/>
+                        </a:solidFill>
+                        <a:ln>
+                          <a:noFill/>
+                        </a:ln>
+                      </wps:spPr>
+                      <wps:txbx>
+                        <w:txbxContent>
+                          <w:p>
+                            <w:pPr>
+                              <w:pStyle w:val="Caption"/>
+                              <w:jc w:val="center"/>
+                              <w:rPr>
+                                <w:noProof/>
+                              </w:rPr>
+                            </w:pPr>
+                            <w:proofErr w:type="spellStart"/>
+                            <w:r>
+                              <w:t>Eqn</w:t>
+                            </w:r>
+                            <w:proofErr w:type="spellEnd"/>
+                            <w:r>
+                              <w:t xml:space="preserve"> </w:t>
+                            </w:r>
+                            <w:r>
+                              <w:t>9</w:t>
+                            </w:r>
+                            <w:r>
+                              <w:t xml:space="preserve">: </w:t>
+                            </w:r>
+                            <w:r>
+                              <w:t>Complementary filter for x and y axes</w:t>
+                            </w:r>
+                            <w:r>
+                              <w:t>.</w:t>
+                            </w:r>
+                          </w:p>
+                        </w:txbxContent>
+                      </wps:txbx>
+                      <wps:bodyPr rot="0" spcFirstLastPara="0" vertOverflow="overflow" horzOverflow="overflow" vert="horz" wrap="square" lIns="0" tIns="0" rIns="0" bIns="0" numCol="1" spcCol="0" rtlCol="0" fromWordArt="0" anchor="t" anchorCtr="0" forceAA="0" compatLnSpc="1">
+                        <a:prstTxWarp prst="textNoShape">
+                          <a:avLst/>
+                        </a:prstTxWarp>
+                        <a:spAutoFit/>
+                      </wps:bodyPr>
+                    </wps:wsp>
+                  </a:graphicData>
+                </a:graphic>
+                <wp14:sizeRelH relativeFrom="margin">
+                  <wp14:pctWidth>0</wp14:pctWidth>
+                </wp14:sizeRelH>
+                <wp14:sizeRelV relativeFrom="margin">
+                  <wp14:pctHeight>0</wp14:pctHeight>
+                </wp14:sizeRelV>
+              </wp:anchor>
+            </w:drawing>
+          </mc:Choice>
+          <mc:Fallback>
+            <w:pict>
+              <v:shape w14:anchorId="4D83C853" id="Text Box 17" o:spid="_x0000_s1037" type="#_x0000_t202" style="position:absolute;left:0;text-align:left;margin-left:0;margin-top:.45pt;width:295.05pt;height:.05pt;z-index:-251629568;visibility:visible;mso-wrap-style:square;mso-width-percent:0;mso-height-percent:0;mso-wrap-distance-left:9pt;mso-wrap-distance-top:0;mso-wrap-distance-right:9pt;mso-wrap-distance-bottom:0;mso-position-horizontal:center;mso-position-horizontal-relative:margin;mso-position-vertical:absolute;mso-position-vertical-relative:text;mso-width-percent:0;mso-height-percent:0;mso-width-relative:margin;mso-height-relative:margin;v-text-anchor:top" o:gfxdata="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" stroked="f">
+                <v:textbox style="mso-fit-shape-to-text:t" inset="0,0,0,0">
+                  <w:txbxContent>
+                    <w:p>
+                      <w:pPr>
+                        <w:pStyle w:val="Caption"/>
+                        <w:jc w:val="center"/>
+                        <w:rPr>
+                          <w:noProof/>
+                        </w:rPr>
+                      </w:pPr>
+                      <w:proofErr w:type="spellStart"/>
+                      <w:r>
+                        <w:t>Eqn</w:t>
+                      </w:r>
+                      <w:proofErr w:type="spellEnd"/>
+                      <w:r>
+                        <w:t xml:space="preserve"> </w:t>
+                      </w:r>
+                      <w:r>
+                        <w:t>9</w:t>
+                      </w:r>
+                      <w:r>
+                        <w:t xml:space="preserve">: </w:t>
+                      </w:r>
+                      <w:r>
+                        <w:t>Complementary filter for x and y axes</w:t>
+                      </w:r>
+                      <w:r>
+                        <w:t>.</w:t>
+                      </w:r>
+                    </w:p>
+                  </w:txbxContent>
+                </v:textbox>
+                <w10:wrap type="tight" anchorx="margin"/>
+              </v:shape>
+            </w:pict>
+          </mc:Fallback>
+        </mc:AlternateContent>
+      </w:r>
+    </w:p>
+    <w:p>
+      <w:pPr>
+        <w:rPr>
+          <w:sz w:val="28"/>
+        </w:rPr>
+      </w:pPr>
+      <m:oMathPara>
+        <m:oMath>
+          <m:sSub>
+            <m:sSubPr>
+              <m:ctrlPr>
+                <w:rPr>
+                  <w:rFonts w:ascii="Cambria Math" w:hAnsi="Cambria Math"/>
+                  <w:i/>
+                  <w:sz w:val="28"/>
+                </w:rPr>
+              </m:ctrlPr>
+            </m:sSubPr>
+            <m:e>
+              <m:sSub>
+                <m:sSubPr>
+                  <m:ctrlPr>
+                    <w:rPr>
+                      <w:rFonts w:ascii="Cambria Math" w:hAnsi="Cambria Math"/>
+                      <w:i/>
+                      <w:sz w:val="28"/>
+                    </w:rPr>
+                  </m:ctrlPr>
+                </m:sSubPr>
+                <m:e>
+                  <m:r>
+                    <w:rPr>
+                      <w:rFonts w:ascii="Cambria Math" w:hAnsi="Cambria Math"/>
+                      <w:sz w:val="28"/>
+                    </w:rPr>
+                    <m:t>θ</m:t>
+                  </m:r>
+                </m:e>
+                <m:sub>
+                  <m:r>
+                    <w:rPr>
+                      <w:rFonts w:ascii="Cambria Math" w:hAnsi="Cambria Math"/>
+                      <w:sz w:val="28"/>
+                    </w:rPr>
+                    <m:t>cfz</m:t>
+                  </m:r>
+                </m:sub>
+              </m:sSub>
+            </m:e>
+            <m:sub>
+              <m:r>
+                <w:rPr>
+                  <w:rFonts w:ascii="Cambria Math" w:hAnsi="Cambria Math"/>
+                  <w:sz w:val="28"/>
+                </w:rPr>
+                <m:t>t</m:t>
+              </m:r>
+            </m:sub>
+          </m:sSub>
+          <m:r>
+            <w:rPr>
+              <w:rFonts w:ascii="Cambria Math" w:hAnsi="Cambria Math"/>
+              <w:sz w:val="28"/>
+            </w:rPr>
+            <m:t>=0.98×</m:t>
+          </m:r>
+          <m:d>
+            <m:dPr>
+              <m:ctrlPr>
+                <w:rPr>
+                  <w:rFonts w:ascii="Cambria Math" w:hAnsi="Cambria Math"/>
+                  <w:i/>
+                  <w:sz w:val="28"/>
+                </w:rPr>
+              </m:ctrlPr>
+            </m:dPr>
+            <m:e>
+              <m:sSub>
+                <m:sSubPr>
+                  <m:ctrlPr>
+                    <w:rPr>
+                      <w:rFonts w:ascii="Cambria Math" w:hAnsi="Cambria Math"/>
+                      <w:i/>
+                      <w:sz w:val="28"/>
+                    </w:rPr>
+                  </m:ctrlPr>
+                </m:sSubPr>
+                <m:e>
+                  <m:sSub>
+                    <m:sSubPr>
+                      <m:ctrlPr>
+                        <w:rPr>
+                          <w:rFonts w:ascii="Cambria Math" w:hAnsi="Cambria Math"/>
+                          <w:i/>
+                          <w:sz w:val="28"/>
+                        </w:rPr>
+                      </m:ctrlPr>
+                    </m:sSubPr>
+                    <m:e>
+                      <m:r>
+                        <w:rPr>
+                          <w:rFonts w:ascii="Cambria Math" w:hAnsi="Cambria Math"/>
+                          <w:sz w:val="28"/>
+                        </w:rPr>
+                        <m:t>θ</m:t>
+                      </m:r>
+                    </m:e>
+                    <m:sub>
+                      <m:r>
+                        <w:rPr>
+                          <w:rFonts w:ascii="Cambria Math" w:hAnsi="Cambria Math"/>
+                          <w:sz w:val="28"/>
+                        </w:rPr>
+                        <m:t>cfz</m:t>
+                      </m:r>
+                    </m:sub>
+                  </m:sSub>
+                </m:e>
+                <m:sub>
+                  <m:r>
+                    <w:rPr>
+                      <w:rFonts w:ascii="Cambria Math" w:hAnsi="Cambria Math"/>
+                      <w:sz w:val="28"/>
+                    </w:rPr>
+                    <m:t>t-1</m:t>
+                  </m:r>
+                </m:sub>
+              </m:sSub>
+              <m:r>
+                <w:rPr>
+                  <w:rFonts w:ascii="Cambria Math" w:hAnsi="Cambria Math"/>
+                  <w:sz w:val="28"/>
+                </w:rPr>
+                <m:t>+</m:t>
+              </m:r>
+              <m:sSub>
+                <m:sSubPr>
+                  <m:ctrlPr>
+                    <w:rPr>
+                      <w:rFonts w:ascii="Cambria Math" w:hAnsi="Cambria Math"/>
+                      <w:i/>
+                      <w:sz w:val="28"/>
+                    </w:rPr>
+                  </m:ctrlPr>
+                </m:sSubPr>
+                <m:e>
+                  <m:sSub>
+                    <m:sSubPr>
+                      <m:ctrlPr>
+                        <w:rPr>
+                          <w:rFonts w:ascii="Cambria Math" w:hAnsi="Cambria Math"/>
+                          <w:i/>
+                          <w:sz w:val="28"/>
+                        </w:rPr>
+                      </m:ctrlPr>
+                    </m:sSubPr>
+                    <m:e>
+                      <m:r>
+                        <w:rPr>
+                          <w:rFonts w:ascii="Cambria Math" w:hAnsi="Cambria Math"/>
+                          <w:sz w:val="28"/>
+                        </w:rPr>
+                        <m:t>θ</m:t>
+                      </m:r>
+                    </m:e>
+                    <m:sub>
+                      <m:r>
+                        <w:rPr>
+                          <w:rFonts w:ascii="Cambria Math" w:hAnsi="Cambria Math"/>
+                          <w:sz w:val="28"/>
+                        </w:rPr>
+                        <m:t>gz</m:t>
+                      </m:r>
+                    </m:sub>
+                  </m:sSub>
+                </m:e>
+                <m:sub>
+                  <m:r>
+                    <w:rPr>
+                      <w:rFonts w:ascii="Cambria Math" w:hAnsi="Cambria Math"/>
+                      <w:sz w:val="28"/>
+                    </w:rPr>
+                    <m:t>t</m:t>
+                  </m:r>
+                </m:sub>
+              </m:sSub>
+            </m:e>
+          </m:d>
+          <m:r>
+            <w:rPr>
+              <w:rFonts w:ascii="Cambria Math" w:hAnsi="Cambria Math"/>
+              <w:sz w:val="28"/>
+            </w:rPr>
+            <m:t>+0.02×</m:t>
+          </m:r>
+          <m:sSub>
+            <m:sSubPr>
+              <m:ctrlPr>
+                <w:rPr>
+                  <w:rFonts w:ascii="Cambria Math" w:hAnsi="Cambria Math"/>
+                  <w:i/>
+                  <w:sz w:val="28"/>
+                </w:rPr>
+              </m:ctrlPr>
+            </m:sSubPr>
+            <m:e>
+              <m:sSub>
+                <m:sSubPr>
+                  <m:ctrlPr>
+                    <w:rPr>
+                      <w:rFonts w:ascii="Cambria Math" w:hAnsi="Cambria Math"/>
+                      <w:i/>
+                      <w:sz w:val="28"/>
+                    </w:rPr>
+                  </m:ctrlPr>
+                </m:sSubPr>
+                <m:e>
+                  <m:r>
+                    <w:rPr>
+                      <w:rFonts w:ascii="Cambria Math" w:hAnsi="Cambria Math"/>
+                      <w:sz w:val="28"/>
+                    </w:rPr>
+                    <m:t>θ</m:t>
+                  </m:r>
+                </m:e>
+                <m:sub>
+                  <m:r>
+                    <w:rPr>
+                      <w:rFonts w:ascii="Cambria Math" w:hAnsi="Cambria Math"/>
+                      <w:sz w:val="28"/>
+                    </w:rPr>
+                    <m:t>m</m:t>
+                  </m:r>
+                </m:sub>
+              </m:sSub>
+            </m:e>
+            <m:sub>
+              <m:r>
+                <w:rPr>
+                  <w:rFonts w:ascii="Cambria Math" w:hAnsi="Cambria Math"/>
+                  <w:sz w:val="28"/>
+                </w:rPr>
+                <m:t>t</m:t>
+              </m:r>
+            </m:sub>
+          </m:sSub>
+        </m:oMath>
+      </m:oMathPara>
+    </w:p>
+    <w:p>
+      <w:r>
+        <w:rPr>
+          <w:noProof/>
+          <w:lang w:eastAsia="en-GB"/>
+        </w:rPr>
+        <mc:AlternateContent>
+          <mc:Choice Requires="wps">
+            <w:drawing>
+              <wp:anchor distT="0" distB="0" distL="114300" distR="114300" simplePos="0" relativeHeight="251688960" behindDoc="1" locked="0" layoutInCell="1" allowOverlap="1" wp14:anchorId="089C28BA" wp14:editId="16BDCD47">
+                <wp:simplePos x="0" y="0"/>
+                <wp:positionH relativeFrom="margin">
+                  <wp:align>center</wp:align>
+                </wp:positionH>
+                <wp:positionV relativeFrom="paragraph">
+                  <wp:posOffset>5507</wp:posOffset>
+                </wp:positionV>
+                <wp:extent cx="3747135" cy="635"/>
+                <wp:effectExtent l="0" t="0" r="5715" b="0"/>
+                <wp:wrapTight wrapText="bothSides">
+                  <wp:wrapPolygon edited="0">
+                    <wp:start x="0" y="0"/>
+                    <wp:lineTo x="0" y="20057"/>
+                    <wp:lineTo x="21523" y="20057"/>
+                    <wp:lineTo x="21523" y="0"/>
+                    <wp:lineTo x="0" y="0"/>
+                  </wp:wrapPolygon>
+                </wp:wrapTight>
+                <wp:docPr id="18" name="Text Box 18"/>
+                <wp:cNvGraphicFramePr/>
+                <a:graphic xmlns:a="http://schemas.openxmlformats.org/drawingml/2006/main">
+                  <a:graphicData uri="http://schemas.microsoft.com/office/word/2010/wordprocessingShape">
+                    <wps:wsp>
+                      <wps:cNvSpPr txBox="1"/>
+                      <wps:spPr>
+                        <a:xfrm>
+                          <a:off x="0" y="0"/>
+                          <a:ext cx="3747135" cy="635"/>
+                        </a:xfrm>
+                        <a:prstGeom prst="rect">
+                          <a:avLst/>
+                        </a:prstGeom>
+                        <a:solidFill>
+                          <a:prstClr val="white"/>
+                        </a:solidFill>
+                        <a:ln>
+                          <a:noFill/>
+                        </a:ln>
+                      </wps:spPr>
+                      <wps:txbx>
+                        <w:txbxContent>
+                          <w:p>
+                            <w:pPr>
+                              <w:pStyle w:val="Caption"/>
+                              <w:jc w:val="center"/>
+                              <w:rPr>
+                                <w:noProof/>
+                              </w:rPr>
+                            </w:pPr>
+                            <w:proofErr w:type="spellStart"/>
+                            <w:r>
+                              <w:t>Eqn</w:t>
+                            </w:r>
+                            <w:proofErr w:type="spellEnd"/>
+                            <w:r>
+                              <w:t xml:space="preserve"> 9: Complementary filter for </w:t>
+                            </w:r>
+                            <w:r>
+                              <w:t>the z-axis</w:t>
+                            </w:r>
+                            <w:r>
+                              <w:t>.</w:t>
+                            </w:r>
+                          </w:p>
+                        </w:txbxContent>
+                      </wps:txbx>
+                      <wps:bodyPr rot="0" spcFirstLastPara="0" vertOverflow="overflow" horzOverflow="overflow" vert="horz" wrap="square" lIns="0" tIns="0" rIns="0" bIns="0" numCol="1" spcCol="0" rtlCol="0" fromWordArt="0" anchor="t" anchorCtr="0" forceAA="0" compatLnSpc="1">
+                        <a:prstTxWarp prst="textNoShape">
+                          <a:avLst/>
+                        </a:prstTxWarp>
+                        <a:spAutoFit/>
+                      </wps:bodyPr>
+                    </wps:wsp>
+                  </a:graphicData>
+                </a:graphic>
+                <wp14:sizeRelH relativeFrom="margin">
+                  <wp14:pctWidth>0</wp14:pctWidth>
+                </wp14:sizeRelH>
+                <wp14:sizeRelV relativeFrom="margin">
+                  <wp14:pctHeight>0</wp14:pctHeight>
+                </wp14:sizeRelV>
+              </wp:anchor>
+            </w:drawing>
+          </mc:Choice>
+          <mc:Fallback>
+            <w:pict>
+              <v:shape w14:anchorId="089C28BA" id="Text Box 18" o:spid="_x0000_s1038" type="#_x0000_t202" style="position:absolute;margin-left:0;margin-top:.45pt;width:295.05pt;height:.05pt;z-index:-251627520;visibility:visible;mso-wrap-style:square;mso-width-percent:0;mso-height-percent:0;mso-wrap-distance-left:9pt;mso-wrap-distance-top:0;mso-wrap-distance-right:9pt;mso-wrap-distance-bottom:0;mso-position-horizontal:center;mso-position-horizontal-relative:margin;mso-position-vertical:absolute;mso-position-vertical-relative:text;mso-width-percent:0;mso-height-percent:0;mso-width-relative:margin;mso-height-relative:margin;v-text-anchor:top" o:gfxdata="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" stroked="f">
+                <v:textbox style="mso-fit-shape-to-text:t" inset="0,0,0,0">
+                  <w:txbxContent>
+                    <w:p>
+                      <w:pPr>
+                        <w:pStyle w:val="Caption"/>
+                        <w:jc w:val="center"/>
+                        <w:rPr>
+                          <w:noProof/>
+                        </w:rPr>
+                      </w:pPr>
+                      <w:proofErr w:type="spellStart"/>
+                      <w:r>
+                        <w:t>Eqn</w:t>
+                      </w:r>
+                      <w:proofErr w:type="spellEnd"/>
+                      <w:r>
+                        <w:t xml:space="preserve"> 9: Complementary filter for </w:t>
+                      </w:r>
+                      <w:r>
+                        <w:t>the z-axis</w:t>
+                      </w:r>
+                      <w:r>
+                        <w:t>.</w:t>
+                      </w:r>
+                    </w:p>
+                  </w:txbxContent>
+                </v:textbox>
+                <w10:wrap type="tight" anchorx="margin"/>
+              </v:shape>
+            </w:pict>
+          </mc:Fallback>
+        </mc:AlternateContent>
+      </w:r>
+    </w:p>
     <w:p/>
     <w:p/>
     <w:p/>
@@ -5278,6 +6867,10 @@
     <w:p>
       <w:pPr>
         <w:ind w:left="720" w:hanging="720"/>
+        <w:rPr>
+          <w:color w:val="0000FF"/>
+          <w:u w:val="single"/>
+        </w:rPr>
       </w:pPr>
       <w:r>
         <w:t>[4]</w:t>
@@ -5320,9 +6913,88 @@
             <w:color w:val="0000FF"/>
             <w:u w:val="single"/>
           </w:rPr>
-          <w:t>https://www.pieter-jan.com/node/7</w:t>
+          <w:t>https://www.pieter-jan.com/node</w:t>
+        </w:r>
+        <w:r>
+          <w:rPr>
+            <w:color w:val="0000FF"/>
+            <w:u w:val="single"/>
+          </w:rPr>
+          <w:t>/</w:t>
+        </w:r>
+        <w:r>
+          <w:rPr>
+            <w:color w:val="0000FF"/>
+            <w:u w:val="single"/>
+          </w:rPr>
+          <w:t>7</w:t>
         </w:r>
       </w:hyperlink>
+    </w:p>
+    <w:p>
+      <w:pPr>
+        <w:ind w:left="720" w:hanging="720"/>
+      </w:pPr>
+      <w:r>
+        <w:t>[5]</w:t>
+      </w:r>
+      <w:r>
+        <w:tab/>
+      </w:r>
+      <w:proofErr w:type="spellStart"/>
+      <w:r>
+        <w:t>Myunggon</w:t>
+      </w:r>
+      <w:proofErr w:type="spellEnd"/>
+      <w:r>
+        <w:t xml:space="preserve"> Yoon</w:t>
+      </w:r>
+      <w:r>
+        <w:t xml:space="preserve">, </w:t>
+      </w:r>
+      <w:proofErr w:type="spellStart"/>
+      <w:r>
+        <w:t>Jin-Seon</w:t>
+      </w:r>
+      <w:proofErr w:type="spellEnd"/>
+      <w:r>
+        <w:t xml:space="preserve"> Hong</w:t>
+      </w:r>
+      <w:r>
+        <w:t xml:space="preserve">, </w:t>
+      </w:r>
+      <w:r>
+        <w:t>Jung-</w:t>
+      </w:r>
+      <w:proofErr w:type="spellStart"/>
+      <w:r>
+        <w:t>Ho</w:t>
+      </w:r>
+      <w:proofErr w:type="spellEnd"/>
+      <w:r>
+        <w:t xml:space="preserve"> Moon</w:t>
+      </w:r>
+      <w:r>
+        <w:t xml:space="preserve">. </w:t>
+      </w:r>
+      <w:r>
+        <w:t>A Magnetometer-based Complementary Filter for Small Multi-Rotor Helicopters</w:t>
+      </w:r>
+      <w:r>
+        <w:t xml:space="preserve">. </w:t>
+      </w:r>
+      <w:r>
+        <w:t>International Journal of Engineering Research &amp; Technology (IJERT)</w:t>
+      </w:r>
+      <w:r>
+        <w:t xml:space="preserve">. Vol. 5 Issue 09, September </w:t>
+      </w:r>
+      <w:r>
+        <w:t>2016</w:t>
+      </w:r>
+      <w:r>
+        <w:t>.</w:t>
+      </w:r>
     </w:p>
     <w:p/>
     <w:sectPr>
@@ -5336,7 +7008,7 @@
 </file>
 
 <file path=word/numbering.xml><?xml version="1.0" encoding="utf-8"?>
-<w:numbering xmlns:wpc="http://schemas.microsoft.com/office/word/2010/wordprocessingCanvas" xmlns:cx="http://schemas.microsoft.com/office/drawing/2014/chartex" xmlns:cx1="http://schemas.microsoft.com/office/drawing/2015/9/8/chartex" xmlns:cx2="http://schemas.microsoft.com/office/drawing/2015/10/21/chartex" xmlns:cx3="http://schemas.microsoft.com/office/drawing/2016/5/9/chartex" xmlns:cx4="http://schemas.microsoft.com/office/drawing/2016/5/10/chartex" xmlns:cx5="http://schemas.microsoft.com/office/drawing/2016/5/11/chartex" xmlns:cx6="http://schemas.microsoft.com/office/drawing/2016/5/12/chartex" xmlns:cx7="http://schemas.microsoft.com/office/drawing/2016/5/13/chartex" xmlns:cx8="http://schemas.microsoft.com/office/drawing/2016/5/14/chartex" xmlns:mc="http://schemas.openxmlformats.org/markup-compatibility/2006" xmlns:aink="http://schemas.microsoft.com/office/drawing/2016/ink" xmlns:am3d="http://schemas.microsoft.com/office/drawing/2017/model3d" xmlns:o="urn:schemas-microsoft-com:office:office" xmlns:r="http://schemas.openxmlformats.org/officeDocument/2006/relationships" xmlns:m="http://schemas.openxmlformats.org/officeDocument/2006/math" xmlns:v="urn:schemas-microsoft-com:vml" xmlns:wp14="http://schemas.microsoft.com/office/word/2010/wordprocessingDrawing" xmlns:wp="http://schemas.openxmlformats.org/drawingml/2006/wordprocessingDrawing" xmlns:w10="urn:schemas-microsoft-com:office:word" xmlns:w="http://schemas.openxmlformats.org/wordprocessingml/2006/main" xmlns:w14="http://schemas.microsoft.com/office/word/2010/wordml" xmlns:w15="http://schemas.microsoft.com/office/word/2012/wordml" xmlns:w16cid="http://schemas.microsoft.com/office/word/2016/wordml/cid" xmlns:w16se="http://schemas.microsoft.com/office/word/2015/wordml/symex" xmlns:wpg="http://schemas.microsoft.com/office/word/2010/wordprocessingGroup" xmlns:wpi="http://schemas.microsoft.com/office/word/2010/wordprocessingInk" xmlns:wne="http://schemas.microsoft.com/office/word/2006/wordml" xmlns:wps="http://schemas.microsoft.com/office/word/2010/wordprocessingShape" mc:Ignorable="w14 w15 w16se w16cid wp14">
+<w:numbering xmlns:wpc="http://schemas.microsoft.com/office/word/2010/wordprocessingCanvas" xmlns:cx="http://schemas.microsoft.com/office/drawing/2014/chartex" xmlns:mc="http://schemas.openxmlformats.org/markup-compatibility/2006" xmlns:o="urn:schemas-microsoft-com:office:office" xmlns:r="http://schemas.openxmlformats.org/officeDocument/2006/relationships" xmlns:m="http://schemas.openxmlformats.org/officeDocument/2006/math" xmlns:v="urn:schemas-microsoft-com:vml" xmlns:wp14="http://schemas.microsoft.com/office/word/2010/wordprocessingDrawing" xmlns:wp="http://schemas.openxmlformats.org/drawingml/2006/wordprocessingDrawing" xmlns:w10="urn:schemas-microsoft-com:office:word" xmlns:w="http://schemas.openxmlformats.org/wordprocessingml/2006/main" xmlns:w14="http://schemas.microsoft.com/office/word/2010/wordml" xmlns:w15="http://schemas.microsoft.com/office/word/2012/wordml" xmlns:w16se="http://schemas.microsoft.com/office/word/2015/wordml/symex" xmlns:wpg="http://schemas.microsoft.com/office/word/2010/wordprocessingGroup" xmlns:wpi="http://schemas.microsoft.com/office/word/2010/wordprocessingInk" xmlns:wne="http://schemas.microsoft.com/office/word/2006/wordml" xmlns:wps="http://schemas.microsoft.com/office/word/2010/wordprocessingShape" mc:Ignorable="w14 w15 w16se wp14">
   <w:abstractNum w:abstractNumId="0" w15:restartNumberingAfterBreak="0">
     <w:nsid w:val="5F3A0D82"/>
     <w:multiLevelType w:val="hybridMultilevel"/>
@@ -5456,7 +7128,7 @@
 </file>
 
 <file path=word/styles.xml><?xml version="1.0" encoding="utf-8"?>
-<w:styles xmlns:mc="http://schemas.openxmlformats.org/markup-compatibility/2006" xmlns:r="http://schemas.openxmlformats.org/officeDocument/2006/relationships" xmlns:w="http://schemas.openxmlformats.org/wordprocessingml/2006/main" xmlns:w14="http://schemas.microsoft.com/office/word/2010/wordml" xmlns:w15="http://schemas.microsoft.com/office/word/2012/wordml" xmlns:w16cid="http://schemas.microsoft.com/office/word/2016/wordml/cid" xmlns:w16se="http://schemas.microsoft.com/office/word/2015/wordml/symex" mc:Ignorable="w14 w15 w16se w16cid">
+<w:styles xmlns:mc="http://schemas.openxmlformats.org/markup-compatibility/2006" xmlns:r="http://schemas.openxmlformats.org/officeDocument/2006/relationships" xmlns:w="http://schemas.openxmlformats.org/wordprocessingml/2006/main" xmlns:w14="http://schemas.microsoft.com/office/word/2010/wordml" xmlns:w15="http://schemas.microsoft.com/office/word/2012/wordml" xmlns:w16se="http://schemas.microsoft.com/office/word/2015/wordml/symex" mc:Ignorable="w14 w15 w16se">
   <w:docDefaults>
     <w:rPrDefault>
       <w:rPr>
@@ -5472,7 +7144,7 @@
       </w:pPr>
     </w:pPrDefault>
   </w:docDefaults>
-  <w:latentStyles w:defLockedState="0" w:defUIPriority="99" w:defSemiHidden="0" w:defUnhideWhenUsed="0" w:defQFormat="0" w:count="375">
+  <w:latentStyles w:defLockedState="0" w:defUIPriority="99" w:defSemiHidden="0" w:defUnhideWhenUsed="0" w:defQFormat="0" w:count="371">
     <w:lsdException w:name="Normal" w:uiPriority="0" w:qFormat="1"/>
     <w:lsdException w:name="heading 1" w:uiPriority="9" w:qFormat="1"/>
     <w:lsdException w:name="heading 2" w:semiHidden="1" w:uiPriority="9" w:unhideWhenUsed="1" w:qFormat="1"/>
@@ -5844,10 +7516,6 @@
     <w:lsdException w:name="List Table 5 Dark Accent 6" w:uiPriority="50"/>
     <w:lsdException w:name="List Table 6 Colorful Accent 6" w:uiPriority="51"/>
     <w:lsdException w:name="List Table 7 Colorful Accent 6" w:uiPriority="52"/>
-    <w:lsdException w:name="Mention" w:semiHidden="1" w:unhideWhenUsed="1"/>
-    <w:lsdException w:name="Smart Hyperlink" w:semiHidden="1" w:unhideWhenUsed="1"/>
-    <w:lsdException w:name="Hashtag" w:semiHidden="1" w:unhideWhenUsed="1"/>
-    <w:lsdException w:name="Unresolved Mention" w:semiHidden="1" w:unhideWhenUsed="1"/>
   </w:latentStyles>
   <w:style w:type="paragraph" w:default="1" w:styleId="Normal">
     <w:name w:val="Normal"/>
@@ -5998,578 +7666,6 @@
     </w:rPr>
   </w:style>
 </w:styles>
-</file>
-
-<file path=word/glossary/document.xml><?xml version="1.0" encoding="utf-8"?>
-<w:glossaryDocument xmlns:wpc="http://schemas.microsoft.com/office/word/2010/wordprocessingCanvas" xmlns:cx="http://schemas.microsoft.com/office/drawing/2014/chartex" xmlns:cx1="http://schemas.microsoft.com/office/drawing/2015/9/8/chartex" xmlns:cx2="http://schemas.microsoft.com/office/drawing/2015/10/21/chartex" xmlns:cx3="http://schemas.microsoft.com/office/drawing/2016/5/9/chartex" xmlns:cx4="http://schemas.microsoft.com/office/drawing/2016/5/10/chartex" xmlns:cx5="http://schemas.microsoft.com/office/drawing/2016/5/11/chartex" xmlns:cx6="http://schemas.microsoft.com/office/drawing/2016/5/12/chartex" xmlns:cx7="http://schemas.microsoft.com/office/drawing/2016/5/13/chartex" xmlns:cx8="http://schemas.microsoft.com/office/drawing/2016/5/14/chartex" xmlns:mc="http://schemas.openxmlformats.org/markup-compatibility/2006" xmlns:aink="http://schemas.microsoft.com/office/drawing/2016/ink" xmlns:am3d="http://schemas.microsoft.com/office/drawing/2017/model3d" xmlns:o="urn:schemas-microsoft-com:office:office" xmlns:r="http://schemas.openxmlformats.org/officeDocument/2006/relationships" xmlns:m="http://schemas.openxmlformats.org/officeDocument/2006/math" xmlns:v="urn:schemas-microsoft-com:vml" xmlns:wp14="http://schemas.microsoft.com/office/word/2010/wordprocessingDrawing" xmlns:wp="http://schemas.openxmlformats.org/drawingml/2006/wordprocessingDrawing" xmlns:w10="urn:schemas-microsoft-com:office:word" xmlns:w="http://schemas.openxmlformats.org/wordprocessingml/2006/main" xmlns:w14="http://schemas.microsoft.com/office/word/2010/wordml" xmlns:w15="http://schemas.microsoft.com/office/word/2012/wordml" xmlns:w16cid="http://schemas.microsoft.com/office/word/2016/wordml/cid" xmlns:w16se="http://schemas.microsoft.com/office/word/2015/wordml/symex" xmlns:wpg="http://schemas.microsoft.com/office/word/2010/wordprocessingGroup" xmlns:wpi="http://schemas.microsoft.com/office/word/2010/wordprocessingInk" xmlns:wne="http://schemas.microsoft.com/office/word/2006/wordml" xmlns:wps="http://schemas.microsoft.com/office/word/2010/wordprocessingShape" mc:Ignorable="w14 w15 w16se w16cid wp14">
-  <w:docParts>
-    <w:docPart>
-      <w:docPartPr>
-        <w:name w:val="DefaultPlaceholder_2098659788"/>
-        <w:category>
-          <w:name w:val="General"/>
-          <w:gallery w:val="placeholder"/>
-        </w:category>
-        <w:types>
-          <w:type w:val="bbPlcHdr"/>
-        </w:types>
-        <w:behaviors>
-          <w:behavior w:val="content"/>
-        </w:behaviors>
-        <w:guid w:val="{0BE34587-4445-412C-8703-A809505119CC}"/>
-      </w:docPartPr>
-      <w:docPartBody>
-        <w:p>
-          <w:r>
-            <w:rPr>
-              <w:rStyle w:val="PlaceholderText"/>
-            </w:rPr>
-            <w:t>Type equation here.</w:t>
-          </w:r>
-        </w:p>
-      </w:docPartBody>
-    </w:docPart>
-  </w:docParts>
-</w:glossaryDocument>
-</file>
-
-<file path=word/glossary/fontTable.xml><?xml version="1.0" encoding="utf-8"?>
-<w:fonts xmlns:mc="http://schemas.openxmlformats.org/markup-compatibility/2006" xmlns:r="http://schemas.openxmlformats.org/officeDocument/2006/relationships" xmlns:w="http://schemas.openxmlformats.org/wordprocessingml/2006/main" xmlns:w14="http://schemas.microsoft.com/office/word/2010/wordml" xmlns:w15="http://schemas.microsoft.com/office/word/2012/wordml" xmlns:w16cid="http://schemas.microsoft.com/office/word/2016/wordml/cid" xmlns:w16se="http://schemas.microsoft.com/office/word/2015/wordml/symex" mc:Ignorable="w14 w15 w16se w16cid">
-  <w:font w:name="Calibri">
-    <w:panose1 w:val="020F0502020204030204"/>
-    <w:charset w:val="00"/>
-    <w:family w:val="swiss"/>
-    <w:pitch w:val="variable"/>
-    <w:sig w:usb0="E0002EFF" w:usb1="C000247B" w:usb2="00000009" w:usb3="00000000" w:csb0="000001FF" w:csb1="00000000"/>
-  </w:font>
-  <w:font w:name="Courier New">
-    <w:panose1 w:val="02070309020205020404"/>
-    <w:charset w:val="00"/>
-    <w:family w:val="modern"/>
-    <w:pitch w:val="fixed"/>
-    <w:sig w:usb0="E0002EFF" w:usb1="C0007843" w:usb2="00000009" w:usb3="00000000" w:csb0="000001FF" w:csb1="00000000"/>
-  </w:font>
-  <w:font w:name="Times New Roman">
-    <w:panose1 w:val="02020603050405020304"/>
-    <w:charset w:val="00"/>
-    <w:family w:val="roman"/>
-    <w:pitch w:val="variable"/>
-    <w:sig w:usb0="E0002EFF" w:usb1="C000785B" w:usb2="00000009" w:usb3="00000000" w:csb0="000001FF" w:csb1="00000000"/>
-  </w:font>
-  <w:font w:name="Wingdings">
-    <w:panose1 w:val="05000000000000000000"/>
-    <w:charset w:val="02"/>
-    <w:family w:val="auto"/>
-    <w:pitch w:val="variable"/>
-    <w:sig w:usb0="00000000" w:usb1="10000000" w:usb2="00000000" w:usb3="00000000" w:csb0="80000000" w:csb1="00000000"/>
-  </w:font>
-  <w:font w:name="Symbol">
-    <w:panose1 w:val="05050102010706020507"/>
-    <w:charset w:val="02"/>
-    <w:family w:val="roman"/>
-    <w:pitch w:val="variable"/>
-    <w:sig w:usb0="00000000" w:usb1="10000000" w:usb2="00000000" w:usb3="00000000" w:csb0="80000000" w:csb1="00000000"/>
-  </w:font>
-  <w:font w:name="Calibri Light">
-    <w:panose1 w:val="020F0302020204030204"/>
-    <w:charset w:val="00"/>
-    <w:family w:val="swiss"/>
-    <w:pitch w:val="variable"/>
-    <w:sig w:usb0="E0002AFF" w:usb1="C000247B" w:usb2="00000009" w:usb3="00000000" w:csb0="000001FF" w:csb1="00000000"/>
-  </w:font>
-  <w:font w:name="Cambria Math">
-    <w:panose1 w:val="02040503050406030204"/>
-    <w:charset w:val="00"/>
-    <w:family w:val="roman"/>
-    <w:pitch w:val="variable"/>
-    <w:sig w:usb0="E00006FF" w:usb1="420024FF" w:usb2="02000000" w:usb3="00000000" w:csb0="0000019F" w:csb1="00000000"/>
-  </w:font>
-</w:fonts>
-</file>
-
-<file path=word/glossary/settings.xml><?xml version="1.0" encoding="utf-8"?>
-<w:settings xmlns:mc="http://schemas.openxmlformats.org/markup-compatibility/2006" xmlns:o="urn:schemas-microsoft-com:office:office" xmlns:r="http://schemas.openxmlformats.org/officeDocument/2006/relationships" xmlns:m="http://schemas.openxmlformats.org/officeDocument/2006/math" xmlns:v="urn:schemas-microsoft-com:vml" xmlns:w10="urn:schemas-microsoft-com:office:word" xmlns:w="http://schemas.openxmlformats.org/wordprocessingml/2006/main" xmlns:w14="http://schemas.microsoft.com/office/word/2010/wordml" xmlns:w15="http://schemas.microsoft.com/office/word/2012/wordml" xmlns:w16cid="http://schemas.microsoft.com/office/word/2016/wordml/cid" xmlns:w16se="http://schemas.microsoft.com/office/word/2015/wordml/symex" xmlns:sl="http://schemas.openxmlformats.org/schemaLibrary/2006/main" mc:Ignorable="w14 w15 w16se w16cid">
-  <w:view w:val="normal"/>
-  <w:defaultTabStop w:val="720"/>
-  <w:characterSpacingControl w:val="doNotCompress"/>
-  <w:compat>
-    <w:useFELayout/>
-    <w:compatSetting w:name="compatibilityMode" w:uri="http://schemas.microsoft.com/office/word" w:val="15"/>
-    <w:compatSetting w:name="overrideTableStyleFontSizeAndJustification" w:uri="http://schemas.microsoft.com/office/word" w:val="1"/>
-    <w:compatSetting w:name="enableOpenTypeFeatures" w:uri="http://schemas.microsoft.com/office/word" w:val="1"/>
-    <w:compatSetting w:name="doNotFlipMirrorIndents" w:uri="http://schemas.microsoft.com/office/word" w:val="1"/>
-    <w:compatSetting w:name="differentiateMultirowTableHeaders" w:uri="http://schemas.microsoft.com/office/word" w:val="1"/>
-    <w:compatSetting w:name="useWord2013TrackBottomHyphenation" w:uri="http://schemas.microsoft.com/office/word" w:val="0"/>
-  </w:compat>
-  <w:rsids>
-    <w:rsidRoot w:val="00D56643"/>
-    <w:rsid w:val="00D56643"/>
-    <w:rsid w:val="00DB0C16"/>
-  </w:rsids>
-  <m:mathPr>
-    <m:mathFont m:val="Cambria Math"/>
-    <m:brkBin m:val="before"/>
-    <m:brkBinSub m:val="--"/>
-    <m:smallFrac m:val="0"/>
-    <m:dispDef/>
-    <m:lMargin m:val="0"/>
-    <m:rMargin m:val="0"/>
-    <m:defJc m:val="centerGroup"/>
-    <m:wrapIndent m:val="1440"/>
-    <m:intLim m:val="subSup"/>
-    <m:naryLim m:val="undOvr"/>
-  </m:mathPr>
-  <w:themeFontLang w:val="en-GB"/>
-  <w:clrSchemeMapping w:bg1="light1" w:t1="dark1" w:bg2="light2" w:t2="dark2" w:accent1="accent1" w:accent2="accent2" w:accent3="accent3" w:accent4="accent4" w:accent5="accent5" w:accent6="accent6" w:hyperlink="hyperlink" w:followedHyperlink="followedHyperlink"/>
-  <w:decimalSymbol w:val="."/>
-  <w:listSeparator w:val=","/>
-  <w15:chartTrackingRefBased/>
-</w:settings>
-</file>
-
-<file path=word/glossary/styles.xml><?xml version="1.0" encoding="utf-8"?>
-<w:styles xmlns:mc="http://schemas.openxmlformats.org/markup-compatibility/2006" xmlns:r="http://schemas.openxmlformats.org/officeDocument/2006/relationships" xmlns:w="http://schemas.openxmlformats.org/wordprocessingml/2006/main" xmlns:w14="http://schemas.microsoft.com/office/word/2010/wordml" xmlns:w15="http://schemas.microsoft.com/office/word/2012/wordml" xmlns:w16cid="http://schemas.microsoft.com/office/word/2016/wordml/cid" xmlns:w16se="http://schemas.microsoft.com/office/word/2015/wordml/symex" mc:Ignorable="w14 w15 w16se w16cid">
-  <w:docDefaults>
-    <w:rPrDefault>
-      <w:rPr>
-        <w:rFonts w:asciiTheme="minorHAnsi" w:eastAsiaTheme="minorEastAsia" w:hAnsiTheme="minorHAnsi" w:cstheme="minorBidi"/>
-        <w:sz w:val="22"/>
-        <w:szCs w:val="22"/>
-        <w:lang w:val="en-GB" w:eastAsia="en-GB" w:bidi="ar-SA"/>
-      </w:rPr>
-    </w:rPrDefault>
-    <w:pPrDefault>
-      <w:pPr>
-        <w:spacing w:after="160" w:line="259" w:lineRule="auto"/>
-      </w:pPr>
-    </w:pPrDefault>
-  </w:docDefaults>
-  <w:latentStyles w:defLockedState="0" w:defUIPriority="99" w:defSemiHidden="0" w:defUnhideWhenUsed="0" w:defQFormat="0" w:count="375">
-    <w:lsdException w:name="Normal" w:uiPriority="0" w:qFormat="1"/>
-    <w:lsdException w:name="heading 1" w:uiPriority="9" w:qFormat="1"/>
-    <w:lsdException w:name="heading 2" w:semiHidden="1" w:uiPriority="9" w:unhideWhenUsed="1" w:qFormat="1"/>
-    <w:lsdException w:name="heading 3" w:semiHidden="1" w:uiPriority="9" w:unhideWhenUsed="1" w:qFormat="1"/>
-    <w:lsdException w:name="heading 4" w:semiHidden="1" w:uiPriority="9" w:unhideWhenUsed="1" w:qFormat="1"/>
-    <w:lsdException w:name="heading 5" w:semiHidden="1" w:uiPriority="9" w:unhideWhenUsed="1" w:qFormat="1"/>
-    <w:lsdException w:name="heading 6" w:semiHidden="1" w:uiPriority="9" w:unhideWhenUsed="1" w:qFormat="1"/>
-    <w:lsdException w:name="heading 7" w:semiHidden="1" w:uiPriority="9" w:unhideWhenUsed="1" w:qFormat="1"/>
-    <w:lsdException w:name="heading 8" w:semiHidden="1" w:uiPriority="9" w:unhideWhenUsed="1" w:qFormat="1"/>
-    <w:lsdException w:name="heading 9" w:semiHidden="1" w:uiPriority="9" w:unhideWhenUsed="1" w:qFormat="1"/>
-    <w:lsdException w:name="index 1" w:semiHidden="1" w:unhideWhenUsed="1"/>
-    <w:lsdException w:name="index 2" w:semiHidden="1" w:unhideWhenUsed="1"/>
-    <w:lsdException w:name="index 3" w:semiHidden="1" w:unhideWhenUsed="1"/>
-    <w:lsdException w:name="index 4" w:semiHidden="1" w:unhideWhenUsed="1"/>
-    <w:lsdException w:name="index 5" w:semiHidden="1" w:unhideWhenUsed="1"/>
-    <w:lsdException w:name="index 6" w:semiHidden="1" w:unhideWhenUsed="1"/>
-    <w:lsdException w:name="index 7" w:semiHidden="1" w:unhideWhenUsed="1"/>
-    <w:lsdException w:name="index 8" w:semiHidden="1" w:unhideWhenUsed="1"/>
-    <w:lsdException w:name="index 9" w:semiHidden="1" w:unhideWhenUsed="1"/>
-    <w:lsdException w:name="toc 1" w:semiHidden="1" w:uiPriority="39" w:unhideWhenUsed="1"/>
-    <w:lsdException w:name="toc 2" w:semiHidden="1" w:uiPriority="39" w:unhideWhenUsed="1"/>
-    <w:lsdException w:name="toc 3" w:semiHidden="1" w:uiPriority="39" w:unhideWhenUsed="1"/>
-    <w:lsdException w:name="toc 4" w:semiHidden="1" w:uiPriority="39" w:unhideWhenUsed="1"/>
-    <w:lsdException w:name="toc 5" w:semiHidden="1" w:uiPriority="39" w:unhideWhenUsed="1"/>
-    <w:lsdException w:name="toc 6" w:semiHidden="1" w:uiPriority="39" w:unhideWhenUsed="1"/>
-    <w:lsdException w:name="toc 7" w:semiHidden="1" w:uiPriority="39" w:unhideWhenUsed="1"/>
-    <w:lsdException w:name="toc 8" w:semiHidden="1" w:uiPriority="39" w:unhideWhenUsed="1"/>
-    <w:lsdException w:name="toc 9" w:semiHidden="1" w:uiPriority="39" w:unhideWhenUsed="1"/>
-    <w:lsdException w:name="Normal Indent" w:semiHidden="1" w:unhideWhenUsed="1"/>
-    <w:lsdException w:name="footnote text" w:semiHidden="1" w:unhideWhenUsed="1"/>
-    <w:lsdException w:name="annotation text" w:semiHidden="1" w:unhideWhenUsed="1"/>
-    <w:lsdException w:name="header" w:semiHidden="1" w:unhideWhenUsed="1"/>
-    <w:lsdException w:name="footer" w:semiHidden="1" w:unhideWhenUsed="1"/>
-    <w:lsdException w:name="index heading" w:semiHidden="1" w:unhideWhenUsed="1"/>
-    <w:lsdException w:name="caption" w:semiHidden="1" w:uiPriority="35" w:unhideWhenUsed="1" w:qFormat="1"/>
-    <w:lsdException w:name="table of figures" w:semiHidden="1" w:unhideWhenUsed="1"/>
-    <w:lsdException w:name="envelope address" w:semiHidden="1" w:unhideWhenUsed="1"/>
-    <w:lsdException w:name="envelope return" w:semiHidden="1" w:unhideWhenUsed="1"/>
-    <w:lsdException w:name="footnote reference" w:semiHidden="1" w:unhideWhenUsed="1"/>
-    <w:lsdException w:name="annotation reference" w:semiHidden="1" w:unhideWhenUsed="1"/>
-    <w:lsdException w:name="line number" w:semiHidden="1" w:unhideWhenUsed="1"/>
-    <w:lsdException w:name="page number" w:semiHidden="1" w:unhideWhenUsed="1"/>
-    <w:lsdException w:name="endnote reference" w:semiHidden="1" w:unhideWhenUsed="1"/>
-    <w:lsdException w:name="endnote text" w:semiHidden="1" w:unhideWhenUsed="1"/>
-    <w:lsdException w:name="table of authorities" w:semiHidden="1" w:unhideWhenUsed="1"/>
-    <w:lsdException w:name="macro" w:semiHidden="1" w:unhideWhenUsed="1"/>
-    <w:lsdException w:name="toa heading" w:semiHidden="1" w:unhideWhenUsed="1"/>
-    <w:lsdException w:name="List" w:semiHidden="1" w:unhideWhenUsed="1"/>
-    <w:lsdException w:name="List Bullet" w:semiHidden="1" w:unhideWhenUsed="1"/>
-    <w:lsdException w:name="List Number" w:semiHidden="1" w:unhideWhenUsed="1"/>
-    <w:lsdException w:name="List 2" w:semiHidden="1" w:unhideWhenUsed="1"/>
-    <w:lsdException w:name="List 3" w:semiHidden="1" w:unhideWhenUsed="1"/>
-    <w:lsdException w:name="List 4" w:semiHidden="1" w:unhideWhenUsed="1"/>
-    <w:lsdException w:name="List 5" w:semiHidden="1" w:unhideWhenUsed="1"/>
-    <w:lsdException w:name="List Bullet 2" w:semiHidden="1" w:unhideWhenUsed="1"/>
-    <w:lsdException w:name="List Bullet 3" w:semiHidden="1" w:unhideWhenUsed="1"/>
-    <w:lsdException w:name="List Bullet 4" w:semiHidden="1" w:unhideWhenUsed="1"/>
-    <w:lsdException w:name="List Bullet 5" w:semiHidden="1" w:unhideWhenUsed="1"/>
-    <w:lsdException w:name="List Number 2" w:semiHidden="1" w:unhideWhenUsed="1"/>
-    <w:lsdException w:name="List Number 3" w:semiHidden="1" w:unhideWhenUsed="1"/>
-    <w:lsdException w:name="List Number 4" w:semiHidden="1" w:unhideWhenUsed="1"/>
-    <w:lsdException w:name="List Number 5" w:semiHidden="1" w:unhideWhenUsed="1"/>
-    <w:lsdException w:name="Title" w:uiPriority="10" w:qFormat="1"/>
-    <w:lsdException w:name="Closing" w:semiHidden="1" w:unhideWhenUsed="1"/>
-    <w:lsdException w:name="Signature" w:semiHidden="1" w:unhideWhenUsed="1"/>
-    <w:lsdException w:name="Default Paragraph Font" w:semiHidden="1" w:uiPriority="1" w:unhideWhenUsed="1"/>
-    <w:lsdException w:name="Body Text" w:semiHidden="1" w:unhideWhenUsed="1"/>
-    <w:lsdException w:name="Body Text Indent" w:semiHidden="1" w:unhideWhenUsed="1"/>
-    <w:lsdException w:name="List Continue" w:semiHidden="1" w:unhideWhenUsed="1"/>
-    <w:lsdException w:name="List Continue 2" w:semiHidden="1" w:unhideWhenUsed="1"/>
-    <w:lsdException w:name="List Continue 3" w:semiHidden="1" w:unhideWhenUsed="1"/>
-    <w:lsdException w:name="List Continue 4" w:semiHidden="1" w:unhideWhenUsed="1"/>
-    <w:lsdException w:name="List Continue 5" w:semiHidden="1" w:unhideWhenUsed="1"/>
-    <w:lsdException w:name="Message Header" w:semiHidden="1" w:unhideWhenUsed="1"/>
-    <w:lsdException w:name="Subtitle" w:uiPriority="11" w:qFormat="1"/>
-    <w:lsdException w:name="Salutation" w:semiHidden="1" w:unhideWhenUsed="1"/>
-    <w:lsdException w:name="Date" w:semiHidden="1" w:unhideWhenUsed="1"/>
-    <w:lsdException w:name="Body Text First Indent" w:semiHidden="1" w:unhideWhenUsed="1"/>
-    <w:lsdException w:name="Body Text First Indent 2" w:semiHidden="1" w:unhideWhenUsed="1"/>
-    <w:lsdException w:name="Note Heading" w:semiHidden="1" w:unhideWhenUsed="1"/>
-    <w:lsdException w:name="Body Text 2" w:semiHidden="1" w:unhideWhenUsed="1"/>
-    <w:lsdException w:name="Body Text 3" w:semiHidden="1" w:unhideWhenUsed="1"/>
-    <w:lsdException w:name="Body Text Indent 2" w:semiHidden="1" w:unhideWhenUsed="1"/>
-    <w:lsdException w:name="Body Text Indent 3" w:semiHidden="1" w:unhideWhenUsed="1"/>
-    <w:lsdException w:name="Block Text" w:semiHidden="1" w:unhideWhenUsed="1"/>
-    <w:lsdException w:name="Hyperlink" w:semiHidden="1" w:unhideWhenUsed="1"/>
-    <w:lsdException w:name="FollowedHyperlink" w:semiHidden="1" w:unhideWhenUsed="1"/>
-    <w:lsdException w:name="Strong" w:uiPriority="22" w:qFormat="1"/>
-    <w:lsdException w:name="Emphasis" w:uiPriority="20" w:qFormat="1"/>
-    <w:lsdException w:name="Document Map" w:semiHidden="1" w:unhideWhenUsed="1"/>
-    <w:lsdException w:name="Plain Text" w:semiHidden="1" w:unhideWhenUsed="1"/>
-    <w:lsdException w:name="E-mail Signature" w:semiHidden="1" w:unhideWhenUsed="1"/>
-    <w:lsdException w:name="HTML Top of Form" w:semiHidden="1" w:unhideWhenUsed="1"/>
-    <w:lsdException w:name="HTML Bottom of Form" w:semiHidden="1" w:unhideWhenUsed="1"/>
-    <w:lsdException w:name="Normal (Web)" w:semiHidden="1" w:unhideWhenUsed="1"/>
-    <w:lsdException w:name="HTML Acronym" w:semiHidden="1" w:unhideWhenUsed="1"/>
-    <w:lsdException w:name="HTML Address" w:semiHidden="1" w:unhideWhenUsed="1"/>
-    <w:lsdException w:name="HTML Cite" w:semiHidden="1" w:unhideWhenUsed="1"/>
-    <w:lsdException w:name="HTML Code" w:semiHidden="1" w:unhideWhenUsed="1"/>
-    <w:lsdException w:name="HTML Definition" w:semiHidden="1" w:unhideWhenUsed="1"/>
-    <w:lsdException w:name="HTML Keyboard" w:semiHidden="1" w:unhideWhenUsed="1"/>
-    <w:lsdException w:name="HTML Preformatted" w:semiHidden="1" w:unhideWhenUsed="1"/>
-    <w:lsdException w:name="HTML Sample" w:semiHidden="1" w:unhideWhenUsed="1"/>
-    <w:lsdException w:name="HTML Typewriter" w:semiHidden="1" w:unhideWhenUsed="1"/>
-    <w:lsdException w:name="HTML Variable" w:semiHidden="1" w:unhideWhenUsed="1"/>
-    <w:lsdException w:name="Normal Table" w:semiHidden="1" w:unhideWhenUsed="1"/>
-    <w:lsdException w:name="annotation subject" w:semiHidden="1" w:unhideWhenUsed="1"/>
-    <w:lsdException w:name="No List" w:semiHidden="1" w:unhideWhenUsed="1"/>
-    <w:lsdException w:name="Outline List 1" w:semiHidden="1" w:unhideWhenUsed="1"/>
-    <w:lsdException w:name="Outline List 2" w:semiHidden="1" w:unhideWhenUsed="1"/>
-    <w:lsdException w:name="Outline List 3" w:semiHidden="1" w:unhideWhenUsed="1"/>
-    <w:lsdException w:name="Table Simple 1" w:semiHidden="1" w:unhideWhenUsed="1"/>
-    <w:lsdException w:name="Table Simple 2" w:semiHidden="1" w:unhideWhenUsed="1"/>
-    <w:lsdException w:name="Table Simple 3" w:semiHidden="1" w:unhideWhenUsed="1"/>
-    <w:lsdException w:name="Table Classic 1" w:semiHidden="1" w:unhideWhenUsed="1"/>
-    <w:lsdException w:name="Table Classic 2" w:semiHidden="1" w:unhideWhenUsed="1"/>
-    <w:lsdException w:name="Table Classic 3" w:semiHidden="1" w:unhideWhenUsed="1"/>
-    <w:lsdException w:name="Table Classic 4" w:semiHidden="1" w:unhideWhenUsed="1"/>
-    <w:lsdException w:name="Table Colorful 1" w:semiHidden="1" w:unhideWhenUsed="1"/>
-    <w:lsdException w:name="Table Colorful 2" w:semiHidden="1" w:unhideWhenUsed="1"/>
-    <w:lsdException w:name="Table Colorful 3" w:semiHidden="1" w:unhideWhenUsed="1"/>
-    <w:lsdException w:name="Table Columns 1" w:semiHidden="1" w:unhideWhenUsed="1"/>
-    <w:lsdException w:name="Table Columns 2" w:semiHidden="1" w:unhideWhenUsed="1"/>
-    <w:lsdException w:name="Table Columns 3" w:semiHidden="1" w:unhideWhenUsed="1"/>
-    <w:lsdException w:name="Table Columns 4" w:semiHidden="1" w:unhideWhenUsed="1"/>
-    <w:lsdException w:name="Table Columns 5" w:semiHidden="1" w:unhideWhenUsed="1"/>
-    <w:lsdException w:name="Table Grid 1" w:semiHidden="1" w:unhideWhenUsed="1"/>
-    <w:lsdException w:name="Table Grid 2" w:semiHidden="1" w:unhideWhenUsed="1"/>
-    <w:lsdException w:name="Table Grid 3" w:semiHidden="1" w:unhideWhenUsed="1"/>
-    <w:lsdException w:name="Table Grid 4" w:semiHidden="1" w:unhideWhenUsed="1"/>
-    <w:lsdException w:name="Table Grid 5" w:semiHidden="1" w:unhideWhenUsed="1"/>
-    <w:lsdException w:name="Table Grid 6" w:semiHidden="1" w:unhideWhenUsed="1"/>
-    <w:lsdException w:name="Table Grid 7" w:semiHidden="1" w:unhideWhenUsed="1"/>
-    <w:lsdException w:name="Table Grid 8" w:semiHidden="1" w:unhideWhenUsed="1"/>
-    <w:lsdException w:name="Table List 1" w:semiHidden="1" w:unhideWhenUsed="1"/>
-    <w:lsdException w:name="Table List 2" w:semiHidden="1" w:unhideWhenUsed="1"/>
-    <w:lsdException w:name="Table List 3" w:semiHidden="1" w:unhideWhenUsed="1"/>
-    <w:lsdException w:name="Table List 4" w:semiHidden="1" w:unhideWhenUsed="1"/>
-    <w:lsdException w:name="Table List 5" w:semiHidden="1" w:unhideWhenUsed="1"/>
-    <w:lsdException w:name="Table List 6" w:semiHidden="1" w:unhideWhenUsed="1"/>
-    <w:lsdException w:name="Table List 7" w:semiHidden="1" w:unhideWhenUsed="1"/>
-    <w:lsdException w:name="Table List 8" w:semiHidden="1" w:unhideWhenUsed="1"/>
-    <w:lsdException w:name="Table 3D effects 1" w:semiHidden="1" w:unhideWhenUsed="1"/>
-    <w:lsdException w:name="Table 3D effects 2" w:semiHidden="1" w:unhideWhenUsed="1"/>
-    <w:lsdException w:name="Table 3D effects 3" w:semiHidden="1" w:unhideWhenUsed="1"/>
-    <w:lsdException w:name="Table Contemporary" w:semiHidden="1" w:unhideWhenUsed="1"/>
-    <w:lsdException w:name="Table Elegant" w:semiHidden="1" w:unhideWhenUsed="1"/>
-    <w:lsdException w:name="Table Professional" w:semiHidden="1" w:unhideWhenUsed="1"/>
-    <w:lsdException w:name="Table Subtle 1" w:semiHidden="1" w:unhideWhenUsed="1"/>
-    <w:lsdException w:name="Table Subtle 2" w:semiHidden="1" w:unhideWhenUsed="1"/>
-    <w:lsdException w:name="Table Web 1" w:semiHidden="1" w:unhideWhenUsed="1"/>
-    <w:lsdException w:name="Table Web 2" w:semiHidden="1" w:unhideWhenUsed="1"/>
-    <w:lsdException w:name="Table Web 3" w:semiHidden="1" w:unhideWhenUsed="1"/>
-    <w:lsdException w:name="Balloon Text" w:semiHidden="1" w:unhideWhenUsed="1"/>
-    <w:lsdException w:name="Table Grid" w:uiPriority="39"/>
-    <w:lsdException w:name="Table Theme" w:semiHidden="1" w:unhideWhenUsed="1"/>
-    <w:lsdException w:name="Placeholder Text" w:semiHidden="1"/>
-    <w:lsdException w:name="No Spacing" w:uiPriority="1" w:qFormat="1"/>
-    <w:lsdException w:name="Light Shading" w:uiPriority="60"/>
-    <w:lsdException w:name="Light List" w:uiPriority="61"/>
-    <w:lsdException w:name="Light Grid" w:uiPriority="62"/>
-    <w:lsdException w:name="Medium Shading 1" w:uiPriority="63"/>
-    <w:lsdException w:name="Medium Shading 2" w:uiPriority="64"/>
-    <w:lsdException w:name="Medium List 1" w:uiPriority="65"/>
-    <w:lsdException w:name="Medium List 2" w:uiPriority="66"/>
-    <w:lsdException w:name="Medium Grid 1" w:uiPriority="67"/>
-    <w:lsdException w:name="Medium Grid 2" w:uiPriority="68"/>
-    <w:lsdException w:name="Medium Grid 3" w:uiPriority="69"/>
-    <w:lsdException w:name="Dark List" w:uiPriority="70"/>
-    <w:lsdException w:name="Colorful Shading" w:uiPriority="71"/>
-    <w:lsdException w:name="Colorful List" w:uiPriority="72"/>
-    <w:lsdException w:name="Colorful Grid" w:uiPriority="73"/>
-    <w:lsdException w:name="Light Shading Accent 1" w:uiPriority="60"/>
-    <w:lsdException w:name="Light List Accent 1" w:uiPriority="61"/>
-    <w:lsdException w:name="Light Grid Accent 1" w:uiPriority="62"/>
-    <w:lsdException w:name="Medium Shading 1 Accent 1" w:uiPriority="63"/>
-    <w:lsdException w:name="Medium Shading 2 Accent 1" w:uiPriority="64"/>
-    <w:lsdException w:name="Medium List 1 Accent 1" w:uiPriority="65"/>
-    <w:lsdException w:name="Revision" w:semiHidden="1"/>
-    <w:lsdException w:name="List Paragraph" w:uiPriority="34" w:qFormat="1"/>
-    <w:lsdException w:name="Quote" w:uiPriority="29" w:qFormat="1"/>
-    <w:lsdException w:name="Intense Quote" w:uiPriority="30" w:qFormat="1"/>
-    <w:lsdException w:name="Medium List 2 Accent 1" w:uiPriority="66"/>
-    <w:lsdException w:name="Medium Grid 1 Accent 1" w:uiPriority="67"/>
-    <w:lsdException w:name="Medium Grid 2 Accent 1" w:uiPriority="68"/>
-    <w:lsdException w:name="Medium Grid 3 Accent 1" w:uiPriority="69"/>
-    <w:lsdException w:name="Dark List Accent 1" w:uiPriority="70"/>
-    <w:lsdException w:name="Colorful Shading Accent 1" w:uiPriority="71"/>
-    <w:lsdException w:name="Colorful List Accent 1" w:uiPriority="72"/>
-    <w:lsdException w:name="Colorful Grid Accent 1" w:uiPriority="73"/>
-    <w:lsdException w:name="Light Shading Accent 2" w:uiPriority="60"/>
-    <w:lsdException w:name="Light List Accent 2" w:uiPriority="61"/>
-    <w:lsdException w:name="Light Grid Accent 2" w:uiPriority="62"/>
-    <w:lsdException w:name="Medium Shading 1 Accent 2" w:uiPriority="63"/>
-    <w:lsdException w:name="Medium Shading 2 Accent 2" w:uiPriority="64"/>
-    <w:lsdException w:name="Medium List 1 Accent 2" w:uiPriority="65"/>
-    <w:lsdException w:name="Medium List 2 Accent 2" w:uiPriority="66"/>
-    <w:lsdException w:name="Medium Grid 1 Accent 2" w:uiPriority="67"/>
-    <w:lsdException w:name="Medium Grid 2 Accent 2" w:uiPriority="68"/>
-    <w:lsdException w:name="Medium Grid 3 Accent 2" w:uiPriority="69"/>
-    <w:lsdException w:name="Dark List Accent 2" w:uiPriority="70"/>
-    <w:lsdException w:name="Colorful Shading Accent 2" w:uiPriority="71"/>
-    <w:lsdException w:name="Colorful List Accent 2" w:uiPriority="72"/>
-    <w:lsdException w:name="Colorful Grid Accent 2" w:uiPriority="73"/>
-    <w:lsdException w:name="Light Shading Accent 3" w:uiPriority="60"/>
-    <w:lsdException w:name="Light List Accent 3" w:uiPriority="61"/>
-    <w:lsdException w:name="Light Grid Accent 3" w:uiPriority="62"/>
-    <w:lsdException w:name="Medium Shading 1 Accent 3" w:uiPriority="63"/>
-    <w:lsdException w:name="Medium Shading 2 Accent 3" w:uiPriority="64"/>
-    <w:lsdException w:name="Medium List 1 Accent 3" w:uiPriority="65"/>
-    <w:lsdException w:name="Medium List 2 Accent 3" w:uiPriority="66"/>
-    <w:lsdException w:name="Medium Grid 1 Accent 3" w:uiPriority="67"/>
-    <w:lsdException w:name="Medium Grid 2 Accent 3" w:uiPriority="68"/>
-    <w:lsdException w:name="Medium Grid 3 Accent 3" w:uiPriority="69"/>
-    <w:lsdException w:name="Dark List Accent 3" w:uiPriority="70"/>
-    <w:lsdException w:name="Colorful Shading Accent 3" w:uiPriority="71"/>
-    <w:lsdException w:name="Colorful List Accent 3" w:uiPriority="72"/>
-    <w:lsdException w:name="Colorful Grid Accent 3" w:uiPriority="73"/>
-    <w:lsdException w:name="Light Shading Accent 4" w:uiPriority="60"/>
-    <w:lsdException w:name="Light List Accent 4" w:uiPriority="61"/>
-    <w:lsdException w:name="Light Grid Accent 4" w:uiPriority="62"/>
-    <w:lsdException w:name="Medium Shading 1 Accent 4" w:uiPriority="63"/>
-    <w:lsdException w:name="Medium Shading 2 Accent 4" w:uiPriority="64"/>
-    <w:lsdException w:name="Medium List 1 Accent 4" w:uiPriority="65"/>
-    <w:lsdException w:name="Medium List 2 Accent 4" w:uiPriority="66"/>
-    <w:lsdException w:name="Medium Grid 1 Accent 4" w:uiPriority="67"/>
-    <w:lsdException w:name="Medium Grid 2 Accent 4" w:uiPriority="68"/>
-    <w:lsdException w:name="Medium Grid 3 Accent 4" w:uiPriority="69"/>
-    <w:lsdException w:name="Dark List Accent 4" w:uiPriority="70"/>
-    <w:lsdException w:name="Colorful Shading Accent 4" w:uiPriority="71"/>
-    <w:lsdException w:name="Colorful List Accent 4" w:uiPriority="72"/>
-    <w:lsdException w:name="Colorful Grid Accent 4" w:uiPriority="73"/>
-    <w:lsdException w:name="Light Shading Accent 5" w:uiPriority="60"/>
-    <w:lsdException w:name="Light List Accent 5" w:uiPriority="61"/>
-    <w:lsdException w:name="Light Grid Accent 5" w:uiPriority="62"/>
-    <w:lsdException w:name="Medium Shading 1 Accent 5" w:uiPriority="63"/>
-    <w:lsdException w:name="Medium Shading 2 Accent 5" w:uiPriority="64"/>
-    <w:lsdException w:name="Medium List 1 Accent 5" w:uiPriority="65"/>
-    <w:lsdException w:name="Medium List 2 Accent 5" w:uiPriority="66"/>
-    <w:lsdException w:name="Medium Grid 1 Accent 5" w:uiPriority="67"/>
-    <w:lsdException w:name="Medium Grid 2 Accent 5" w:uiPriority="68"/>
-    <w:lsdException w:name="Medium Grid 3 Accent 5" w:uiPriority="69"/>
-    <w:lsdException w:name="Dark List Accent 5" w:uiPriority="70"/>
-    <w:lsdException w:name="Colorful Shading Accent 5" w:uiPriority="71"/>
-    <w:lsdException w:name="Colorful List Accent 5" w:uiPriority="72"/>
-    <w:lsdException w:name="Colorful Grid Accent 5" w:uiPriority="73"/>
-    <w:lsdException w:name="Light Shading Accent 6" w:uiPriority="60"/>
-    <w:lsdException w:name="Light List Accent 6" w:uiPriority="61"/>
-    <w:lsdException w:name="Light Grid Accent 6" w:uiPriority="62"/>
-    <w:lsdException w:name="Medium Shading 1 Accent 6" w:uiPriority="63"/>
-    <w:lsdException w:name="Medium Shading 2 Accent 6" w:uiPriority="64"/>
-    <w:lsdException w:name="Medium List 1 Accent 6" w:uiPriority="65"/>
-    <w:lsdException w:name="Medium List 2 Accent 6" w:uiPriority="66"/>
-    <w:lsdException w:name="Medium Grid 1 Accent 6" w:uiPriority="67"/>
-    <w:lsdException w:name="Medium Grid 2 Accent 6" w:uiPriority="68"/>
-    <w:lsdException w:name="Medium Grid 3 Accent 6" w:uiPriority="69"/>
-    <w:lsdException w:name="Dark List Accent 6" w:uiPriority="70"/>
-    <w:lsdException w:name="Colorful Shading Accent 6" w:uiPriority="71"/>
-    <w:lsdException w:name="Colorful List Accent 6" w:uiPriority="72"/>
-    <w:lsdException w:name="Colorful Grid Accent 6" w:uiPriority="73"/>
-    <w:lsdException w:name="Subtle Emphasis" w:uiPriority="19" w:qFormat="1"/>
-    <w:lsdException w:name="Intense Emphasis" w:uiPriority="21" w:qFormat="1"/>
-    <w:lsdException w:name="Subtle Reference" w:uiPriority="31" w:qFormat="1"/>
-    <w:lsdException w:name="Intense Reference" w:uiPriority="32" w:qFormat="1"/>
-    <w:lsdException w:name="Book Title" w:uiPriority="33" w:qFormat="1"/>
-    <w:lsdException w:name="Bibliography" w:semiHidden="1" w:uiPriority="37" w:unhideWhenUsed="1"/>
-    <w:lsdException w:name="TOC Heading" w:semiHidden="1" w:uiPriority="39" w:unhideWhenUsed="1" w:qFormat="1"/>
-    <w:lsdException w:name="Plain Table 1" w:uiPriority="41"/>
-    <w:lsdException w:name="Plain Table 2" w:uiPriority="42"/>
-    <w:lsdException w:name="Plain Table 3" w:uiPriority="43"/>
-    <w:lsdException w:name="Plain Table 4" w:uiPriority="44"/>
-    <w:lsdException w:name="Plain Table 5" w:uiPriority="45"/>
-    <w:lsdException w:name="Grid Table Light" w:uiPriority="40"/>
-    <w:lsdException w:name="Grid Table 1 Light" w:uiPriority="46"/>
-    <w:lsdException w:name="Grid Table 2" w:uiPriority="47"/>
-    <w:lsdException w:name="Grid Table 3" w:uiPriority="48"/>
-    <w:lsdException w:name="Grid Table 4" w:uiPriority="49"/>
-    <w:lsdException w:name="Grid Table 5 Dark" w:uiPriority="50"/>
-    <w:lsdException w:name="Grid Table 6 Colorful" w:uiPriority="51"/>
-    <w:lsdException w:name="Grid Table 7 Colorful" w:uiPriority="52"/>
-    <w:lsdException w:name="Grid Table 1 Light Accent 1" w:uiPriority="46"/>
-    <w:lsdException w:name="Grid Table 2 Accent 1" w:uiPriority="47"/>
-    <w:lsdException w:name="Grid Table 3 Accent 1" w:uiPriority="48"/>
-    <w:lsdException w:name="Grid Table 4 Accent 1" w:uiPriority="49"/>
-    <w:lsdException w:name="Grid Table 5 Dark Accent 1" w:uiPriority="50"/>
-    <w:lsdException w:name="Grid Table 6 Colorful Accent 1" w:uiPriority="51"/>
-    <w:lsdException w:name="Grid Table 7 Colorful Accent 1" w:uiPriority="52"/>
-    <w:lsdException w:name="Grid Table 1 Light Accent 2" w:uiPriority="46"/>
-    <w:lsdException w:name="Grid Table 2 Accent 2" w:uiPriority="47"/>
-    <w:lsdException w:name="Grid Table 3 Accent 2" w:uiPriority="48"/>
-    <w:lsdException w:name="Grid Table 4 Accent 2" w:uiPriority="49"/>
-    <w:lsdException w:name="Grid Table 5 Dark Accent 2" w:uiPriority="50"/>
-    <w:lsdException w:name="Grid Table 6 Colorful Accent 2" w:uiPriority="51"/>
-    <w:lsdException w:name="Grid Table 7 Colorful Accent 2" w:uiPriority="52"/>
-    <w:lsdException w:name="Grid Table 1 Light Accent 3" w:uiPriority="46"/>
-    <w:lsdException w:name="Grid Table 2 Accent 3" w:uiPriority="47"/>
-    <w:lsdException w:name="Grid Table 3 Accent 3" w:uiPriority="48"/>
-    <w:lsdException w:name="Grid Table 4 Accent 3" w:uiPriority="49"/>
-    <w:lsdException w:name="Grid Table 5 Dark Accent 3" w:uiPriority="50"/>
-    <w:lsdException w:name="Grid Table 6 Colorful Accent 3" w:uiPriority="51"/>
-    <w:lsdException w:name="Grid Table 7 Colorful Accent 3" w:uiPriority="52"/>
-    <w:lsdException w:name="Grid Table 1 Light Accent 4" w:uiPriority="46"/>
-    <w:lsdException w:name="Grid Table 2 Accent 4" w:uiPriority="47"/>
-    <w:lsdException w:name="Grid Table 3 Accent 4" w:uiPriority="48"/>
-    <w:lsdException w:name="Grid Table 4 Accent 4" w:uiPriority="49"/>
-    <w:lsdException w:name="Grid Table 5 Dark Accent 4" w:uiPriority="50"/>
-    <w:lsdException w:name="Grid Table 6 Colorful Accent 4" w:uiPriority="51"/>
-    <w:lsdException w:name="Grid Table 7 Colorful Accent 4" w:uiPriority="52"/>
-    <w:lsdException w:name="Grid Table 1 Light Accent 5" w:uiPriority="46"/>
-    <w:lsdException w:name="Grid Table 2 Accent 5" w:uiPriority="47"/>
-    <w:lsdException w:name="Grid Table 3 Accent 5" w:uiPriority="48"/>
-    <w:lsdException w:name="Grid Table 4 Accent 5" w:uiPriority="49"/>
-    <w:lsdException w:name="Grid Table 5 Dark Accent 5" w:uiPriority="50"/>
-    <w:lsdException w:name="Grid Table 6 Colorful Accent 5" w:uiPriority="51"/>
-    <w:lsdException w:name="Grid Table 7 Colorful Accent 5" w:uiPriority="52"/>
-    <w:lsdException w:name="Grid Table 1 Light Accent 6" w:uiPriority="46"/>
-    <w:lsdException w:name="Grid Table 2 Accent 6" w:uiPriority="47"/>
-    <w:lsdException w:name="Grid Table 3 Accent 6" w:uiPriority="48"/>
-    <w:lsdException w:name="Grid Table 4 Accent 6" w:uiPriority="49"/>
-    <w:lsdException w:name="Grid Table 5 Dark Accent 6" w:uiPriority="50"/>
-    <w:lsdException w:name="Grid Table 6 Colorful Accent 6" w:uiPriority="51"/>
-    <w:lsdException w:name="Grid Table 7 Colorful Accent 6" w:uiPriority="52"/>
-    <w:lsdException w:name="List Table 1 Light" w:uiPriority="46"/>
-    <w:lsdException w:name="List Table 2" w:uiPriority="47"/>
-    <w:lsdException w:name="List Table 3" w:uiPriority="48"/>
-    <w:lsdException w:name="List Table 4" w:uiPriority="49"/>
-    <w:lsdException w:name="List Table 5 Dark" w:uiPriority="50"/>
-    <w:lsdException w:name="List Table 6 Colorful" w:uiPriority="51"/>
-    <w:lsdException w:name="List Table 7 Colorful" w:uiPriority="52"/>
-    <w:lsdException w:name="List Table 1 Light Accent 1" w:uiPriority="46"/>
-    <w:lsdException w:name="List Table 2 Accent 1" w:uiPriority="47"/>
-    <w:lsdException w:name="List Table 3 Accent 1" w:uiPriority="48"/>
-    <w:lsdException w:name="List Table 4 Accent 1" w:uiPriority="49"/>
-    <w:lsdException w:name="List Table 5 Dark Accent 1" w:uiPriority="50"/>
-    <w:lsdException w:name="List Table 6 Colorful Accent 1" w:uiPriority="51"/>
-    <w:lsdException w:name="List Table 7 Colorful Accent 1" w:uiPriority="52"/>
-    <w:lsdException w:name="List Table 1 Light Accent 2" w:uiPriority="46"/>
-    <w:lsdException w:name="List Table 2 Accent 2" w:uiPriority="47"/>
-    <w:lsdException w:name="List Table 3 Accent 2" w:uiPriority="48"/>
-    <w:lsdException w:name="List Table 4 Accent 2" w:uiPriority="49"/>
-    <w:lsdException w:name="List Table 5 Dark Accent 2" w:uiPriority="50"/>
-    <w:lsdException w:name="List Table 6 Colorful Accent 2" w:uiPriority="51"/>
-    <w:lsdException w:name="List Table 7 Colorful Accent 2" w:uiPriority="52"/>
-    <w:lsdException w:name="List Table 1 Light Accent 3" w:uiPriority="46"/>
-    <w:lsdException w:name="List Table 2 Accent 3" w:uiPriority="47"/>
-    <w:lsdException w:name="List Table 3 Accent 3" w:uiPriority="48"/>
-    <w:lsdException w:name="List Table 4 Accent 3" w:uiPriority="49"/>
-    <w:lsdException w:name="List Table 5 Dark Accent 3" w:uiPriority="50"/>
-    <w:lsdException w:name="List Table 6 Colorful Accent 3" w:uiPriority="51"/>
-    <w:lsdException w:name="List Table 7 Colorful Accent 3" w:uiPriority="52"/>
-    <w:lsdException w:name="List Table 1 Light Accent 4" w:uiPriority="46"/>
-    <w:lsdException w:name="List Table 2 Accent 4" w:uiPriority="47"/>
-    <w:lsdException w:name="List Table 3 Accent 4" w:uiPriority="48"/>
-    <w:lsdException w:name="List Table 4 Accent 4" w:uiPriority="49"/>
-    <w:lsdException w:name="List Table 5 Dark Accent 4" w:uiPriority="50"/>
-    <w:lsdException w:name="List Table 6 Colorful Accent 4" w:uiPriority="51"/>
-    <w:lsdException w:name="List Table 7 Colorful Accent 4" w:uiPriority="52"/>
-    <w:lsdException w:name="List Table 1 Light Accent 5" w:uiPriority="46"/>
-    <w:lsdException w:name="List Table 2 Accent 5" w:uiPriority="47"/>
-    <w:lsdException w:name="List Table 3 Accent 5" w:uiPriority="48"/>
-    <w:lsdException w:name="List Table 4 Accent 5" w:uiPriority="49"/>
-    <w:lsdException w:name="List Table 5 Dark Accent 5" w:uiPriority="50"/>
-    <w:lsdException w:name="List Table 6 Colorful Accent 5" w:uiPriority="51"/>
-    <w:lsdException w:name="List Table 7 Colorful Accent 5" w:uiPriority="52"/>
-    <w:lsdException w:name="List Table 1 Light Accent 6" w:uiPriority="46"/>
-    <w:lsdException w:name="List Table 2 Accent 6" w:uiPriority="47"/>
-    <w:lsdException w:name="List Table 3 Accent 6" w:uiPriority="48"/>
-    <w:lsdException w:name="List Table 4 Accent 6" w:uiPriority="49"/>
-    <w:lsdException w:name="List Table 5 Dark Accent 6" w:uiPriority="50"/>
-    <w:lsdException w:name="List Table 6 Colorful Accent 6" w:uiPriority="51"/>
-    <w:lsdException w:name="List Table 7 Colorful Accent 6" w:uiPriority="52"/>
-    <w:lsdException w:name="Mention" w:semiHidden="1" w:unhideWhenUsed="1"/>
-    <w:lsdException w:name="Smart Hyperlink" w:semiHidden="1" w:unhideWhenUsed="1"/>
-    <w:lsdException w:name="Hashtag" w:semiHidden="1" w:unhideWhenUsed="1"/>
-    <w:lsdException w:name="Unresolved Mention" w:semiHidden="1" w:unhideWhenUsed="1"/>
-  </w:latentStyles>
-  <w:style w:type="paragraph" w:default="1" w:styleId="Normal">
-    <w:name w:val="Normal"/>
-    <w:qFormat/>
-  </w:style>
-  <w:style w:type="character" w:default="1" w:styleId="DefaultParagraphFont">
-    <w:name w:val="Default Paragraph Font"/>
-    <w:uiPriority w:val="1"/>
-    <w:semiHidden/>
-    <w:unhideWhenUsed/>
-  </w:style>
-  <w:style w:type="table" w:default="1" w:styleId="TableNormal">
-    <w:name w:val="Normal Table"/>
-    <w:uiPriority w:val="99"/>
-    <w:semiHidden/>
-    <w:unhideWhenUsed/>
-    <w:tblPr>
-      <w:tblInd w:w="0" w:type="dxa"/>
-      <w:tblCellMar>
-        <w:top w:w="0" w:type="dxa"/>
-        <w:left w:w="108" w:type="dxa"/>
-        <w:bottom w:w="0" w:type="dxa"/>
-        <w:right w:w="108" w:type="dxa"/>
-      </w:tblCellMar>
-    </w:tblPr>
-  </w:style>
-  <w:style w:type="numbering" w:default="1" w:styleId="NoList">
-    <w:name w:val="No List"/>
-    <w:uiPriority w:val="99"/>
-    <w:semiHidden/>
-    <w:unhideWhenUsed/>
-  </w:style>
-  <w:style w:type="character" w:styleId="PlaceholderText">
-    <w:name w:val="Placeholder Text"/>
-    <w:basedOn w:val="DefaultParagraphFont"/>
-    <w:uiPriority w:val="99"/>
-    <w:semiHidden/>
-    <w:rsid w:val="00D56643"/>
-    <w:rPr>
-      <w:color w:val="808080"/>
-    </w:rPr>
-  </w:style>
-</w:styles>
-</file>
-
-<file path=word/glossary/webSettings.xml><?xml version="1.0" encoding="utf-8"?>
-<w:webSettings xmlns:mc="http://schemas.openxmlformats.org/markup-compatibility/2006" xmlns:r="http://schemas.openxmlformats.org/officeDocument/2006/relationships" xmlns:w="http://schemas.openxmlformats.org/wordprocessingml/2006/main" xmlns:w14="http://schemas.microsoft.com/office/word/2010/wordml" xmlns:w15="http://schemas.microsoft.com/office/word/2012/wordml" xmlns:w16cid="http://schemas.microsoft.com/office/word/2016/wordml/cid" xmlns:w16se="http://schemas.microsoft.com/office/word/2015/wordml/symex" mc:Ignorable="w14 w15 w16se w16cid">
-  <w:optimizeForBrowser/>
-  <w:allowPNG/>
-</w:webSettings>
 </file>
 
 <file path=word/theme/theme1.xml><?xml version="1.0" encoding="utf-8"?>
@@ -6872,7 +7968,7 @@
 </file>
 
 <file path=customXml/itemProps1.xml><?xml version="1.0" encoding="utf-8"?>
-<ds:datastoreItem xmlns:ds="http://schemas.openxmlformats.org/officeDocument/2006/customXml" ds:itemID="{49A056D4-7365-468A-8399-1E8F1D94378F}">
+<ds:datastoreItem xmlns:ds="http://schemas.openxmlformats.org/officeDocument/2006/customXml" ds:itemID="{8ECF531F-0C55-47FA-9F1A-21EA40B9B84F}">
   <ds:schemaRefs>
     <ds:schemaRef ds:uri="http://schemas.openxmlformats.org/officeDocument/2006/bibliography"/>
   </ds:schemaRefs>

</xml_diff>

<commit_message>
Added euler angles theory
</commit_message>
<xml_diff>
--- a/Report/Theory.docx
+++ b/Report/Theory.docx
@@ -652,11 +652,13 @@
       <w:pPr>
         <w:rPr>
           <w:b/>
-        </w:rPr>
-      </w:pPr>
-      <w:r>
-        <w:rPr>
-          <w:b/>
+          <w:color w:val="00B050"/>
+        </w:rPr>
+      </w:pPr>
+      <w:r>
+        <w:rPr>
+          <w:b/>
+          <w:color w:val="00B050"/>
         </w:rPr>
         <w:t xml:space="preserve">Euler Angles </w:t>
       </w:r>
@@ -668,8 +670,14 @@
           <w:ilvl w:val="0"/>
           <w:numId w:val="1"/>
         </w:numPr>
-      </w:pPr>
-      <w:r>
+        <w:rPr>
+          <w:color w:val="00B050"/>
+        </w:rPr>
+      </w:pPr>
+      <w:r>
+        <w:rPr>
+          <w:color w:val="00B050"/>
+        </w:rPr>
         <w:t>Gimbal lock</w:t>
       </w:r>
     </w:p>
@@ -680,8 +688,14 @@
           <w:ilvl w:val="0"/>
           <w:numId w:val="1"/>
         </w:numPr>
-      </w:pPr>
-      <w:r>
+        <w:rPr>
+          <w:color w:val="00B050"/>
+        </w:rPr>
+      </w:pPr>
+      <w:r>
+        <w:rPr>
+          <w:color w:val="00B050"/>
+        </w:rPr>
         <w:t>Theory</w:t>
       </w:r>
     </w:p>
@@ -2454,7 +2468,7 @@
               </wp:anchor>
             </w:drawing>
           </mc:Choice>
-          <mc:Fallback xmlns:w16cid="http://schemas.microsoft.com/office/word/2016/wordml/cid" xmlns:am3d="http://schemas.microsoft.com/office/drawing/2017/model3d" xmlns:aink="http://schemas.microsoft.com/office/drawing/2016/ink" xmlns:cx8="http://schemas.microsoft.com/office/drawing/2016/5/14/chartex" xmlns:cx7="http://schemas.microsoft.com/office/drawing/2016/5/13/chartex" xmlns:cx6="http://schemas.microsoft.com/office/drawing/2016/5/12/chartex" xmlns:cx5="http://schemas.microsoft.com/office/drawing/2016/5/11/chartex" xmlns:cx4="http://schemas.microsoft.com/office/drawing/2016/5/10/chartex" xmlns:cx3="http://schemas.microsoft.com/office/drawing/2016/5/9/chartex" xmlns:cx2="http://schemas.microsoft.com/office/drawing/2015/10/21/chartex" xmlns:cx1="http://schemas.microsoft.com/office/drawing/2015/9/8/chartex">
+          <mc:Fallback xmlns:cx1="http://schemas.microsoft.com/office/drawing/2015/9/8/chartex" xmlns:cx2="http://schemas.microsoft.com/office/drawing/2015/10/21/chartex" xmlns:cx3="http://schemas.microsoft.com/office/drawing/2016/5/9/chartex" xmlns:cx4="http://schemas.microsoft.com/office/drawing/2016/5/10/chartex" xmlns:cx5="http://schemas.microsoft.com/office/drawing/2016/5/11/chartex" xmlns:cx6="http://schemas.microsoft.com/office/drawing/2016/5/12/chartex" xmlns:cx7="http://schemas.microsoft.com/office/drawing/2016/5/13/chartex" xmlns:cx8="http://schemas.microsoft.com/office/drawing/2016/5/14/chartex" xmlns:aink="http://schemas.microsoft.com/office/drawing/2016/ink" xmlns:am3d="http://schemas.microsoft.com/office/drawing/2017/model3d" xmlns:w16cid="http://schemas.microsoft.com/office/word/2016/wordml/cid">
             <w:pict>
               <v:shapetype w14:anchorId="77E49FAC" id="_x0000_t202" coordsize="21600,21600" o:spt="202" path="m,l,21600r21600,l21600,xe">
                 <v:stroke joinstyle="miter"/>
@@ -2659,7 +2673,7 @@
               </wp:anchor>
             </w:drawing>
           </mc:Choice>
-          <mc:Fallback xmlns:w16cid="http://schemas.microsoft.com/office/word/2016/wordml/cid" xmlns:am3d="http://schemas.microsoft.com/office/drawing/2017/model3d" xmlns:aink="http://schemas.microsoft.com/office/drawing/2016/ink" xmlns:cx8="http://schemas.microsoft.com/office/drawing/2016/5/14/chartex" xmlns:cx7="http://schemas.microsoft.com/office/drawing/2016/5/13/chartex" xmlns:cx6="http://schemas.microsoft.com/office/drawing/2016/5/12/chartex" xmlns:cx5="http://schemas.microsoft.com/office/drawing/2016/5/11/chartex" xmlns:cx4="http://schemas.microsoft.com/office/drawing/2016/5/10/chartex" xmlns:cx3="http://schemas.microsoft.com/office/drawing/2016/5/9/chartex" xmlns:cx2="http://schemas.microsoft.com/office/drawing/2015/10/21/chartex" xmlns:cx1="http://schemas.microsoft.com/office/drawing/2015/9/8/chartex">
+          <mc:Fallback xmlns:cx1="http://schemas.microsoft.com/office/drawing/2015/9/8/chartex" xmlns:cx2="http://schemas.microsoft.com/office/drawing/2015/10/21/chartex" xmlns:cx3="http://schemas.microsoft.com/office/drawing/2016/5/9/chartex" xmlns:cx4="http://schemas.microsoft.com/office/drawing/2016/5/10/chartex" xmlns:cx5="http://schemas.microsoft.com/office/drawing/2016/5/11/chartex" xmlns:cx6="http://schemas.microsoft.com/office/drawing/2016/5/12/chartex" xmlns:cx7="http://schemas.microsoft.com/office/drawing/2016/5/13/chartex" xmlns:cx8="http://schemas.microsoft.com/office/drawing/2016/5/14/chartex" xmlns:aink="http://schemas.microsoft.com/office/drawing/2016/ink" xmlns:am3d="http://schemas.microsoft.com/office/drawing/2017/model3d" xmlns:w16cid="http://schemas.microsoft.com/office/word/2016/wordml/cid">
             <w:pict>
               <v:shape w14:anchorId="0B080007" id="Text Box 5" o:spid="_x0000_s1027" type="#_x0000_t202" style="position:absolute;margin-left:0;margin-top:1.05pt;width:388.5pt;height:.05pt;z-index:-251654144;visibility:visible;mso-wrap-style:square;mso-height-percent:0;mso-wrap-distance-left:9pt;mso-wrap-distance-top:0;mso-wrap-distance-right:9pt;mso-wrap-distance-bottom:0;mso-position-horizontal:center;mso-position-horizontal-relative:margin;mso-position-vertical:absolute;mso-position-vertical-relative:text;mso-height-percent:0;mso-height-relative:margin;v-text-anchor:top" o:gfxdata="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" stroked="f">
                 <v:textbox style="mso-fit-shape-to-text:t" inset="0,0,0,0">
@@ -2852,7 +2866,7 @@
               </wp:anchor>
             </w:drawing>
           </mc:Choice>
-          <mc:Fallback xmlns:w16cid="http://schemas.microsoft.com/office/word/2016/wordml/cid" xmlns:am3d="http://schemas.microsoft.com/office/drawing/2017/model3d" xmlns:aink="http://schemas.microsoft.com/office/drawing/2016/ink" xmlns:cx8="http://schemas.microsoft.com/office/drawing/2016/5/14/chartex" xmlns:cx7="http://schemas.microsoft.com/office/drawing/2016/5/13/chartex" xmlns:cx6="http://schemas.microsoft.com/office/drawing/2016/5/12/chartex" xmlns:cx5="http://schemas.microsoft.com/office/drawing/2016/5/11/chartex" xmlns:cx4="http://schemas.microsoft.com/office/drawing/2016/5/10/chartex" xmlns:cx3="http://schemas.microsoft.com/office/drawing/2016/5/9/chartex" xmlns:cx2="http://schemas.microsoft.com/office/drawing/2015/10/21/chartex" xmlns:cx1="http://schemas.microsoft.com/office/drawing/2015/9/8/chartex">
+          <mc:Fallback xmlns:cx1="http://schemas.microsoft.com/office/drawing/2015/9/8/chartex" xmlns:cx2="http://schemas.microsoft.com/office/drawing/2015/10/21/chartex" xmlns:cx3="http://schemas.microsoft.com/office/drawing/2016/5/9/chartex" xmlns:cx4="http://schemas.microsoft.com/office/drawing/2016/5/10/chartex" xmlns:cx5="http://schemas.microsoft.com/office/drawing/2016/5/11/chartex" xmlns:cx6="http://schemas.microsoft.com/office/drawing/2016/5/12/chartex" xmlns:cx7="http://schemas.microsoft.com/office/drawing/2016/5/13/chartex" xmlns:cx8="http://schemas.microsoft.com/office/drawing/2016/5/14/chartex" xmlns:aink="http://schemas.microsoft.com/office/drawing/2016/ink" xmlns:am3d="http://schemas.microsoft.com/office/drawing/2017/model3d" xmlns:w16cid="http://schemas.microsoft.com/office/word/2016/wordml/cid">
             <w:pict>
               <v:shape w14:anchorId="2F7FCB15" id="Text Box 8" o:spid="_x0000_s1028" type="#_x0000_t202" style="position:absolute;margin-left:122.9pt;margin-top:283.6pt;width:246pt;height:.05pt;z-index:-251649024;visibility:visible;mso-wrap-style:square;mso-wrap-distance-left:9pt;mso-wrap-distance-top:0;mso-wrap-distance-right:9pt;mso-wrap-distance-bottom:0;mso-position-horizontal:absolute;mso-position-horizontal-relative:text;mso-position-vertical:absolute;mso-position-vertical-relative:text;v-text-anchor:top" o:gfxdata="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" stroked="f">
                 <v:textbox style="mso-fit-shape-to-text:t" inset="0,0,0,0">
@@ -3232,7 +3246,7 @@
               </wp:anchor>
             </w:drawing>
           </mc:Choice>
-          <mc:Fallback xmlns:w16cid="http://schemas.microsoft.com/office/word/2016/wordml/cid" xmlns:am3d="http://schemas.microsoft.com/office/drawing/2017/model3d" xmlns:aink="http://schemas.microsoft.com/office/drawing/2016/ink" xmlns:cx8="http://schemas.microsoft.com/office/drawing/2016/5/14/chartex" xmlns:cx7="http://schemas.microsoft.com/office/drawing/2016/5/13/chartex" xmlns:cx6="http://schemas.microsoft.com/office/drawing/2016/5/12/chartex" xmlns:cx5="http://schemas.microsoft.com/office/drawing/2016/5/11/chartex" xmlns:cx4="http://schemas.microsoft.com/office/drawing/2016/5/10/chartex" xmlns:cx3="http://schemas.microsoft.com/office/drawing/2016/5/9/chartex" xmlns:cx2="http://schemas.microsoft.com/office/drawing/2015/10/21/chartex" xmlns:cx1="http://schemas.microsoft.com/office/drawing/2015/9/8/chartex">
+          <mc:Fallback xmlns:cx1="http://schemas.microsoft.com/office/drawing/2015/9/8/chartex" xmlns:cx2="http://schemas.microsoft.com/office/drawing/2015/10/21/chartex" xmlns:cx3="http://schemas.microsoft.com/office/drawing/2016/5/9/chartex" xmlns:cx4="http://schemas.microsoft.com/office/drawing/2016/5/10/chartex" xmlns:cx5="http://schemas.microsoft.com/office/drawing/2016/5/11/chartex" xmlns:cx6="http://schemas.microsoft.com/office/drawing/2016/5/12/chartex" xmlns:cx7="http://schemas.microsoft.com/office/drawing/2016/5/13/chartex" xmlns:cx8="http://schemas.microsoft.com/office/drawing/2016/5/14/chartex" xmlns:aink="http://schemas.microsoft.com/office/drawing/2016/ink" xmlns:am3d="http://schemas.microsoft.com/office/drawing/2017/model3d" xmlns:w16cid="http://schemas.microsoft.com/office/word/2016/wordml/cid">
             <w:pict>
               <v:shape w14:anchorId="3F8F86F6" id="Text Box 10" o:spid="_x0000_s1029" type="#_x0000_t202" style="position:absolute;left:0;text-align:left;margin-left:173.05pt;margin-top:84.8pt;width:224.25pt;height:.05pt;z-index:-251645952;visibility:visible;mso-wrap-style:square;mso-width-percent:0;mso-height-percent:0;mso-wrap-distance-left:9pt;mso-wrap-distance-top:0;mso-wrap-distance-right:9pt;mso-wrap-distance-bottom:0;mso-position-horizontal:right;mso-position-horizontal-relative:margin;mso-position-vertical:absolute;mso-position-vertical-relative:text;mso-width-percent:0;mso-height-percent:0;mso-width-relative:margin;mso-height-relative:margin;v-text-anchor:top" o:gfxdata="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" stroked="f">
                 <v:textbox style="mso-fit-shape-to-text:t" inset="0,0,0,0">
@@ -3694,7 +3708,7 @@
               </wp:anchor>
             </w:drawing>
           </mc:Choice>
-          <mc:Fallback xmlns:w16cid="http://schemas.microsoft.com/office/word/2016/wordml/cid" xmlns:am3d="http://schemas.microsoft.com/office/drawing/2017/model3d" xmlns:aink="http://schemas.microsoft.com/office/drawing/2016/ink" xmlns:cx8="http://schemas.microsoft.com/office/drawing/2016/5/14/chartex" xmlns:cx7="http://schemas.microsoft.com/office/drawing/2016/5/13/chartex" xmlns:cx6="http://schemas.microsoft.com/office/drawing/2016/5/12/chartex" xmlns:cx5="http://schemas.microsoft.com/office/drawing/2016/5/11/chartex" xmlns:cx4="http://schemas.microsoft.com/office/drawing/2016/5/10/chartex" xmlns:cx3="http://schemas.microsoft.com/office/drawing/2016/5/9/chartex" xmlns:cx2="http://schemas.microsoft.com/office/drawing/2015/10/21/chartex" xmlns:cx1="http://schemas.microsoft.com/office/drawing/2015/9/8/chartex">
+          <mc:Fallback xmlns:cx1="http://schemas.microsoft.com/office/drawing/2015/9/8/chartex" xmlns:cx2="http://schemas.microsoft.com/office/drawing/2015/10/21/chartex" xmlns:cx3="http://schemas.microsoft.com/office/drawing/2016/5/9/chartex" xmlns:cx4="http://schemas.microsoft.com/office/drawing/2016/5/10/chartex" xmlns:cx5="http://schemas.microsoft.com/office/drawing/2016/5/11/chartex" xmlns:cx6="http://schemas.microsoft.com/office/drawing/2016/5/12/chartex" xmlns:cx7="http://schemas.microsoft.com/office/drawing/2016/5/13/chartex" xmlns:cx8="http://schemas.microsoft.com/office/drawing/2016/5/14/chartex" xmlns:aink="http://schemas.microsoft.com/office/drawing/2016/ink" xmlns:am3d="http://schemas.microsoft.com/office/drawing/2017/model3d" xmlns:w16cid="http://schemas.microsoft.com/office/word/2016/wordml/cid">
             <w:pict>
               <v:shape w14:anchorId="54243431" id="Text Box 12" o:spid="_x0000_s1030" type="#_x0000_t202" style="position:absolute;margin-left:0;margin-top:.75pt;width:401.95pt;height:.05pt;z-index:-251639808;visibility:visible;mso-wrap-style:square;mso-width-percent:0;mso-height-percent:0;mso-wrap-distance-left:9pt;mso-wrap-distance-top:0;mso-wrap-distance-right:9pt;mso-wrap-distance-bottom:0;mso-position-horizontal:center;mso-position-horizontal-relative:margin;mso-position-vertical:absolute;mso-position-vertical-relative:text;mso-width-percent:0;mso-height-percent:0;mso-width-relative:margin;mso-height-relative:margin;v-text-anchor:top" o:gfxdata="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" stroked="f">
                 <v:textbox style="mso-fit-shape-to-text:t" inset="0,0,0,0">
@@ -4024,7 +4038,7 @@
               </wp:anchor>
             </w:drawing>
           </mc:Choice>
-          <mc:Fallback xmlns:w16cid="http://schemas.microsoft.com/office/word/2016/wordml/cid" xmlns:am3d="http://schemas.microsoft.com/office/drawing/2017/model3d" xmlns:aink="http://schemas.microsoft.com/office/drawing/2016/ink" xmlns:cx8="http://schemas.microsoft.com/office/drawing/2016/5/14/chartex" xmlns:cx7="http://schemas.microsoft.com/office/drawing/2016/5/13/chartex" xmlns:cx6="http://schemas.microsoft.com/office/drawing/2016/5/12/chartex" xmlns:cx5="http://schemas.microsoft.com/office/drawing/2016/5/11/chartex" xmlns:cx4="http://schemas.microsoft.com/office/drawing/2016/5/10/chartex" xmlns:cx3="http://schemas.microsoft.com/office/drawing/2016/5/9/chartex" xmlns:cx2="http://schemas.microsoft.com/office/drawing/2015/10/21/chartex" xmlns:cx1="http://schemas.microsoft.com/office/drawing/2015/9/8/chartex">
+          <mc:Fallback xmlns:cx1="http://schemas.microsoft.com/office/drawing/2015/9/8/chartex" xmlns:cx2="http://schemas.microsoft.com/office/drawing/2015/10/21/chartex" xmlns:cx3="http://schemas.microsoft.com/office/drawing/2016/5/9/chartex" xmlns:cx4="http://schemas.microsoft.com/office/drawing/2016/5/10/chartex" xmlns:cx5="http://schemas.microsoft.com/office/drawing/2016/5/11/chartex" xmlns:cx6="http://schemas.microsoft.com/office/drawing/2016/5/12/chartex" xmlns:cx7="http://schemas.microsoft.com/office/drawing/2016/5/13/chartex" xmlns:cx8="http://schemas.microsoft.com/office/drawing/2016/5/14/chartex" xmlns:aink="http://schemas.microsoft.com/office/drawing/2016/ink" xmlns:am3d="http://schemas.microsoft.com/office/drawing/2017/model3d" xmlns:w16cid="http://schemas.microsoft.com/office/word/2016/wordml/cid">
             <w:pict>
               <v:shape w14:anchorId="72E86DC3" id="Text Box 13" o:spid="_x0000_s1031" type="#_x0000_t202" style="position:absolute;margin-left:0;margin-top:.35pt;width:401.95pt;height:.05pt;z-index:-251637760;visibility:visible;mso-wrap-style:square;mso-width-percent:0;mso-height-percent:0;mso-wrap-distance-left:9pt;mso-wrap-distance-top:0;mso-wrap-distance-right:9pt;mso-wrap-distance-bottom:0;mso-position-horizontal:center;mso-position-horizontal-relative:margin;mso-position-vertical:absolute;mso-position-vertical-relative:text;mso-width-percent:0;mso-height-percent:0;mso-width-relative:margin;mso-height-relative:margin;v-text-anchor:top" o:gfxdata="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" stroked="f">
                 <v:textbox style="mso-fit-shape-to-text:t" inset="0,0,0,0">
@@ -4374,7 +4388,7 @@
               </wp:anchor>
             </w:drawing>
           </mc:Choice>
-          <mc:Fallback xmlns:w16cid="http://schemas.microsoft.com/office/word/2016/wordml/cid" xmlns:am3d="http://schemas.microsoft.com/office/drawing/2017/model3d" xmlns:aink="http://schemas.microsoft.com/office/drawing/2016/ink" xmlns:cx8="http://schemas.microsoft.com/office/drawing/2016/5/14/chartex" xmlns:cx7="http://schemas.microsoft.com/office/drawing/2016/5/13/chartex" xmlns:cx6="http://schemas.microsoft.com/office/drawing/2016/5/12/chartex" xmlns:cx5="http://schemas.microsoft.com/office/drawing/2016/5/11/chartex" xmlns:cx4="http://schemas.microsoft.com/office/drawing/2016/5/10/chartex" xmlns:cx3="http://schemas.microsoft.com/office/drawing/2016/5/9/chartex" xmlns:cx2="http://schemas.microsoft.com/office/drawing/2015/10/21/chartex" xmlns:cx1="http://schemas.microsoft.com/office/drawing/2015/9/8/chartex">
+          <mc:Fallback xmlns:cx1="http://schemas.microsoft.com/office/drawing/2015/9/8/chartex" xmlns:cx2="http://schemas.microsoft.com/office/drawing/2015/10/21/chartex" xmlns:cx3="http://schemas.microsoft.com/office/drawing/2016/5/9/chartex" xmlns:cx4="http://schemas.microsoft.com/office/drawing/2016/5/10/chartex" xmlns:cx5="http://schemas.microsoft.com/office/drawing/2016/5/11/chartex" xmlns:cx6="http://schemas.microsoft.com/office/drawing/2016/5/12/chartex" xmlns:cx7="http://schemas.microsoft.com/office/drawing/2016/5/13/chartex" xmlns:cx8="http://schemas.microsoft.com/office/drawing/2016/5/14/chartex" xmlns:aink="http://schemas.microsoft.com/office/drawing/2016/ink" xmlns:am3d="http://schemas.microsoft.com/office/drawing/2017/model3d" xmlns:w16cid="http://schemas.microsoft.com/office/word/2016/wordml/cid">
             <w:pict>
               <v:shape w14:anchorId="7BD8E22C" id="Text Box 14" o:spid="_x0000_s1032" type="#_x0000_t202" style="position:absolute;margin-left:0;margin-top:.55pt;width:401.95pt;height:.05pt;z-index:-251635712;visibility:visible;mso-wrap-style:square;mso-width-percent:0;mso-height-percent:0;mso-wrap-distance-left:9pt;mso-wrap-distance-top:0;mso-wrap-distance-right:9pt;mso-wrap-distance-bottom:0;mso-position-horizontal:center;mso-position-horizontal-relative:margin;mso-position-vertical:absolute;mso-position-vertical-relative:text;mso-width-percent:0;mso-height-percent:0;mso-width-relative:margin;mso-height-relative:margin;v-text-anchor:top" o:gfxdata="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" stroked="f">
                 <v:textbox style="mso-fit-shape-to-text:t" inset="0,0,0,0">
@@ -4416,6 +4430,38 @@
           </mc:Fallback>
         </mc:AlternateContent>
       </w:r>
+    </w:p>
+    <w:p>
+      <w:pPr>
+        <w:rPr>
+          <w:b/>
+          <w:i/>
+        </w:rPr>
+      </w:pPr>
+    </w:p>
+    <w:p>
+      <w:r>
+        <w:t>In programming the ‘atan2’ functions are utilised to implement the inverse tangent function. The limitation of using the inverse of tangent is that it can only</w:t>
+      </w:r>
+      <w:r>
+        <w:t xml:space="preserve"> represent rotations between -180 and 180</w:t>
+      </w:r>
+      <w:r>
+        <w:t xml:space="preserve"> degrees. When any of these limits is approached</w:t>
+      </w:r>
+      <w:r>
+        <w:t xml:space="preserve"> the angle will flip reverse in sign.</w:t>
+      </w:r>
+    </w:p>
+    <w:p>
+      <w:pPr>
+        <w:rPr>
+          <w:b/>
+          <w:i/>
+        </w:rPr>
+      </w:pPr>
+      <w:bookmarkStart w:id="0" w:name="_GoBack"/>
+      <w:bookmarkEnd w:id="0"/>
     </w:p>
     <w:p>
       <w:pPr>
@@ -4626,7 +4672,7 @@
               </wp:anchor>
             </w:drawing>
           </mc:Choice>
-          <mc:Fallback xmlns:w16cid="http://schemas.microsoft.com/office/word/2016/wordml/cid" xmlns:am3d="http://schemas.microsoft.com/office/drawing/2017/model3d" xmlns:aink="http://schemas.microsoft.com/office/drawing/2016/ink" xmlns:cx8="http://schemas.microsoft.com/office/drawing/2016/5/14/chartex" xmlns:cx7="http://schemas.microsoft.com/office/drawing/2016/5/13/chartex" xmlns:cx6="http://schemas.microsoft.com/office/drawing/2016/5/12/chartex" xmlns:cx5="http://schemas.microsoft.com/office/drawing/2016/5/11/chartex" xmlns:cx4="http://schemas.microsoft.com/office/drawing/2016/5/10/chartex" xmlns:cx3="http://schemas.microsoft.com/office/drawing/2016/5/9/chartex" xmlns:cx2="http://schemas.microsoft.com/office/drawing/2015/10/21/chartex" xmlns:cx1="http://schemas.microsoft.com/office/drawing/2015/9/8/chartex">
+          <mc:Fallback xmlns:cx1="http://schemas.microsoft.com/office/drawing/2015/9/8/chartex" xmlns:cx2="http://schemas.microsoft.com/office/drawing/2015/10/21/chartex" xmlns:cx3="http://schemas.microsoft.com/office/drawing/2016/5/9/chartex" xmlns:cx4="http://schemas.microsoft.com/office/drawing/2016/5/10/chartex" xmlns:cx5="http://schemas.microsoft.com/office/drawing/2016/5/11/chartex" xmlns:cx6="http://schemas.microsoft.com/office/drawing/2016/5/12/chartex" xmlns:cx7="http://schemas.microsoft.com/office/drawing/2016/5/13/chartex" xmlns:cx8="http://schemas.microsoft.com/office/drawing/2016/5/14/chartex" xmlns:aink="http://schemas.microsoft.com/office/drawing/2016/ink" xmlns:am3d="http://schemas.microsoft.com/office/drawing/2017/model3d" xmlns:w16cid="http://schemas.microsoft.com/office/word/2016/wordml/cid">
             <w:pict>
               <v:shape w14:anchorId="0F18AA6B" id="Text Box 11" o:spid="_x0000_s1033" type="#_x0000_t202" style="position:absolute;left:0;text-align:left;margin-left:0;margin-top:.25pt;width:401.95pt;height:.05pt;z-index:-251641856;visibility:visible;mso-wrap-style:square;mso-width-percent:0;mso-height-percent:0;mso-wrap-distance-left:9pt;mso-wrap-distance-top:0;mso-wrap-distance-right:9pt;mso-wrap-distance-bottom:0;mso-position-horizontal:center;mso-position-horizontal-relative:margin;mso-position-vertical:absolute;mso-position-vertical-relative:text;mso-width-percent:0;mso-height-percent:0;mso-width-relative:margin;mso-height-relative:margin;v-text-anchor:top" o:gfxdata="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" stroked="f">
                 <v:textbox style="mso-fit-shape-to-text:t" inset="0,0,0,0">
@@ -4668,6 +4714,7 @@
         <w:jc w:val="both"/>
       </w:pPr>
       <w:r>
+        <w:lastRenderedPageBreak/>
         <w:t xml:space="preserve">In digital systems </w:t>
       </w:r>
       <w:r>
@@ -4940,7 +4987,7 @@
               </wp:anchor>
             </w:drawing>
           </mc:Choice>
-          <mc:Fallback xmlns:w16cid="http://schemas.microsoft.com/office/word/2016/wordml/cid" xmlns:am3d="http://schemas.microsoft.com/office/drawing/2017/model3d" xmlns:aink="http://schemas.microsoft.com/office/drawing/2016/ink" xmlns:cx8="http://schemas.microsoft.com/office/drawing/2016/5/14/chartex" xmlns:cx7="http://schemas.microsoft.com/office/drawing/2016/5/13/chartex" xmlns:cx6="http://schemas.microsoft.com/office/drawing/2016/5/12/chartex" xmlns:cx5="http://schemas.microsoft.com/office/drawing/2016/5/11/chartex" xmlns:cx4="http://schemas.microsoft.com/office/drawing/2016/5/10/chartex" xmlns:cx3="http://schemas.microsoft.com/office/drawing/2016/5/9/chartex" xmlns:cx2="http://schemas.microsoft.com/office/drawing/2015/10/21/chartex" xmlns:cx1="http://schemas.microsoft.com/office/drawing/2015/9/8/chartex">
+          <mc:Fallback xmlns:cx1="http://schemas.microsoft.com/office/drawing/2015/9/8/chartex" xmlns:cx2="http://schemas.microsoft.com/office/drawing/2015/10/21/chartex" xmlns:cx3="http://schemas.microsoft.com/office/drawing/2016/5/9/chartex" xmlns:cx4="http://schemas.microsoft.com/office/drawing/2016/5/10/chartex" xmlns:cx5="http://schemas.microsoft.com/office/drawing/2016/5/11/chartex" xmlns:cx6="http://schemas.microsoft.com/office/drawing/2016/5/12/chartex" xmlns:cx7="http://schemas.microsoft.com/office/drawing/2016/5/13/chartex" xmlns:cx8="http://schemas.microsoft.com/office/drawing/2016/5/14/chartex" xmlns:aink="http://schemas.microsoft.com/office/drawing/2016/ink" xmlns:am3d="http://schemas.microsoft.com/office/drawing/2017/model3d" xmlns:w16cid="http://schemas.microsoft.com/office/word/2016/wordml/cid">
             <w:pict>
               <v:shape w14:anchorId="4D0A76C2" id="Text Box 3" o:spid="_x0000_s1034" type="#_x0000_t202" style="position:absolute;left:0;text-align:left;margin-left:0;margin-top:.65pt;width:224.25pt;height:.05pt;z-index:-251643904;visibility:visible;mso-wrap-style:square;mso-width-percent:0;mso-height-percent:0;mso-wrap-distance-left:9pt;mso-wrap-distance-top:0;mso-wrap-distance-right:9pt;mso-wrap-distance-bottom:0;mso-position-horizontal:center;mso-position-horizontal-relative:margin;mso-position-vertical:absolute;mso-position-vertical-relative:text;mso-width-percent:0;mso-height-percent:0;mso-width-relative:margin;mso-height-relative:margin;v-text-anchor:top" o:gfxdata="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" stroked="f">
                 <v:textbox style="mso-fit-shape-to-text:t" inset="0,0,0,0">
@@ -4982,7 +5029,6 @@
         <w:jc w:val="both"/>
       </w:pPr>
       <w:r>
-        <w:lastRenderedPageBreak/>
         <w:t xml:space="preserve">The accuracy of the integration depends on the sampling frequency of the system. If the changes in angle are faster than the sampling frequency of the system, the changes in angle will not be recorded. </w:t>
       </w:r>
       <w:r>
@@ -5455,19 +5501,7 @@
                             </w:r>
                             <w:proofErr w:type="spellEnd"/>
                             <w:r>
-                              <w:t xml:space="preserve"> </w:t>
-                            </w:r>
-                            <w:r>
-                              <w:t>7</w:t>
-                            </w:r>
-                            <w:r>
-                              <w:t xml:space="preserve">: </w:t>
-                            </w:r>
-                            <w:r>
-                              <w:t>z-axis rotation angle using magnetometer data [5</w:t>
-                            </w:r>
-                            <w:r>
-                              <w:t>].</w:t>
+                              <w:t xml:space="preserve"> 7: z-axis rotation angle using magnetometer data [5].</w:t>
                             </w:r>
                           </w:p>
                         </w:txbxContent>
@@ -5807,25 +5841,13 @@
                             </w:r>
                             <w:proofErr w:type="spellEnd"/>
                             <w:r>
-                              <w:t xml:space="preserve"> </w:t>
-                            </w:r>
-                            <w:r>
-                              <w:t>8</w:t>
-                            </w:r>
-                            <w:r>
-                              <w:t xml:space="preserve">: </w:t>
-                            </w:r>
-                            <w:r>
-                              <w:t>initial s</w:t>
+                              <w:t xml:space="preserve"> 8: initial s</w:t>
                             </w:r>
                             <w:r>
                               <w:t>tate of the body relative to</w:t>
                             </w:r>
                             <w:r>
-                              <w:t xml:space="preserve"> earth’s reference frame</w:t>
-                            </w:r>
-                            <w:r>
-                              <w:t xml:space="preserve"> [5].</w:t>
+                              <w:t xml:space="preserve"> earth’s reference frame [5].</w:t>
                             </w:r>
                           </w:p>
                         </w:txbxContent>
@@ -5898,6 +5920,7 @@
       </w:r>
     </w:p>
     <w:p/>
+    <w:p/>
     <w:p>
       <w:pPr>
         <w:rPr>
@@ -5919,13 +5942,7 @@
         <w:t xml:space="preserve">The accelerometer and the gyroscope have inherent problems that makes them unable to provide accurate angular orientation measurements over extended periods of time if one or the other was to be used separately. </w:t>
       </w:r>
       <w:r>
-        <w:t>The accelerometer senses acceleration forces and therefore can be used to obtain the angular position of the IMU by calculating the gravitational force vector that acts on the IMU. The problem that arises when only the accelerometer is used to calculate the position angle is that the accelerometer is sensitive to all acceleration forces acting on it. This means that the accelerometer cannot distinguish gravitational forces of acceleration from other sources of acceleration such as disturbance or deliberate acceleration and will therefore pro</w:t>
-      </w:r>
-      <w:r>
-        <w:t>vide incorrect data causing the</w:t>
-      </w:r>
-      <w:r>
-        <w:t xml:space="preserve"> corresponding angle calculation to be incorrect likewise. It can be said that the accelerometer is only reliable in static conditions, where the only acceleration force acting on it is the force of gravity and so a ‘low pass’ filter must be used with the accelerometer to filter out any sudden changes in the angle measurement. </w:t>
+        <w:t xml:space="preserve">The accelerometer senses acceleration forces and therefore can be used to obtain the angular position of the IMU by calculating the gravitational force vector that acts on the IMU. The problem that arises when only the accelerometer is used to calculate the position angle is that the accelerometer is sensitive to all acceleration forces acting on it. This means that the accelerometer cannot distinguish gravitational forces of acceleration from other sources of acceleration such as disturbance or deliberate acceleration and will therefore provide incorrect data causing the corresponding angle calculation to be incorrect likewise. It can be said that the accelerometer is only reliable in static conditions, where the only acceleration force acting on it is the force of gravity and so a ‘low pass’ filter must be used with the accelerometer to filter out any sudden changes in the angle measurement. </w:t>
       </w:r>
     </w:p>
     <w:p>
@@ -5933,6 +5950,7 @@
         <w:jc w:val="both"/>
       </w:pPr>
       <w:r>
+        <w:lastRenderedPageBreak/>
         <w:t xml:space="preserve">As mentioned in the errors section, the gyroscope suffers from drift which means that when it remains stationary it will accumulate error and drift away from the true orientation. </w:t>
       </w:r>
       <w:r>
@@ -5958,8 +5976,6 @@
       <w:r>
         <w:t xml:space="preserve"> (Equation 9)</w:t>
       </w:r>
-      <w:bookmarkStart w:id="0" w:name="_GoBack"/>
-      <w:bookmarkEnd w:id="0"/>
       <w:r>
         <w:t>.</w:t>
       </w:r>
@@ -6300,19 +6316,7 @@
                             </w:r>
                             <w:proofErr w:type="spellEnd"/>
                             <w:r>
-                              <w:t xml:space="preserve"> </w:t>
-                            </w:r>
-                            <w:r>
-                              <w:t>9</w:t>
-                            </w:r>
-                            <w:r>
-                              <w:t xml:space="preserve">: </w:t>
-                            </w:r>
-                            <w:r>
-                              <w:t>Complementary filter for x and y axes</w:t>
-                            </w:r>
-                            <w:r>
-                              <w:t>.</w:t>
+                              <w:t xml:space="preserve"> 9: Complementary filter for x and y axes.</w:t>
                             </w:r>
                           </w:p>
                         </w:txbxContent>
@@ -6692,13 +6696,7 @@
                             </w:r>
                             <w:proofErr w:type="spellEnd"/>
                             <w:r>
-                              <w:t xml:space="preserve"> 9: Complementary filter for </w:t>
-                            </w:r>
-                            <w:r>
-                              <w:t>the z-axis</w:t>
-                            </w:r>
-                            <w:r>
-                              <w:t>.</w:t>
+                              <w:t xml:space="preserve"> 9: Complementary filter for the z-axis.</w:t>
                             </w:r>
                           </w:p>
                         </w:txbxContent>
@@ -6759,6 +6757,132 @@
       </w:r>
     </w:p>
     <w:p/>
+    <w:p>
+      <w:pPr>
+        <w:rPr>
+          <w:b/>
+          <w:sz w:val="24"/>
+        </w:rPr>
+      </w:pPr>
+      <w:r>
+        <w:rPr>
+          <w:b/>
+          <w:sz w:val="24"/>
+        </w:rPr>
+        <w:t>Euler Angles</w:t>
+      </w:r>
+      <w:r>
+        <w:rPr>
+          <w:b/>
+          <w:sz w:val="24"/>
+        </w:rPr>
+        <w:t xml:space="preserve"> Gimbal Lock</w:t>
+      </w:r>
+    </w:p>
+    <w:p>
+      <w:pPr>
+        <w:jc w:val="both"/>
+      </w:pPr>
+      <w:r>
+        <w:t xml:space="preserve">Euler angles are defined as three angles, typically denoted as </w:t>
+      </w:r>
+      <m:oMath>
+        <m:r>
+          <w:rPr>
+            <w:rFonts w:ascii="Cambria Math" w:hAnsi="Cambria Math"/>
+          </w:rPr>
+          <m:t>ϕ</m:t>
+        </m:r>
+      </m:oMath>
+      <w:r>
+        <w:rPr>
+          <w:rFonts w:eastAsiaTheme="minorEastAsia"/>
+        </w:rPr>
+        <w:t xml:space="preserve">, </w:t>
+      </w:r>
+      <m:oMath>
+        <m:r>
+          <w:rPr>
+            <w:rFonts w:ascii="Cambria Math" w:eastAsiaTheme="minorEastAsia" w:hAnsi="Cambria Math"/>
+          </w:rPr>
+          <m:t>θ</m:t>
+        </m:r>
+      </m:oMath>
+      <w:r>
+        <w:rPr>
+          <w:rFonts w:eastAsiaTheme="minorEastAsia"/>
+        </w:rPr>
+        <w:t xml:space="preserve">, and </w:t>
+      </w:r>
+      <m:oMath>
+        <m:r>
+          <w:rPr>
+            <w:rFonts w:ascii="Cambria Math" w:eastAsiaTheme="minorEastAsia" w:hAnsi="Cambria Math"/>
+          </w:rPr>
+          <m:t>ψ</m:t>
+        </m:r>
+      </m:oMath>
+      <w:r>
+        <w:t xml:space="preserve"> which correspond to the x, y and z axes respecti</w:t>
+      </w:r>
+      <w:r>
+        <w:t>vely. Any orientation in 3D space can be achieved rotating by these three angles</w:t>
+      </w:r>
+      <w:r>
+        <w:t>. Because the</w:t>
+      </w:r>
+      <w:r>
+        <w:t xml:space="preserve">se rotations are done sequence (for example, </w:t>
+      </w:r>
+      <m:oMath>
+        <m:r>
+          <w:rPr>
+            <w:rFonts w:ascii="Cambria Math" w:hAnsi="Cambria Math"/>
+          </w:rPr>
+          <m:t>ψ</m:t>
+        </m:r>
+      </m:oMath>
+      <w:r>
+        <w:rPr>
+          <w:rFonts w:eastAsiaTheme="minorEastAsia"/>
+        </w:rPr>
+        <w:t xml:space="preserve">, </w:t>
+      </w:r>
+      <m:oMath>
+        <m:r>
+          <w:rPr>
+            <w:rFonts w:ascii="Cambria Math" w:eastAsiaTheme="minorEastAsia" w:hAnsi="Cambria Math"/>
+          </w:rPr>
+          <m:t>θ</m:t>
+        </m:r>
+      </m:oMath>
+      <w:r>
+        <w:rPr>
+          <w:rFonts w:eastAsiaTheme="minorEastAsia"/>
+        </w:rPr>
+        <w:t xml:space="preserve">, </w:t>
+      </w:r>
+      <m:oMath>
+        <m:r>
+          <w:rPr>
+            <w:rFonts w:ascii="Cambria Math" w:eastAsiaTheme="minorEastAsia" w:hAnsi="Cambria Math"/>
+          </w:rPr>
+          <m:t>ϕ</m:t>
+        </m:r>
+      </m:oMath>
+      <w:r>
+        <w:rPr>
+          <w:rFonts w:eastAsiaTheme="minorEastAsia"/>
+        </w:rPr>
+        <w:t>), problem arise when the second rotation in the sequence approaches 90 degrees, because it brings the first and third rotation axes into alignment with each other causing a loss in degree of freedom and the orientation can no longer be resolved in 3D space. This problem will be present no matter what sequence of rotation is chosen. A solution to</w:t>
+      </w:r>
+      <w:r>
+        <w:rPr>
+          <w:rFonts w:eastAsiaTheme="minorEastAsia"/>
+        </w:rPr>
+        <w:t xml:space="preserve"> this problem would be to use quaternions which is an alternative way of representing orientation in 3D space.</w:t>
+      </w:r>
+    </w:p>
     <w:p/>
     <w:p/>
     <w:p/>
@@ -6769,7 +6893,6 @@
     <w:p/>
     <w:p/>
     <w:p/>
-    <w:p/>
     <w:p>
       <w:pPr>
         <w:pStyle w:val="Heading1"/>
@@ -6819,6 +6942,7 @@
         </w:rPr>
       </w:pPr>
       <w:r>
+        <w:lastRenderedPageBreak/>
         <w:t>[2]</w:t>
       </w:r>
       <w:r>
@@ -6913,21 +7037,7 @@
             <w:color w:val="0000FF"/>
             <w:u w:val="single"/>
           </w:rPr>
-          <w:t>https://www.pieter-jan.com/node</w:t>
-        </w:r>
-        <w:r>
-          <w:rPr>
-            <w:color w:val="0000FF"/>
-            <w:u w:val="single"/>
-          </w:rPr>
-          <w:t>/</w:t>
-        </w:r>
-        <w:r>
-          <w:rPr>
-            <w:color w:val="0000FF"/>
-            <w:u w:val="single"/>
-          </w:rPr>
-          <w:t>7</w:t>
+          <w:t>https://www.pieter-jan.com/node/7</w:t>
         </w:r>
       </w:hyperlink>
     </w:p>
@@ -6947,10 +7057,7 @@
       </w:r>
       <w:proofErr w:type="spellEnd"/>
       <w:r>
-        <w:t xml:space="preserve"> Yoon</w:t>
-      </w:r>
-      <w:r>
-        <w:t xml:space="preserve">, </w:t>
+        <w:t xml:space="preserve"> Yoon, </w:t>
       </w:r>
       <w:proofErr w:type="spellStart"/>
       <w:r>
@@ -6958,13 +7065,7 @@
       </w:r>
       <w:proofErr w:type="spellEnd"/>
       <w:r>
-        <w:t xml:space="preserve"> Hong</w:t>
-      </w:r>
-      <w:r>
-        <w:t xml:space="preserve">, </w:t>
-      </w:r>
-      <w:r>
-        <w:t>Jung-</w:t>
+        <w:t xml:space="preserve"> Hong, Jung-</w:t>
       </w:r>
       <w:proofErr w:type="spellStart"/>
       <w:r>
@@ -6972,28 +7073,7 @@
       </w:r>
       <w:proofErr w:type="spellEnd"/>
       <w:r>
-        <w:t xml:space="preserve"> Moon</w:t>
-      </w:r>
-      <w:r>
-        <w:t xml:space="preserve">. </w:t>
-      </w:r>
-      <w:r>
-        <w:t>A Magnetometer-based Complementary Filter for Small Multi-Rotor Helicopters</w:t>
-      </w:r>
-      <w:r>
-        <w:t xml:space="preserve">. </w:t>
-      </w:r>
-      <w:r>
-        <w:t>International Journal of Engineering Research &amp; Technology (IJERT)</w:t>
-      </w:r>
-      <w:r>
-        <w:t xml:space="preserve">. Vol. 5 Issue 09, September </w:t>
-      </w:r>
-      <w:r>
-        <w:t>2016</w:t>
-      </w:r>
-      <w:r>
-        <w:t>.</w:t>
+        <w:t xml:space="preserve"> Moon. A Magnetometer-based Complementary Filter for Small Multi-Rotor Helicopters. International Journal of Engineering Research &amp; Technology (IJERT). Vol. 5 Issue 09, September 2016.</w:t>
       </w:r>
     </w:p>
     <w:p/>
@@ -7968,7 +8048,7 @@
 </file>
 
 <file path=customXml/itemProps1.xml><?xml version="1.0" encoding="utf-8"?>
-<ds:datastoreItem xmlns:ds="http://schemas.openxmlformats.org/officeDocument/2006/customXml" ds:itemID="{8ECF531F-0C55-47FA-9F1A-21EA40B9B84F}">
+<ds:datastoreItem xmlns:ds="http://schemas.openxmlformats.org/officeDocument/2006/customXml" ds:itemID="{07D3F474-326E-4B57-944D-09BD93EC1024}">
   <ds:schemaRefs>
     <ds:schemaRef ds:uri="http://schemas.openxmlformats.org/officeDocument/2006/bibliography"/>
   </ds:schemaRefs>

</xml_diff>